<commit_message>
*More content such as images and about the application added within technical document* *Removed two buttons in the navigation bar within the master page* *Added logout button in the navbar within the master page* *Changed writeprescription dropdownlists to textboxes* *Attempting to get drugID from drugName*
</commit_message>
<xml_diff>
--- a/Documentation/Pharmacare_Technical_Documentation.docx
+++ b/Documentation/Pharmacare_Technical_Documentation.docx
@@ -14,8 +14,96 @@
       <w:r>
         <w:rPr>
           <w:b/>
+          <w:noProof/>
           <w:color w:val="FFFFFF" w:themeColor="background1"/>
           <w:sz w:val="36"/>
+          <w:lang w:eastAsia="en-AU"/>
+        </w:rPr>
+        <mc:AlternateContent>
+          <mc:Choice Requires="wps">
+            <w:drawing>
+              <wp:anchor distT="0" distB="0" distL="114300" distR="114300" simplePos="0" relativeHeight="251660288" behindDoc="1" locked="0" layoutInCell="1" allowOverlap="1" wp14:anchorId="134292BF" wp14:editId="7C045AD6">
+                <wp:simplePos x="0" y="0"/>
+                <wp:positionH relativeFrom="margin">
+                  <wp:posOffset>-457200</wp:posOffset>
+                </wp:positionH>
+                <wp:positionV relativeFrom="paragraph">
+                  <wp:posOffset>-161925</wp:posOffset>
+                </wp:positionV>
+                <wp:extent cx="159385" cy="1228725"/>
+                <wp:effectExtent l="0" t="0" r="0" b="9525"/>
+                <wp:wrapNone/>
+                <wp:docPr id="7" name="Rectangle 7"/>
+                <wp:cNvGraphicFramePr/>
+                <a:graphic xmlns:a="http://schemas.openxmlformats.org/drawingml/2006/main">
+                  <a:graphicData uri="http://schemas.microsoft.com/office/word/2010/wordprocessingShape">
+                    <wps:wsp>
+                      <wps:cNvSpPr/>
+                      <wps:spPr>
+                        <a:xfrm>
+                          <a:off x="0" y="0"/>
+                          <a:ext cx="159385" cy="1228725"/>
+                        </a:xfrm>
+                        <a:prstGeom prst="rect">
+                          <a:avLst/>
+                        </a:prstGeom>
+                        <a:solidFill>
+                          <a:srgbClr val="FF0000"/>
+                        </a:solidFill>
+                        <a:ln>
+                          <a:noFill/>
+                        </a:ln>
+                      </wps:spPr>
+                      <wps:style>
+                        <a:lnRef idx="2">
+                          <a:schemeClr val="accent1">
+                            <a:shade val="50000"/>
+                          </a:schemeClr>
+                        </a:lnRef>
+                        <a:fillRef idx="1">
+                          <a:schemeClr val="accent1"/>
+                        </a:fillRef>
+                        <a:effectRef idx="0">
+                          <a:schemeClr val="accent1"/>
+                        </a:effectRef>
+                        <a:fontRef idx="minor">
+                          <a:schemeClr val="lt1"/>
+                        </a:fontRef>
+                      </wps:style>
+                      <wps:bodyPr rot="0" spcFirstLastPara="0" vertOverflow="overflow" horzOverflow="overflow" vert="horz" wrap="square" lIns="91440" tIns="45720" rIns="91440" bIns="45720" numCol="1" spcCol="0" rtlCol="0" fromWordArt="0" anchor="ctr" anchorCtr="0" forceAA="0" compatLnSpc="1">
+                        <a:prstTxWarp prst="textNoShape">
+                          <a:avLst/>
+                        </a:prstTxWarp>
+                        <a:noAutofit/>
+                      </wps:bodyPr>
+                    </wps:wsp>
+                  </a:graphicData>
+                </a:graphic>
+                <wp14:sizeRelH relativeFrom="margin">
+                  <wp14:pctWidth>0</wp14:pctWidth>
+                </wp14:sizeRelH>
+                <wp14:sizeRelV relativeFrom="margin">
+                  <wp14:pctHeight>0</wp14:pctHeight>
+                </wp14:sizeRelV>
+              </wp:anchor>
+            </w:drawing>
+          </mc:Choice>
+          <mc:Fallback>
+            <w:pict>
+              <v:rect w14:anchorId="29F79B75" id="Rectangle 7" o:spid="_x0000_s1026" style="position:absolute;margin-left:-36pt;margin-top:-12.75pt;width:12.55pt;height:96.75pt;z-index:-251656192;visibility:visible;mso-wrap-style:square;mso-width-percent:0;mso-height-percent:0;mso-wrap-distance-left:9pt;mso-wrap-distance-top:0;mso-wrap-distance-right:9pt;mso-wrap-distance-bottom:0;mso-position-horizontal:absolute;mso-position-horizontal-relative:margin;mso-position-vertical:absolute;mso-position-vertical-relative:text;mso-width-percent:0;mso-height-percent:0;mso-width-relative:margin;mso-height-relative:margin;v-text-anchor:middle" o:gfxdata="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" fillcolor="red" stroked="f" strokeweight="1pt">
+                <w10:wrap anchorx="margin"/>
+              </v:rect>
+            </w:pict>
+          </mc:Fallback>
+        </mc:AlternateContent>
+      </w:r>
+      <w:r>
+        <w:rPr>
+          <w:b/>
+          <w:noProof/>
+          <w:color w:val="FFFFFF" w:themeColor="background1"/>
+          <w:sz w:val="36"/>
+          <w:lang w:eastAsia="en-AU"/>
         </w:rPr>
         <mc:AlternateContent>
           <mc:Choice Requires="wps">
@@ -88,7 +176,7 @@
           </mc:Choice>
           <mc:Fallback>
             <w:pict>
-              <v:rect w14:anchorId="6C0E65D8" id="Rectangle 5" o:spid="_x0000_s1026" style="position:absolute;margin-left:-151.5pt;margin-top:-12.75pt;width:546.75pt;height:96.75pt;z-index:-251657216;visibility:visible;mso-wrap-style:square;mso-width-percent:0;mso-height-percent:0;mso-wrap-distance-left:9pt;mso-wrap-distance-top:0;mso-wrap-distance-right:9pt;mso-wrap-distance-bottom:0;mso-position-horizontal:absolute;mso-position-horizontal-relative:text;mso-position-vertical:absolute;mso-position-vertical-relative:text;mso-width-percent:0;mso-height-percent:0;mso-width-relative:margin;mso-height-relative:margin;v-text-anchor:middle" o:gfxdata="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" fillcolor="#3c3c3c" stroked="f" strokeweight="1pt"/>
+              <v:rect w14:anchorId="143A4EF4" id="Rectangle 5" o:spid="_x0000_s1026" style="position:absolute;margin-left:-151.5pt;margin-top:-12.75pt;width:546.75pt;height:96.75pt;z-index:-251657216;visibility:visible;mso-wrap-style:square;mso-width-percent:0;mso-height-percent:0;mso-wrap-distance-left:9pt;mso-wrap-distance-top:0;mso-wrap-distance-right:9pt;mso-wrap-distance-bottom:0;mso-position-horizontal:absolute;mso-position-horizontal-relative:text;mso-position-vertical:absolute;mso-position-vertical-relative:text;mso-width-percent:0;mso-height-percent:0;mso-width-relative:margin;mso-height-relative:margin;v-text-anchor:middle" o:gfxdata="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" fillcolor="#3c3c3c" stroked="f" strokeweight="1pt"/>
             </w:pict>
           </mc:Fallback>
         </mc:AlternateContent>
@@ -97,23 +185,292 @@
         <w:rPr>
           <w:b/>
           <w:color w:val="FFFFFF" w:themeColor="background1"/>
+          <w:sz w:val="96"/>
+        </w:rPr>
+        <w:t>Pharmacare</w:t>
+      </w:r>
+    </w:p>
+    <w:p>
+      <w:pPr>
+        <w:spacing w:after="0" w:line="192" w:lineRule="auto"/>
+        <w:rPr>
+          <w:b/>
+          <w:color w:val="FFFFFF" w:themeColor="background1"/>
           <w:sz w:val="36"/>
         </w:rPr>
+      </w:pPr>
+      <w:r>
+        <w:rPr>
+          <w:b/>
+          <w:color w:val="FFFFFF" w:themeColor="background1"/>
+          <w:sz w:val="36"/>
+        </w:rPr>
+        <w:t xml:space="preserve"> </w:t>
+      </w:r>
+      <w:r>
+        <w:rPr>
+          <w:b/>
+          <w:color w:val="FFFFFF" w:themeColor="background1"/>
+          <w:sz w:val="36"/>
+        </w:rPr>
+        <w:t>Technical Documentation</w:t>
+      </w:r>
+    </w:p>
+    <w:p>
+      <w:pPr>
+        <w:rPr>
+          <w:b/>
+          <w:sz w:val="36"/>
+        </w:rPr>
+      </w:pPr>
+    </w:p>
+    <w:p>
+      <w:pPr>
+        <w:rPr>
+          <w:b/>
+          <w:sz w:val="36"/>
+        </w:rPr>
+      </w:pPr>
+    </w:p>
+    <w:p>
+      <w:pPr>
+        <w:rPr>
+          <w:b/>
+          <w:sz w:val="36"/>
+        </w:rPr>
+      </w:pPr>
+    </w:p>
+    <w:p>
+      <w:pPr>
+        <w:rPr>
+          <w:b/>
+          <w:sz w:val="36"/>
+        </w:rPr>
+      </w:pPr>
+    </w:p>
+    <w:p>
+      <w:pPr>
+        <w:rPr>
+          <w:b/>
+          <w:sz w:val="36"/>
+        </w:rPr>
+      </w:pPr>
+    </w:p>
+    <w:p>
+      <w:pPr>
+        <w:rPr>
+          <w:b/>
+          <w:sz w:val="36"/>
+        </w:rPr>
+      </w:pPr>
+    </w:p>
+    <w:p>
+      <w:pPr>
+        <w:rPr>
+          <w:b/>
+          <w:sz w:val="36"/>
+        </w:rPr>
+      </w:pPr>
+    </w:p>
+    <w:p>
+      <w:pPr>
+        <w:rPr>
+          <w:b/>
+          <w:sz w:val="36"/>
+        </w:rPr>
+      </w:pPr>
+    </w:p>
+    <w:p>
+      <w:pPr>
+        <w:rPr>
+          <w:b/>
+          <w:sz w:val="36"/>
+        </w:rPr>
+      </w:pPr>
+    </w:p>
+    <w:p>
+      <w:pPr>
+        <w:rPr>
+          <w:b/>
+          <w:sz w:val="36"/>
+        </w:rPr>
+      </w:pPr>
+    </w:p>
+    <w:p>
+      <w:pPr>
+        <w:rPr>
+          <w:b/>
+          <w:sz w:val="36"/>
+        </w:rPr>
+      </w:pPr>
+    </w:p>
+    <w:p>
+      <w:pPr>
+        <w:rPr>
+          <w:b/>
+          <w:sz w:val="36"/>
+        </w:rPr>
+      </w:pPr>
+    </w:p>
+    <w:p>
+      <w:pPr>
+        <w:rPr>
+          <w:b/>
+          <w:sz w:val="36"/>
+        </w:rPr>
+      </w:pPr>
+    </w:p>
+    <w:p>
+      <w:pPr>
+        <w:rPr>
+          <w:b/>
+          <w:sz w:val="36"/>
+        </w:rPr>
+      </w:pPr>
+    </w:p>
+    <w:p>
+      <w:pPr>
+        <w:rPr>
+          <w:b/>
+          <w:sz w:val="36"/>
+        </w:rPr>
+      </w:pPr>
+    </w:p>
+    <w:p>
+      <w:pPr>
+        <w:rPr>
+          <w:b/>
+          <w:sz w:val="36"/>
+        </w:rPr>
+      </w:pPr>
+    </w:p>
+    <w:p>
+      <w:pPr>
+        <w:rPr>
+          <w:b/>
+          <w:sz w:val="36"/>
+        </w:rPr>
+      </w:pPr>
+    </w:p>
+    <w:p>
+      <w:pPr>
+        <w:rPr>
+          <w:b/>
+          <w:sz w:val="36"/>
+        </w:rPr>
+      </w:pPr>
+    </w:p>
+    <w:p>
+      <w:pPr>
+        <w:rPr>
+          <w:b/>
+          <w:sz w:val="36"/>
+        </w:rPr>
+      </w:pPr>
+    </w:p>
+    <w:p>
+      <w:pPr>
+        <w:rPr>
+          <w:b/>
+          <w:sz w:val="36"/>
+        </w:rPr>
+      </w:pPr>
+    </w:p>
+    <w:p>
+      <w:pPr>
+        <w:spacing w:after="0"/>
+        <w:rPr>
+          <w:rFonts w:ascii="Century Gothic" w:hAnsi="Century Gothic" w:cs="Segoe UI"/>
+          <w:b/>
+          <w:sz w:val="28"/>
+        </w:rPr>
+      </w:pPr>
+      <w:r>
+        <w:rPr>
+          <w:rFonts w:ascii="Century Gothic" w:hAnsi="Century Gothic" w:cs="Segoe UI"/>
+          <w:b/>
+          <w:sz w:val="28"/>
+        </w:rPr>
+        <w:t xml:space="preserve">Date | </w:t>
+      </w:r>
+      <w:r>
+        <w:rPr>
+          <w:rFonts w:ascii="Century Gothic" w:hAnsi="Century Gothic" w:cs="Segoe UI"/>
+          <w:b/>
+          <w:sz w:val="28"/>
+        </w:rPr>
+        <w:t>21 – 11</w:t>
+      </w:r>
+      <w:r>
+        <w:rPr>
+          <w:rFonts w:ascii="Century Gothic" w:hAnsi="Century Gothic" w:cs="Segoe UI"/>
+          <w:b/>
+          <w:sz w:val="28"/>
+        </w:rPr>
+        <w:t xml:space="preserve"> –</w:t>
+      </w:r>
+      <w:r>
+        <w:rPr>
+          <w:rFonts w:ascii="Century Gothic" w:hAnsi="Century Gothic" w:cs="Segoe UI"/>
+          <w:b/>
+          <w:sz w:val="28"/>
+        </w:rPr>
+        <w:t xml:space="preserve"> 18</w:t>
+      </w:r>
+    </w:p>
+    <w:p>
+      <w:pPr>
+        <w:spacing w:after="0"/>
+        <w:rPr>
+          <w:rFonts w:ascii="Century Gothic" w:hAnsi="Century Gothic" w:cs="Segoe UI"/>
+          <w:b/>
+          <w:sz w:val="48"/>
+        </w:rPr>
+      </w:pPr>
+      <w:r>
+        <w:rPr>
+          <w:rFonts w:ascii="Century Gothic" w:hAnsi="Century Gothic" w:cs="Segoe UI"/>
+          <w:b/>
+          <w:sz w:val="48"/>
+        </w:rPr>
+        <w:t>PharmaCare Development Team</w:t>
+      </w:r>
+    </w:p>
+    <w:p>
+      <w:pPr>
+        <w:pStyle w:val="Heading1"/>
+        <w:rPr>
+          <w:rFonts w:ascii="Century Gothic" w:hAnsi="Century Gothic"/>
+          <w:b/>
+          <w:color w:val="FFFFFF" w:themeColor="background1"/>
+          <w:sz w:val="44"/>
+        </w:rPr>
+      </w:pPr>
+      <w:r>
+        <w:rPr>
+          <w:rFonts w:ascii="Century Gothic" w:hAnsi="Century Gothic"/>
+          <w:b/>
+          <w:noProof/>
+          <w:color w:val="FFFFFF" w:themeColor="background1"/>
+          <w:sz w:val="44"/>
+          <w:lang w:eastAsia="en-AU"/>
+        </w:rPr>
+        <w:lastRenderedPageBreak/>
         <mc:AlternateContent>
           <mc:Choice Requires="wps">
             <w:drawing>
-              <wp:anchor distT="0" distB="0" distL="114300" distR="114300" simplePos="0" relativeHeight="251660288" behindDoc="1" locked="0" layoutInCell="1" allowOverlap="1" wp14:anchorId="134292BF" wp14:editId="7C045AD6">
+              <wp:anchor distT="0" distB="0" distL="114300" distR="114300" simplePos="0" relativeHeight="251714560" behindDoc="1" locked="0" layoutInCell="1" allowOverlap="1" wp14:anchorId="34EFA2F4" wp14:editId="684B369E">
                 <wp:simplePos x="0" y="0"/>
-                <wp:positionH relativeFrom="margin">
-                  <wp:posOffset>-914400</wp:posOffset>
+                <wp:positionH relativeFrom="page">
+                  <wp:posOffset>0</wp:posOffset>
                 </wp:positionH>
                 <wp:positionV relativeFrom="paragraph">
-                  <wp:posOffset>-161925</wp:posOffset>
+                  <wp:posOffset>-103505</wp:posOffset>
                 </wp:positionV>
-                <wp:extent cx="159385" cy="1228725"/>
-                <wp:effectExtent l="0" t="0" r="0" b="9525"/>
+                <wp:extent cx="4589145" cy="571500"/>
+                <wp:effectExtent l="0" t="0" r="1905" b="0"/>
                 <wp:wrapNone/>
-                <wp:docPr id="7" name="Rectangle 7"/>
+                <wp:docPr id="47" name="Rectangle 47"/>
                 <wp:cNvGraphicFramePr/>
                 <a:graphic xmlns:a="http://schemas.openxmlformats.org/drawingml/2006/main">
                   <a:graphicData uri="http://schemas.microsoft.com/office/word/2010/wordprocessingShape">
@@ -122,7 +479,94 @@
                       <wps:spPr>
                         <a:xfrm>
                           <a:off x="0" y="0"/>
-                          <a:ext cx="159385" cy="1228725"/>
+                          <a:ext cx="4589145" cy="571500"/>
+                        </a:xfrm>
+                        <a:prstGeom prst="rect">
+                          <a:avLst/>
+                        </a:prstGeom>
+                        <a:solidFill>
+                          <a:srgbClr val="3C3C3C"/>
+                        </a:solidFill>
+                        <a:ln>
+                          <a:noFill/>
+                        </a:ln>
+                      </wps:spPr>
+                      <wps:style>
+                        <a:lnRef idx="2">
+                          <a:schemeClr val="accent1">
+                            <a:shade val="50000"/>
+                          </a:schemeClr>
+                        </a:lnRef>
+                        <a:fillRef idx="1">
+                          <a:schemeClr val="accent1"/>
+                        </a:fillRef>
+                        <a:effectRef idx="0">
+                          <a:schemeClr val="accent1"/>
+                        </a:effectRef>
+                        <a:fontRef idx="minor">
+                          <a:schemeClr val="lt1"/>
+                        </a:fontRef>
+                      </wps:style>
+                      <wps:bodyPr rot="0" spcFirstLastPara="0" vertOverflow="overflow" horzOverflow="overflow" vert="horz" wrap="square" lIns="91440" tIns="45720" rIns="91440" bIns="45720" numCol="1" spcCol="0" rtlCol="0" fromWordArt="0" anchor="ctr" anchorCtr="0" forceAA="0" compatLnSpc="1">
+                        <a:prstTxWarp prst="textNoShape">
+                          <a:avLst/>
+                        </a:prstTxWarp>
+                        <a:noAutofit/>
+                      </wps:bodyPr>
+                    </wps:wsp>
+                  </a:graphicData>
+                </a:graphic>
+                <wp14:sizeRelH relativeFrom="margin">
+                  <wp14:pctWidth>0</wp14:pctWidth>
+                </wp14:sizeRelH>
+                <wp14:sizeRelV relativeFrom="margin">
+                  <wp14:pctHeight>0</wp14:pctHeight>
+                </wp14:sizeRelV>
+              </wp:anchor>
+            </w:drawing>
+          </mc:Choice>
+          <mc:Fallback>
+            <w:pict>
+              <v:rect w14:anchorId="2A3A4E58" id="Rectangle 47" o:spid="_x0000_s1026" style="position:absolute;margin-left:0;margin-top:-8.15pt;width:361.35pt;height:45pt;z-index:-251601920;visibility:visible;mso-wrap-style:square;mso-width-percent:0;mso-height-percent:0;mso-wrap-distance-left:9pt;mso-wrap-distance-top:0;mso-wrap-distance-right:9pt;mso-wrap-distance-bottom:0;mso-position-horizontal:absolute;mso-position-horizontal-relative:page;mso-position-vertical:absolute;mso-position-vertical-relative:text;mso-width-percent:0;mso-height-percent:0;mso-width-relative:margin;mso-height-relative:margin;v-text-anchor:middle" o:gfxdata="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" fillcolor="#3c3c3c" stroked="f" strokeweight="1pt">
+                <w10:wrap anchorx="page"/>
+              </v:rect>
+            </w:pict>
+          </mc:Fallback>
+        </mc:AlternateContent>
+      </w:r>
+      <w:r>
+        <w:rPr>
+          <w:rFonts w:ascii="Century Gothic" w:hAnsi="Century Gothic"/>
+          <w:b/>
+          <w:noProof/>
+          <w:color w:val="FFFFFF" w:themeColor="background1"/>
+          <w:sz w:val="44"/>
+          <w:lang w:eastAsia="en-AU"/>
+        </w:rPr>
+        <mc:AlternateContent>
+          <mc:Choice Requires="wps">
+            <w:drawing>
+              <wp:anchor distT="0" distB="0" distL="114300" distR="114300" simplePos="0" relativeHeight="251715584" behindDoc="1" locked="0" layoutInCell="1" allowOverlap="1" wp14:anchorId="5A854B98" wp14:editId="46B1FACF">
+                <wp:simplePos x="0" y="0"/>
+                <wp:positionH relativeFrom="margin">
+                  <wp:posOffset>-457200</wp:posOffset>
+                </wp:positionH>
+                <wp:positionV relativeFrom="paragraph">
+                  <wp:posOffset>-101864</wp:posOffset>
+                </wp:positionV>
+                <wp:extent cx="98425" cy="571500"/>
+                <wp:effectExtent l="0" t="0" r="0" b="0"/>
+                <wp:wrapNone/>
+                <wp:docPr id="46" name="Rectangle 46"/>
+                <wp:cNvGraphicFramePr/>
+                <a:graphic xmlns:a="http://schemas.openxmlformats.org/drawingml/2006/main">
+                  <a:graphicData uri="http://schemas.microsoft.com/office/word/2010/wordprocessingShape">
+                    <wps:wsp>
+                      <wps:cNvSpPr/>
+                      <wps:spPr>
+                        <a:xfrm>
+                          <a:off x="0" y="0"/>
+                          <a:ext cx="98425" cy="571500"/>
                         </a:xfrm>
                         <a:prstGeom prst="rect">
                           <a:avLst/>
@@ -170,7 +614,7 @@
           </mc:Choice>
           <mc:Fallback>
             <w:pict>
-              <v:rect w14:anchorId="0453107A" id="Rectangle 7" o:spid="_x0000_s1026" style="position:absolute;margin-left:-1in;margin-top:-12.75pt;width:12.55pt;height:96.75pt;z-index:-251656192;visibility:visible;mso-wrap-style:square;mso-width-percent:0;mso-height-percent:0;mso-wrap-distance-left:9pt;mso-wrap-distance-top:0;mso-wrap-distance-right:9pt;mso-wrap-distance-bottom:0;mso-position-horizontal:absolute;mso-position-horizontal-relative:margin;mso-position-vertical:absolute;mso-position-vertical-relative:text;mso-width-percent:0;mso-height-percent:0;mso-width-relative:margin;mso-height-relative:margin;v-text-anchor:middle" o:gfxdata="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" fillcolor="red" stroked="f" strokeweight="1pt">
+              <v:rect w14:anchorId="28FDC9BC" id="Rectangle 46" o:spid="_x0000_s1026" style="position:absolute;margin-left:-36pt;margin-top:-8pt;width:7.75pt;height:45pt;z-index:-251600896;visibility:visible;mso-wrap-style:square;mso-width-percent:0;mso-height-percent:0;mso-wrap-distance-left:9pt;mso-wrap-distance-top:0;mso-wrap-distance-right:9pt;mso-wrap-distance-bottom:0;mso-position-horizontal:absolute;mso-position-horizontal-relative:margin;mso-position-vertical:absolute;mso-position-vertical-relative:text;mso-width-percent:0;mso-height-percent:0;mso-width-relative:margin;mso-height-relative:margin;v-text-anchor:middle" o:gfxdata="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" fillcolor="red" stroked="f" strokeweight="1pt">
                 <w10:wrap anchorx="margin"/>
               </v:rect>
             </w:pict>
@@ -179,204 +623,201 @@
       </w:r>
       <w:r>
         <w:rPr>
-          <w:b/>
-          <w:color w:val="FFFFFF" w:themeColor="background1"/>
-          <w:sz w:val="96"/>
-        </w:rPr>
-        <w:t>Pharmacare</w:t>
-      </w:r>
-    </w:p>
-    <w:p>
-      <w:pPr>
-        <w:spacing w:after="0" w:line="192" w:lineRule="auto"/>
-        <w:rPr>
-          <w:b/>
-          <w:color w:val="FFFFFF" w:themeColor="background1"/>
-          <w:sz w:val="36"/>
-        </w:rPr>
-      </w:pPr>
-      <w:r>
-        <w:rPr>
-          <w:b/>
-          <w:color w:val="FFFFFF" w:themeColor="background1"/>
-          <w:sz w:val="36"/>
-        </w:rPr>
-        <w:t xml:space="preserve"> </w:t>
-      </w:r>
-      <w:bookmarkStart w:id="0" w:name="_GoBack"/>
-      <w:bookmarkEnd w:id="0"/>
-      <w:r>
-        <w:rPr>
-          <w:b/>
-          <w:color w:val="FFFFFF" w:themeColor="background1"/>
-          <w:sz w:val="36"/>
-        </w:rPr>
-        <w:t>Technical Documentation</w:t>
-      </w:r>
-    </w:p>
-    <w:p>
-      <w:pPr>
-        <w:rPr>
-          <w:b/>
-          <w:sz w:val="36"/>
-        </w:rPr>
-      </w:pPr>
-    </w:p>
-    <w:p>
-      <w:pPr>
-        <w:rPr>
-          <w:b/>
-          <w:sz w:val="36"/>
-        </w:rPr>
-      </w:pPr>
-    </w:p>
-    <w:p>
-      <w:pPr>
-        <w:rPr>
-          <w:b/>
-          <w:sz w:val="36"/>
-        </w:rPr>
-      </w:pPr>
-    </w:p>
-    <w:p>
-      <w:pPr>
-        <w:rPr>
-          <w:b/>
-          <w:sz w:val="36"/>
-        </w:rPr>
-      </w:pPr>
-    </w:p>
-    <w:p>
-      <w:pPr>
-        <w:rPr>
-          <w:b/>
-          <w:sz w:val="36"/>
-        </w:rPr>
-      </w:pPr>
-    </w:p>
-    <w:p>
-      <w:pPr>
-        <w:rPr>
-          <w:b/>
-          <w:sz w:val="36"/>
-        </w:rPr>
-      </w:pPr>
-    </w:p>
-    <w:p>
-      <w:pPr>
-        <w:rPr>
-          <w:b/>
-          <w:sz w:val="36"/>
-        </w:rPr>
-      </w:pPr>
-    </w:p>
-    <w:p>
-      <w:pPr>
-        <w:rPr>
-          <w:b/>
-          <w:sz w:val="36"/>
-        </w:rPr>
-      </w:pPr>
-    </w:p>
-    <w:p>
-      <w:pPr>
-        <w:rPr>
-          <w:b/>
-          <w:sz w:val="36"/>
-        </w:rPr>
-      </w:pPr>
-    </w:p>
-    <w:p>
-      <w:pPr>
-        <w:rPr>
-          <w:b/>
-          <w:sz w:val="36"/>
-        </w:rPr>
-      </w:pPr>
-    </w:p>
-    <w:p>
-      <w:pPr>
-        <w:rPr>
-          <w:b/>
-          <w:sz w:val="36"/>
-        </w:rPr>
-      </w:pPr>
-    </w:p>
-    <w:p>
-      <w:pPr>
-        <w:rPr>
-          <w:b/>
-          <w:sz w:val="36"/>
-        </w:rPr>
-      </w:pPr>
-    </w:p>
-    <w:p>
-      <w:pPr>
-        <w:rPr>
-          <w:b/>
-          <w:sz w:val="36"/>
-        </w:rPr>
-      </w:pPr>
-    </w:p>
-    <w:p>
-      <w:pPr>
-        <w:rPr>
-          <w:b/>
-          <w:sz w:val="36"/>
-        </w:rPr>
-      </w:pPr>
-    </w:p>
-    <w:p>
-      <w:pPr>
-        <w:rPr>
-          <w:b/>
-          <w:sz w:val="36"/>
-        </w:rPr>
-      </w:pPr>
-    </w:p>
-    <w:p>
-      <w:pPr>
-        <w:rPr>
-          <w:b/>
-          <w:sz w:val="36"/>
-        </w:rPr>
-      </w:pPr>
-    </w:p>
-    <w:p>
-      <w:pPr>
-        <w:rPr>
-          <w:b/>
-          <w:sz w:val="36"/>
-        </w:rPr>
-      </w:pPr>
-    </w:p>
-    <w:p>
-      <w:pPr>
-        <w:rPr>
-          <w:b/>
-          <w:sz w:val="36"/>
-        </w:rPr>
-      </w:pPr>
-    </w:p>
-    <w:p>
-      <w:pPr>
-        <w:rPr>
-          <w:b/>
-          <w:sz w:val="36"/>
-        </w:rPr>
-      </w:pPr>
-    </w:p>
-    <w:p>
-      <w:pPr>
-        <w:pStyle w:val="Heading1"/>
-        <w:rPr>
           <w:rFonts w:ascii="Century Gothic" w:hAnsi="Century Gothic"/>
           <w:b/>
           <w:color w:val="FFFFFF" w:themeColor="background1"/>
           <w:sz w:val="44"/>
         </w:rPr>
-      </w:pPr>
-      <w:bookmarkStart w:id="1" w:name="_Toc524882586"/>
+        <w:t>Table of contents</w:t>
+      </w:r>
+    </w:p>
+    <w:p>
+      <w:pPr>
+        <w:rPr>
+          <w:b/>
+          <w:sz w:val="36"/>
+        </w:rPr>
+      </w:pPr>
+    </w:p>
+    <w:p>
+      <w:pPr>
+        <w:rPr>
+          <w:b/>
+          <w:sz w:val="36"/>
+        </w:rPr>
+      </w:pPr>
+    </w:p>
+    <w:p>
+      <w:pPr>
+        <w:rPr>
+          <w:b/>
+          <w:sz w:val="36"/>
+        </w:rPr>
+      </w:pPr>
+    </w:p>
+    <w:p>
+      <w:pPr>
+        <w:rPr>
+          <w:b/>
+          <w:sz w:val="36"/>
+        </w:rPr>
+      </w:pPr>
+    </w:p>
+    <w:p>
+      <w:pPr>
+        <w:rPr>
+          <w:b/>
+          <w:sz w:val="36"/>
+        </w:rPr>
+      </w:pPr>
+    </w:p>
+    <w:p>
+      <w:pPr>
+        <w:rPr>
+          <w:b/>
+          <w:sz w:val="36"/>
+        </w:rPr>
+      </w:pPr>
+    </w:p>
+    <w:p>
+      <w:pPr>
+        <w:rPr>
+          <w:b/>
+          <w:sz w:val="36"/>
+        </w:rPr>
+      </w:pPr>
+    </w:p>
+    <w:p>
+      <w:pPr>
+        <w:rPr>
+          <w:b/>
+          <w:sz w:val="36"/>
+        </w:rPr>
+      </w:pPr>
+    </w:p>
+    <w:p>
+      <w:pPr>
+        <w:rPr>
+          <w:b/>
+          <w:sz w:val="36"/>
+        </w:rPr>
+      </w:pPr>
+    </w:p>
+    <w:p>
+      <w:pPr>
+        <w:rPr>
+          <w:b/>
+          <w:sz w:val="36"/>
+        </w:rPr>
+      </w:pPr>
+    </w:p>
+    <w:p>
+      <w:pPr>
+        <w:rPr>
+          <w:b/>
+          <w:sz w:val="36"/>
+        </w:rPr>
+      </w:pPr>
+    </w:p>
+    <w:p>
+      <w:pPr>
+        <w:rPr>
+          <w:b/>
+          <w:sz w:val="36"/>
+        </w:rPr>
+      </w:pPr>
+    </w:p>
+    <w:p>
+      <w:pPr>
+        <w:rPr>
+          <w:b/>
+          <w:sz w:val="36"/>
+        </w:rPr>
+      </w:pPr>
+    </w:p>
+    <w:p>
+      <w:pPr>
+        <w:rPr>
+          <w:b/>
+          <w:sz w:val="36"/>
+        </w:rPr>
+      </w:pPr>
+    </w:p>
+    <w:p>
+      <w:pPr>
+        <w:rPr>
+          <w:b/>
+          <w:sz w:val="36"/>
+        </w:rPr>
+      </w:pPr>
+    </w:p>
+    <w:p>
+      <w:pPr>
+        <w:rPr>
+          <w:b/>
+          <w:sz w:val="36"/>
+        </w:rPr>
+      </w:pPr>
+    </w:p>
+    <w:p>
+      <w:pPr>
+        <w:rPr>
+          <w:b/>
+          <w:sz w:val="36"/>
+        </w:rPr>
+      </w:pPr>
+    </w:p>
+    <w:p>
+      <w:pPr>
+        <w:rPr>
+          <w:b/>
+          <w:sz w:val="36"/>
+        </w:rPr>
+      </w:pPr>
+    </w:p>
+    <w:p>
+      <w:pPr>
+        <w:rPr>
+          <w:b/>
+          <w:sz w:val="36"/>
+        </w:rPr>
+      </w:pPr>
+    </w:p>
+    <w:p>
+      <w:pPr>
+        <w:rPr>
+          <w:b/>
+          <w:sz w:val="36"/>
+        </w:rPr>
+      </w:pPr>
+    </w:p>
+    <w:p>
+      <w:pPr>
+        <w:rPr>
+          <w:b/>
+          <w:sz w:val="36"/>
+        </w:rPr>
+      </w:pPr>
+    </w:p>
+    <w:p>
+      <w:pPr>
+        <w:rPr>
+          <w:b/>
+          <w:sz w:val="36"/>
+        </w:rPr>
+      </w:pPr>
+    </w:p>
+    <w:p>
+      <w:pPr>
+        <w:pStyle w:val="Heading1"/>
+        <w:rPr>
+          <w:rFonts w:ascii="Century Gothic" w:hAnsi="Century Gothic"/>
+          <w:b/>
+          <w:color w:val="FFFFFF" w:themeColor="background1"/>
+          <w:sz w:val="44"/>
+        </w:rPr>
+      </w:pPr>
+      <w:bookmarkStart w:id="0" w:name="_Toc524882586"/>
       <w:r>
         <w:rPr>
           <w:rFonts w:ascii="Century Gothic" w:hAnsi="Century Gothic"/>
@@ -387,6 +828,93 @@
           <w:lang w:eastAsia="en-AU"/>
         </w:rPr>
         <w:lastRenderedPageBreak/>
+        <mc:AlternateContent>
+          <mc:Choice Requires="wps">
+            <w:drawing>
+              <wp:anchor distT="0" distB="0" distL="114300" distR="114300" simplePos="0" relativeHeight="251663360" behindDoc="1" locked="0" layoutInCell="1" allowOverlap="1" wp14:anchorId="64EDF61F" wp14:editId="1807E7F8">
+                <wp:simplePos x="0" y="0"/>
+                <wp:positionH relativeFrom="margin">
+                  <wp:posOffset>-457200</wp:posOffset>
+                </wp:positionH>
+                <wp:positionV relativeFrom="paragraph">
+                  <wp:posOffset>-76200</wp:posOffset>
+                </wp:positionV>
+                <wp:extent cx="98425" cy="571500"/>
+                <wp:effectExtent l="0" t="0" r="0" b="0"/>
+                <wp:wrapNone/>
+                <wp:docPr id="9" name="Rectangle 9"/>
+                <wp:cNvGraphicFramePr/>
+                <a:graphic xmlns:a="http://schemas.openxmlformats.org/drawingml/2006/main">
+                  <a:graphicData uri="http://schemas.microsoft.com/office/word/2010/wordprocessingShape">
+                    <wps:wsp>
+                      <wps:cNvSpPr/>
+                      <wps:spPr>
+                        <a:xfrm>
+                          <a:off x="0" y="0"/>
+                          <a:ext cx="98425" cy="571500"/>
+                        </a:xfrm>
+                        <a:prstGeom prst="rect">
+                          <a:avLst/>
+                        </a:prstGeom>
+                        <a:solidFill>
+                          <a:srgbClr val="FF0000"/>
+                        </a:solidFill>
+                        <a:ln>
+                          <a:noFill/>
+                        </a:ln>
+                      </wps:spPr>
+                      <wps:style>
+                        <a:lnRef idx="2">
+                          <a:schemeClr val="accent1">
+                            <a:shade val="50000"/>
+                          </a:schemeClr>
+                        </a:lnRef>
+                        <a:fillRef idx="1">
+                          <a:schemeClr val="accent1"/>
+                        </a:fillRef>
+                        <a:effectRef idx="0">
+                          <a:schemeClr val="accent1"/>
+                        </a:effectRef>
+                        <a:fontRef idx="minor">
+                          <a:schemeClr val="lt1"/>
+                        </a:fontRef>
+                      </wps:style>
+                      <wps:bodyPr rot="0" spcFirstLastPara="0" vertOverflow="overflow" horzOverflow="overflow" vert="horz" wrap="square" lIns="91440" tIns="45720" rIns="91440" bIns="45720" numCol="1" spcCol="0" rtlCol="0" fromWordArt="0" anchor="ctr" anchorCtr="0" forceAA="0" compatLnSpc="1">
+                        <a:prstTxWarp prst="textNoShape">
+                          <a:avLst/>
+                        </a:prstTxWarp>
+                        <a:noAutofit/>
+                      </wps:bodyPr>
+                    </wps:wsp>
+                  </a:graphicData>
+                </a:graphic>
+                <wp14:sizeRelH relativeFrom="margin">
+                  <wp14:pctWidth>0</wp14:pctWidth>
+                </wp14:sizeRelH>
+                <wp14:sizeRelV relativeFrom="margin">
+                  <wp14:pctHeight>0</wp14:pctHeight>
+                </wp14:sizeRelV>
+              </wp:anchor>
+            </w:drawing>
+          </mc:Choice>
+          <mc:Fallback>
+            <w:pict>
+              <v:rect w14:anchorId="15905829" id="Rectangle 9" o:spid="_x0000_s1026" style="position:absolute;margin-left:-36pt;margin-top:-6pt;width:7.75pt;height:45pt;z-index:-251653120;visibility:visible;mso-wrap-style:square;mso-width-percent:0;mso-height-percent:0;mso-wrap-distance-left:9pt;mso-wrap-distance-top:0;mso-wrap-distance-right:9pt;mso-wrap-distance-bottom:0;mso-position-horizontal:absolute;mso-position-horizontal-relative:margin;mso-position-vertical:absolute;mso-position-vertical-relative:text;mso-width-percent:0;mso-height-percent:0;mso-width-relative:margin;mso-height-relative:margin;v-text-anchor:middle" o:gfxdata="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" fillcolor="red" stroked="f" strokeweight="1pt">
+                <w10:wrap anchorx="margin"/>
+              </v:rect>
+            </w:pict>
+          </mc:Fallback>
+        </mc:AlternateContent>
+      </w:r>
+      <w:r>
+        <w:rPr>
+          <w:rFonts w:ascii="Century Gothic" w:hAnsi="Century Gothic"/>
+          <w:b/>
+          <w:noProof/>
+          <w:color w:val="FFFFFF" w:themeColor="background1"/>
+          <w:sz w:val="44"/>
+          <w:lang w:eastAsia="en-AU"/>
+        </w:rPr>
         <mc:AlternateContent>
           <mc:Choice Requires="wps">
             <w:drawing>
@@ -458,7 +986,7 @@
           </mc:Choice>
           <mc:Fallback>
             <w:pict>
-              <v:rect w14:anchorId="7628900D" id="Rectangle 8" o:spid="_x0000_s1026" style="position:absolute;margin-left:0;margin-top:-6.1pt;width:361.35pt;height:45pt;z-index:-251654144;visibility:visible;mso-wrap-style:square;mso-width-percent:0;mso-height-percent:0;mso-wrap-distance-left:9pt;mso-wrap-distance-top:0;mso-wrap-distance-right:9pt;mso-wrap-distance-bottom:0;mso-position-horizontal:left;mso-position-horizontal-relative:page;mso-position-vertical:absolute;mso-position-vertical-relative:text;mso-width-percent:0;mso-height-percent:0;mso-width-relative:margin;mso-height-relative:margin;v-text-anchor:middle" o:gfxdata="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" fillcolor="#3c3c3c" stroked="f" strokeweight="1pt">
+              <v:rect w14:anchorId="432EF814" id="Rectangle 8" o:spid="_x0000_s1026" style="position:absolute;margin-left:0;margin-top:-6.1pt;width:361.35pt;height:45pt;z-index:-251654144;visibility:visible;mso-wrap-style:square;mso-width-percent:0;mso-height-percent:0;mso-wrap-distance-left:9pt;mso-wrap-distance-top:0;mso-wrap-distance-right:9pt;mso-wrap-distance-bottom:0;mso-position-horizontal:left;mso-position-horizontal-relative:page;mso-position-vertical:absolute;mso-position-vertical-relative:text;mso-width-percent:0;mso-height-percent:0;mso-width-relative:margin;mso-height-relative:margin;v-text-anchor:middle" o:gfxdata="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" fillcolor="#3c3c3c" stroked="f" strokeweight="1pt">
                 <w10:wrap anchorx="page"/>
               </v:rect>
             </w:pict>
@@ -469,6 +997,260 @@
         <w:rPr>
           <w:rFonts w:ascii="Century Gothic" w:hAnsi="Century Gothic"/>
           <w:b/>
+          <w:color w:val="FFFFFF" w:themeColor="background1"/>
+          <w:sz w:val="44"/>
+        </w:rPr>
+        <w:t>About the Application</w:t>
+      </w:r>
+      <w:bookmarkEnd w:id="0"/>
+    </w:p>
+    <w:p/>
+    <w:p>
+      <w:pPr>
+        <w:rPr>
+          <w:rFonts w:cstheme="minorHAnsi"/>
+          <w:sz w:val="32"/>
+          <w:u w:val="single"/>
+        </w:rPr>
+      </w:pPr>
+      <w:bookmarkStart w:id="1" w:name="_GoBack"/>
+      <w:r>
+        <w:rPr>
+          <w:rFonts w:ascii="Arial" w:hAnsi="Arial" w:cs="Arial"/>
+          <w:color w:val="000000"/>
+        </w:rPr>
+        <w:t xml:space="preserve">The </w:t>
+      </w:r>
+      <w:proofErr w:type="spellStart"/>
+      <w:r>
+        <w:rPr>
+          <w:rFonts w:ascii="Arial" w:hAnsi="Arial" w:cs="Arial"/>
+          <w:color w:val="000000"/>
+        </w:rPr>
+        <w:t>RightCare</w:t>
+      </w:r>
+      <w:proofErr w:type="spellEnd"/>
+      <w:r>
+        <w:rPr>
+          <w:rFonts w:ascii="Arial" w:hAnsi="Arial" w:cs="Arial"/>
+          <w:color w:val="000000"/>
+        </w:rPr>
+        <w:t xml:space="preserve"> hospital is currently looking for an upgrade to its systems and operations to allow the staff to have an easier and more efficient work experience. Currently, multiple staff members are experiencing different Information Technology issues which they would like addressed. PharmaCare which is the new planned system and was proposed by Jack Smith, Director of systems development at </w:t>
+      </w:r>
+      <w:proofErr w:type="spellStart"/>
+      <w:r>
+        <w:rPr>
+          <w:rFonts w:ascii="Arial" w:hAnsi="Arial" w:cs="Arial"/>
+          <w:color w:val="000000"/>
+        </w:rPr>
+        <w:t>RightCare</w:t>
+      </w:r>
+      <w:proofErr w:type="spellEnd"/>
+      <w:r>
+        <w:rPr>
+          <w:rFonts w:ascii="Arial" w:hAnsi="Arial" w:cs="Arial"/>
+          <w:color w:val="000000"/>
+        </w:rPr>
+        <w:t xml:space="preserve"> Hospital and will be a “three-tier” system. The purpose of the new program is to reduce workload and increase efficiency for doctors, staff, and pharmacists to complete their work and help patents. This will be done by creating </w:t>
+      </w:r>
+      <w:r>
+        <w:rPr>
+          <w:rFonts w:ascii="Arial" w:hAnsi="Arial" w:cs="Arial"/>
+          <w:color w:val="000000"/>
+        </w:rPr>
+        <w:t>an</w:t>
+      </w:r>
+      <w:r>
+        <w:rPr>
+          <w:rFonts w:ascii="Arial" w:hAnsi="Arial" w:cs="Arial"/>
+          <w:color w:val="000000"/>
+        </w:rPr>
+        <w:t xml:space="preserve"> easy to use website UI which enables all staff to browse, update, and create new prescriptions, drugs, and room information for patients.</w:t>
+      </w:r>
+    </w:p>
+    <w:bookmarkEnd w:id="1"/>
+    <w:p>
+      <w:pPr>
+        <w:rPr>
+          <w:rFonts w:cstheme="minorHAnsi"/>
+          <w:sz w:val="32"/>
+        </w:rPr>
+      </w:pPr>
+    </w:p>
+    <w:p>
+      <w:pPr>
+        <w:rPr>
+          <w:rFonts w:cstheme="minorHAnsi"/>
+          <w:sz w:val="32"/>
+        </w:rPr>
+      </w:pPr>
+    </w:p>
+    <w:p>
+      <w:pPr>
+        <w:rPr>
+          <w:rFonts w:cstheme="minorHAnsi"/>
+          <w:sz w:val="32"/>
+        </w:rPr>
+      </w:pPr>
+    </w:p>
+    <w:p>
+      <w:pPr>
+        <w:rPr>
+          <w:rFonts w:cstheme="minorHAnsi"/>
+          <w:sz w:val="32"/>
+        </w:rPr>
+      </w:pPr>
+    </w:p>
+    <w:p>
+      <w:pPr>
+        <w:rPr>
+          <w:rFonts w:cstheme="minorHAnsi"/>
+          <w:sz w:val="32"/>
+        </w:rPr>
+      </w:pPr>
+    </w:p>
+    <w:p>
+      <w:pPr>
+        <w:rPr>
+          <w:rFonts w:cstheme="minorHAnsi"/>
+          <w:sz w:val="32"/>
+        </w:rPr>
+      </w:pPr>
+    </w:p>
+    <w:p>
+      <w:pPr>
+        <w:rPr>
+          <w:rFonts w:cstheme="minorHAnsi"/>
+          <w:sz w:val="32"/>
+        </w:rPr>
+      </w:pPr>
+    </w:p>
+    <w:p>
+      <w:pPr>
+        <w:rPr>
+          <w:rFonts w:cstheme="minorHAnsi"/>
+          <w:sz w:val="32"/>
+        </w:rPr>
+      </w:pPr>
+    </w:p>
+    <w:p>
+      <w:pPr>
+        <w:rPr>
+          <w:rFonts w:cstheme="minorHAnsi"/>
+          <w:sz w:val="32"/>
+        </w:rPr>
+      </w:pPr>
+    </w:p>
+    <w:p>
+      <w:pPr>
+        <w:rPr>
+          <w:rFonts w:cstheme="minorHAnsi"/>
+          <w:sz w:val="32"/>
+        </w:rPr>
+      </w:pPr>
+    </w:p>
+    <w:p>
+      <w:pPr>
+        <w:rPr>
+          <w:rFonts w:cstheme="minorHAnsi"/>
+          <w:sz w:val="32"/>
+        </w:rPr>
+      </w:pPr>
+    </w:p>
+    <w:p>
+      <w:pPr>
+        <w:rPr>
+          <w:rFonts w:cstheme="minorHAnsi"/>
+          <w:sz w:val="32"/>
+        </w:rPr>
+      </w:pPr>
+    </w:p>
+    <w:p>
+      <w:pPr>
+        <w:rPr>
+          <w:rFonts w:cstheme="minorHAnsi"/>
+          <w:sz w:val="32"/>
+        </w:rPr>
+      </w:pPr>
+    </w:p>
+    <w:p>
+      <w:pPr>
+        <w:rPr>
+          <w:rFonts w:cstheme="minorHAnsi"/>
+          <w:sz w:val="32"/>
+        </w:rPr>
+      </w:pPr>
+    </w:p>
+    <w:p>
+      <w:pPr>
+        <w:rPr>
+          <w:rFonts w:cstheme="minorHAnsi"/>
+          <w:sz w:val="32"/>
+        </w:rPr>
+      </w:pPr>
+    </w:p>
+    <w:p>
+      <w:pPr>
+        <w:rPr>
+          <w:rFonts w:cstheme="minorHAnsi"/>
+          <w:sz w:val="32"/>
+        </w:rPr>
+      </w:pPr>
+    </w:p>
+    <w:p>
+      <w:pPr>
+        <w:rPr>
+          <w:rFonts w:cstheme="minorHAnsi"/>
+          <w:sz w:val="32"/>
+        </w:rPr>
+      </w:pPr>
+    </w:p>
+    <w:p>
+      <w:pPr>
+        <w:rPr>
+          <w:rFonts w:cstheme="minorHAnsi"/>
+          <w:sz w:val="32"/>
+        </w:rPr>
+      </w:pPr>
+    </w:p>
+    <w:p>
+      <w:pPr>
+        <w:rPr>
+          <w:rFonts w:cstheme="minorHAnsi"/>
+          <w:sz w:val="32"/>
+        </w:rPr>
+      </w:pPr>
+    </w:p>
+    <w:p>
+      <w:pPr>
+        <w:rPr>
+          <w:rFonts w:cstheme="minorHAnsi"/>
+          <w:sz w:val="32"/>
+        </w:rPr>
+      </w:pPr>
+    </w:p>
+    <w:p>
+      <w:pPr>
+        <w:rPr>
+          <w:rFonts w:cstheme="minorHAnsi"/>
+          <w:sz w:val="32"/>
+        </w:rPr>
+      </w:pPr>
+    </w:p>
+    <w:p>
+      <w:pPr>
+        <w:pStyle w:val="Heading1"/>
+        <w:rPr>
+          <w:rFonts w:ascii="Century Gothic" w:hAnsi="Century Gothic"/>
+          <w:b/>
+          <w:color w:val="FFFFFF" w:themeColor="background1"/>
+          <w:sz w:val="44"/>
+        </w:rPr>
+      </w:pPr>
+      <w:r>
+        <w:rPr>
+          <w:rFonts w:ascii="Century Gothic" w:hAnsi="Century Gothic"/>
+          <w:b/>
           <w:noProof/>
           <w:color w:val="FFFFFF" w:themeColor="background1"/>
           <w:sz w:val="44"/>
@@ -477,18 +1259,105 @@
         <mc:AlternateContent>
           <mc:Choice Requires="wps">
             <w:drawing>
-              <wp:anchor distT="0" distB="0" distL="114300" distR="114300" simplePos="0" relativeHeight="251663360" behindDoc="1" locked="0" layoutInCell="1" allowOverlap="1" wp14:anchorId="64EDF61F" wp14:editId="1807E7F8">
+              <wp:anchor distT="0" distB="0" distL="114300" distR="114300" simplePos="0" relativeHeight="251665408" behindDoc="1" locked="0" layoutInCell="1" allowOverlap="1" wp14:anchorId="1C2AEB4E" wp14:editId="3591C104">
+                <wp:simplePos x="0" y="0"/>
+                <wp:positionH relativeFrom="page">
+                  <wp:align>left</wp:align>
+                </wp:positionH>
+                <wp:positionV relativeFrom="paragraph">
+                  <wp:posOffset>-77470</wp:posOffset>
+                </wp:positionV>
+                <wp:extent cx="4710023" cy="571500"/>
+                <wp:effectExtent l="0" t="0" r="0" b="0"/>
+                <wp:wrapNone/>
+                <wp:docPr id="1" name="Rectangle 1"/>
+                <wp:cNvGraphicFramePr/>
+                <a:graphic xmlns:a="http://schemas.openxmlformats.org/drawingml/2006/main">
+                  <a:graphicData uri="http://schemas.microsoft.com/office/word/2010/wordprocessingShape">
+                    <wps:wsp>
+                      <wps:cNvSpPr/>
+                      <wps:spPr>
+                        <a:xfrm>
+                          <a:off x="0" y="0"/>
+                          <a:ext cx="4710023" cy="571500"/>
+                        </a:xfrm>
+                        <a:prstGeom prst="rect">
+                          <a:avLst/>
+                        </a:prstGeom>
+                        <a:solidFill>
+                          <a:srgbClr val="3C3C3C"/>
+                        </a:solidFill>
+                        <a:ln>
+                          <a:noFill/>
+                        </a:ln>
+                      </wps:spPr>
+                      <wps:style>
+                        <a:lnRef idx="2">
+                          <a:schemeClr val="accent1">
+                            <a:shade val="50000"/>
+                          </a:schemeClr>
+                        </a:lnRef>
+                        <a:fillRef idx="1">
+                          <a:schemeClr val="accent1"/>
+                        </a:fillRef>
+                        <a:effectRef idx="0">
+                          <a:schemeClr val="accent1"/>
+                        </a:effectRef>
+                        <a:fontRef idx="minor">
+                          <a:schemeClr val="lt1"/>
+                        </a:fontRef>
+                      </wps:style>
+                      <wps:bodyPr rot="0" spcFirstLastPara="0" vertOverflow="overflow" horzOverflow="overflow" vert="horz" wrap="square" lIns="91440" tIns="45720" rIns="91440" bIns="45720" numCol="1" spcCol="0" rtlCol="0" fromWordArt="0" anchor="ctr" anchorCtr="0" forceAA="0" compatLnSpc="1">
+                        <a:prstTxWarp prst="textNoShape">
+                          <a:avLst/>
+                        </a:prstTxWarp>
+                        <a:noAutofit/>
+                      </wps:bodyPr>
+                    </wps:wsp>
+                  </a:graphicData>
+                </a:graphic>
+                <wp14:sizeRelH relativeFrom="margin">
+                  <wp14:pctWidth>0</wp14:pctWidth>
+                </wp14:sizeRelH>
+                <wp14:sizeRelV relativeFrom="margin">
+                  <wp14:pctHeight>0</wp14:pctHeight>
+                </wp14:sizeRelV>
+              </wp:anchor>
+            </w:drawing>
+          </mc:Choice>
+          <mc:Fallback>
+            <w:pict>
+              <v:rect w14:anchorId="4B186AB6" id="Rectangle 1" o:spid="_x0000_s1026" style="position:absolute;margin-left:0;margin-top:-6.1pt;width:370.85pt;height:45pt;z-index:-251651072;visibility:visible;mso-wrap-style:square;mso-width-percent:0;mso-height-percent:0;mso-wrap-distance-left:9pt;mso-wrap-distance-top:0;mso-wrap-distance-right:9pt;mso-wrap-distance-bottom:0;mso-position-horizontal:left;mso-position-horizontal-relative:page;mso-position-vertical:absolute;mso-position-vertical-relative:text;mso-width-percent:0;mso-height-percent:0;mso-width-relative:margin;mso-height-relative:margin;v-text-anchor:middle" o:gfxdata="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" fillcolor="#3c3c3c" stroked="f" strokeweight="1pt">
+                <w10:wrap anchorx="page"/>
+              </v:rect>
+            </w:pict>
+          </mc:Fallback>
+        </mc:AlternateContent>
+      </w:r>
+      <w:r>
+        <w:rPr>
+          <w:rFonts w:ascii="Century Gothic" w:hAnsi="Century Gothic"/>
+          <w:b/>
+          <w:noProof/>
+          <w:color w:val="FFFFFF" w:themeColor="background1"/>
+          <w:sz w:val="44"/>
+          <w:lang w:eastAsia="en-AU"/>
+        </w:rPr>
+        <mc:AlternateContent>
+          <mc:Choice Requires="wps">
+            <w:drawing>
+              <wp:anchor distT="0" distB="0" distL="114300" distR="114300" simplePos="0" relativeHeight="251666432" behindDoc="1" locked="0" layoutInCell="1" allowOverlap="1" wp14:anchorId="33A67A57" wp14:editId="14B024D0">
                 <wp:simplePos x="0" y="0"/>
                 <wp:positionH relativeFrom="margin">
-                  <wp:posOffset>-915035</wp:posOffset>
+                  <wp:posOffset>-457200</wp:posOffset>
                 </wp:positionH>
                 <wp:positionV relativeFrom="paragraph">
-                  <wp:posOffset>-79746</wp:posOffset>
+                  <wp:posOffset>-76200</wp:posOffset>
                 </wp:positionV>
                 <wp:extent cx="98425" cy="571500"/>
                 <wp:effectExtent l="0" t="0" r="0" b="0"/>
                 <wp:wrapNone/>
-                <wp:docPr id="9" name="Rectangle 9"/>
+                <wp:docPr id="2" name="Rectangle 2"/>
                 <wp:cNvGraphicFramePr/>
                 <a:graphic xmlns:a="http://schemas.openxmlformats.org/drawingml/2006/main">
                   <a:graphicData uri="http://schemas.microsoft.com/office/word/2010/wordprocessingShape">
@@ -545,7 +1414,7 @@
           </mc:Choice>
           <mc:Fallback>
             <w:pict>
-              <v:rect w14:anchorId="35D62DF3" id="Rectangle 9" o:spid="_x0000_s1026" style="position:absolute;margin-left:-72.05pt;margin-top:-6.3pt;width:7.75pt;height:45pt;z-index:-251653120;visibility:visible;mso-wrap-style:square;mso-width-percent:0;mso-height-percent:0;mso-wrap-distance-left:9pt;mso-wrap-distance-top:0;mso-wrap-distance-right:9pt;mso-wrap-distance-bottom:0;mso-position-horizontal:absolute;mso-position-horizontal-relative:margin;mso-position-vertical:absolute;mso-position-vertical-relative:text;mso-width-percent:0;mso-height-percent:0;mso-width-relative:margin;mso-height-relative:margin;v-text-anchor:middle" o:gfxdata="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" fillcolor="red" stroked="f" strokeweight="1pt">
+              <v:rect w14:anchorId="6CF022BE" id="Rectangle 2" o:spid="_x0000_s1026" style="position:absolute;margin-left:-36pt;margin-top:-6pt;width:7.75pt;height:45pt;z-index:-251650048;visibility:visible;mso-wrap-style:square;mso-width-percent:0;mso-height-percent:0;mso-wrap-distance-left:9pt;mso-wrap-distance-top:0;mso-wrap-distance-right:9pt;mso-wrap-distance-bottom:0;mso-position-horizontal:absolute;mso-position-horizontal-relative:margin;mso-position-vertical:absolute;mso-position-vertical-relative:text;mso-width-percent:0;mso-height-percent:0;mso-width-relative:margin;mso-height-relative:margin;v-text-anchor:middle" o:gfxdata="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" fillcolor="red" stroked="f" strokeweight="1pt">
                 <w10:wrap anchorx="margin"/>
               </v:rect>
             </w:pict>
@@ -559,28 +1428,3167 @@
           <w:color w:val="FFFFFF" w:themeColor="background1"/>
           <w:sz w:val="44"/>
         </w:rPr>
-        <w:t>About the Application</w:t>
-      </w:r>
-      <w:bookmarkEnd w:id="1"/>
-    </w:p>
-    <w:p/>
+        <w:t xml:space="preserve">Interface </w:t>
+      </w:r>
+      <w:r>
+        <w:rPr>
+          <w:rFonts w:ascii="Century Gothic" w:hAnsi="Century Gothic"/>
+          <w:b/>
+          <w:color w:val="FFFFFF" w:themeColor="background1"/>
+          <w:sz w:val="44"/>
+        </w:rPr>
+        <w:t>States</w:t>
+      </w:r>
+    </w:p>
     <w:p>
       <w:pPr>
         <w:rPr>
           <w:rFonts w:cstheme="minorHAnsi"/>
           <w:sz w:val="32"/>
-          <w:u w:val="single"/>
+        </w:rPr>
+      </w:pPr>
+    </w:p>
+    <w:p>
+      <w:pPr>
+        <w:rPr>
+          <w:rFonts w:cstheme="minorHAnsi"/>
+          <w:b/>
+          <w:sz w:val="36"/>
+        </w:rPr>
+      </w:pPr>
+      <w:r>
+        <w:rPr>
+          <w:noProof/>
+        </w:rPr>
+        <mc:AlternateContent>
+          <mc:Choice Requires="wps">
+            <w:drawing>
+              <wp:anchor distT="0" distB="0" distL="114300" distR="114300" simplePos="0" relativeHeight="251693056" behindDoc="0" locked="0" layoutInCell="1" allowOverlap="1" wp14:anchorId="11517431" wp14:editId="7CE32648">
+                <wp:simplePos x="0" y="0"/>
+                <wp:positionH relativeFrom="margin">
+                  <wp:posOffset>0</wp:posOffset>
+                </wp:positionH>
+                <wp:positionV relativeFrom="paragraph">
+                  <wp:posOffset>3486521</wp:posOffset>
+                </wp:positionV>
+                <wp:extent cx="3225800" cy="120650"/>
+                <wp:effectExtent l="0" t="0" r="0" b="0"/>
+                <wp:wrapTopAndBottom/>
+                <wp:docPr id="35" name="Text Box 35"/>
+                <wp:cNvGraphicFramePr/>
+                <a:graphic xmlns:a="http://schemas.openxmlformats.org/drawingml/2006/main">
+                  <a:graphicData uri="http://schemas.microsoft.com/office/word/2010/wordprocessingShape">
+                    <wps:wsp>
+                      <wps:cNvSpPr txBox="1"/>
+                      <wps:spPr>
+                        <a:xfrm>
+                          <a:off x="0" y="0"/>
+                          <a:ext cx="3225800" cy="120650"/>
+                        </a:xfrm>
+                        <a:prstGeom prst="rect">
+                          <a:avLst/>
+                        </a:prstGeom>
+                        <a:solidFill>
+                          <a:prstClr val="white"/>
+                        </a:solidFill>
+                        <a:ln>
+                          <a:noFill/>
+                        </a:ln>
+                        <a:effectLst/>
+                      </wps:spPr>
+                      <wps:txbx>
+                        <w:txbxContent>
+                          <w:p>
+                            <w:pPr>
+                              <w:pStyle w:val="Caption"/>
+                              <w:rPr>
+                                <w:noProof/>
+                              </w:rPr>
+                            </w:pPr>
+                            <w:r>
+                              <w:t xml:space="preserve">Figure </w:t>
+                            </w:r>
+                            <w:r>
+                              <w:fldChar w:fldCharType="begin"/>
+                            </w:r>
+                            <w:r>
+                              <w:instrText xml:space="preserve"> SEQ Figure \* ARABIC </w:instrText>
+                            </w:r>
+                            <w:r>
+                              <w:fldChar w:fldCharType="separate"/>
+                            </w:r>
+                            <w:r>
+                              <w:rPr>
+                                <w:noProof/>
+                              </w:rPr>
+                              <w:t>1</w:t>
+                            </w:r>
+                            <w:r>
+                              <w:fldChar w:fldCharType="end"/>
+                            </w:r>
+                            <w:r>
+                              <w:t xml:space="preserve">: Login page at </w:t>
+                            </w:r>
+                            <w:proofErr w:type="spellStart"/>
+                            <w:r>
+                              <w:t>startup</w:t>
+                            </w:r>
+                            <w:proofErr w:type="spellEnd"/>
+                          </w:p>
+                        </w:txbxContent>
+                      </wps:txbx>
+                      <wps:bodyPr rot="0" spcFirstLastPara="0" vertOverflow="overflow" horzOverflow="overflow" vert="horz" wrap="square" lIns="0" tIns="0" rIns="0" bIns="0" numCol="1" spcCol="0" rtlCol="0" fromWordArt="0" anchor="t" anchorCtr="0" forceAA="0" compatLnSpc="1">
+                        <a:prstTxWarp prst="textNoShape">
+                          <a:avLst/>
+                        </a:prstTxWarp>
+                        <a:noAutofit/>
+                      </wps:bodyPr>
+                    </wps:wsp>
+                  </a:graphicData>
+                </a:graphic>
+                <wp14:sizeRelV relativeFrom="margin">
+                  <wp14:pctHeight>0</wp14:pctHeight>
+                </wp14:sizeRelV>
+              </wp:anchor>
+            </w:drawing>
+          </mc:Choice>
+          <mc:Fallback>
+            <w:pict>
+              <v:shapetype w14:anchorId="11517431" id="_x0000_t202" coordsize="21600,21600" o:spt="202" path="m,l,21600r21600,l21600,xe">
+                <v:stroke joinstyle="miter"/>
+                <v:path gradientshapeok="t" o:connecttype="rect"/>
+              </v:shapetype>
+              <v:shape id="Text Box 35" o:spid="_x0000_s1026" type="#_x0000_t202" style="position:absolute;margin-left:0;margin-top:274.55pt;width:254pt;height:9.5pt;z-index:251693056;visibility:visible;mso-wrap-style:square;mso-height-percent:0;mso-wrap-distance-left:9pt;mso-wrap-distance-top:0;mso-wrap-distance-right:9pt;mso-wrap-distance-bottom:0;mso-position-horizontal:absolute;mso-position-horizontal-relative:margin;mso-position-vertical:absolute;mso-position-vertical-relative:text;mso-height-percent:0;mso-height-relative:margin;v-text-anchor:top" o:gfxdata="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" stroked="f">
+                <v:textbox inset="0,0,0,0">
+                  <w:txbxContent>
+                    <w:p>
+                      <w:pPr>
+                        <w:pStyle w:val="Caption"/>
+                        <w:rPr>
+                          <w:noProof/>
+                        </w:rPr>
+                      </w:pPr>
+                      <w:r>
+                        <w:t xml:space="preserve">Figure </w:t>
+                      </w:r>
+                      <w:r>
+                        <w:fldChar w:fldCharType="begin"/>
+                      </w:r>
+                      <w:r>
+                        <w:instrText xml:space="preserve"> SEQ Figure \* ARABIC </w:instrText>
+                      </w:r>
+                      <w:r>
+                        <w:fldChar w:fldCharType="separate"/>
+                      </w:r>
+                      <w:r>
+                        <w:rPr>
+                          <w:noProof/>
+                        </w:rPr>
+                        <w:t>1</w:t>
+                      </w:r>
+                      <w:r>
+                        <w:fldChar w:fldCharType="end"/>
+                      </w:r>
+                      <w:r>
+                        <w:t xml:space="preserve">: Login page at </w:t>
+                      </w:r>
+                      <w:proofErr w:type="spellStart"/>
+                      <w:r>
+                        <w:t>startup</w:t>
+                      </w:r>
+                      <w:proofErr w:type="spellEnd"/>
+                    </w:p>
+                  </w:txbxContent>
+                </v:textbox>
+                <w10:wrap type="topAndBottom" anchorx="margin"/>
+              </v:shape>
+            </w:pict>
+          </mc:Fallback>
+        </mc:AlternateContent>
+      </w:r>
+      <w:r>
+        <w:rPr>
+          <w:noProof/>
+        </w:rPr>
+        <mc:AlternateContent>
+          <mc:Choice Requires="wps">
+            <w:drawing>
+              <wp:anchor distT="0" distB="0" distL="114300" distR="114300" simplePos="0" relativeHeight="251695104" behindDoc="0" locked="0" layoutInCell="1" allowOverlap="1" wp14:anchorId="54E88F89" wp14:editId="78D75880">
+                <wp:simplePos x="0" y="0"/>
+                <wp:positionH relativeFrom="margin">
+                  <wp:posOffset>3426460</wp:posOffset>
+                </wp:positionH>
+                <wp:positionV relativeFrom="paragraph">
+                  <wp:posOffset>3461756</wp:posOffset>
+                </wp:positionV>
+                <wp:extent cx="3217545" cy="137795"/>
+                <wp:effectExtent l="0" t="0" r="1905" b="0"/>
+                <wp:wrapTopAndBottom/>
+                <wp:docPr id="36" name="Text Box 36"/>
+                <wp:cNvGraphicFramePr/>
+                <a:graphic xmlns:a="http://schemas.openxmlformats.org/drawingml/2006/main">
+                  <a:graphicData uri="http://schemas.microsoft.com/office/word/2010/wordprocessingShape">
+                    <wps:wsp>
+                      <wps:cNvSpPr txBox="1"/>
+                      <wps:spPr>
+                        <a:xfrm>
+                          <a:off x="0" y="0"/>
+                          <a:ext cx="3217545" cy="137795"/>
+                        </a:xfrm>
+                        <a:prstGeom prst="rect">
+                          <a:avLst/>
+                        </a:prstGeom>
+                        <a:solidFill>
+                          <a:prstClr val="white"/>
+                        </a:solidFill>
+                        <a:ln>
+                          <a:noFill/>
+                        </a:ln>
+                        <a:effectLst/>
+                      </wps:spPr>
+                      <wps:txbx>
+                        <w:txbxContent>
+                          <w:p>
+                            <w:pPr>
+                              <w:pStyle w:val="Caption"/>
+                              <w:rPr>
+                                <w:noProof/>
+                              </w:rPr>
+                            </w:pPr>
+                            <w:r>
+                              <w:t xml:space="preserve">Figure </w:t>
+                            </w:r>
+                            <w:r>
+                              <w:fldChar w:fldCharType="begin"/>
+                            </w:r>
+                            <w:r>
+                              <w:instrText xml:space="preserve"> SEQ Figure \* ARABIC </w:instrText>
+                            </w:r>
+                            <w:r>
+                              <w:fldChar w:fldCharType="separate"/>
+                            </w:r>
+                            <w:r>
+                              <w:rPr>
+                                <w:noProof/>
+                              </w:rPr>
+                              <w:t>2</w:t>
+                            </w:r>
+                            <w:r>
+                              <w:fldChar w:fldCharType="end"/>
+                            </w:r>
+                            <w:r>
+                              <w:t>: Login with validation activated</w:t>
+                            </w:r>
+                          </w:p>
+                        </w:txbxContent>
+                      </wps:txbx>
+                      <wps:bodyPr rot="0" spcFirstLastPara="0" vertOverflow="overflow" horzOverflow="overflow" vert="horz" wrap="square" lIns="0" tIns="0" rIns="0" bIns="0" numCol="1" spcCol="0" rtlCol="0" fromWordArt="0" anchor="t" anchorCtr="0" forceAA="0" compatLnSpc="1">
+                        <a:prstTxWarp prst="textNoShape">
+                          <a:avLst/>
+                        </a:prstTxWarp>
+                        <a:noAutofit/>
+                      </wps:bodyPr>
+                    </wps:wsp>
+                  </a:graphicData>
+                </a:graphic>
+                <wp14:sizeRelV relativeFrom="margin">
+                  <wp14:pctHeight>0</wp14:pctHeight>
+                </wp14:sizeRelV>
+              </wp:anchor>
+            </w:drawing>
+          </mc:Choice>
+          <mc:Fallback>
+            <w:pict>
+              <v:shape w14:anchorId="54E88F89" id="Text Box 36" o:spid="_x0000_s1027" type="#_x0000_t202" style="position:absolute;margin-left:269.8pt;margin-top:272.6pt;width:253.35pt;height:10.85pt;z-index:251695104;visibility:visible;mso-wrap-style:square;mso-height-percent:0;mso-wrap-distance-left:9pt;mso-wrap-distance-top:0;mso-wrap-distance-right:9pt;mso-wrap-distance-bottom:0;mso-position-horizontal:absolute;mso-position-horizontal-relative:margin;mso-position-vertical:absolute;mso-position-vertical-relative:text;mso-height-percent:0;mso-height-relative:margin;v-text-anchor:top" o:gfxdata="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" stroked="f">
+                <v:textbox inset="0,0,0,0">
+                  <w:txbxContent>
+                    <w:p>
+                      <w:pPr>
+                        <w:pStyle w:val="Caption"/>
+                        <w:rPr>
+                          <w:noProof/>
+                        </w:rPr>
+                      </w:pPr>
+                      <w:r>
+                        <w:t xml:space="preserve">Figure </w:t>
+                      </w:r>
+                      <w:r>
+                        <w:fldChar w:fldCharType="begin"/>
+                      </w:r>
+                      <w:r>
+                        <w:instrText xml:space="preserve"> SEQ Figure \* ARABIC </w:instrText>
+                      </w:r>
+                      <w:r>
+                        <w:fldChar w:fldCharType="separate"/>
+                      </w:r>
+                      <w:r>
+                        <w:rPr>
+                          <w:noProof/>
+                        </w:rPr>
+                        <w:t>2</w:t>
+                      </w:r>
+                      <w:r>
+                        <w:fldChar w:fldCharType="end"/>
+                      </w:r>
+                      <w:r>
+                        <w:t>: Login with validation activated</w:t>
+                      </w:r>
+                    </w:p>
+                  </w:txbxContent>
+                </v:textbox>
+                <w10:wrap type="topAndBottom" anchorx="margin"/>
+              </v:shape>
+            </w:pict>
+          </mc:Fallback>
+        </mc:AlternateContent>
+      </w:r>
+      <w:r>
+        <w:rPr>
+          <w:noProof/>
+          <w:lang w:eastAsia="en-AU"/>
+        </w:rPr>
+        <w:drawing>
+          <wp:anchor distT="0" distB="0" distL="114300" distR="114300" simplePos="0" relativeHeight="251676672" behindDoc="0" locked="0" layoutInCell="1" allowOverlap="1">
+            <wp:simplePos x="0" y="0"/>
+            <wp:positionH relativeFrom="margin">
+              <wp:posOffset>3426460</wp:posOffset>
+            </wp:positionH>
+            <wp:positionV relativeFrom="paragraph">
+              <wp:posOffset>372745</wp:posOffset>
+            </wp:positionV>
+            <wp:extent cx="3217545" cy="3217545"/>
+            <wp:effectExtent l="0" t="0" r="1905" b="1905"/>
+            <wp:wrapTopAndBottom/>
+            <wp:docPr id="4" name="Picture 4"/>
+            <wp:cNvGraphicFramePr>
+              <a:graphicFrameLocks xmlns:a="http://schemas.openxmlformats.org/drawingml/2006/main" noChangeAspect="1"/>
+            </wp:cNvGraphicFramePr>
+            <a:graphic xmlns:a="http://schemas.openxmlformats.org/drawingml/2006/main">
+              <a:graphicData uri="http://schemas.openxmlformats.org/drawingml/2006/picture">
+                <pic:pic xmlns:pic="http://schemas.openxmlformats.org/drawingml/2006/picture">
+                  <pic:nvPicPr>
+                    <pic:cNvPr id="1" name=""/>
+                    <pic:cNvPicPr/>
+                  </pic:nvPicPr>
+                  <pic:blipFill>
+                    <a:blip r:embed="rId7" cstate="print">
+                      <a:extLst>
+                        <a:ext uri="{28A0092B-C50C-407E-A947-70E740481C1C}">
+                          <a14:useLocalDpi xmlns:a14="http://schemas.microsoft.com/office/drawing/2010/main" val="0"/>
+                        </a:ext>
+                      </a:extLst>
+                    </a:blip>
+                    <a:stretch>
+                      <a:fillRect/>
+                    </a:stretch>
+                  </pic:blipFill>
+                  <pic:spPr>
+                    <a:xfrm>
+                      <a:off x="0" y="0"/>
+                      <a:ext cx="3217545" cy="3217545"/>
+                    </a:xfrm>
+                    <a:prstGeom prst="rect">
+                      <a:avLst/>
+                    </a:prstGeom>
+                  </pic:spPr>
+                </pic:pic>
+              </a:graphicData>
+            </a:graphic>
+            <wp14:sizeRelH relativeFrom="margin">
+              <wp14:pctWidth>0</wp14:pctWidth>
+            </wp14:sizeRelH>
+            <wp14:sizeRelV relativeFrom="margin">
+              <wp14:pctHeight>0</wp14:pctHeight>
+            </wp14:sizeRelV>
+          </wp:anchor>
+        </w:drawing>
+      </w:r>
+      <w:r>
+        <w:rPr>
+          <w:noProof/>
+          <w:lang w:eastAsia="en-AU"/>
+        </w:rPr>
+        <w:drawing>
+          <wp:anchor distT="0" distB="0" distL="114300" distR="114300" simplePos="0" relativeHeight="251677696" behindDoc="0" locked="0" layoutInCell="1" allowOverlap="1">
+            <wp:simplePos x="0" y="0"/>
+            <wp:positionH relativeFrom="margin">
+              <wp:posOffset>-635</wp:posOffset>
+            </wp:positionH>
+            <wp:positionV relativeFrom="paragraph">
+              <wp:posOffset>382162</wp:posOffset>
+            </wp:positionV>
+            <wp:extent cx="3225800" cy="3225800"/>
+            <wp:effectExtent l="0" t="0" r="0" b="0"/>
+            <wp:wrapTopAndBottom/>
+            <wp:docPr id="3" name="Picture 3"/>
+            <wp:cNvGraphicFramePr>
+              <a:graphicFrameLocks xmlns:a="http://schemas.openxmlformats.org/drawingml/2006/main" noChangeAspect="1"/>
+            </wp:cNvGraphicFramePr>
+            <a:graphic xmlns:a="http://schemas.openxmlformats.org/drawingml/2006/main">
+              <a:graphicData uri="http://schemas.openxmlformats.org/drawingml/2006/picture">
+                <pic:pic xmlns:pic="http://schemas.openxmlformats.org/drawingml/2006/picture">
+                  <pic:nvPicPr>
+                    <pic:cNvPr id="1" name=""/>
+                    <pic:cNvPicPr/>
+                  </pic:nvPicPr>
+                  <pic:blipFill>
+                    <a:blip r:embed="rId8" cstate="print">
+                      <a:extLst>
+                        <a:ext uri="{28A0092B-C50C-407E-A947-70E740481C1C}">
+                          <a14:useLocalDpi xmlns:a14="http://schemas.microsoft.com/office/drawing/2010/main" val="0"/>
+                        </a:ext>
+                      </a:extLst>
+                    </a:blip>
+                    <a:stretch>
+                      <a:fillRect/>
+                    </a:stretch>
+                  </pic:blipFill>
+                  <pic:spPr>
+                    <a:xfrm>
+                      <a:off x="0" y="0"/>
+                      <a:ext cx="3225800" cy="3225800"/>
+                    </a:xfrm>
+                    <a:prstGeom prst="rect">
+                      <a:avLst/>
+                    </a:prstGeom>
+                  </pic:spPr>
+                </pic:pic>
+              </a:graphicData>
+            </a:graphic>
+            <wp14:sizeRelH relativeFrom="margin">
+              <wp14:pctWidth>0</wp14:pctWidth>
+            </wp14:sizeRelH>
+            <wp14:sizeRelV relativeFrom="margin">
+              <wp14:pctHeight>0</wp14:pctHeight>
+            </wp14:sizeRelV>
+          </wp:anchor>
+        </w:drawing>
+      </w:r>
+      <w:r>
+        <w:rPr>
+          <w:rFonts w:cstheme="minorHAnsi"/>
+          <w:b/>
+          <w:sz w:val="36"/>
+        </w:rPr>
+        <w:t>Login</w:t>
+      </w:r>
+      <w:r>
+        <w:rPr>
+          <w:rFonts w:cstheme="minorHAnsi"/>
+          <w:b/>
+          <w:sz w:val="36"/>
+        </w:rPr>
+        <w:t xml:space="preserve"> and login error messages</w:t>
+      </w:r>
+    </w:p>
+    <w:p>
+      <w:pPr>
+        <w:rPr>
+          <w:rFonts w:cstheme="minorHAnsi"/>
+          <w:sz w:val="32"/>
+        </w:rPr>
+      </w:pPr>
+    </w:p>
+    <w:p>
+      <w:pPr>
+        <w:rPr>
+          <w:rFonts w:cstheme="minorHAnsi"/>
+          <w:b/>
+          <w:sz w:val="32"/>
+        </w:rPr>
+      </w:pPr>
+      <w:r>
+        <w:rPr>
+          <w:rFonts w:cstheme="minorHAnsi"/>
+          <w:b/>
+          <w:sz w:val="32"/>
+        </w:rPr>
+        <w:t>After l</w:t>
+      </w:r>
+      <w:r>
+        <w:rPr>
+          <w:rFonts w:cstheme="minorHAnsi"/>
+          <w:b/>
+          <w:sz w:val="32"/>
+        </w:rPr>
+        <w:t>ogin</w:t>
+      </w:r>
+      <w:r>
+        <w:rPr>
+          <w:rFonts w:cstheme="minorHAnsi"/>
+          <w:b/>
+          <w:sz w:val="32"/>
+        </w:rPr>
+        <w:t xml:space="preserve"> &amp; Main Prescription page</w:t>
+      </w:r>
+    </w:p>
+    <w:p>
+      <w:pPr>
+        <w:keepNext/>
+      </w:pPr>
+      <w:r>
+        <w:rPr>
+          <w:noProof/>
+          <w:lang w:eastAsia="en-AU"/>
+        </w:rPr>
+        <w:lastRenderedPageBreak/>
+        <w:drawing>
+          <wp:inline distT="0" distB="0" distL="0" distR="0" wp14:anchorId="6E6830C4" wp14:editId="437DCB53">
+            <wp:extent cx="4399472" cy="4399472"/>
+            <wp:effectExtent l="0" t="0" r="1270" b="1270"/>
+            <wp:docPr id="34" name="Picture 34"/>
+            <wp:cNvGraphicFramePr>
+              <a:graphicFrameLocks xmlns:a="http://schemas.openxmlformats.org/drawingml/2006/main" noChangeAspect="1"/>
+            </wp:cNvGraphicFramePr>
+            <a:graphic xmlns:a="http://schemas.openxmlformats.org/drawingml/2006/main">
+              <a:graphicData uri="http://schemas.openxmlformats.org/drawingml/2006/picture">
+                <pic:pic xmlns:pic="http://schemas.openxmlformats.org/drawingml/2006/picture">
+                  <pic:nvPicPr>
+                    <pic:cNvPr id="1" name=""/>
+                    <pic:cNvPicPr/>
+                  </pic:nvPicPr>
+                  <pic:blipFill>
+                    <a:blip r:embed="rId9"/>
+                    <a:stretch>
+                      <a:fillRect/>
+                    </a:stretch>
+                  </pic:blipFill>
+                  <pic:spPr>
+                    <a:xfrm>
+                      <a:off x="0" y="0"/>
+                      <a:ext cx="4440079" cy="4440079"/>
+                    </a:xfrm>
+                    <a:prstGeom prst="rect">
+                      <a:avLst/>
+                    </a:prstGeom>
+                  </pic:spPr>
+                </pic:pic>
+              </a:graphicData>
+            </a:graphic>
+          </wp:inline>
+        </w:drawing>
+      </w:r>
+    </w:p>
+    <w:p>
+      <w:pPr>
+        <w:pStyle w:val="Caption"/>
+        <w:rPr>
+          <w:rFonts w:cstheme="minorHAnsi"/>
+          <w:sz w:val="32"/>
+        </w:rPr>
+      </w:pPr>
+      <w:r>
+        <w:t xml:space="preserve">Figure </w:t>
+      </w:r>
+      <w:r>
+        <w:fldChar w:fldCharType="begin"/>
+      </w:r>
+      <w:r>
+        <w:instrText xml:space="preserve"> SEQ Figure \* ARABIC </w:instrText>
+      </w:r>
+      <w:r>
+        <w:fldChar w:fldCharType="separate"/>
+      </w:r>
+      <w:r>
+        <w:rPr>
+          <w:noProof/>
+        </w:rPr>
+        <w:t>3</w:t>
+      </w:r>
+      <w:r>
+        <w:fldChar w:fldCharType="end"/>
+      </w:r>
+      <w:r>
+        <w:t>: After login the write prescription page will be displayed</w:t>
+      </w:r>
+    </w:p>
+    <w:p>
+      <w:pPr>
+        <w:rPr>
+          <w:rFonts w:cstheme="minorHAnsi"/>
+          <w:b/>
+          <w:sz w:val="32"/>
+        </w:rPr>
+      </w:pPr>
+      <w:r>
+        <w:rPr>
+          <w:noProof/>
+        </w:rPr>
+        <mc:AlternateContent>
+          <mc:Choice Requires="wps">
+            <w:drawing>
+              <wp:anchor distT="0" distB="0" distL="114300" distR="114300" simplePos="0" relativeHeight="251699200" behindDoc="0" locked="0" layoutInCell="1" allowOverlap="1" wp14:anchorId="681AAC04" wp14:editId="6246059E">
+                <wp:simplePos x="0" y="0"/>
+                <wp:positionH relativeFrom="column">
+                  <wp:posOffset>3303893</wp:posOffset>
+                </wp:positionH>
+                <wp:positionV relativeFrom="paragraph">
+                  <wp:posOffset>3527773</wp:posOffset>
+                </wp:positionV>
+                <wp:extent cx="3303905" cy="137795"/>
+                <wp:effectExtent l="0" t="0" r="0" b="0"/>
+                <wp:wrapTopAndBottom/>
+                <wp:docPr id="39" name="Text Box 39"/>
+                <wp:cNvGraphicFramePr/>
+                <a:graphic xmlns:a="http://schemas.openxmlformats.org/drawingml/2006/main">
+                  <a:graphicData uri="http://schemas.microsoft.com/office/word/2010/wordprocessingShape">
+                    <wps:wsp>
+                      <wps:cNvSpPr txBox="1"/>
+                      <wps:spPr>
+                        <a:xfrm>
+                          <a:off x="0" y="0"/>
+                          <a:ext cx="3303905" cy="137795"/>
+                        </a:xfrm>
+                        <a:prstGeom prst="rect">
+                          <a:avLst/>
+                        </a:prstGeom>
+                        <a:solidFill>
+                          <a:prstClr val="white"/>
+                        </a:solidFill>
+                        <a:ln>
+                          <a:noFill/>
+                        </a:ln>
+                        <a:effectLst/>
+                      </wps:spPr>
+                      <wps:txbx>
+                        <w:txbxContent>
+                          <w:p>
+                            <w:pPr>
+                              <w:pStyle w:val="Caption"/>
+                              <w:rPr>
+                                <w:noProof/>
+                              </w:rPr>
+                            </w:pPr>
+                            <w:r>
+                              <w:t xml:space="preserve">Figure </w:t>
+                            </w:r>
+                            <w:r>
+                              <w:fldChar w:fldCharType="begin"/>
+                            </w:r>
+                            <w:r>
+                              <w:instrText xml:space="preserve"> SEQ Figure \* ARABIC </w:instrText>
+                            </w:r>
+                            <w:r>
+                              <w:fldChar w:fldCharType="separate"/>
+                            </w:r>
+                            <w:r>
+                              <w:rPr>
+                                <w:noProof/>
+                              </w:rPr>
+                              <w:t>4</w:t>
+                            </w:r>
+                            <w:r>
+                              <w:fldChar w:fldCharType="end"/>
+                            </w:r>
+                            <w:r>
+                              <w:t>: After clicking submit and info adding to table</w:t>
+                            </w:r>
+                          </w:p>
+                        </w:txbxContent>
+                      </wps:txbx>
+                      <wps:bodyPr rot="0" spcFirstLastPara="0" vertOverflow="overflow" horzOverflow="overflow" vert="horz" wrap="square" lIns="0" tIns="0" rIns="0" bIns="0" numCol="1" spcCol="0" rtlCol="0" fromWordArt="0" anchor="t" anchorCtr="0" forceAA="0" compatLnSpc="1">
+                        <a:prstTxWarp prst="textNoShape">
+                          <a:avLst/>
+                        </a:prstTxWarp>
+                        <a:noAutofit/>
+                      </wps:bodyPr>
+                    </wps:wsp>
+                  </a:graphicData>
+                </a:graphic>
+                <wp14:sizeRelV relativeFrom="margin">
+                  <wp14:pctHeight>0</wp14:pctHeight>
+                </wp14:sizeRelV>
+              </wp:anchor>
+            </w:drawing>
+          </mc:Choice>
+          <mc:Fallback>
+            <w:pict>
+              <v:shape w14:anchorId="681AAC04" id="Text Box 39" o:spid="_x0000_s1028" type="#_x0000_t202" style="position:absolute;margin-left:260.15pt;margin-top:277.8pt;width:260.15pt;height:10.85pt;z-index:251699200;visibility:visible;mso-wrap-style:square;mso-height-percent:0;mso-wrap-distance-left:9pt;mso-wrap-distance-top:0;mso-wrap-distance-right:9pt;mso-wrap-distance-bottom:0;mso-position-horizontal:absolute;mso-position-horizontal-relative:text;mso-position-vertical:absolute;mso-position-vertical-relative:text;mso-height-percent:0;mso-height-relative:margin;v-text-anchor:top" o:gfxdata="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" stroked="f">
+                <v:textbox inset="0,0,0,0">
+                  <w:txbxContent>
+                    <w:p>
+                      <w:pPr>
+                        <w:pStyle w:val="Caption"/>
+                        <w:rPr>
+                          <w:noProof/>
+                        </w:rPr>
+                      </w:pPr>
+                      <w:r>
+                        <w:t xml:space="preserve">Figure </w:t>
+                      </w:r>
+                      <w:r>
+                        <w:fldChar w:fldCharType="begin"/>
+                      </w:r>
+                      <w:r>
+                        <w:instrText xml:space="preserve"> SEQ Figure \* ARABIC </w:instrText>
+                      </w:r>
+                      <w:r>
+                        <w:fldChar w:fldCharType="separate"/>
+                      </w:r>
+                      <w:r>
+                        <w:rPr>
+                          <w:noProof/>
+                        </w:rPr>
+                        <w:t>4</w:t>
+                      </w:r>
+                      <w:r>
+                        <w:fldChar w:fldCharType="end"/>
+                      </w:r>
+                      <w:r>
+                        <w:t>: After clicking submit and info adding to table</w:t>
+                      </w:r>
+                    </w:p>
+                  </w:txbxContent>
+                </v:textbox>
+                <w10:wrap type="topAndBottom"/>
+              </v:shape>
+            </w:pict>
+          </mc:Fallback>
+        </mc:AlternateContent>
+      </w:r>
+      <w:r>
+        <w:rPr>
+          <w:noProof/>
+        </w:rPr>
+        <mc:AlternateContent>
+          <mc:Choice Requires="wps">
+            <w:drawing>
+              <wp:anchor distT="0" distB="0" distL="114300" distR="114300" simplePos="0" relativeHeight="251697152" behindDoc="0" locked="0" layoutInCell="1" allowOverlap="1" wp14:anchorId="7E286D97" wp14:editId="70012646">
+                <wp:simplePos x="0" y="0"/>
+                <wp:positionH relativeFrom="margin">
+                  <wp:align>left</wp:align>
+                </wp:positionH>
+                <wp:positionV relativeFrom="paragraph">
+                  <wp:posOffset>3527988</wp:posOffset>
+                </wp:positionV>
+                <wp:extent cx="3303905" cy="137795"/>
+                <wp:effectExtent l="0" t="0" r="0" b="0"/>
+                <wp:wrapTopAndBottom/>
+                <wp:docPr id="38" name="Text Box 38"/>
+                <wp:cNvGraphicFramePr/>
+                <a:graphic xmlns:a="http://schemas.openxmlformats.org/drawingml/2006/main">
+                  <a:graphicData uri="http://schemas.microsoft.com/office/word/2010/wordprocessingShape">
+                    <wps:wsp>
+                      <wps:cNvSpPr txBox="1"/>
+                      <wps:spPr>
+                        <a:xfrm>
+                          <a:off x="0" y="0"/>
+                          <a:ext cx="3303905" cy="137795"/>
+                        </a:xfrm>
+                        <a:prstGeom prst="rect">
+                          <a:avLst/>
+                        </a:prstGeom>
+                        <a:solidFill>
+                          <a:prstClr val="white"/>
+                        </a:solidFill>
+                        <a:ln>
+                          <a:noFill/>
+                        </a:ln>
+                        <a:effectLst/>
+                      </wps:spPr>
+                      <wps:txbx>
+                        <w:txbxContent>
+                          <w:p>
+                            <w:pPr>
+                              <w:pStyle w:val="Caption"/>
+                              <w:rPr>
+                                <w:noProof/>
+                              </w:rPr>
+                            </w:pPr>
+                            <w:r>
+                              <w:t xml:space="preserve">Figure </w:t>
+                            </w:r>
+                            <w:r>
+                              <w:fldChar w:fldCharType="begin"/>
+                            </w:r>
+                            <w:r>
+                              <w:instrText xml:space="preserve"> SEQ Figure \* ARABIC </w:instrText>
+                            </w:r>
+                            <w:r>
+                              <w:fldChar w:fldCharType="separate"/>
+                            </w:r>
+                            <w:r>
+                              <w:rPr>
+                                <w:noProof/>
+                              </w:rPr>
+                              <w:t>5</w:t>
+                            </w:r>
+                            <w:r>
+                              <w:fldChar w:fldCharType="end"/>
+                            </w:r>
+                            <w:r>
+                              <w:t>: Before clicking submit</w:t>
+                            </w:r>
+                          </w:p>
+                        </w:txbxContent>
+                      </wps:txbx>
+                      <wps:bodyPr rot="0" spcFirstLastPara="0" vertOverflow="overflow" horzOverflow="overflow" vert="horz" wrap="square" lIns="0" tIns="0" rIns="0" bIns="0" numCol="1" spcCol="0" rtlCol="0" fromWordArt="0" anchor="t" anchorCtr="0" forceAA="0" compatLnSpc="1">
+                        <a:prstTxWarp prst="textNoShape">
+                          <a:avLst/>
+                        </a:prstTxWarp>
+                        <a:noAutofit/>
+                      </wps:bodyPr>
+                    </wps:wsp>
+                  </a:graphicData>
+                </a:graphic>
+                <wp14:sizeRelV relativeFrom="margin">
+                  <wp14:pctHeight>0</wp14:pctHeight>
+                </wp14:sizeRelV>
+              </wp:anchor>
+            </w:drawing>
+          </mc:Choice>
+          <mc:Fallback>
+            <w:pict>
+              <v:shape w14:anchorId="7E286D97" id="Text Box 38" o:spid="_x0000_s1029" type="#_x0000_t202" style="position:absolute;margin-left:0;margin-top:277.8pt;width:260.15pt;height:10.85pt;z-index:251697152;visibility:visible;mso-wrap-style:square;mso-height-percent:0;mso-wrap-distance-left:9pt;mso-wrap-distance-top:0;mso-wrap-distance-right:9pt;mso-wrap-distance-bottom:0;mso-position-horizontal:left;mso-position-horizontal-relative:margin;mso-position-vertical:absolute;mso-position-vertical-relative:text;mso-height-percent:0;mso-height-relative:margin;v-text-anchor:top" o:gfxdata="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" stroked="f">
+                <v:textbox inset="0,0,0,0">
+                  <w:txbxContent>
+                    <w:p>
+                      <w:pPr>
+                        <w:pStyle w:val="Caption"/>
+                        <w:rPr>
+                          <w:noProof/>
+                        </w:rPr>
+                      </w:pPr>
+                      <w:r>
+                        <w:t xml:space="preserve">Figure </w:t>
+                      </w:r>
+                      <w:r>
+                        <w:fldChar w:fldCharType="begin"/>
+                      </w:r>
+                      <w:r>
+                        <w:instrText xml:space="preserve"> SEQ Figure \* ARABIC </w:instrText>
+                      </w:r>
+                      <w:r>
+                        <w:fldChar w:fldCharType="separate"/>
+                      </w:r>
+                      <w:r>
+                        <w:rPr>
+                          <w:noProof/>
+                        </w:rPr>
+                        <w:t>5</w:t>
+                      </w:r>
+                      <w:r>
+                        <w:fldChar w:fldCharType="end"/>
+                      </w:r>
+                      <w:r>
+                        <w:t>: Before clicking submit</w:t>
+                      </w:r>
+                    </w:p>
+                  </w:txbxContent>
+                </v:textbox>
+                <w10:wrap type="topAndBottom" anchorx="margin"/>
+              </v:shape>
+            </w:pict>
+          </mc:Fallback>
+        </mc:AlternateContent>
+      </w:r>
+      <w:r>
+        <w:rPr>
+          <w:noProof/>
+          <w:lang w:eastAsia="en-AU"/>
+        </w:rPr>
+        <mc:AlternateContent>
+          <mc:Choice Requires="wps">
+            <w:drawing>
+              <wp:anchor distT="0" distB="0" distL="114300" distR="114300" simplePos="0" relativeHeight="251667456" behindDoc="0" locked="0" layoutInCell="1" allowOverlap="1">
+                <wp:simplePos x="0" y="0"/>
+                <wp:positionH relativeFrom="column">
+                  <wp:posOffset>2903220</wp:posOffset>
+                </wp:positionH>
+                <wp:positionV relativeFrom="paragraph">
+                  <wp:posOffset>3312795</wp:posOffset>
+                </wp:positionV>
+                <wp:extent cx="266700" cy="0"/>
+                <wp:effectExtent l="38100" t="76200" r="0" b="95250"/>
+                <wp:wrapNone/>
+                <wp:docPr id="11" name="Straight Arrow Connector 11"/>
+                <wp:cNvGraphicFramePr/>
+                <a:graphic xmlns:a="http://schemas.openxmlformats.org/drawingml/2006/main">
+                  <a:graphicData uri="http://schemas.microsoft.com/office/word/2010/wordprocessingShape">
+                    <wps:wsp>
+                      <wps:cNvCnPr/>
+                      <wps:spPr>
+                        <a:xfrm flipH="1">
+                          <a:off x="0" y="0"/>
+                          <a:ext cx="266700" cy="0"/>
+                        </a:xfrm>
+                        <a:prstGeom prst="straightConnector1">
+                          <a:avLst/>
+                        </a:prstGeom>
+                        <a:ln>
+                          <a:solidFill>
+                            <a:srgbClr val="FF0000"/>
+                          </a:solidFill>
+                          <a:tailEnd type="triangle"/>
+                        </a:ln>
+                      </wps:spPr>
+                      <wps:style>
+                        <a:lnRef idx="1">
+                          <a:schemeClr val="accent1"/>
+                        </a:lnRef>
+                        <a:fillRef idx="0">
+                          <a:schemeClr val="accent1"/>
+                        </a:fillRef>
+                        <a:effectRef idx="0">
+                          <a:schemeClr val="accent1"/>
+                        </a:effectRef>
+                        <a:fontRef idx="minor">
+                          <a:schemeClr val="tx1"/>
+                        </a:fontRef>
+                      </wps:style>
+                      <wps:bodyPr/>
+                    </wps:wsp>
+                  </a:graphicData>
+                </a:graphic>
+              </wp:anchor>
+            </w:drawing>
+          </mc:Choice>
+          <mc:Fallback>
+            <w:pict>
+              <v:shapetype w14:anchorId="52EF3BB2" id="_x0000_t32" coordsize="21600,21600" o:spt="32" o:oned="t" path="m,l21600,21600e" filled="f">
+                <v:path arrowok="t" fillok="f" o:connecttype="none"/>
+                <o:lock v:ext="edit" shapetype="t"/>
+              </v:shapetype>
+              <v:shape id="Straight Arrow Connector 11" o:spid="_x0000_s1026" type="#_x0000_t32" style="position:absolute;margin-left:228.6pt;margin-top:260.85pt;width:21pt;height:0;flip:x;z-index:251667456;visibility:visible;mso-wrap-style:square;mso-wrap-distance-left:9pt;mso-wrap-distance-top:0;mso-wrap-distance-right:9pt;mso-wrap-distance-bottom:0;mso-position-horizontal:absolute;mso-position-horizontal-relative:text;mso-position-vertical:absolute;mso-position-vertical-relative:text" o:gfxdata="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" strokecolor="red" strokeweight=".5pt">
+                <v:stroke endarrow="block" joinstyle="miter"/>
+              </v:shape>
+            </w:pict>
+          </mc:Fallback>
+        </mc:AlternateContent>
+      </w:r>
+      <w:r>
+        <w:rPr>
+          <w:noProof/>
+          <w:lang w:eastAsia="en-AU"/>
+        </w:rPr>
+        <w:drawing>
+          <wp:anchor distT="0" distB="0" distL="114300" distR="114300" simplePos="0" relativeHeight="251654139" behindDoc="0" locked="0" layoutInCell="1" allowOverlap="1">
+            <wp:simplePos x="0" y="0"/>
+            <wp:positionH relativeFrom="margin">
+              <wp:align>left</wp:align>
+            </wp:positionH>
+            <wp:positionV relativeFrom="paragraph">
+              <wp:posOffset>361950</wp:posOffset>
+            </wp:positionV>
+            <wp:extent cx="3303905" cy="3303905"/>
+            <wp:effectExtent l="0" t="0" r="0" b="0"/>
+            <wp:wrapTopAndBottom/>
+            <wp:docPr id="33" name="Picture 33"/>
+            <wp:cNvGraphicFramePr>
+              <a:graphicFrameLocks xmlns:a="http://schemas.openxmlformats.org/drawingml/2006/main" noChangeAspect="1"/>
+            </wp:cNvGraphicFramePr>
+            <a:graphic xmlns:a="http://schemas.openxmlformats.org/drawingml/2006/main">
+              <a:graphicData uri="http://schemas.openxmlformats.org/drawingml/2006/picture">
+                <pic:pic xmlns:pic="http://schemas.openxmlformats.org/drawingml/2006/picture">
+                  <pic:nvPicPr>
+                    <pic:cNvPr id="1" name=""/>
+                    <pic:cNvPicPr/>
+                  </pic:nvPicPr>
+                  <pic:blipFill>
+                    <a:blip r:embed="rId10" cstate="print">
+                      <a:extLst>
+                        <a:ext uri="{28A0092B-C50C-407E-A947-70E740481C1C}">
+                          <a14:useLocalDpi xmlns:a14="http://schemas.microsoft.com/office/drawing/2010/main" val="0"/>
+                        </a:ext>
+                      </a:extLst>
+                    </a:blip>
+                    <a:stretch>
+                      <a:fillRect/>
+                    </a:stretch>
+                  </pic:blipFill>
+                  <pic:spPr>
+                    <a:xfrm>
+                      <a:off x="0" y="0"/>
+                      <a:ext cx="3305143" cy="3305143"/>
+                    </a:xfrm>
+                    <a:prstGeom prst="rect">
+                      <a:avLst/>
+                    </a:prstGeom>
+                  </pic:spPr>
+                </pic:pic>
+              </a:graphicData>
+            </a:graphic>
+            <wp14:sizeRelH relativeFrom="margin">
+              <wp14:pctWidth>0</wp14:pctWidth>
+            </wp14:sizeRelH>
+            <wp14:sizeRelV relativeFrom="margin">
+              <wp14:pctHeight>0</wp14:pctHeight>
+            </wp14:sizeRelV>
+          </wp:anchor>
+        </w:drawing>
+      </w:r>
+      <w:r>
+        <w:rPr>
+          <w:noProof/>
+          <w:lang w:eastAsia="en-AU"/>
+        </w:rPr>
+        <w:drawing>
+          <wp:anchor distT="0" distB="0" distL="114300" distR="114300" simplePos="0" relativeHeight="251655164" behindDoc="0" locked="0" layoutInCell="1" allowOverlap="1">
+            <wp:simplePos x="0" y="0"/>
+            <wp:positionH relativeFrom="margin">
+              <wp:posOffset>3303905</wp:posOffset>
+            </wp:positionH>
+            <wp:positionV relativeFrom="paragraph">
+              <wp:posOffset>361950</wp:posOffset>
+            </wp:positionV>
+            <wp:extent cx="3303905" cy="3303905"/>
+            <wp:effectExtent l="0" t="0" r="0" b="0"/>
+            <wp:wrapTopAndBottom/>
+            <wp:docPr id="21" name="Picture 21"/>
+            <wp:cNvGraphicFramePr>
+              <a:graphicFrameLocks xmlns:a="http://schemas.openxmlformats.org/drawingml/2006/main" noChangeAspect="1"/>
+            </wp:cNvGraphicFramePr>
+            <a:graphic xmlns:a="http://schemas.openxmlformats.org/drawingml/2006/main">
+              <a:graphicData uri="http://schemas.openxmlformats.org/drawingml/2006/picture">
+                <pic:pic xmlns:pic="http://schemas.openxmlformats.org/drawingml/2006/picture">
+                  <pic:nvPicPr>
+                    <pic:cNvPr id="1" name=""/>
+                    <pic:cNvPicPr/>
+                  </pic:nvPicPr>
+                  <pic:blipFill>
+                    <a:blip r:embed="rId11" cstate="print">
+                      <a:extLst>
+                        <a:ext uri="{28A0092B-C50C-407E-A947-70E740481C1C}">
+                          <a14:useLocalDpi xmlns:a14="http://schemas.microsoft.com/office/drawing/2010/main" val="0"/>
+                        </a:ext>
+                      </a:extLst>
+                    </a:blip>
+                    <a:stretch>
+                      <a:fillRect/>
+                    </a:stretch>
+                  </pic:blipFill>
+                  <pic:spPr>
+                    <a:xfrm>
+                      <a:off x="0" y="0"/>
+                      <a:ext cx="3303905" cy="3303905"/>
+                    </a:xfrm>
+                    <a:prstGeom prst="rect">
+                      <a:avLst/>
+                    </a:prstGeom>
+                  </pic:spPr>
+                </pic:pic>
+              </a:graphicData>
+            </a:graphic>
+            <wp14:sizeRelH relativeFrom="margin">
+              <wp14:pctWidth>0</wp14:pctWidth>
+            </wp14:sizeRelH>
+            <wp14:sizeRelV relativeFrom="margin">
+              <wp14:pctHeight>0</wp14:pctHeight>
+            </wp14:sizeRelV>
+          </wp:anchor>
+        </w:drawing>
+      </w:r>
+      <w:r>
+        <w:rPr>
+          <w:noProof/>
+          <w:lang w:eastAsia="en-AU"/>
+        </w:rPr>
+        <mc:AlternateContent>
+          <mc:Choice Requires="wps">
+            <w:drawing>
+              <wp:anchor distT="0" distB="0" distL="114300" distR="114300" simplePos="0" relativeHeight="251673600" behindDoc="0" locked="0" layoutInCell="1" allowOverlap="1">
+                <wp:simplePos x="0" y="0"/>
+                <wp:positionH relativeFrom="column">
+                  <wp:posOffset>2984344</wp:posOffset>
+                </wp:positionH>
+                <wp:positionV relativeFrom="paragraph">
+                  <wp:posOffset>1703729</wp:posOffset>
+                </wp:positionV>
+                <wp:extent cx="612476" cy="303376"/>
+                <wp:effectExtent l="0" t="19050" r="35560" b="40005"/>
+                <wp:wrapNone/>
+                <wp:docPr id="19" name="Right Arrow 19"/>
+                <wp:cNvGraphicFramePr/>
+                <a:graphic xmlns:a="http://schemas.openxmlformats.org/drawingml/2006/main">
+                  <a:graphicData uri="http://schemas.microsoft.com/office/word/2010/wordprocessingShape">
+                    <wps:wsp>
+                      <wps:cNvSpPr/>
+                      <wps:spPr>
+                        <a:xfrm>
+                          <a:off x="0" y="0"/>
+                          <a:ext cx="612476" cy="303376"/>
+                        </a:xfrm>
+                        <a:prstGeom prst="rightArrow">
+                          <a:avLst/>
+                        </a:prstGeom>
+                        <a:solidFill>
+                          <a:srgbClr val="FF0000"/>
+                        </a:solidFill>
+                      </wps:spPr>
+                      <wps:style>
+                        <a:lnRef idx="2">
+                          <a:schemeClr val="accent1">
+                            <a:shade val="50000"/>
+                          </a:schemeClr>
+                        </a:lnRef>
+                        <a:fillRef idx="1">
+                          <a:schemeClr val="accent1"/>
+                        </a:fillRef>
+                        <a:effectRef idx="0">
+                          <a:schemeClr val="accent1"/>
+                        </a:effectRef>
+                        <a:fontRef idx="minor">
+                          <a:schemeClr val="lt1"/>
+                        </a:fontRef>
+                      </wps:style>
+                      <wps:bodyPr rot="0" spcFirstLastPara="0" vertOverflow="overflow" horzOverflow="overflow" vert="horz" wrap="square" lIns="91440" tIns="45720" rIns="91440" bIns="45720" numCol="1" spcCol="0" rtlCol="0" fromWordArt="0" anchor="ctr" anchorCtr="0" forceAA="0" compatLnSpc="1">
+                        <a:prstTxWarp prst="textNoShape">
+                          <a:avLst/>
+                        </a:prstTxWarp>
+                        <a:noAutofit/>
+                      </wps:bodyPr>
+                    </wps:wsp>
+                  </a:graphicData>
+                </a:graphic>
+              </wp:anchor>
+            </w:drawing>
+          </mc:Choice>
+          <mc:Fallback>
+            <w:pict>
+              <v:shapetype w14:anchorId="44C7EB10" id="_x0000_t13" coordsize="21600,21600" o:spt="13" adj="16200,5400" path="m@0,l@0@1,0@1,0@2@0@2@0,21600,21600,10800xe">
+                <v:stroke joinstyle="miter"/>
+                <v:formulas>
+                  <v:f eqn="val #0"/>
+                  <v:f eqn="val #1"/>
+                  <v:f eqn="sum height 0 #1"/>
+                  <v:f eqn="sum 10800 0 #1"/>
+                  <v:f eqn="sum width 0 #0"/>
+                  <v:f eqn="prod @4 @3 10800"/>
+                  <v:f eqn="sum width 0 @5"/>
+                </v:formulas>
+                <v:path o:connecttype="custom" o:connectlocs="@0,0;0,10800;@0,21600;21600,10800" o:connectangles="270,180,90,0" textboxrect="0,@1,@6,@2"/>
+                <v:handles>
+                  <v:h position="#0,#1" xrange="0,21600" yrange="0,10800"/>
+                </v:handles>
+              </v:shapetype>
+              <v:shape id="Right Arrow 19" o:spid="_x0000_s1026" type="#_x0000_t13" style="position:absolute;margin-left:235pt;margin-top:134.15pt;width:48.25pt;height:23.9pt;z-index:251673600;visibility:visible;mso-wrap-style:square;mso-wrap-distance-left:9pt;mso-wrap-distance-top:0;mso-wrap-distance-right:9pt;mso-wrap-distance-bottom:0;mso-position-horizontal:absolute;mso-position-horizontal-relative:text;mso-position-vertical:absolute;mso-position-vertical-relative:text;v-text-anchor:middle" o:gfxdata="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" adj="16250" fillcolor="red" strokecolor="#1f3763 [1604]" strokeweight="1pt"/>
+            </w:pict>
+          </mc:Fallback>
+        </mc:AlternateContent>
+      </w:r>
+      <w:r>
+        <w:rPr>
+          <w:rFonts w:cstheme="minorHAnsi"/>
+          <w:b/>
+          <w:sz w:val="32"/>
+        </w:rPr>
+        <w:t>A</w:t>
+      </w:r>
+      <w:r>
+        <w:rPr>
+          <w:rFonts w:cstheme="minorHAnsi"/>
+          <w:b/>
+          <w:sz w:val="32"/>
+        </w:rPr>
+        <w:t>dding new item</w:t>
+      </w:r>
+    </w:p>
+    <w:p>
+      <w:pPr>
+        <w:rPr>
+          <w:rFonts w:cstheme="minorHAnsi"/>
+          <w:sz w:val="32"/>
+        </w:rPr>
+      </w:pPr>
+    </w:p>
+    <w:p>
+      <w:pPr>
+        <w:tabs>
+          <w:tab w:val="left" w:pos="1046"/>
+        </w:tabs>
+        <w:rPr>
+          <w:rFonts w:cstheme="minorHAnsi"/>
+          <w:sz w:val="32"/>
+        </w:rPr>
+      </w:pPr>
+      <w:r>
+        <w:rPr>
+          <w:rFonts w:cstheme="minorHAnsi"/>
+          <w:sz w:val="32"/>
+        </w:rPr>
+        <w:tab/>
+      </w:r>
+    </w:p>
+    <w:p>
+      <w:pPr>
+        <w:rPr>
+          <w:rFonts w:cstheme="minorHAnsi"/>
+          <w:b/>
+          <w:sz w:val="32"/>
+        </w:rPr>
+      </w:pPr>
+      <w:r>
+        <w:rPr>
+          <w:noProof/>
+        </w:rPr>
+        <w:lastRenderedPageBreak/>
+        <mc:AlternateContent>
+          <mc:Choice Requires="wps">
+            <w:drawing>
+              <wp:anchor distT="0" distB="0" distL="114300" distR="114300" simplePos="0" relativeHeight="251703296" behindDoc="0" locked="0" layoutInCell="1" allowOverlap="1" wp14:anchorId="61B73DDA" wp14:editId="4DCCCAA8">
+                <wp:simplePos x="0" y="0"/>
+                <wp:positionH relativeFrom="margin">
+                  <wp:align>right</wp:align>
+                </wp:positionH>
+                <wp:positionV relativeFrom="paragraph">
+                  <wp:posOffset>3685217</wp:posOffset>
+                </wp:positionV>
+                <wp:extent cx="3321050" cy="146050"/>
+                <wp:effectExtent l="0" t="0" r="0" b="6350"/>
+                <wp:wrapTopAndBottom/>
+                <wp:docPr id="41" name="Text Box 41"/>
+                <wp:cNvGraphicFramePr/>
+                <a:graphic xmlns:a="http://schemas.openxmlformats.org/drawingml/2006/main">
+                  <a:graphicData uri="http://schemas.microsoft.com/office/word/2010/wordprocessingShape">
+                    <wps:wsp>
+                      <wps:cNvSpPr txBox="1"/>
+                      <wps:spPr>
+                        <a:xfrm>
+                          <a:off x="0" y="0"/>
+                          <a:ext cx="3321050" cy="146050"/>
+                        </a:xfrm>
+                        <a:prstGeom prst="rect">
+                          <a:avLst/>
+                        </a:prstGeom>
+                        <a:solidFill>
+                          <a:prstClr val="white"/>
+                        </a:solidFill>
+                        <a:ln>
+                          <a:noFill/>
+                        </a:ln>
+                        <a:effectLst/>
+                      </wps:spPr>
+                      <wps:txbx>
+                        <w:txbxContent>
+                          <w:p>
+                            <w:pPr>
+                              <w:pStyle w:val="Caption"/>
+                              <w:rPr>
+                                <w:noProof/>
+                              </w:rPr>
+                            </w:pPr>
+                            <w:r>
+                              <w:t xml:space="preserve">Figure </w:t>
+                            </w:r>
+                            <w:r>
+                              <w:fldChar w:fldCharType="begin"/>
+                            </w:r>
+                            <w:r>
+                              <w:instrText xml:space="preserve"> SEQ Figure \* ARABIC </w:instrText>
+                            </w:r>
+                            <w:r>
+                              <w:fldChar w:fldCharType="separate"/>
+                            </w:r>
+                            <w:r>
+                              <w:rPr>
+                                <w:noProof/>
+                              </w:rPr>
+                              <w:t>6</w:t>
+                            </w:r>
+                            <w:r>
+                              <w:fldChar w:fldCharType="end"/>
+                            </w:r>
+                            <w:r>
+                              <w:t>: After clicking modify and information is updated in the table</w:t>
+                            </w:r>
+                          </w:p>
+                        </w:txbxContent>
+                      </wps:txbx>
+                      <wps:bodyPr rot="0" spcFirstLastPara="0" vertOverflow="overflow" horzOverflow="overflow" vert="horz" wrap="square" lIns="0" tIns="0" rIns="0" bIns="0" numCol="1" spcCol="0" rtlCol="0" fromWordArt="0" anchor="t" anchorCtr="0" forceAA="0" compatLnSpc="1">
+                        <a:prstTxWarp prst="textNoShape">
+                          <a:avLst/>
+                        </a:prstTxWarp>
+                        <a:noAutofit/>
+                      </wps:bodyPr>
+                    </wps:wsp>
+                  </a:graphicData>
+                </a:graphic>
+                <wp14:sizeRelV relativeFrom="margin">
+                  <wp14:pctHeight>0</wp14:pctHeight>
+                </wp14:sizeRelV>
+              </wp:anchor>
+            </w:drawing>
+          </mc:Choice>
+          <mc:Fallback>
+            <w:pict>
+              <v:shape w14:anchorId="61B73DDA" id="Text Box 41" o:spid="_x0000_s1030" type="#_x0000_t202" style="position:absolute;margin-left:210.3pt;margin-top:290.15pt;width:261.5pt;height:11.5pt;z-index:251703296;visibility:visible;mso-wrap-style:square;mso-height-percent:0;mso-wrap-distance-left:9pt;mso-wrap-distance-top:0;mso-wrap-distance-right:9pt;mso-wrap-distance-bottom:0;mso-position-horizontal:right;mso-position-horizontal-relative:margin;mso-position-vertical:absolute;mso-position-vertical-relative:text;mso-height-percent:0;mso-height-relative:margin;v-text-anchor:top" o:gfxdata="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" stroked="f">
+                <v:textbox inset="0,0,0,0">
+                  <w:txbxContent>
+                    <w:p>
+                      <w:pPr>
+                        <w:pStyle w:val="Caption"/>
+                        <w:rPr>
+                          <w:noProof/>
+                        </w:rPr>
+                      </w:pPr>
+                      <w:r>
+                        <w:t xml:space="preserve">Figure </w:t>
+                      </w:r>
+                      <w:r>
+                        <w:fldChar w:fldCharType="begin"/>
+                      </w:r>
+                      <w:r>
+                        <w:instrText xml:space="preserve"> SEQ Figure \* ARABIC </w:instrText>
+                      </w:r>
+                      <w:r>
+                        <w:fldChar w:fldCharType="separate"/>
+                      </w:r>
+                      <w:r>
+                        <w:rPr>
+                          <w:noProof/>
+                        </w:rPr>
+                        <w:t>6</w:t>
+                      </w:r>
+                      <w:r>
+                        <w:fldChar w:fldCharType="end"/>
+                      </w:r>
+                      <w:r>
+                        <w:t>: After clicking modify and information is updated in the table</w:t>
+                      </w:r>
+                    </w:p>
+                  </w:txbxContent>
+                </v:textbox>
+                <w10:wrap type="topAndBottom" anchorx="margin"/>
+              </v:shape>
+            </w:pict>
+          </mc:Fallback>
+        </mc:AlternateContent>
+      </w:r>
+      <w:r>
+        <w:rPr>
+          <w:noProof/>
+        </w:rPr>
+        <mc:AlternateContent>
+          <mc:Choice Requires="wps">
+            <w:drawing>
+              <wp:anchor distT="0" distB="0" distL="114300" distR="114300" simplePos="0" relativeHeight="251701248" behindDoc="0" locked="0" layoutInCell="1" allowOverlap="1" wp14:anchorId="5557B76C" wp14:editId="21248413">
+                <wp:simplePos x="0" y="0"/>
+                <wp:positionH relativeFrom="margin">
+                  <wp:align>left</wp:align>
+                </wp:positionH>
+                <wp:positionV relativeFrom="paragraph">
+                  <wp:posOffset>3685216</wp:posOffset>
+                </wp:positionV>
+                <wp:extent cx="3321050" cy="172085"/>
+                <wp:effectExtent l="0" t="0" r="0" b="0"/>
+                <wp:wrapTopAndBottom/>
+                <wp:docPr id="40" name="Text Box 40"/>
+                <wp:cNvGraphicFramePr/>
+                <a:graphic xmlns:a="http://schemas.openxmlformats.org/drawingml/2006/main">
+                  <a:graphicData uri="http://schemas.microsoft.com/office/word/2010/wordprocessingShape">
+                    <wps:wsp>
+                      <wps:cNvSpPr txBox="1"/>
+                      <wps:spPr>
+                        <a:xfrm>
+                          <a:off x="0" y="0"/>
+                          <a:ext cx="3321050" cy="172085"/>
+                        </a:xfrm>
+                        <a:prstGeom prst="rect">
+                          <a:avLst/>
+                        </a:prstGeom>
+                        <a:solidFill>
+                          <a:prstClr val="white"/>
+                        </a:solidFill>
+                        <a:ln>
+                          <a:noFill/>
+                        </a:ln>
+                        <a:effectLst/>
+                      </wps:spPr>
+                      <wps:txbx>
+                        <w:txbxContent>
+                          <w:p>
+                            <w:pPr>
+                              <w:pStyle w:val="Caption"/>
+                              <w:rPr>
+                                <w:noProof/>
+                              </w:rPr>
+                            </w:pPr>
+                            <w:r>
+                              <w:t xml:space="preserve">Figure </w:t>
+                            </w:r>
+                            <w:r>
+                              <w:fldChar w:fldCharType="begin"/>
+                            </w:r>
+                            <w:r>
+                              <w:instrText xml:space="preserve"> SEQ Figure \* ARABIC </w:instrText>
+                            </w:r>
+                            <w:r>
+                              <w:fldChar w:fldCharType="separate"/>
+                            </w:r>
+                            <w:r>
+                              <w:rPr>
+                                <w:noProof/>
+                              </w:rPr>
+                              <w:t>7</w:t>
+                            </w:r>
+                            <w:r>
+                              <w:fldChar w:fldCharType="end"/>
+                            </w:r>
+                            <w:r>
+                              <w:t>: Before clicking modify</w:t>
+                            </w:r>
+                          </w:p>
+                        </w:txbxContent>
+                      </wps:txbx>
+                      <wps:bodyPr rot="0" spcFirstLastPara="0" vertOverflow="overflow" horzOverflow="overflow" vert="horz" wrap="square" lIns="0" tIns="0" rIns="0" bIns="0" numCol="1" spcCol="0" rtlCol="0" fromWordArt="0" anchor="t" anchorCtr="0" forceAA="0" compatLnSpc="1">
+                        <a:prstTxWarp prst="textNoShape">
+                          <a:avLst/>
+                        </a:prstTxWarp>
+                        <a:noAutofit/>
+                      </wps:bodyPr>
+                    </wps:wsp>
+                  </a:graphicData>
+                </a:graphic>
+                <wp14:sizeRelV relativeFrom="margin">
+                  <wp14:pctHeight>0</wp14:pctHeight>
+                </wp14:sizeRelV>
+              </wp:anchor>
+            </w:drawing>
+          </mc:Choice>
+          <mc:Fallback>
+            <w:pict>
+              <v:shape w14:anchorId="5557B76C" id="Text Box 40" o:spid="_x0000_s1031" type="#_x0000_t202" style="position:absolute;margin-left:0;margin-top:290.15pt;width:261.5pt;height:13.55pt;z-index:251701248;visibility:visible;mso-wrap-style:square;mso-height-percent:0;mso-wrap-distance-left:9pt;mso-wrap-distance-top:0;mso-wrap-distance-right:9pt;mso-wrap-distance-bottom:0;mso-position-horizontal:left;mso-position-horizontal-relative:margin;mso-position-vertical:absolute;mso-position-vertical-relative:text;mso-height-percent:0;mso-height-relative:margin;v-text-anchor:top" o:gfxdata="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" stroked="f">
+                <v:textbox inset="0,0,0,0">
+                  <w:txbxContent>
+                    <w:p>
+                      <w:pPr>
+                        <w:pStyle w:val="Caption"/>
+                        <w:rPr>
+                          <w:noProof/>
+                        </w:rPr>
+                      </w:pPr>
+                      <w:r>
+                        <w:t xml:space="preserve">Figure </w:t>
+                      </w:r>
+                      <w:r>
+                        <w:fldChar w:fldCharType="begin"/>
+                      </w:r>
+                      <w:r>
+                        <w:instrText xml:space="preserve"> SEQ Figure \* ARABIC </w:instrText>
+                      </w:r>
+                      <w:r>
+                        <w:fldChar w:fldCharType="separate"/>
+                      </w:r>
+                      <w:r>
+                        <w:rPr>
+                          <w:noProof/>
+                        </w:rPr>
+                        <w:t>7</w:t>
+                      </w:r>
+                      <w:r>
+                        <w:fldChar w:fldCharType="end"/>
+                      </w:r>
+                      <w:r>
+                        <w:t>: Before clicking modify</w:t>
+                      </w:r>
+                    </w:p>
+                  </w:txbxContent>
+                </v:textbox>
+                <w10:wrap type="topAndBottom" anchorx="margin"/>
+              </v:shape>
+            </w:pict>
+          </mc:Fallback>
+        </mc:AlternateContent>
+      </w:r>
+      <w:r>
+        <w:rPr>
+          <w:noProof/>
+          <w:lang w:eastAsia="en-AU"/>
+        </w:rPr>
+        <mc:AlternateContent>
+          <mc:Choice Requires="wps">
+            <w:drawing>
+              <wp:anchor distT="0" distB="0" distL="114300" distR="114300" simplePos="0" relativeHeight="251684864" behindDoc="0" locked="0" layoutInCell="1" allowOverlap="1">
+                <wp:simplePos x="0" y="0"/>
+                <wp:positionH relativeFrom="column">
+                  <wp:posOffset>3424687</wp:posOffset>
+                </wp:positionH>
+                <wp:positionV relativeFrom="paragraph">
+                  <wp:posOffset>1222243</wp:posOffset>
+                </wp:positionV>
+                <wp:extent cx="241539" cy="0"/>
+                <wp:effectExtent l="0" t="76200" r="25400" b="95250"/>
+                <wp:wrapNone/>
+                <wp:docPr id="28" name="Straight Arrow Connector 28"/>
+                <wp:cNvGraphicFramePr/>
+                <a:graphic xmlns:a="http://schemas.openxmlformats.org/drawingml/2006/main">
+                  <a:graphicData uri="http://schemas.microsoft.com/office/word/2010/wordprocessingShape">
+                    <wps:wsp>
+                      <wps:cNvCnPr/>
+                      <wps:spPr>
+                        <a:xfrm>
+                          <a:off x="0" y="0"/>
+                          <a:ext cx="241539" cy="0"/>
+                        </a:xfrm>
+                        <a:prstGeom prst="straightConnector1">
+                          <a:avLst/>
+                        </a:prstGeom>
+                        <a:ln>
+                          <a:solidFill>
+                            <a:srgbClr val="FF0000"/>
+                          </a:solidFill>
+                          <a:tailEnd type="triangle"/>
+                        </a:ln>
+                      </wps:spPr>
+                      <wps:style>
+                        <a:lnRef idx="1">
+                          <a:schemeClr val="accent1"/>
+                        </a:lnRef>
+                        <a:fillRef idx="0">
+                          <a:schemeClr val="accent1"/>
+                        </a:fillRef>
+                        <a:effectRef idx="0">
+                          <a:schemeClr val="accent1"/>
+                        </a:effectRef>
+                        <a:fontRef idx="minor">
+                          <a:schemeClr val="tx1"/>
+                        </a:fontRef>
+                      </wps:style>
+                      <wps:bodyPr/>
+                    </wps:wsp>
+                  </a:graphicData>
+                </a:graphic>
+              </wp:anchor>
+            </w:drawing>
+          </mc:Choice>
+          <mc:Fallback>
+            <w:pict>
+              <v:shape w14:anchorId="3C99FD0A" id="Straight Arrow Connector 28" o:spid="_x0000_s1026" type="#_x0000_t32" style="position:absolute;margin-left:269.65pt;margin-top:96.25pt;width:19pt;height:0;z-index:251684864;visibility:visible;mso-wrap-style:square;mso-wrap-distance-left:9pt;mso-wrap-distance-top:0;mso-wrap-distance-right:9pt;mso-wrap-distance-bottom:0;mso-position-horizontal:absolute;mso-position-horizontal-relative:text;mso-position-vertical:absolute;mso-position-vertical-relative:text" o:gfxdata="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" strokecolor="red" strokeweight=".5pt">
+                <v:stroke endarrow="block" joinstyle="miter"/>
+              </v:shape>
+            </w:pict>
+          </mc:Fallback>
+        </mc:AlternateContent>
+      </w:r>
+      <w:r>
+        <w:rPr>
+          <w:noProof/>
+          <w:lang w:eastAsia="en-AU"/>
+        </w:rPr>
+        <mc:AlternateContent>
+          <mc:Choice Requires="wps">
+            <w:drawing>
+              <wp:anchor distT="0" distB="0" distL="114300" distR="114300" simplePos="0" relativeHeight="251683840" behindDoc="0" locked="0" layoutInCell="1" allowOverlap="1" wp14:anchorId="34EAB8A1" wp14:editId="2BB9BE40">
+                <wp:simplePos x="0" y="0"/>
+                <wp:positionH relativeFrom="column">
+                  <wp:posOffset>2277373</wp:posOffset>
+                </wp:positionH>
+                <wp:positionV relativeFrom="paragraph">
+                  <wp:posOffset>3473737</wp:posOffset>
+                </wp:positionV>
+                <wp:extent cx="163901" cy="181154"/>
+                <wp:effectExtent l="38100" t="38100" r="26670" b="28575"/>
+                <wp:wrapNone/>
+                <wp:docPr id="26" name="Straight Arrow Connector 26"/>
+                <wp:cNvGraphicFramePr/>
+                <a:graphic xmlns:a="http://schemas.openxmlformats.org/drawingml/2006/main">
+                  <a:graphicData uri="http://schemas.microsoft.com/office/word/2010/wordprocessingShape">
+                    <wps:wsp>
+                      <wps:cNvCnPr/>
+                      <wps:spPr>
+                        <a:xfrm flipH="1" flipV="1">
+                          <a:off x="0" y="0"/>
+                          <a:ext cx="163901" cy="181154"/>
+                        </a:xfrm>
+                        <a:prstGeom prst="straightConnector1">
+                          <a:avLst/>
+                        </a:prstGeom>
+                        <a:ln>
+                          <a:solidFill>
+                            <a:srgbClr val="FF0000"/>
+                          </a:solidFill>
+                          <a:tailEnd type="triangle"/>
+                        </a:ln>
+                      </wps:spPr>
+                      <wps:style>
+                        <a:lnRef idx="1">
+                          <a:schemeClr val="accent1"/>
+                        </a:lnRef>
+                        <a:fillRef idx="0">
+                          <a:schemeClr val="accent1"/>
+                        </a:fillRef>
+                        <a:effectRef idx="0">
+                          <a:schemeClr val="accent1"/>
+                        </a:effectRef>
+                        <a:fontRef idx="minor">
+                          <a:schemeClr val="tx1"/>
+                        </a:fontRef>
+                      </wps:style>
+                      <wps:bodyPr/>
+                    </wps:wsp>
+                  </a:graphicData>
+                </a:graphic>
+                <wp14:sizeRelH relativeFrom="margin">
+                  <wp14:pctWidth>0</wp14:pctWidth>
+                </wp14:sizeRelH>
+                <wp14:sizeRelV relativeFrom="margin">
+                  <wp14:pctHeight>0</wp14:pctHeight>
+                </wp14:sizeRelV>
+              </wp:anchor>
+            </w:drawing>
+          </mc:Choice>
+          <mc:Fallback>
+            <w:pict>
+              <v:shape w14:anchorId="39AE001E" id="Straight Arrow Connector 26" o:spid="_x0000_s1026" type="#_x0000_t32" style="position:absolute;margin-left:179.3pt;margin-top:273.5pt;width:12.9pt;height:14.25pt;flip:x y;z-index:251683840;visibility:visible;mso-wrap-style:square;mso-width-percent:0;mso-height-percent:0;mso-wrap-distance-left:9pt;mso-wrap-distance-top:0;mso-wrap-distance-right:9pt;mso-wrap-distance-bottom:0;mso-position-horizontal:absolute;mso-position-horizontal-relative:text;mso-position-vertical:absolute;mso-position-vertical-relative:text;mso-width-percent:0;mso-height-percent:0;mso-width-relative:margin;mso-height-relative:margin" o:gfxdata="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" strokecolor="red" strokeweight=".5pt">
+                <v:stroke endarrow="block" joinstyle="miter"/>
+              </v:shape>
+            </w:pict>
+          </mc:Fallback>
+        </mc:AlternateContent>
+      </w:r>
+      <w:r>
+        <w:rPr>
+          <w:noProof/>
+          <w:lang w:eastAsia="en-AU"/>
+        </w:rPr>
+        <mc:AlternateContent>
+          <mc:Choice Requires="wps">
+            <w:drawing>
+              <wp:anchor distT="0" distB="0" distL="114300" distR="114300" simplePos="0" relativeHeight="251681792" behindDoc="0" locked="0" layoutInCell="1" allowOverlap="1" wp14:anchorId="71FAC3C5" wp14:editId="3C354338">
+                <wp:simplePos x="0" y="0"/>
+                <wp:positionH relativeFrom="margin">
+                  <wp:posOffset>3007731</wp:posOffset>
+                </wp:positionH>
+                <wp:positionV relativeFrom="paragraph">
+                  <wp:posOffset>1748035</wp:posOffset>
+                </wp:positionV>
+                <wp:extent cx="612476" cy="303376"/>
+                <wp:effectExtent l="0" t="19050" r="35560" b="40005"/>
+                <wp:wrapNone/>
+                <wp:docPr id="25" name="Right Arrow 25"/>
+                <wp:cNvGraphicFramePr/>
+                <a:graphic xmlns:a="http://schemas.openxmlformats.org/drawingml/2006/main">
+                  <a:graphicData uri="http://schemas.microsoft.com/office/word/2010/wordprocessingShape">
+                    <wps:wsp>
+                      <wps:cNvSpPr/>
+                      <wps:spPr>
+                        <a:xfrm>
+                          <a:off x="0" y="0"/>
+                          <a:ext cx="612476" cy="303376"/>
+                        </a:xfrm>
+                        <a:prstGeom prst="rightArrow">
+                          <a:avLst/>
+                        </a:prstGeom>
+                        <a:solidFill>
+                          <a:srgbClr val="FF0000"/>
+                        </a:solidFill>
+                      </wps:spPr>
+                      <wps:style>
+                        <a:lnRef idx="2">
+                          <a:schemeClr val="accent1">
+                            <a:shade val="50000"/>
+                          </a:schemeClr>
+                        </a:lnRef>
+                        <a:fillRef idx="1">
+                          <a:schemeClr val="accent1"/>
+                        </a:fillRef>
+                        <a:effectRef idx="0">
+                          <a:schemeClr val="accent1"/>
+                        </a:effectRef>
+                        <a:fontRef idx="minor">
+                          <a:schemeClr val="lt1"/>
+                        </a:fontRef>
+                      </wps:style>
+                      <wps:bodyPr rot="0" spcFirstLastPara="0" vertOverflow="overflow" horzOverflow="overflow" vert="horz" wrap="square" lIns="91440" tIns="45720" rIns="91440" bIns="45720" numCol="1" spcCol="0" rtlCol="0" fromWordArt="0" anchor="ctr" anchorCtr="0" forceAA="0" compatLnSpc="1">
+                        <a:prstTxWarp prst="textNoShape">
+                          <a:avLst/>
+                        </a:prstTxWarp>
+                        <a:noAutofit/>
+                      </wps:bodyPr>
+                    </wps:wsp>
+                  </a:graphicData>
+                </a:graphic>
+              </wp:anchor>
+            </w:drawing>
+          </mc:Choice>
+          <mc:Fallback>
+            <w:pict>
+              <v:shape w14:anchorId="2451CB4E" id="Right Arrow 25" o:spid="_x0000_s1026" type="#_x0000_t13" style="position:absolute;margin-left:236.85pt;margin-top:137.65pt;width:48.25pt;height:23.9pt;z-index:251681792;visibility:visible;mso-wrap-style:square;mso-wrap-distance-left:9pt;mso-wrap-distance-top:0;mso-wrap-distance-right:9pt;mso-wrap-distance-bottom:0;mso-position-horizontal:absolute;mso-position-horizontal-relative:margin;mso-position-vertical:absolute;mso-position-vertical-relative:text;v-text-anchor:middle" o:gfxdata="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" adj="16250" fillcolor="red" strokecolor="#1f3763 [1604]" strokeweight="1pt">
+                <w10:wrap anchorx="margin"/>
+              </v:shape>
+            </w:pict>
+          </mc:Fallback>
+        </mc:AlternateContent>
+      </w:r>
+      <w:r>
+        <w:rPr>
+          <w:noProof/>
+          <w:lang w:eastAsia="en-AU"/>
+        </w:rPr>
+        <w:drawing>
+          <wp:anchor distT="0" distB="0" distL="114300" distR="114300" simplePos="0" relativeHeight="251678720" behindDoc="0" locked="0" layoutInCell="1" allowOverlap="1">
+            <wp:simplePos x="0" y="0"/>
+            <wp:positionH relativeFrom="margin">
+              <wp:posOffset>0</wp:posOffset>
+            </wp:positionH>
+            <wp:positionV relativeFrom="paragraph">
+              <wp:posOffset>359039</wp:posOffset>
+            </wp:positionV>
+            <wp:extent cx="3321050" cy="3321050"/>
+            <wp:effectExtent l="0" t="0" r="0" b="0"/>
+            <wp:wrapTopAndBottom/>
+            <wp:docPr id="22" name="Picture 22"/>
+            <wp:cNvGraphicFramePr>
+              <a:graphicFrameLocks xmlns:a="http://schemas.openxmlformats.org/drawingml/2006/main" noChangeAspect="1"/>
+            </wp:cNvGraphicFramePr>
+            <a:graphic xmlns:a="http://schemas.openxmlformats.org/drawingml/2006/main">
+              <a:graphicData uri="http://schemas.openxmlformats.org/drawingml/2006/picture">
+                <pic:pic xmlns:pic="http://schemas.openxmlformats.org/drawingml/2006/picture">
+                  <pic:nvPicPr>
+                    <pic:cNvPr id="1" name=""/>
+                    <pic:cNvPicPr/>
+                  </pic:nvPicPr>
+                  <pic:blipFill>
+                    <a:blip r:embed="rId12" cstate="print">
+                      <a:extLst>
+                        <a:ext uri="{28A0092B-C50C-407E-A947-70E740481C1C}">
+                          <a14:useLocalDpi xmlns:a14="http://schemas.microsoft.com/office/drawing/2010/main" val="0"/>
+                        </a:ext>
+                      </a:extLst>
+                    </a:blip>
+                    <a:stretch>
+                      <a:fillRect/>
+                    </a:stretch>
+                  </pic:blipFill>
+                  <pic:spPr>
+                    <a:xfrm>
+                      <a:off x="0" y="0"/>
+                      <a:ext cx="3321050" cy="3321050"/>
+                    </a:xfrm>
+                    <a:prstGeom prst="rect">
+                      <a:avLst/>
+                    </a:prstGeom>
+                  </pic:spPr>
+                </pic:pic>
+              </a:graphicData>
+            </a:graphic>
+            <wp14:sizeRelH relativeFrom="margin">
+              <wp14:pctWidth>0</wp14:pctWidth>
+            </wp14:sizeRelH>
+            <wp14:sizeRelV relativeFrom="margin">
+              <wp14:pctHeight>0</wp14:pctHeight>
+            </wp14:sizeRelV>
+          </wp:anchor>
+        </w:drawing>
+      </w:r>
+      <w:r>
+        <w:rPr>
+          <w:noProof/>
+          <w:lang w:eastAsia="en-AU"/>
+        </w:rPr>
+        <w:drawing>
+          <wp:anchor distT="0" distB="0" distL="114300" distR="114300" simplePos="0" relativeHeight="251679744" behindDoc="0" locked="0" layoutInCell="1" allowOverlap="1">
+            <wp:simplePos x="0" y="0"/>
+            <wp:positionH relativeFrom="margin">
+              <wp:align>right</wp:align>
+            </wp:positionH>
+            <wp:positionV relativeFrom="paragraph">
+              <wp:posOffset>359410</wp:posOffset>
+            </wp:positionV>
+            <wp:extent cx="3321050" cy="3321050"/>
+            <wp:effectExtent l="0" t="0" r="0" b="0"/>
+            <wp:wrapTopAndBottom/>
+            <wp:docPr id="24" name="Picture 24"/>
+            <wp:cNvGraphicFramePr>
+              <a:graphicFrameLocks xmlns:a="http://schemas.openxmlformats.org/drawingml/2006/main" noChangeAspect="1"/>
+            </wp:cNvGraphicFramePr>
+            <a:graphic xmlns:a="http://schemas.openxmlformats.org/drawingml/2006/main">
+              <a:graphicData uri="http://schemas.openxmlformats.org/drawingml/2006/picture">
+                <pic:pic xmlns:pic="http://schemas.openxmlformats.org/drawingml/2006/picture">
+                  <pic:nvPicPr>
+                    <pic:cNvPr id="1" name=""/>
+                    <pic:cNvPicPr/>
+                  </pic:nvPicPr>
+                  <pic:blipFill>
+                    <a:blip r:embed="rId13" cstate="print">
+                      <a:extLst>
+                        <a:ext uri="{28A0092B-C50C-407E-A947-70E740481C1C}">
+                          <a14:useLocalDpi xmlns:a14="http://schemas.microsoft.com/office/drawing/2010/main" val="0"/>
+                        </a:ext>
+                      </a:extLst>
+                    </a:blip>
+                    <a:stretch>
+                      <a:fillRect/>
+                    </a:stretch>
+                  </pic:blipFill>
+                  <pic:spPr>
+                    <a:xfrm>
+                      <a:off x="0" y="0"/>
+                      <a:ext cx="3321050" cy="3321050"/>
+                    </a:xfrm>
+                    <a:prstGeom prst="rect">
+                      <a:avLst/>
+                    </a:prstGeom>
+                  </pic:spPr>
+                </pic:pic>
+              </a:graphicData>
+            </a:graphic>
+            <wp14:sizeRelH relativeFrom="margin">
+              <wp14:pctWidth>0</wp14:pctWidth>
+            </wp14:sizeRelH>
+            <wp14:sizeRelV relativeFrom="margin">
+              <wp14:pctHeight>0</wp14:pctHeight>
+            </wp14:sizeRelV>
+          </wp:anchor>
+        </w:drawing>
+      </w:r>
+      <w:r>
+        <w:rPr>
+          <w:rFonts w:cstheme="minorHAnsi"/>
+          <w:b/>
+          <w:sz w:val="32"/>
+        </w:rPr>
+        <w:t>Updating existing</w:t>
+      </w:r>
+      <w:r>
+        <w:rPr>
+          <w:rFonts w:cstheme="minorHAnsi"/>
+          <w:b/>
+          <w:sz w:val="32"/>
+        </w:rPr>
+        <w:t xml:space="preserve"> i</w:t>
+      </w:r>
+      <w:r>
+        <w:rPr>
+          <w:rFonts w:cstheme="minorHAnsi"/>
+          <w:b/>
+          <w:sz w:val="32"/>
+        </w:rPr>
+        <w:t>tem</w:t>
+      </w:r>
+    </w:p>
+    <w:p>
+      <w:pPr>
+        <w:rPr>
+          <w:rFonts w:cstheme="minorHAnsi"/>
+          <w:b/>
+          <w:sz w:val="32"/>
+        </w:rPr>
+      </w:pPr>
+    </w:p>
+    <w:p>
+      <w:pPr>
+        <w:rPr>
+          <w:rFonts w:cstheme="minorHAnsi"/>
+          <w:b/>
+          <w:sz w:val="32"/>
+        </w:rPr>
+      </w:pPr>
+    </w:p>
+    <w:p>
+      <w:pPr>
+        <w:rPr>
+          <w:rFonts w:cstheme="minorHAnsi"/>
+          <w:b/>
+          <w:sz w:val="32"/>
+        </w:rPr>
+      </w:pPr>
+    </w:p>
+    <w:p>
+      <w:pPr>
+        <w:rPr>
+          <w:rFonts w:cstheme="minorHAnsi"/>
+          <w:b/>
+          <w:sz w:val="32"/>
+        </w:rPr>
+      </w:pPr>
+    </w:p>
+    <w:p>
+      <w:pPr>
+        <w:rPr>
+          <w:rFonts w:cstheme="minorHAnsi"/>
+          <w:b/>
+          <w:sz w:val="32"/>
+        </w:rPr>
+      </w:pPr>
+    </w:p>
+    <w:p>
+      <w:pPr>
+        <w:rPr>
+          <w:rFonts w:cstheme="minorHAnsi"/>
+          <w:b/>
+          <w:sz w:val="32"/>
+        </w:rPr>
+      </w:pPr>
+      <w:r>
+        <w:rPr>
+          <w:noProof/>
+        </w:rPr>
+        <mc:AlternateContent>
+          <mc:Choice Requires="wps">
+            <w:drawing>
+              <wp:anchor distT="0" distB="0" distL="114300" distR="114300" simplePos="0" relativeHeight="251708416" behindDoc="0" locked="0" layoutInCell="1" allowOverlap="1" wp14:anchorId="68DC2F8A" wp14:editId="6218A60F">
+                <wp:simplePos x="0" y="0"/>
+                <wp:positionH relativeFrom="margin">
+                  <wp:align>right</wp:align>
+                </wp:positionH>
+                <wp:positionV relativeFrom="paragraph">
+                  <wp:posOffset>3562433</wp:posOffset>
+                </wp:positionV>
+                <wp:extent cx="3321050" cy="154940"/>
+                <wp:effectExtent l="0" t="0" r="0" b="0"/>
+                <wp:wrapTopAndBottom/>
+                <wp:docPr id="43" name="Text Box 43"/>
+                <wp:cNvGraphicFramePr/>
+                <a:graphic xmlns:a="http://schemas.openxmlformats.org/drawingml/2006/main">
+                  <a:graphicData uri="http://schemas.microsoft.com/office/word/2010/wordprocessingShape">
+                    <wps:wsp>
+                      <wps:cNvSpPr txBox="1"/>
+                      <wps:spPr>
+                        <a:xfrm>
+                          <a:off x="0" y="0"/>
+                          <a:ext cx="3321050" cy="154940"/>
+                        </a:xfrm>
+                        <a:prstGeom prst="rect">
+                          <a:avLst/>
+                        </a:prstGeom>
+                        <a:solidFill>
+                          <a:prstClr val="white"/>
+                        </a:solidFill>
+                        <a:ln>
+                          <a:noFill/>
+                        </a:ln>
+                        <a:effectLst/>
+                      </wps:spPr>
+                      <wps:txbx>
+                        <w:txbxContent>
+                          <w:p>
+                            <w:pPr>
+                              <w:pStyle w:val="Caption"/>
+                              <w:rPr>
+                                <w:noProof/>
+                              </w:rPr>
+                            </w:pPr>
+                            <w:r>
+                              <w:t xml:space="preserve">Figure </w:t>
+                            </w:r>
+                            <w:r>
+                              <w:fldChar w:fldCharType="begin"/>
+                            </w:r>
+                            <w:r>
+                              <w:instrText xml:space="preserve"> SEQ Figure \* ARABIC </w:instrText>
+                            </w:r>
+                            <w:r>
+                              <w:fldChar w:fldCharType="separate"/>
+                            </w:r>
+                            <w:r>
+                              <w:rPr>
+                                <w:noProof/>
+                              </w:rPr>
+                              <w:t>8</w:t>
+                            </w:r>
+                            <w:r>
+                              <w:fldChar w:fldCharType="end"/>
+                            </w:r>
+                            <w:r>
+                              <w:t>: After clicking cancel on prescription</w:t>
+                            </w:r>
+                          </w:p>
+                        </w:txbxContent>
+                      </wps:txbx>
+                      <wps:bodyPr rot="0" spcFirstLastPara="0" vertOverflow="overflow" horzOverflow="overflow" vert="horz" wrap="square" lIns="0" tIns="0" rIns="0" bIns="0" numCol="1" spcCol="0" rtlCol="0" fromWordArt="0" anchor="t" anchorCtr="0" forceAA="0" compatLnSpc="1">
+                        <a:prstTxWarp prst="textNoShape">
+                          <a:avLst/>
+                        </a:prstTxWarp>
+                        <a:noAutofit/>
+                      </wps:bodyPr>
+                    </wps:wsp>
+                  </a:graphicData>
+                </a:graphic>
+                <wp14:sizeRelV relativeFrom="margin">
+                  <wp14:pctHeight>0</wp14:pctHeight>
+                </wp14:sizeRelV>
+              </wp:anchor>
+            </w:drawing>
+          </mc:Choice>
+          <mc:Fallback>
+            <w:pict>
+              <v:shape w14:anchorId="68DC2F8A" id="Text Box 43" o:spid="_x0000_s1032" type="#_x0000_t202" style="position:absolute;margin-left:210.3pt;margin-top:280.5pt;width:261.5pt;height:12.2pt;z-index:251708416;visibility:visible;mso-wrap-style:square;mso-height-percent:0;mso-wrap-distance-left:9pt;mso-wrap-distance-top:0;mso-wrap-distance-right:9pt;mso-wrap-distance-bottom:0;mso-position-horizontal:right;mso-position-horizontal-relative:margin;mso-position-vertical:absolute;mso-position-vertical-relative:text;mso-height-percent:0;mso-height-relative:margin;v-text-anchor:top" o:gfxdata="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" stroked="f">
+                <v:textbox inset="0,0,0,0">
+                  <w:txbxContent>
+                    <w:p>
+                      <w:pPr>
+                        <w:pStyle w:val="Caption"/>
+                        <w:rPr>
+                          <w:noProof/>
+                        </w:rPr>
+                      </w:pPr>
+                      <w:r>
+                        <w:t xml:space="preserve">Figure </w:t>
+                      </w:r>
+                      <w:r>
+                        <w:fldChar w:fldCharType="begin"/>
+                      </w:r>
+                      <w:r>
+                        <w:instrText xml:space="preserve"> SEQ Figure \* ARABIC </w:instrText>
+                      </w:r>
+                      <w:r>
+                        <w:fldChar w:fldCharType="separate"/>
+                      </w:r>
+                      <w:r>
+                        <w:rPr>
+                          <w:noProof/>
+                        </w:rPr>
+                        <w:t>8</w:t>
+                      </w:r>
+                      <w:r>
+                        <w:fldChar w:fldCharType="end"/>
+                      </w:r>
+                      <w:r>
+                        <w:t>: After clicking cancel on prescription</w:t>
+                      </w:r>
+                    </w:p>
+                  </w:txbxContent>
+                </v:textbox>
+                <w10:wrap type="topAndBottom" anchorx="margin"/>
+              </v:shape>
+            </w:pict>
+          </mc:Fallback>
+        </mc:AlternateContent>
+      </w:r>
+      <w:r>
+        <w:rPr>
+          <w:noProof/>
+        </w:rPr>
+        <mc:AlternateContent>
+          <mc:Choice Requires="wps">
+            <w:drawing>
+              <wp:anchor distT="0" distB="0" distL="114300" distR="114300" simplePos="0" relativeHeight="251705344" behindDoc="0" locked="0" layoutInCell="1" allowOverlap="1" wp14:anchorId="3267752A" wp14:editId="460697F0">
+                <wp:simplePos x="0" y="0"/>
+                <wp:positionH relativeFrom="margin">
+                  <wp:align>left</wp:align>
+                </wp:positionH>
+                <wp:positionV relativeFrom="paragraph">
+                  <wp:posOffset>3562805</wp:posOffset>
+                </wp:positionV>
+                <wp:extent cx="3321050" cy="128905"/>
+                <wp:effectExtent l="0" t="0" r="0" b="4445"/>
+                <wp:wrapTopAndBottom/>
+                <wp:docPr id="42" name="Text Box 42"/>
+                <wp:cNvGraphicFramePr/>
+                <a:graphic xmlns:a="http://schemas.openxmlformats.org/drawingml/2006/main">
+                  <a:graphicData uri="http://schemas.microsoft.com/office/word/2010/wordprocessingShape">
+                    <wps:wsp>
+                      <wps:cNvSpPr txBox="1"/>
+                      <wps:spPr>
+                        <a:xfrm>
+                          <a:off x="0" y="0"/>
+                          <a:ext cx="3321050" cy="128905"/>
+                        </a:xfrm>
+                        <a:prstGeom prst="rect">
+                          <a:avLst/>
+                        </a:prstGeom>
+                        <a:solidFill>
+                          <a:prstClr val="white"/>
+                        </a:solidFill>
+                        <a:ln>
+                          <a:noFill/>
+                        </a:ln>
+                        <a:effectLst/>
+                      </wps:spPr>
+                      <wps:txbx>
+                        <w:txbxContent>
+                          <w:p>
+                            <w:pPr>
+                              <w:pStyle w:val="Caption"/>
+                              <w:rPr>
+                                <w:noProof/>
+                              </w:rPr>
+                            </w:pPr>
+                            <w:r>
+                              <w:t xml:space="preserve">Figure </w:t>
+                            </w:r>
+                            <w:r>
+                              <w:fldChar w:fldCharType="begin"/>
+                            </w:r>
+                            <w:r>
+                              <w:instrText xml:space="preserve"> SEQ Figure \* ARABIC </w:instrText>
+                            </w:r>
+                            <w:r>
+                              <w:fldChar w:fldCharType="separate"/>
+                            </w:r>
+                            <w:r>
+                              <w:rPr>
+                                <w:noProof/>
+                              </w:rPr>
+                              <w:t>9</w:t>
+                            </w:r>
+                            <w:r>
+                              <w:fldChar w:fldCharType="end"/>
+                            </w:r>
+                            <w:r>
+                              <w:t>: Before clicking cancel</w:t>
+                            </w:r>
+                          </w:p>
+                        </w:txbxContent>
+                      </wps:txbx>
+                      <wps:bodyPr rot="0" spcFirstLastPara="0" vertOverflow="overflow" horzOverflow="overflow" vert="horz" wrap="square" lIns="0" tIns="0" rIns="0" bIns="0" numCol="1" spcCol="0" rtlCol="0" fromWordArt="0" anchor="t" anchorCtr="0" forceAA="0" compatLnSpc="1">
+                        <a:prstTxWarp prst="textNoShape">
+                          <a:avLst/>
+                        </a:prstTxWarp>
+                        <a:noAutofit/>
+                      </wps:bodyPr>
+                    </wps:wsp>
+                  </a:graphicData>
+                </a:graphic>
+                <wp14:sizeRelV relativeFrom="margin">
+                  <wp14:pctHeight>0</wp14:pctHeight>
+                </wp14:sizeRelV>
+              </wp:anchor>
+            </w:drawing>
+          </mc:Choice>
+          <mc:Fallback>
+            <w:pict>
+              <v:shape w14:anchorId="3267752A" id="Text Box 42" o:spid="_x0000_s1033" type="#_x0000_t202" style="position:absolute;margin-left:0;margin-top:280.55pt;width:261.5pt;height:10.15pt;z-index:251705344;visibility:visible;mso-wrap-style:square;mso-height-percent:0;mso-wrap-distance-left:9pt;mso-wrap-distance-top:0;mso-wrap-distance-right:9pt;mso-wrap-distance-bottom:0;mso-position-horizontal:left;mso-position-horizontal-relative:margin;mso-position-vertical:absolute;mso-position-vertical-relative:text;mso-height-percent:0;mso-height-relative:margin;v-text-anchor:top" o:gfxdata="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" stroked="f">
+                <v:textbox inset="0,0,0,0">
+                  <w:txbxContent>
+                    <w:p>
+                      <w:pPr>
+                        <w:pStyle w:val="Caption"/>
+                        <w:rPr>
+                          <w:noProof/>
+                        </w:rPr>
+                      </w:pPr>
+                      <w:r>
+                        <w:t xml:space="preserve">Figure </w:t>
+                      </w:r>
+                      <w:r>
+                        <w:fldChar w:fldCharType="begin"/>
+                      </w:r>
+                      <w:r>
+                        <w:instrText xml:space="preserve"> SEQ Figure \* ARABIC </w:instrText>
+                      </w:r>
+                      <w:r>
+                        <w:fldChar w:fldCharType="separate"/>
+                      </w:r>
+                      <w:r>
+                        <w:rPr>
+                          <w:noProof/>
+                        </w:rPr>
+                        <w:t>9</w:t>
+                      </w:r>
+                      <w:r>
+                        <w:fldChar w:fldCharType="end"/>
+                      </w:r>
+                      <w:r>
+                        <w:t>: Before clicking cancel</w:t>
+                      </w:r>
+                    </w:p>
+                  </w:txbxContent>
+                </v:textbox>
+                <w10:wrap type="topAndBottom" anchorx="margin"/>
+              </v:shape>
+            </w:pict>
+          </mc:Fallback>
+        </mc:AlternateContent>
+      </w:r>
+      <w:r>
+        <w:rPr>
+          <w:noProof/>
+          <w:lang w:eastAsia="en-AU"/>
+        </w:rPr>
+        <mc:AlternateContent>
+          <mc:Choice Requires="wps">
+            <w:drawing>
+              <wp:anchor distT="0" distB="0" distL="114300" distR="114300" simplePos="0" relativeHeight="251706368" behindDoc="0" locked="0" layoutInCell="1" allowOverlap="1" wp14:anchorId="519C3CFB" wp14:editId="71DC396E">
+                <wp:simplePos x="0" y="0"/>
+                <wp:positionH relativeFrom="column">
+                  <wp:posOffset>1716657</wp:posOffset>
+                </wp:positionH>
+                <wp:positionV relativeFrom="paragraph">
+                  <wp:posOffset>3459096</wp:posOffset>
+                </wp:positionV>
+                <wp:extent cx="163901" cy="181154"/>
+                <wp:effectExtent l="38100" t="38100" r="26670" b="28575"/>
+                <wp:wrapNone/>
+                <wp:docPr id="32" name="Straight Arrow Connector 32"/>
+                <wp:cNvGraphicFramePr/>
+                <a:graphic xmlns:a="http://schemas.openxmlformats.org/drawingml/2006/main">
+                  <a:graphicData uri="http://schemas.microsoft.com/office/word/2010/wordprocessingShape">
+                    <wps:wsp>
+                      <wps:cNvCnPr/>
+                      <wps:spPr>
+                        <a:xfrm flipH="1" flipV="1">
+                          <a:off x="0" y="0"/>
+                          <a:ext cx="163901" cy="181154"/>
+                        </a:xfrm>
+                        <a:prstGeom prst="straightConnector1">
+                          <a:avLst/>
+                        </a:prstGeom>
+                        <a:ln>
+                          <a:solidFill>
+                            <a:srgbClr val="FF0000"/>
+                          </a:solidFill>
+                          <a:tailEnd type="triangle"/>
+                        </a:ln>
+                      </wps:spPr>
+                      <wps:style>
+                        <a:lnRef idx="1">
+                          <a:schemeClr val="accent1"/>
+                        </a:lnRef>
+                        <a:fillRef idx="0">
+                          <a:schemeClr val="accent1"/>
+                        </a:fillRef>
+                        <a:effectRef idx="0">
+                          <a:schemeClr val="accent1"/>
+                        </a:effectRef>
+                        <a:fontRef idx="minor">
+                          <a:schemeClr val="tx1"/>
+                        </a:fontRef>
+                      </wps:style>
+                      <wps:bodyPr/>
+                    </wps:wsp>
+                  </a:graphicData>
+                </a:graphic>
+                <wp14:sizeRelH relativeFrom="margin">
+                  <wp14:pctWidth>0</wp14:pctWidth>
+                </wp14:sizeRelH>
+                <wp14:sizeRelV relativeFrom="margin">
+                  <wp14:pctHeight>0</wp14:pctHeight>
+                </wp14:sizeRelV>
+              </wp:anchor>
+            </w:drawing>
+          </mc:Choice>
+          <mc:Fallback>
+            <w:pict>
+              <v:shape w14:anchorId="1178F5CD" id="Straight Arrow Connector 32" o:spid="_x0000_s1026" type="#_x0000_t32" style="position:absolute;margin-left:135.15pt;margin-top:272.35pt;width:12.9pt;height:14.25pt;flip:x y;z-index:251706368;visibility:visible;mso-wrap-style:square;mso-width-percent:0;mso-height-percent:0;mso-wrap-distance-left:9pt;mso-wrap-distance-top:0;mso-wrap-distance-right:9pt;mso-wrap-distance-bottom:0;mso-position-horizontal:absolute;mso-position-horizontal-relative:text;mso-position-vertical:absolute;mso-position-vertical-relative:text;mso-width-percent:0;mso-height-percent:0;mso-width-relative:margin;mso-height-relative:margin" o:gfxdata="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" strokecolor="red" strokeweight=".5pt">
+                <v:stroke endarrow="block" joinstyle="miter"/>
+              </v:shape>
+            </w:pict>
+          </mc:Fallback>
+        </mc:AlternateContent>
+      </w:r>
+      <w:r>
+        <w:rPr>
+          <w:noProof/>
+          <w:lang w:eastAsia="en-AU"/>
+        </w:rPr>
+        <mc:AlternateContent>
+          <mc:Choice Requires="wps">
+            <w:drawing>
+              <wp:anchor distT="0" distB="0" distL="114300" distR="114300" simplePos="0" relativeHeight="251688960" behindDoc="0" locked="0" layoutInCell="1" allowOverlap="1" wp14:anchorId="25C3665D" wp14:editId="543AB4DB">
+                <wp:simplePos x="0" y="0"/>
+                <wp:positionH relativeFrom="margin">
+                  <wp:posOffset>3007732</wp:posOffset>
+                </wp:positionH>
+                <wp:positionV relativeFrom="paragraph">
+                  <wp:posOffset>1802645</wp:posOffset>
+                </wp:positionV>
+                <wp:extent cx="612476" cy="303376"/>
+                <wp:effectExtent l="0" t="19050" r="35560" b="40005"/>
+                <wp:wrapNone/>
+                <wp:docPr id="31" name="Right Arrow 31"/>
+                <wp:cNvGraphicFramePr/>
+                <a:graphic xmlns:a="http://schemas.openxmlformats.org/drawingml/2006/main">
+                  <a:graphicData uri="http://schemas.microsoft.com/office/word/2010/wordprocessingShape">
+                    <wps:wsp>
+                      <wps:cNvSpPr/>
+                      <wps:spPr>
+                        <a:xfrm>
+                          <a:off x="0" y="0"/>
+                          <a:ext cx="612476" cy="303376"/>
+                        </a:xfrm>
+                        <a:prstGeom prst="rightArrow">
+                          <a:avLst/>
+                        </a:prstGeom>
+                        <a:solidFill>
+                          <a:srgbClr val="FF0000"/>
+                        </a:solidFill>
+                      </wps:spPr>
+                      <wps:style>
+                        <a:lnRef idx="2">
+                          <a:schemeClr val="accent1">
+                            <a:shade val="50000"/>
+                          </a:schemeClr>
+                        </a:lnRef>
+                        <a:fillRef idx="1">
+                          <a:schemeClr val="accent1"/>
+                        </a:fillRef>
+                        <a:effectRef idx="0">
+                          <a:schemeClr val="accent1"/>
+                        </a:effectRef>
+                        <a:fontRef idx="minor">
+                          <a:schemeClr val="lt1"/>
+                        </a:fontRef>
+                      </wps:style>
+                      <wps:bodyPr rot="0" spcFirstLastPara="0" vertOverflow="overflow" horzOverflow="overflow" vert="horz" wrap="square" lIns="91440" tIns="45720" rIns="91440" bIns="45720" numCol="1" spcCol="0" rtlCol="0" fromWordArt="0" anchor="ctr" anchorCtr="0" forceAA="0" compatLnSpc="1">
+                        <a:prstTxWarp prst="textNoShape">
+                          <a:avLst/>
+                        </a:prstTxWarp>
+                        <a:noAutofit/>
+                      </wps:bodyPr>
+                    </wps:wsp>
+                  </a:graphicData>
+                </a:graphic>
+              </wp:anchor>
+            </w:drawing>
+          </mc:Choice>
+          <mc:Fallback>
+            <w:pict>
+              <v:shape w14:anchorId="06B01AD9" id="Right Arrow 31" o:spid="_x0000_s1026" type="#_x0000_t13" style="position:absolute;margin-left:236.85pt;margin-top:141.95pt;width:48.25pt;height:23.9pt;z-index:251688960;visibility:visible;mso-wrap-style:square;mso-wrap-distance-left:9pt;mso-wrap-distance-top:0;mso-wrap-distance-right:9pt;mso-wrap-distance-bottom:0;mso-position-horizontal:absolute;mso-position-horizontal-relative:margin;mso-position-vertical:absolute;mso-position-vertical-relative:text;v-text-anchor:middle" o:gfxdata="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" adj="16250" fillcolor="red" strokecolor="#1f3763 [1604]" strokeweight="1pt">
+                <w10:wrap anchorx="margin"/>
+              </v:shape>
+            </w:pict>
+          </mc:Fallback>
+        </mc:AlternateContent>
+      </w:r>
+      <w:r>
+        <w:rPr>
+          <w:noProof/>
+          <w:lang w:eastAsia="en-AU"/>
+        </w:rPr>
+        <w:drawing>
+          <wp:anchor distT="0" distB="0" distL="114300" distR="114300" simplePos="0" relativeHeight="251686912" behindDoc="0" locked="0" layoutInCell="1" allowOverlap="1">
+            <wp:simplePos x="0" y="0"/>
+            <wp:positionH relativeFrom="margin">
+              <wp:align>right</wp:align>
+            </wp:positionH>
+            <wp:positionV relativeFrom="paragraph">
+              <wp:posOffset>370840</wp:posOffset>
+            </wp:positionV>
+            <wp:extent cx="3321050" cy="3321050"/>
+            <wp:effectExtent l="0" t="0" r="0" b="0"/>
+            <wp:wrapTopAndBottom/>
+            <wp:docPr id="30" name="Picture 30"/>
+            <wp:cNvGraphicFramePr>
+              <a:graphicFrameLocks xmlns:a="http://schemas.openxmlformats.org/drawingml/2006/main" noChangeAspect="1"/>
+            </wp:cNvGraphicFramePr>
+            <a:graphic xmlns:a="http://schemas.openxmlformats.org/drawingml/2006/main">
+              <a:graphicData uri="http://schemas.openxmlformats.org/drawingml/2006/picture">
+                <pic:pic xmlns:pic="http://schemas.openxmlformats.org/drawingml/2006/picture">
+                  <pic:nvPicPr>
+                    <pic:cNvPr id="1" name=""/>
+                    <pic:cNvPicPr/>
+                  </pic:nvPicPr>
+                  <pic:blipFill>
+                    <a:blip r:embed="rId14" cstate="print">
+                      <a:extLst>
+                        <a:ext uri="{28A0092B-C50C-407E-A947-70E740481C1C}">
+                          <a14:useLocalDpi xmlns:a14="http://schemas.microsoft.com/office/drawing/2010/main" val="0"/>
+                        </a:ext>
+                      </a:extLst>
+                    </a:blip>
+                    <a:stretch>
+                      <a:fillRect/>
+                    </a:stretch>
+                  </pic:blipFill>
+                  <pic:spPr>
+                    <a:xfrm>
+                      <a:off x="0" y="0"/>
+                      <a:ext cx="3321050" cy="3321050"/>
+                    </a:xfrm>
+                    <a:prstGeom prst="rect">
+                      <a:avLst/>
+                    </a:prstGeom>
+                  </pic:spPr>
+                </pic:pic>
+              </a:graphicData>
+            </a:graphic>
+            <wp14:sizeRelH relativeFrom="margin">
+              <wp14:pctWidth>0</wp14:pctWidth>
+            </wp14:sizeRelH>
+            <wp14:sizeRelV relativeFrom="margin">
+              <wp14:pctHeight>0</wp14:pctHeight>
+            </wp14:sizeRelV>
+          </wp:anchor>
+        </w:drawing>
+      </w:r>
+      <w:r>
+        <w:rPr>
+          <w:noProof/>
+          <w:lang w:eastAsia="en-AU"/>
+        </w:rPr>
+        <w:drawing>
+          <wp:anchor distT="0" distB="0" distL="114300" distR="114300" simplePos="0" relativeHeight="251685888" behindDoc="0" locked="0" layoutInCell="1" allowOverlap="1">
+            <wp:simplePos x="0" y="0"/>
+            <wp:positionH relativeFrom="margin">
+              <wp:align>left</wp:align>
+            </wp:positionH>
+            <wp:positionV relativeFrom="paragraph">
+              <wp:posOffset>370840</wp:posOffset>
+            </wp:positionV>
+            <wp:extent cx="3321050" cy="3321050"/>
+            <wp:effectExtent l="0" t="0" r="0" b="0"/>
+            <wp:wrapTopAndBottom/>
+            <wp:docPr id="29" name="Picture 29"/>
+            <wp:cNvGraphicFramePr>
+              <a:graphicFrameLocks xmlns:a="http://schemas.openxmlformats.org/drawingml/2006/main" noChangeAspect="1"/>
+            </wp:cNvGraphicFramePr>
+            <a:graphic xmlns:a="http://schemas.openxmlformats.org/drawingml/2006/main">
+              <a:graphicData uri="http://schemas.openxmlformats.org/drawingml/2006/picture">
+                <pic:pic xmlns:pic="http://schemas.openxmlformats.org/drawingml/2006/picture">
+                  <pic:nvPicPr>
+                    <pic:cNvPr id="1" name=""/>
+                    <pic:cNvPicPr/>
+                  </pic:nvPicPr>
+                  <pic:blipFill>
+                    <a:blip r:embed="rId15" cstate="print">
+                      <a:extLst>
+                        <a:ext uri="{28A0092B-C50C-407E-A947-70E740481C1C}">
+                          <a14:useLocalDpi xmlns:a14="http://schemas.microsoft.com/office/drawing/2010/main" val="0"/>
+                        </a:ext>
+                      </a:extLst>
+                    </a:blip>
+                    <a:stretch>
+                      <a:fillRect/>
+                    </a:stretch>
+                  </pic:blipFill>
+                  <pic:spPr>
+                    <a:xfrm>
+                      <a:off x="0" y="0"/>
+                      <a:ext cx="3326923" cy="3326923"/>
+                    </a:xfrm>
+                    <a:prstGeom prst="rect">
+                      <a:avLst/>
+                    </a:prstGeom>
+                  </pic:spPr>
+                </pic:pic>
+              </a:graphicData>
+            </a:graphic>
+            <wp14:sizeRelH relativeFrom="margin">
+              <wp14:pctWidth>0</wp14:pctWidth>
+            </wp14:sizeRelH>
+            <wp14:sizeRelV relativeFrom="margin">
+              <wp14:pctHeight>0</wp14:pctHeight>
+            </wp14:sizeRelV>
+          </wp:anchor>
+        </w:drawing>
+      </w:r>
+      <w:r>
+        <w:rPr>
+          <w:rFonts w:cstheme="minorHAnsi"/>
+          <w:b/>
+          <w:sz w:val="32"/>
+        </w:rPr>
+        <w:t>Delete existing item</w:t>
+      </w:r>
+    </w:p>
+    <w:p>
+      <w:pPr>
+        <w:rPr>
+          <w:rFonts w:cstheme="minorHAnsi"/>
+          <w:sz w:val="32"/>
+        </w:rPr>
+      </w:pPr>
+    </w:p>
+    <w:p>
+      <w:pPr>
+        <w:rPr>
+          <w:rFonts w:cstheme="minorHAnsi"/>
+          <w:b/>
+          <w:sz w:val="32"/>
+        </w:rPr>
+      </w:pPr>
+      <w:r>
+        <w:rPr>
+          <w:noProof/>
+        </w:rPr>
+        <mc:AlternateContent>
+          <mc:Choice Requires="wps">
+            <w:drawing>
+              <wp:anchor distT="0" distB="0" distL="114300" distR="114300" simplePos="0" relativeHeight="251712512" behindDoc="0" locked="0" layoutInCell="1" allowOverlap="1" wp14:anchorId="06447888" wp14:editId="0BD09A61">
+                <wp:simplePos x="0" y="0"/>
+                <wp:positionH relativeFrom="column">
+                  <wp:posOffset>3398520</wp:posOffset>
+                </wp:positionH>
+                <wp:positionV relativeFrom="paragraph">
+                  <wp:posOffset>3607627</wp:posOffset>
+                </wp:positionV>
+                <wp:extent cx="3363595" cy="146050"/>
+                <wp:effectExtent l="0" t="0" r="8255" b="6350"/>
+                <wp:wrapTopAndBottom/>
+                <wp:docPr id="45" name="Text Box 45"/>
+                <wp:cNvGraphicFramePr/>
+                <a:graphic xmlns:a="http://schemas.openxmlformats.org/drawingml/2006/main">
+                  <a:graphicData uri="http://schemas.microsoft.com/office/word/2010/wordprocessingShape">
+                    <wps:wsp>
+                      <wps:cNvSpPr txBox="1"/>
+                      <wps:spPr>
+                        <a:xfrm>
+                          <a:off x="0" y="0"/>
+                          <a:ext cx="3363595" cy="146050"/>
+                        </a:xfrm>
+                        <a:prstGeom prst="rect">
+                          <a:avLst/>
+                        </a:prstGeom>
+                        <a:solidFill>
+                          <a:prstClr val="white"/>
+                        </a:solidFill>
+                        <a:ln>
+                          <a:noFill/>
+                        </a:ln>
+                        <a:effectLst/>
+                      </wps:spPr>
+                      <wps:txbx>
+                        <w:txbxContent>
+                          <w:p>
+                            <w:pPr>
+                              <w:pStyle w:val="Caption"/>
+                              <w:rPr>
+                                <w:noProof/>
+                              </w:rPr>
+                            </w:pPr>
+                            <w:r>
+                              <w:t xml:space="preserve">Figure </w:t>
+                            </w:r>
+                            <w:r>
+                              <w:fldChar w:fldCharType="begin"/>
+                            </w:r>
+                            <w:r>
+                              <w:instrText xml:space="preserve"> SEQ Figure \* ARABIC </w:instrText>
+                            </w:r>
+                            <w:r>
+                              <w:fldChar w:fldCharType="separate"/>
+                            </w:r>
+                            <w:r>
+                              <w:rPr>
+                                <w:noProof/>
+                              </w:rPr>
+                              <w:t>11</w:t>
+                            </w:r>
+                            <w:r>
+                              <w:fldChar w:fldCharType="end"/>
+                            </w:r>
+                            <w:r>
+                              <w:t>: After clicking logout</w:t>
+                            </w:r>
+                          </w:p>
+                        </w:txbxContent>
+                      </wps:txbx>
+                      <wps:bodyPr rot="0" spcFirstLastPara="0" vertOverflow="overflow" horzOverflow="overflow" vert="horz" wrap="square" lIns="0" tIns="0" rIns="0" bIns="0" numCol="1" spcCol="0" rtlCol="0" fromWordArt="0" anchor="t" anchorCtr="0" forceAA="0" compatLnSpc="1">
+                        <a:prstTxWarp prst="textNoShape">
+                          <a:avLst/>
+                        </a:prstTxWarp>
+                        <a:noAutofit/>
+                      </wps:bodyPr>
+                    </wps:wsp>
+                  </a:graphicData>
+                </a:graphic>
+                <wp14:sizeRelV relativeFrom="margin">
+                  <wp14:pctHeight>0</wp14:pctHeight>
+                </wp14:sizeRelV>
+              </wp:anchor>
+            </w:drawing>
+          </mc:Choice>
+          <mc:Fallback>
+            <w:pict>
+              <v:shape w14:anchorId="06447888" id="Text Box 45" o:spid="_x0000_s1034" type="#_x0000_t202" style="position:absolute;margin-left:267.6pt;margin-top:284.05pt;width:264.85pt;height:11.5pt;z-index:251712512;visibility:visible;mso-wrap-style:square;mso-height-percent:0;mso-wrap-distance-left:9pt;mso-wrap-distance-top:0;mso-wrap-distance-right:9pt;mso-wrap-distance-bottom:0;mso-position-horizontal:absolute;mso-position-horizontal-relative:text;mso-position-vertical:absolute;mso-position-vertical-relative:text;mso-height-percent:0;mso-height-relative:margin;v-text-anchor:top" o:gfxdata="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" stroked="f">
+                <v:textbox inset="0,0,0,0">
+                  <w:txbxContent>
+                    <w:p>
+                      <w:pPr>
+                        <w:pStyle w:val="Caption"/>
+                        <w:rPr>
+                          <w:noProof/>
+                        </w:rPr>
+                      </w:pPr>
+                      <w:r>
+                        <w:t xml:space="preserve">Figure </w:t>
+                      </w:r>
+                      <w:r>
+                        <w:fldChar w:fldCharType="begin"/>
+                      </w:r>
+                      <w:r>
+                        <w:instrText xml:space="preserve"> SEQ Figure \* ARABIC </w:instrText>
+                      </w:r>
+                      <w:r>
+                        <w:fldChar w:fldCharType="separate"/>
+                      </w:r>
+                      <w:r>
+                        <w:rPr>
+                          <w:noProof/>
+                        </w:rPr>
+                        <w:t>11</w:t>
+                      </w:r>
+                      <w:r>
+                        <w:fldChar w:fldCharType="end"/>
+                      </w:r>
+                      <w:r>
+                        <w:t>: After clicking logout</w:t>
+                      </w:r>
+                    </w:p>
+                  </w:txbxContent>
+                </v:textbox>
+                <w10:wrap type="topAndBottom"/>
+              </v:shape>
+            </w:pict>
+          </mc:Fallback>
+        </mc:AlternateContent>
+      </w:r>
+      <w:r>
+        <w:rPr>
+          <w:noProof/>
+        </w:rPr>
+        <mc:AlternateContent>
+          <mc:Choice Requires="wps">
+            <w:drawing>
+              <wp:anchor distT="0" distB="0" distL="114300" distR="114300" simplePos="0" relativeHeight="251710464" behindDoc="0" locked="0" layoutInCell="1" allowOverlap="1" wp14:anchorId="3A95A3C0" wp14:editId="19B7E235">
+                <wp:simplePos x="0" y="0"/>
+                <wp:positionH relativeFrom="margin">
+                  <wp:align>left</wp:align>
+                </wp:positionH>
+                <wp:positionV relativeFrom="paragraph">
+                  <wp:posOffset>3590374</wp:posOffset>
+                </wp:positionV>
+                <wp:extent cx="3355340" cy="137795"/>
+                <wp:effectExtent l="0" t="0" r="0" b="0"/>
+                <wp:wrapTopAndBottom/>
+                <wp:docPr id="44" name="Text Box 44"/>
+                <wp:cNvGraphicFramePr/>
+                <a:graphic xmlns:a="http://schemas.openxmlformats.org/drawingml/2006/main">
+                  <a:graphicData uri="http://schemas.microsoft.com/office/word/2010/wordprocessingShape">
+                    <wps:wsp>
+                      <wps:cNvSpPr txBox="1"/>
+                      <wps:spPr>
+                        <a:xfrm>
+                          <a:off x="0" y="0"/>
+                          <a:ext cx="3355340" cy="137795"/>
+                        </a:xfrm>
+                        <a:prstGeom prst="rect">
+                          <a:avLst/>
+                        </a:prstGeom>
+                        <a:solidFill>
+                          <a:prstClr val="white"/>
+                        </a:solidFill>
+                        <a:ln>
+                          <a:noFill/>
+                        </a:ln>
+                        <a:effectLst/>
+                      </wps:spPr>
+                      <wps:txbx>
+                        <w:txbxContent>
+                          <w:p>
+                            <w:pPr>
+                              <w:pStyle w:val="Caption"/>
+                              <w:rPr>
+                                <w:noProof/>
+                              </w:rPr>
+                            </w:pPr>
+                            <w:r>
+                              <w:t xml:space="preserve">Figure </w:t>
+                            </w:r>
+                            <w:r>
+                              <w:fldChar w:fldCharType="begin"/>
+                            </w:r>
+                            <w:r>
+                              <w:instrText xml:space="preserve"> SEQ Figure \* ARABIC </w:instrText>
+                            </w:r>
+                            <w:r>
+                              <w:fldChar w:fldCharType="separate"/>
+                            </w:r>
+                            <w:r>
+                              <w:rPr>
+                                <w:noProof/>
+                              </w:rPr>
+                              <w:t>10</w:t>
+                            </w:r>
+                            <w:r>
+                              <w:fldChar w:fldCharType="end"/>
+                            </w:r>
+                            <w:r>
+                              <w:t>: Before clicking logout</w:t>
+                            </w:r>
+                          </w:p>
+                        </w:txbxContent>
+                      </wps:txbx>
+                      <wps:bodyPr rot="0" spcFirstLastPara="0" vertOverflow="overflow" horzOverflow="overflow" vert="horz" wrap="square" lIns="0" tIns="0" rIns="0" bIns="0" numCol="1" spcCol="0" rtlCol="0" fromWordArt="0" anchor="t" anchorCtr="0" forceAA="0" compatLnSpc="1">
+                        <a:prstTxWarp prst="textNoShape">
+                          <a:avLst/>
+                        </a:prstTxWarp>
+                        <a:noAutofit/>
+                      </wps:bodyPr>
+                    </wps:wsp>
+                  </a:graphicData>
+                </a:graphic>
+                <wp14:sizeRelV relativeFrom="margin">
+                  <wp14:pctHeight>0</wp14:pctHeight>
+                </wp14:sizeRelV>
+              </wp:anchor>
+            </w:drawing>
+          </mc:Choice>
+          <mc:Fallback>
+            <w:pict>
+              <v:shape w14:anchorId="3A95A3C0" id="Text Box 44" o:spid="_x0000_s1035" type="#_x0000_t202" style="position:absolute;margin-left:0;margin-top:282.7pt;width:264.2pt;height:10.85pt;z-index:251710464;visibility:visible;mso-wrap-style:square;mso-height-percent:0;mso-wrap-distance-left:9pt;mso-wrap-distance-top:0;mso-wrap-distance-right:9pt;mso-wrap-distance-bottom:0;mso-position-horizontal:left;mso-position-horizontal-relative:margin;mso-position-vertical:absolute;mso-position-vertical-relative:text;mso-height-percent:0;mso-height-relative:margin;v-text-anchor:top" o:gfxdata="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" stroked="f">
+                <v:textbox inset="0,0,0,0">
+                  <w:txbxContent>
+                    <w:p>
+                      <w:pPr>
+                        <w:pStyle w:val="Caption"/>
+                        <w:rPr>
+                          <w:noProof/>
+                        </w:rPr>
+                      </w:pPr>
+                      <w:r>
+                        <w:t xml:space="preserve">Figure </w:t>
+                      </w:r>
+                      <w:r>
+                        <w:fldChar w:fldCharType="begin"/>
+                      </w:r>
+                      <w:r>
+                        <w:instrText xml:space="preserve"> SEQ Figure \* ARABIC </w:instrText>
+                      </w:r>
+                      <w:r>
+                        <w:fldChar w:fldCharType="separate"/>
+                      </w:r>
+                      <w:r>
+                        <w:rPr>
+                          <w:noProof/>
+                        </w:rPr>
+                        <w:t>10</w:t>
+                      </w:r>
+                      <w:r>
+                        <w:fldChar w:fldCharType="end"/>
+                      </w:r>
+                      <w:r>
+                        <w:t>: Before clicking logout</w:t>
+                      </w:r>
+                    </w:p>
+                  </w:txbxContent>
+                </v:textbox>
+                <w10:wrap type="topAndBottom" anchorx="margin"/>
+              </v:shape>
+            </w:pict>
+          </mc:Fallback>
+        </mc:AlternateContent>
+      </w:r>
+      <w:r>
+        <w:rPr>
+          <w:noProof/>
+          <w:lang w:eastAsia="en-AU"/>
+        </w:rPr>
+        <mc:AlternateContent>
+          <mc:Choice Requires="wps">
+            <w:drawing>
+              <wp:anchor distT="0" distB="0" distL="114300" distR="114300" simplePos="0" relativeHeight="251675648" behindDoc="0" locked="0" layoutInCell="1" allowOverlap="1" wp14:anchorId="24FDF08C" wp14:editId="3D01E395">
+                <wp:simplePos x="0" y="0"/>
+                <wp:positionH relativeFrom="column">
+                  <wp:posOffset>3088257</wp:posOffset>
+                </wp:positionH>
+                <wp:positionV relativeFrom="paragraph">
+                  <wp:posOffset>1854583</wp:posOffset>
+                </wp:positionV>
+                <wp:extent cx="612476" cy="303376"/>
+                <wp:effectExtent l="0" t="19050" r="35560" b="40005"/>
+                <wp:wrapNone/>
+                <wp:docPr id="20" name="Right Arrow 20"/>
+                <wp:cNvGraphicFramePr/>
+                <a:graphic xmlns:a="http://schemas.openxmlformats.org/drawingml/2006/main">
+                  <a:graphicData uri="http://schemas.microsoft.com/office/word/2010/wordprocessingShape">
+                    <wps:wsp>
+                      <wps:cNvSpPr/>
+                      <wps:spPr>
+                        <a:xfrm>
+                          <a:off x="0" y="0"/>
+                          <a:ext cx="612476" cy="303376"/>
+                        </a:xfrm>
+                        <a:prstGeom prst="rightArrow">
+                          <a:avLst/>
+                        </a:prstGeom>
+                        <a:solidFill>
+                          <a:srgbClr val="FF0000"/>
+                        </a:solidFill>
+                      </wps:spPr>
+                      <wps:style>
+                        <a:lnRef idx="2">
+                          <a:schemeClr val="accent1">
+                            <a:shade val="50000"/>
+                          </a:schemeClr>
+                        </a:lnRef>
+                        <a:fillRef idx="1">
+                          <a:schemeClr val="accent1"/>
+                        </a:fillRef>
+                        <a:effectRef idx="0">
+                          <a:schemeClr val="accent1"/>
+                        </a:effectRef>
+                        <a:fontRef idx="minor">
+                          <a:schemeClr val="lt1"/>
+                        </a:fontRef>
+                      </wps:style>
+                      <wps:bodyPr rot="0" spcFirstLastPara="0" vertOverflow="overflow" horzOverflow="overflow" vert="horz" wrap="square" lIns="91440" tIns="45720" rIns="91440" bIns="45720" numCol="1" spcCol="0" rtlCol="0" fromWordArt="0" anchor="ctr" anchorCtr="0" forceAA="0" compatLnSpc="1">
+                        <a:prstTxWarp prst="textNoShape">
+                          <a:avLst/>
+                        </a:prstTxWarp>
+                        <a:noAutofit/>
+                      </wps:bodyPr>
+                    </wps:wsp>
+                  </a:graphicData>
+                </a:graphic>
+              </wp:anchor>
+            </w:drawing>
+          </mc:Choice>
+          <mc:Fallback>
+            <w:pict>
+              <v:shape w14:anchorId="4ABB0A16" id="Right Arrow 20" o:spid="_x0000_s1026" type="#_x0000_t13" style="position:absolute;margin-left:243.15pt;margin-top:146.05pt;width:48.25pt;height:23.9pt;z-index:251675648;visibility:visible;mso-wrap-style:square;mso-wrap-distance-left:9pt;mso-wrap-distance-top:0;mso-wrap-distance-right:9pt;mso-wrap-distance-bottom:0;mso-position-horizontal:absolute;mso-position-horizontal-relative:text;mso-position-vertical:absolute;mso-position-vertical-relative:text;v-text-anchor:middle" o:gfxdata="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" adj="16250" fillcolor="red" strokecolor="#1f3763 [1604]" strokeweight="1pt"/>
+            </w:pict>
+          </mc:Fallback>
+        </mc:AlternateContent>
+      </w:r>
+      <w:r>
+        <w:rPr>
+          <w:noProof/>
+          <w:lang w:eastAsia="en-AU"/>
+        </w:rPr>
+        <mc:AlternateContent>
+          <mc:Choice Requires="wps">
+            <w:drawing>
+              <wp:anchor distT="0" distB="0" distL="114300" distR="114300" simplePos="0" relativeHeight="251669504" behindDoc="0" locked="0" layoutInCell="1" allowOverlap="1">
+                <wp:simplePos x="0" y="0"/>
+                <wp:positionH relativeFrom="column">
+                  <wp:posOffset>2165122</wp:posOffset>
+                </wp:positionH>
+                <wp:positionV relativeFrom="paragraph">
+                  <wp:posOffset>471326</wp:posOffset>
+                </wp:positionV>
+                <wp:extent cx="414068" cy="8626"/>
+                <wp:effectExtent l="38100" t="76200" r="0" b="86995"/>
+                <wp:wrapNone/>
+                <wp:docPr id="16" name="Straight Arrow Connector 16"/>
+                <wp:cNvGraphicFramePr/>
+                <a:graphic xmlns:a="http://schemas.openxmlformats.org/drawingml/2006/main">
+                  <a:graphicData uri="http://schemas.microsoft.com/office/word/2010/wordprocessingShape">
+                    <wps:wsp>
+                      <wps:cNvCnPr/>
+                      <wps:spPr>
+                        <a:xfrm flipH="1" flipV="1">
+                          <a:off x="0" y="0"/>
+                          <a:ext cx="414068" cy="8626"/>
+                        </a:xfrm>
+                        <a:prstGeom prst="straightConnector1">
+                          <a:avLst/>
+                        </a:prstGeom>
+                        <a:ln>
+                          <a:solidFill>
+                            <a:srgbClr val="FF0000"/>
+                          </a:solidFill>
+                          <a:tailEnd type="triangle"/>
+                        </a:ln>
+                      </wps:spPr>
+                      <wps:style>
+                        <a:lnRef idx="1">
+                          <a:schemeClr val="accent1"/>
+                        </a:lnRef>
+                        <a:fillRef idx="0">
+                          <a:schemeClr val="accent1"/>
+                        </a:fillRef>
+                        <a:effectRef idx="0">
+                          <a:schemeClr val="accent1"/>
+                        </a:effectRef>
+                        <a:fontRef idx="minor">
+                          <a:schemeClr val="tx1"/>
+                        </a:fontRef>
+                      </wps:style>
+                      <wps:bodyPr/>
+                    </wps:wsp>
+                  </a:graphicData>
+                </a:graphic>
+              </wp:anchor>
+            </w:drawing>
+          </mc:Choice>
+          <mc:Fallback>
+            <w:pict>
+              <v:shape w14:anchorId="09DCFCD4" id="Straight Arrow Connector 16" o:spid="_x0000_s1026" type="#_x0000_t32" style="position:absolute;margin-left:170.5pt;margin-top:37.1pt;width:32.6pt;height:.7pt;flip:x y;z-index:251669504;visibility:visible;mso-wrap-style:square;mso-wrap-distance-left:9pt;mso-wrap-distance-top:0;mso-wrap-distance-right:9pt;mso-wrap-distance-bottom:0;mso-position-horizontal:absolute;mso-position-horizontal-relative:text;mso-position-vertical:absolute;mso-position-vertical-relative:text" o:gfxdata="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" strokecolor="red" strokeweight=".5pt">
+                <v:stroke endarrow="block" joinstyle="miter"/>
+              </v:shape>
+            </w:pict>
+          </mc:Fallback>
+        </mc:AlternateContent>
+      </w:r>
+      <w:r>
+        <w:rPr>
+          <w:noProof/>
+          <w:lang w:eastAsia="en-AU"/>
+        </w:rPr>
+        <w:drawing>
+          <wp:anchor distT="0" distB="0" distL="114300" distR="114300" simplePos="0" relativeHeight="251671552" behindDoc="0" locked="0" layoutInCell="1" allowOverlap="1">
+            <wp:simplePos x="0" y="0"/>
+            <wp:positionH relativeFrom="page">
+              <wp:posOffset>3855720</wp:posOffset>
+            </wp:positionH>
+            <wp:positionV relativeFrom="paragraph">
+              <wp:posOffset>359410</wp:posOffset>
+            </wp:positionV>
+            <wp:extent cx="3363595" cy="3363595"/>
+            <wp:effectExtent l="0" t="0" r="8255" b="8255"/>
+            <wp:wrapTopAndBottom/>
+            <wp:docPr id="17" name="Picture 17"/>
+            <wp:cNvGraphicFramePr>
+              <a:graphicFrameLocks xmlns:a="http://schemas.openxmlformats.org/drawingml/2006/main" noChangeAspect="1"/>
+            </wp:cNvGraphicFramePr>
+            <a:graphic xmlns:a="http://schemas.openxmlformats.org/drawingml/2006/main">
+              <a:graphicData uri="http://schemas.openxmlformats.org/drawingml/2006/picture">
+                <pic:pic xmlns:pic="http://schemas.openxmlformats.org/drawingml/2006/picture">
+                  <pic:nvPicPr>
+                    <pic:cNvPr id="1" name=""/>
+                    <pic:cNvPicPr/>
+                  </pic:nvPicPr>
+                  <pic:blipFill>
+                    <a:blip r:embed="rId8">
+                      <a:extLst>
+                        <a:ext uri="{28A0092B-C50C-407E-A947-70E740481C1C}">
+                          <a14:useLocalDpi xmlns:a14="http://schemas.microsoft.com/office/drawing/2010/main" val="0"/>
+                        </a:ext>
+                      </a:extLst>
+                    </a:blip>
+                    <a:stretch>
+                      <a:fillRect/>
+                    </a:stretch>
+                  </pic:blipFill>
+                  <pic:spPr>
+                    <a:xfrm>
+                      <a:off x="0" y="0"/>
+                      <a:ext cx="3363595" cy="3363595"/>
+                    </a:xfrm>
+                    <a:prstGeom prst="rect">
+                      <a:avLst/>
+                    </a:prstGeom>
+                  </pic:spPr>
+                </pic:pic>
+              </a:graphicData>
+            </a:graphic>
+            <wp14:sizeRelH relativeFrom="margin">
+              <wp14:pctWidth>0</wp14:pctWidth>
+            </wp14:sizeRelH>
+            <wp14:sizeRelV relativeFrom="margin">
+              <wp14:pctHeight>0</wp14:pctHeight>
+            </wp14:sizeRelV>
+          </wp:anchor>
+        </w:drawing>
+      </w:r>
+      <w:r>
+        <w:rPr>
+          <w:rFonts w:cstheme="minorHAnsi"/>
+          <w:b/>
+          <w:sz w:val="32"/>
+        </w:rPr>
+        <w:t>Logout</w:t>
+      </w:r>
+      <w:r>
+        <w:rPr>
+          <w:rFonts w:cstheme="minorHAnsi"/>
+          <w:b/>
+          <w:sz w:val="32"/>
+        </w:rPr>
+        <w:t xml:space="preserve"> </w:t>
+      </w:r>
+    </w:p>
+    <w:p>
+      <w:pPr>
+        <w:rPr>
+          <w:rFonts w:cstheme="minorHAnsi"/>
+          <w:sz w:val="32"/>
+        </w:rPr>
+      </w:pPr>
+      <w:r>
+        <w:rPr>
+          <w:noProof/>
+          <w:lang w:eastAsia="en-AU"/>
+        </w:rPr>
+        <w:drawing>
+          <wp:anchor distT="0" distB="0" distL="114300" distR="114300" simplePos="0" relativeHeight="251658239" behindDoc="0" locked="0" layoutInCell="1" allowOverlap="1">
+            <wp:simplePos x="0" y="0"/>
+            <wp:positionH relativeFrom="column">
+              <wp:posOffset>0</wp:posOffset>
+            </wp:positionH>
+            <wp:positionV relativeFrom="paragraph">
+              <wp:posOffset>-635</wp:posOffset>
+            </wp:positionV>
+            <wp:extent cx="3355340" cy="3355340"/>
+            <wp:effectExtent l="0" t="0" r="0" b="0"/>
+            <wp:wrapTopAndBottom/>
+            <wp:docPr id="15" name="Picture 15"/>
+            <wp:cNvGraphicFramePr>
+              <a:graphicFrameLocks xmlns:a="http://schemas.openxmlformats.org/drawingml/2006/main" noChangeAspect="1"/>
+            </wp:cNvGraphicFramePr>
+            <a:graphic xmlns:a="http://schemas.openxmlformats.org/drawingml/2006/main">
+              <a:graphicData uri="http://schemas.openxmlformats.org/drawingml/2006/picture">
+                <pic:pic xmlns:pic="http://schemas.openxmlformats.org/drawingml/2006/picture">
+                  <pic:nvPicPr>
+                    <pic:cNvPr id="1" name=""/>
+                    <pic:cNvPicPr/>
+                  </pic:nvPicPr>
+                  <pic:blipFill>
+                    <a:blip r:embed="rId16" cstate="print">
+                      <a:extLst>
+                        <a:ext uri="{28A0092B-C50C-407E-A947-70E740481C1C}">
+                          <a14:useLocalDpi xmlns:a14="http://schemas.microsoft.com/office/drawing/2010/main" val="0"/>
+                        </a:ext>
+                      </a:extLst>
+                    </a:blip>
+                    <a:stretch>
+                      <a:fillRect/>
+                    </a:stretch>
+                  </pic:blipFill>
+                  <pic:spPr>
+                    <a:xfrm>
+                      <a:off x="0" y="0"/>
+                      <a:ext cx="3355340" cy="3355340"/>
+                    </a:xfrm>
+                    <a:prstGeom prst="rect">
+                      <a:avLst/>
+                    </a:prstGeom>
+                  </pic:spPr>
+                </pic:pic>
+              </a:graphicData>
+            </a:graphic>
+          </wp:anchor>
+        </w:drawing>
+      </w:r>
+    </w:p>
+    <w:p>
+      <w:pPr>
+        <w:rPr>
+          <w:rFonts w:cstheme="minorHAnsi"/>
+          <w:sz w:val="32"/>
         </w:rPr>
       </w:pPr>
     </w:p>
     <w:sectPr>
+      <w:footerReference w:type="default" r:id="rId17"/>
       <w:pgSz w:w="11906" w:h="16838"/>
-      <w:pgMar w:top="1440" w:right="1440" w:bottom="1440" w:left="1440" w:header="708" w:footer="708" w:gutter="0"/>
+      <w:pgMar w:top="720" w:right="720" w:bottom="720" w:left="720" w:header="708" w:footer="708" w:gutter="0"/>
       <w:cols w:space="708"/>
       <w:docGrid w:linePitch="360"/>
     </w:sectPr>
   </w:body>
 </w:document>
+</file>
+
+<file path=word/endnotes.xml><?xml version="1.0" encoding="utf-8"?>
+<w:endnotes xmlns:wpc="http://schemas.microsoft.com/office/word/2010/wordprocessingCanvas" xmlns:mc="http://schemas.openxmlformats.org/markup-compatibility/2006" xmlns:o="urn:schemas-microsoft-com:office:office" xmlns:r="http://schemas.openxmlformats.org/officeDocument/2006/relationships" xmlns:m="http://schemas.openxmlformats.org/officeDocument/2006/math" xmlns:v="urn:schemas-microsoft-com:vml" xmlns:wp14="http://schemas.microsoft.com/office/word/2010/wordprocessingDrawing" xmlns:wp="http://schemas.openxmlformats.org/drawingml/2006/wordprocessingDrawing" xmlns:w10="urn:schemas-microsoft-com:office:word" xmlns:w="http://schemas.openxmlformats.org/wordprocessingml/2006/main" xmlns:w14="http://schemas.microsoft.com/office/word/2010/wordml" xmlns:w15="http://schemas.microsoft.com/office/word/2012/wordml" xmlns:wpg="http://schemas.microsoft.com/office/word/2010/wordprocessingGroup" xmlns:wpi="http://schemas.microsoft.com/office/word/2010/wordprocessingInk" xmlns:wne="http://schemas.microsoft.com/office/word/2006/wordml" xmlns:wps="http://schemas.microsoft.com/office/word/2010/wordprocessingShape" mc:Ignorable="w14 w15 wp14">
+  <w:endnote w:type="separator" w:id="-1">
+    <w:p>
+      <w:pPr>
+        <w:spacing w:after="0" w:line="240" w:lineRule="auto"/>
+      </w:pPr>
+      <w:r>
+        <w:separator/>
+      </w:r>
+    </w:p>
+  </w:endnote>
+  <w:endnote w:type="continuationSeparator" w:id="0">
+    <w:p>
+      <w:pPr>
+        <w:spacing w:after="0" w:line="240" w:lineRule="auto"/>
+      </w:pPr>
+      <w:r>
+        <w:continuationSeparator/>
+      </w:r>
+    </w:p>
+  </w:endnote>
+</w:endnotes>
+</file>
+
+<file path=word/footer1.xml><?xml version="1.0" encoding="utf-8"?>
+<w:ftr xmlns:wpc="http://schemas.microsoft.com/office/word/2010/wordprocessingCanvas" xmlns:mc="http://schemas.openxmlformats.org/markup-compatibility/2006" xmlns:o="urn:schemas-microsoft-com:office:office" xmlns:r="http://schemas.openxmlformats.org/officeDocument/2006/relationships" xmlns:m="http://schemas.openxmlformats.org/officeDocument/2006/math" xmlns:v="urn:schemas-microsoft-com:vml" xmlns:wp14="http://schemas.microsoft.com/office/word/2010/wordprocessingDrawing" xmlns:wp="http://schemas.openxmlformats.org/drawingml/2006/wordprocessingDrawing" xmlns:w10="urn:schemas-microsoft-com:office:word" xmlns:w="http://schemas.openxmlformats.org/wordprocessingml/2006/main" xmlns:w14="http://schemas.microsoft.com/office/word/2010/wordml" xmlns:w15="http://schemas.microsoft.com/office/word/2012/wordml" xmlns:wpg="http://schemas.microsoft.com/office/word/2010/wordprocessingGroup" xmlns:wpi="http://schemas.microsoft.com/office/word/2010/wordprocessingInk" xmlns:wne="http://schemas.microsoft.com/office/word/2006/wordml" xmlns:wps="http://schemas.microsoft.com/office/word/2010/wordprocessingShape" mc:Ignorable="w14 w15 wp14">
+  <w:sdt>
+    <w:sdtPr>
+      <w:id w:val="791789588"/>
+      <w:docPartObj>
+        <w:docPartGallery w:val="Page Numbers (Bottom of Page)"/>
+        <w:docPartUnique/>
+      </w:docPartObj>
+    </w:sdtPr>
+    <w:sdtEndPr>
+      <w:rPr>
+        <w:color w:val="7F7F7F" w:themeColor="background1" w:themeShade="7F"/>
+        <w:spacing w:val="60"/>
+      </w:rPr>
+    </w:sdtEndPr>
+    <w:sdtContent>
+      <w:p>
+        <w:pPr>
+          <w:pStyle w:val="Footer"/>
+          <w:pBdr>
+            <w:top w:val="single" w:sz="4" w:space="1" w:color="D9D9D9" w:themeColor="background1" w:themeShade="D9"/>
+          </w:pBdr>
+          <w:rPr>
+            <w:b/>
+            <w:bCs/>
+          </w:rPr>
+        </w:pPr>
+        <w:r>
+          <w:fldChar w:fldCharType="begin"/>
+        </w:r>
+        <w:r>
+          <w:instrText xml:space="preserve"> PAGE   \* MERGEFORMAT </w:instrText>
+        </w:r>
+        <w:r>
+          <w:fldChar w:fldCharType="separate"/>
+        </w:r>
+        <w:r>
+          <w:rPr>
+            <w:b/>
+            <w:bCs/>
+            <w:noProof/>
+          </w:rPr>
+          <w:t>3</w:t>
+        </w:r>
+        <w:r>
+          <w:rPr>
+            <w:b/>
+            <w:bCs/>
+            <w:noProof/>
+          </w:rPr>
+          <w:fldChar w:fldCharType="end"/>
+        </w:r>
+        <w:r>
+          <w:rPr>
+            <w:b/>
+            <w:bCs/>
+          </w:rPr>
+          <w:t xml:space="preserve"> | </w:t>
+        </w:r>
+        <w:r>
+          <w:rPr>
+            <w:color w:val="7F7F7F" w:themeColor="background1" w:themeShade="7F"/>
+            <w:spacing w:val="60"/>
+          </w:rPr>
+          <w:t>Page</w:t>
+        </w:r>
+        <w:r>
+          <w:rPr>
+            <w:color w:val="7F7F7F" w:themeColor="background1" w:themeShade="7F"/>
+            <w:spacing w:val="60"/>
+          </w:rPr>
+          <w:tab/>
+        </w:r>
+        <w:r>
+          <w:rPr>
+            <w:color w:val="7F7F7F" w:themeColor="background1" w:themeShade="7F"/>
+            <w:spacing w:val="60"/>
+          </w:rPr>
+          <w:tab/>
+          <w:t>Version: 1.0</w:t>
+        </w:r>
+      </w:p>
+    </w:sdtContent>
+  </w:sdt>
+</w:ftr>
+</file>
+
+<file path=word/footnotes.xml><?xml version="1.0" encoding="utf-8"?>
+<w:footnotes xmlns:wpc="http://schemas.microsoft.com/office/word/2010/wordprocessingCanvas" xmlns:mc="http://schemas.openxmlformats.org/markup-compatibility/2006" xmlns:o="urn:schemas-microsoft-com:office:office" xmlns:r="http://schemas.openxmlformats.org/officeDocument/2006/relationships" xmlns:m="http://schemas.openxmlformats.org/officeDocument/2006/math" xmlns:v="urn:schemas-microsoft-com:vml" xmlns:wp14="http://schemas.microsoft.com/office/word/2010/wordprocessingDrawing" xmlns:wp="http://schemas.openxmlformats.org/drawingml/2006/wordprocessingDrawing" xmlns:w10="urn:schemas-microsoft-com:office:word" xmlns:w="http://schemas.openxmlformats.org/wordprocessingml/2006/main" xmlns:w14="http://schemas.microsoft.com/office/word/2010/wordml" xmlns:w15="http://schemas.microsoft.com/office/word/2012/wordml" xmlns:wpg="http://schemas.microsoft.com/office/word/2010/wordprocessingGroup" xmlns:wpi="http://schemas.microsoft.com/office/word/2010/wordprocessingInk" xmlns:wne="http://schemas.microsoft.com/office/word/2006/wordml" xmlns:wps="http://schemas.microsoft.com/office/word/2010/wordprocessingShape" mc:Ignorable="w14 w15 wp14">
+  <w:footnote w:type="separator" w:id="-1">
+    <w:p>
+      <w:pPr>
+        <w:spacing w:after="0" w:line="240" w:lineRule="auto"/>
+      </w:pPr>
+      <w:r>
+        <w:separator/>
+      </w:r>
+    </w:p>
+  </w:footnote>
+  <w:footnote w:type="continuationSeparator" w:id="0">
+    <w:p>
+      <w:pPr>
+        <w:spacing w:after="0" w:line="240" w:lineRule="auto"/>
+      </w:pPr>
+      <w:r>
+        <w:continuationSeparator/>
+      </w:r>
+    </w:p>
+  </w:footnote>
+</w:footnotes>
 </file>
 
 <file path=word/numbering.xml><?xml version="1.0" encoding="utf-8"?>
@@ -1437,6 +5445,69 @@
       <w:contextualSpacing/>
     </w:pPr>
   </w:style>
+  <w:style w:type="paragraph" w:styleId="Header">
+    <w:name w:val="header"/>
+    <w:basedOn w:val="Normal"/>
+    <w:link w:val="HeaderChar"/>
+    <w:uiPriority w:val="99"/>
+    <w:unhideWhenUsed/>
+    <w:rsid w:val="009606CB"/>
+    <w:pPr>
+      <w:tabs>
+        <w:tab w:val="center" w:pos="4513"/>
+        <w:tab w:val="right" w:pos="9026"/>
+      </w:tabs>
+      <w:spacing w:after="0" w:line="240" w:lineRule="auto"/>
+    </w:pPr>
+  </w:style>
+  <w:style w:type="character" w:customStyle="1" w:styleId="HeaderChar">
+    <w:name w:val="Header Char"/>
+    <w:basedOn w:val="DefaultParagraphFont"/>
+    <w:link w:val="Header"/>
+    <w:uiPriority w:val="99"/>
+    <w:rsid w:val="009606CB"/>
+  </w:style>
+  <w:style w:type="paragraph" w:styleId="Footer">
+    <w:name w:val="footer"/>
+    <w:basedOn w:val="Normal"/>
+    <w:link w:val="FooterChar"/>
+    <w:uiPriority w:val="99"/>
+    <w:unhideWhenUsed/>
+    <w:rsid w:val="009606CB"/>
+    <w:pPr>
+      <w:tabs>
+        <w:tab w:val="center" w:pos="4513"/>
+        <w:tab w:val="right" w:pos="9026"/>
+      </w:tabs>
+      <w:spacing w:after="0" w:line="240" w:lineRule="auto"/>
+    </w:pPr>
+  </w:style>
+  <w:style w:type="character" w:customStyle="1" w:styleId="FooterChar">
+    <w:name w:val="Footer Char"/>
+    <w:basedOn w:val="DefaultParagraphFont"/>
+    <w:link w:val="Footer"/>
+    <w:uiPriority w:val="99"/>
+    <w:rsid w:val="009606CB"/>
+  </w:style>
+  <w:style w:type="paragraph" w:styleId="Caption">
+    <w:name w:val="caption"/>
+    <w:basedOn w:val="Normal"/>
+    <w:next w:val="Normal"/>
+    <w:uiPriority w:val="35"/>
+    <w:unhideWhenUsed/>
+    <w:qFormat/>
+    <w:rsid w:val="00871725"/>
+    <w:pPr>
+      <w:spacing w:after="200" w:line="240" w:lineRule="auto"/>
+    </w:pPr>
+    <w:rPr>
+      <w:i/>
+      <w:iCs/>
+      <w:color w:val="44546A" w:themeColor="text2"/>
+      <w:sz w:val="18"/>
+      <w:szCs w:val="18"/>
+    </w:rPr>
+  </w:style>
 </w:styles>
 </file>
 

</xml_diff>

<commit_message>
*Completed Validate_Analysis_And_Design documentation* *Small changes to technical documentation layout*
</commit_message>
<xml_diff>
--- a/Documentation/Pharmacare_Technical_Documentation.docx
+++ b/Documentation/Pharmacare_Technical_Documentation.docx
@@ -807,6 +807,7 @@
         </w:rPr>
       </w:pPr>
     </w:p>
+    <w:bookmarkStart w:id="0" w:name="_Toc524882586"/>
     <w:p>
       <w:pPr>
         <w:pStyle w:val="Heading1"/>
@@ -817,7 +818,6 @@
           <w:sz w:val="44"/>
         </w:rPr>
       </w:pPr>
-      <w:bookmarkStart w:id="0" w:name="_Toc524882586"/>
       <w:r>
         <w:rPr>
           <w:rFonts w:ascii="Century Gothic" w:hAnsi="Century Gothic"/>
@@ -1013,7 +1013,6 @@
           <w:u w:val="single"/>
         </w:rPr>
       </w:pPr>
-      <w:bookmarkStart w:id="1" w:name="_GoBack"/>
       <w:r>
         <w:rPr>
           <w:rFonts w:ascii="Arial" w:hAnsi="Arial" w:cs="Arial"/>
@@ -1051,31 +1050,8 @@
           <w:rFonts w:ascii="Arial" w:hAnsi="Arial" w:cs="Arial"/>
           <w:color w:val="000000"/>
         </w:rPr>
-        <w:t xml:space="preserve"> Hospital and will be a “three-tier” system. The purpose of the new program is to reduce workload and increase efficiency for doctors, staff, and pharmacists to complete their work and help patents. This will be done by creating </w:t>
-      </w:r>
-      <w:r>
-        <w:rPr>
-          <w:rFonts w:ascii="Arial" w:hAnsi="Arial" w:cs="Arial"/>
-          <w:color w:val="000000"/>
-        </w:rPr>
-        <w:t>an</w:t>
-      </w:r>
-      <w:r>
-        <w:rPr>
-          <w:rFonts w:ascii="Arial" w:hAnsi="Arial" w:cs="Arial"/>
-          <w:color w:val="000000"/>
-        </w:rPr>
-        <w:t xml:space="preserve"> easy to use website UI which enables all staff to browse, update, and create new prescriptions, drugs, and room information for patients.</w:t>
-      </w:r>
-    </w:p>
-    <w:bookmarkEnd w:id="1"/>
-    <w:p>
-      <w:pPr>
-        <w:rPr>
-          <w:rFonts w:cstheme="minorHAnsi"/>
-          <w:sz w:val="32"/>
-        </w:rPr>
-      </w:pPr>
+        <w:t xml:space="preserve"> Hospital and will be a “three-tier” system. The purpose of the new program is to reduce workload and increase efficiency for doctors, staff, and pharmacists to complete their work and help patents. This will be done by creating an easy to use website UI which enables all staff to browse, update, and create new prescriptions, drugs, and room information for patients.</w:t>
+      </w:r>
     </w:p>
     <w:p>
       <w:pPr>
@@ -1256,6 +1232,7 @@
           <w:sz w:val="44"/>
           <w:lang w:eastAsia="en-AU"/>
         </w:rPr>
+        <w:lastRenderedPageBreak/>
         <mc:AlternateContent>
           <mc:Choice Requires="wps">
             <w:drawing>
@@ -1459,6 +1436,7 @@
       <w:r>
         <w:rPr>
           <w:noProof/>
+          <w:lang w:eastAsia="en-AU"/>
         </w:rPr>
         <mc:AlternateContent>
           <mc:Choice Requires="wps">
@@ -1508,24 +1486,14 @@
                             <w:r>
                               <w:t xml:space="preserve">Figure </w:t>
                             </w:r>
-                            <w:r>
-                              <w:fldChar w:fldCharType="begin"/>
-                            </w:r>
-                            <w:r>
-                              <w:instrText xml:space="preserve"> SEQ Figure \* ARABIC </w:instrText>
-                            </w:r>
-                            <w:r>
-                              <w:fldChar w:fldCharType="separate"/>
-                            </w:r>
-                            <w:r>
-                              <w:rPr>
-                                <w:noProof/>
-                              </w:rPr>
-                              <w:t>1</w:t>
-                            </w:r>
-                            <w:r>
-                              <w:fldChar w:fldCharType="end"/>
-                            </w:r>
+                            <w:fldSimple w:instr=" SEQ Figure \* ARABIC ">
+                              <w:r>
+                                <w:rPr>
+                                  <w:noProof/>
+                                </w:rPr>
+                                <w:t>1</w:t>
+                              </w:r>
+                            </w:fldSimple>
                             <w:r>
                               <w:t xml:space="preserve">: Login page at </w:t>
                             </w:r>
@@ -1609,6 +1577,7 @@
       <w:r>
         <w:rPr>
           <w:noProof/>
+          <w:lang w:eastAsia="en-AU"/>
         </w:rPr>
         <mc:AlternateContent>
           <mc:Choice Requires="wps">
@@ -1658,24 +1627,14 @@
                             <w:r>
                               <w:t xml:space="preserve">Figure </w:t>
                             </w:r>
-                            <w:r>
-                              <w:fldChar w:fldCharType="begin"/>
-                            </w:r>
-                            <w:r>
-                              <w:instrText xml:space="preserve"> SEQ Figure \* ARABIC </w:instrText>
-                            </w:r>
-                            <w:r>
-                              <w:fldChar w:fldCharType="separate"/>
-                            </w:r>
-                            <w:r>
-                              <w:rPr>
-                                <w:noProof/>
-                              </w:rPr>
-                              <w:t>2</w:t>
-                            </w:r>
-                            <w:r>
-                              <w:fldChar w:fldCharType="end"/>
-                            </w:r>
+                            <w:fldSimple w:instr=" SEQ Figure \* ARABIC ">
+                              <w:r>
+                                <w:rPr>
+                                  <w:noProof/>
+                                </w:rPr>
+                                <w:t>2</w:t>
+                              </w:r>
+                            </w:fldSimple>
                             <w:r>
                               <w:t>: Login with validation activated</w:t>
                             </w:r>
@@ -1885,14 +1844,6 @@
       <w:pPr>
         <w:rPr>
           <w:rFonts w:cstheme="minorHAnsi"/>
-          <w:sz w:val="32"/>
-        </w:rPr>
-      </w:pPr>
-    </w:p>
-    <w:p>
-      <w:pPr>
-        <w:rPr>
-          <w:rFonts w:cstheme="minorHAnsi"/>
           <w:b/>
           <w:sz w:val="32"/>
         </w:rPr>
@@ -1931,7 +1882,6 @@
           <w:noProof/>
           <w:lang w:eastAsia="en-AU"/>
         </w:rPr>
-        <w:lastRenderedPageBreak/>
         <w:drawing>
           <wp:inline distT="0" distB="0" distL="0" distR="0" wp14:anchorId="6E6830C4" wp14:editId="437DCB53">
             <wp:extent cx="4399472" cy="4399472"/>
@@ -1980,40 +1930,32 @@
       <w:r>
         <w:t xml:space="preserve">Figure </w:t>
       </w:r>
-      <w:r>
-        <w:fldChar w:fldCharType="begin"/>
-      </w:r>
-      <w:r>
-        <w:instrText xml:space="preserve"> SEQ Figure \* ARABIC </w:instrText>
-      </w:r>
-      <w:r>
-        <w:fldChar w:fldCharType="separate"/>
-      </w:r>
+      <w:fldSimple w:instr=" SEQ Figure \* ARABIC ">
+        <w:r>
+          <w:rPr>
+            <w:noProof/>
+          </w:rPr>
+          <w:t>3</w:t>
+        </w:r>
+      </w:fldSimple>
+      <w:r>
+        <w:t>: After login the write prescription page will be displayed</w:t>
+      </w:r>
+    </w:p>
+    <w:p>
+      <w:pPr>
+        <w:rPr>
+          <w:rFonts w:cstheme="minorHAnsi"/>
+          <w:b/>
+          <w:sz w:val="32"/>
+        </w:rPr>
+      </w:pPr>
       <w:r>
         <w:rPr>
           <w:noProof/>
-        </w:rPr>
-        <w:t>3</w:t>
-      </w:r>
-      <w:r>
-        <w:fldChar w:fldCharType="end"/>
-      </w:r>
-      <w:r>
-        <w:t>: After login the write prescription page will be displayed</w:t>
-      </w:r>
-    </w:p>
-    <w:p>
-      <w:pPr>
-        <w:rPr>
-          <w:rFonts w:cstheme="minorHAnsi"/>
-          <w:b/>
-          <w:sz w:val="32"/>
-        </w:rPr>
-      </w:pPr>
-      <w:r>
-        <w:rPr>
-          <w:noProof/>
-        </w:rPr>
+          <w:lang w:eastAsia="en-AU"/>
+        </w:rPr>
+        <w:lastRenderedPageBreak/>
         <mc:AlternateContent>
           <mc:Choice Requires="wps">
             <w:drawing>
@@ -2062,24 +2004,14 @@
                             <w:r>
                               <w:t xml:space="preserve">Figure </w:t>
                             </w:r>
-                            <w:r>
-                              <w:fldChar w:fldCharType="begin"/>
-                            </w:r>
-                            <w:r>
-                              <w:instrText xml:space="preserve"> SEQ Figure \* ARABIC </w:instrText>
-                            </w:r>
-                            <w:r>
-                              <w:fldChar w:fldCharType="separate"/>
-                            </w:r>
-                            <w:r>
-                              <w:rPr>
-                                <w:noProof/>
-                              </w:rPr>
-                              <w:t>4</w:t>
-                            </w:r>
-                            <w:r>
-                              <w:fldChar w:fldCharType="end"/>
-                            </w:r>
+                            <w:fldSimple w:instr=" SEQ Figure \* ARABIC ">
+                              <w:r>
+                                <w:rPr>
+                                  <w:noProof/>
+                                </w:rPr>
+                                <w:t>4</w:t>
+                              </w:r>
+                            </w:fldSimple>
                             <w:r>
                               <w:t>: After clicking submit and info adding to table</w:t>
                             </w:r>
@@ -2149,6 +2081,7 @@
       <w:r>
         <w:rPr>
           <w:noProof/>
+          <w:lang w:eastAsia="en-AU"/>
         </w:rPr>
         <mc:AlternateContent>
           <mc:Choice Requires="wps">
@@ -2198,24 +2131,14 @@
                             <w:r>
                               <w:t xml:space="preserve">Figure </w:t>
                             </w:r>
-                            <w:r>
-                              <w:fldChar w:fldCharType="begin"/>
-                            </w:r>
-                            <w:r>
-                              <w:instrText xml:space="preserve"> SEQ Figure \* ARABIC </w:instrText>
-                            </w:r>
-                            <w:r>
-                              <w:fldChar w:fldCharType="separate"/>
-                            </w:r>
-                            <w:r>
-                              <w:rPr>
-                                <w:noProof/>
-                              </w:rPr>
-                              <w:t>5</w:t>
-                            </w:r>
-                            <w:r>
-                              <w:fldChar w:fldCharType="end"/>
-                            </w:r>
+                            <w:fldSimple w:instr=" SEQ Figure \* ARABIC ">
+                              <w:r>
+                                <w:rPr>
+                                  <w:noProof/>
+                                </w:rPr>
+                                <w:t>5</w:t>
+                              </w:r>
+                            </w:fldSimple>
                             <w:r>
                               <w:t>: Before clicking submit</w:t>
                             </w:r>
@@ -2620,8 +2543,8 @@
       <w:r>
         <w:rPr>
           <w:noProof/>
-        </w:rPr>
-        <w:lastRenderedPageBreak/>
+          <w:lang w:eastAsia="en-AU"/>
+        </w:rPr>
         <mc:AlternateContent>
           <mc:Choice Requires="wps">
             <w:drawing>
@@ -2670,24 +2593,14 @@
                             <w:r>
                               <w:t xml:space="preserve">Figure </w:t>
                             </w:r>
-                            <w:r>
-                              <w:fldChar w:fldCharType="begin"/>
-                            </w:r>
-                            <w:r>
-                              <w:instrText xml:space="preserve"> SEQ Figure \* ARABIC </w:instrText>
-                            </w:r>
-                            <w:r>
-                              <w:fldChar w:fldCharType="separate"/>
-                            </w:r>
-                            <w:r>
-                              <w:rPr>
-                                <w:noProof/>
-                              </w:rPr>
-                              <w:t>6</w:t>
-                            </w:r>
-                            <w:r>
-                              <w:fldChar w:fldCharType="end"/>
-                            </w:r>
+                            <w:fldSimple w:instr=" SEQ Figure \* ARABIC ">
+                              <w:r>
+                                <w:rPr>
+                                  <w:noProof/>
+                                </w:rPr>
+                                <w:t>6</w:t>
+                              </w:r>
+                            </w:fldSimple>
                             <w:r>
                               <w:t>: After clicking modify and information is updated in the table</w:t>
                             </w:r>
@@ -2757,6 +2670,7 @@
       <w:r>
         <w:rPr>
           <w:noProof/>
+          <w:lang w:eastAsia="en-AU"/>
         </w:rPr>
         <mc:AlternateContent>
           <mc:Choice Requires="wps">
@@ -2806,24 +2720,14 @@
                             <w:r>
                               <w:t xml:space="preserve">Figure </w:t>
                             </w:r>
-                            <w:r>
-                              <w:fldChar w:fldCharType="begin"/>
-                            </w:r>
-                            <w:r>
-                              <w:instrText xml:space="preserve"> SEQ Figure \* ARABIC </w:instrText>
-                            </w:r>
-                            <w:r>
-                              <w:fldChar w:fldCharType="separate"/>
-                            </w:r>
-                            <w:r>
-                              <w:rPr>
-                                <w:noProof/>
-                              </w:rPr>
-                              <w:t>7</w:t>
-                            </w:r>
-                            <w:r>
-                              <w:fldChar w:fldCharType="end"/>
-                            </w:r>
+                            <w:fldSimple w:instr=" SEQ Figure \* ARABIC ">
+                              <w:r>
+                                <w:rPr>
+                                  <w:noProof/>
+                                </w:rPr>
+                                <w:t>7</w:t>
+                              </w:r>
+                            </w:fldSimple>
                             <w:r>
                               <w:t>: Before clicking modify</w:t>
                             </w:r>
@@ -3283,6 +3187,8 @@
           <w:sz w:val="32"/>
         </w:rPr>
       </w:pPr>
+      <w:bookmarkStart w:id="1" w:name="_GoBack"/>
+      <w:bookmarkEnd w:id="1"/>
     </w:p>
     <w:p>
       <w:pPr>
@@ -3292,28 +3198,12 @@
           <w:sz w:val="32"/>
         </w:rPr>
       </w:pPr>
-    </w:p>
-    <w:p>
-      <w:pPr>
-        <w:rPr>
-          <w:rFonts w:cstheme="minorHAnsi"/>
-          <w:b/>
-          <w:sz w:val="32"/>
-        </w:rPr>
-      </w:pPr>
-    </w:p>
-    <w:p>
-      <w:pPr>
-        <w:rPr>
-          <w:rFonts w:cstheme="minorHAnsi"/>
-          <w:b/>
-          <w:sz w:val="32"/>
-        </w:rPr>
-      </w:pPr>
       <w:r>
         <w:rPr>
           <w:noProof/>
-        </w:rPr>
+          <w:lang w:eastAsia="en-AU"/>
+        </w:rPr>
+        <w:lastRenderedPageBreak/>
         <mc:AlternateContent>
           <mc:Choice Requires="wps">
             <w:drawing>
@@ -3362,24 +3252,14 @@
                             <w:r>
                               <w:t xml:space="preserve">Figure </w:t>
                             </w:r>
-                            <w:r>
-                              <w:fldChar w:fldCharType="begin"/>
-                            </w:r>
-                            <w:r>
-                              <w:instrText xml:space="preserve"> SEQ Figure \* ARABIC </w:instrText>
-                            </w:r>
-                            <w:r>
-                              <w:fldChar w:fldCharType="separate"/>
-                            </w:r>
-                            <w:r>
-                              <w:rPr>
-                                <w:noProof/>
-                              </w:rPr>
-                              <w:t>8</w:t>
-                            </w:r>
-                            <w:r>
-                              <w:fldChar w:fldCharType="end"/>
-                            </w:r>
+                            <w:fldSimple w:instr=" SEQ Figure \* ARABIC ">
+                              <w:r>
+                                <w:rPr>
+                                  <w:noProof/>
+                                </w:rPr>
+                                <w:t>8</w:t>
+                              </w:r>
+                            </w:fldSimple>
                             <w:r>
                               <w:t>: After clicking cancel on prescription</w:t>
                             </w:r>
@@ -3449,6 +3329,7 @@
       <w:r>
         <w:rPr>
           <w:noProof/>
+          <w:lang w:eastAsia="en-AU"/>
         </w:rPr>
         <mc:AlternateContent>
           <mc:Choice Requires="wps">
@@ -3498,24 +3379,14 @@
                             <w:r>
                               <w:t xml:space="preserve">Figure </w:t>
                             </w:r>
-                            <w:r>
-                              <w:fldChar w:fldCharType="begin"/>
-                            </w:r>
-                            <w:r>
-                              <w:instrText xml:space="preserve"> SEQ Figure \* ARABIC </w:instrText>
-                            </w:r>
-                            <w:r>
-                              <w:fldChar w:fldCharType="separate"/>
-                            </w:r>
-                            <w:r>
-                              <w:rPr>
-                                <w:noProof/>
-                              </w:rPr>
-                              <w:t>9</w:t>
-                            </w:r>
-                            <w:r>
-                              <w:fldChar w:fldCharType="end"/>
-                            </w:r>
+                            <w:fldSimple w:instr=" SEQ Figure \* ARABIC ">
+                              <w:r>
+                                <w:rPr>
+                                  <w:noProof/>
+                                </w:rPr>
+                                <w:t>9</w:t>
+                              </w:r>
+                            </w:fldSimple>
                             <w:r>
                               <w:t>: Before clicking cancel</w:t>
                             </w:r>
@@ -3882,6 +3753,7 @@
       <w:r>
         <w:rPr>
           <w:noProof/>
+          <w:lang w:eastAsia="en-AU"/>
         </w:rPr>
         <mc:AlternateContent>
           <mc:Choice Requires="wps">
@@ -3931,24 +3803,14 @@
                             <w:r>
                               <w:t xml:space="preserve">Figure </w:t>
                             </w:r>
-                            <w:r>
-                              <w:fldChar w:fldCharType="begin"/>
-                            </w:r>
-                            <w:r>
-                              <w:instrText xml:space="preserve"> SEQ Figure \* ARABIC </w:instrText>
-                            </w:r>
-                            <w:r>
-                              <w:fldChar w:fldCharType="separate"/>
-                            </w:r>
-                            <w:r>
-                              <w:rPr>
-                                <w:noProof/>
-                              </w:rPr>
-                              <w:t>11</w:t>
-                            </w:r>
-                            <w:r>
-                              <w:fldChar w:fldCharType="end"/>
-                            </w:r>
+                            <w:fldSimple w:instr=" SEQ Figure \* ARABIC ">
+                              <w:r>
+                                <w:rPr>
+                                  <w:noProof/>
+                                </w:rPr>
+                                <w:t>11</w:t>
+                              </w:r>
+                            </w:fldSimple>
                             <w:r>
                               <w:t>: After clicking logout</w:t>
                             </w:r>
@@ -4018,6 +3880,7 @@
       <w:r>
         <w:rPr>
           <w:noProof/>
+          <w:lang w:eastAsia="en-AU"/>
         </w:rPr>
         <mc:AlternateContent>
           <mc:Choice Requires="wps">
@@ -4067,24 +3930,14 @@
                             <w:r>
                               <w:t xml:space="preserve">Figure </w:t>
                             </w:r>
-                            <w:r>
-                              <w:fldChar w:fldCharType="begin"/>
-                            </w:r>
-                            <w:r>
-                              <w:instrText xml:space="preserve"> SEQ Figure \* ARABIC </w:instrText>
-                            </w:r>
-                            <w:r>
-                              <w:fldChar w:fldCharType="separate"/>
-                            </w:r>
-                            <w:r>
-                              <w:rPr>
-                                <w:noProof/>
-                              </w:rPr>
-                              <w:t>10</w:t>
-                            </w:r>
-                            <w:r>
-                              <w:fldChar w:fldCharType="end"/>
-                            </w:r>
+                            <w:fldSimple w:instr=" SEQ Figure \* ARABIC ">
+                              <w:r>
+                                <w:rPr>
+                                  <w:noProof/>
+                                </w:rPr>
+                                <w:t>10</w:t>
+                              </w:r>
+                            </w:fldSimple>
                             <w:r>
                               <w:t>: Before clicking logout</w:t>
                             </w:r>
@@ -4521,7 +4374,7 @@
             <w:bCs/>
             <w:noProof/>
           </w:rPr>
-          <w:t>3</w:t>
+          <w:t>6</w:t>
         </w:r>
         <w:r>
           <w:rPr>

</xml_diff>

<commit_message>
*Added table of contents and additional information within technical documentation* *Fixed answers on Validate analysis and design* *Small changes to css for search button and textboxes*
</commit_message>
<xml_diff>
--- a/Documentation/Pharmacare_Technical_Documentation.docx
+++ b/Documentation/Pharmacare_Technical_Documentation.docx
@@ -399,7 +399,7 @@
           <w:b/>
           <w:sz w:val="28"/>
         </w:rPr>
-        <w:t>21 – 11</w:t>
+        <w:t>2</w:t>
       </w:r>
       <w:r>
         <w:rPr>
@@ -407,6 +407,22 @@
           <w:b/>
           <w:sz w:val="28"/>
         </w:rPr>
+        <w:t>3</w:t>
+      </w:r>
+      <w:r>
+        <w:rPr>
+          <w:rFonts w:ascii="Century Gothic" w:hAnsi="Century Gothic" w:cs="Segoe UI"/>
+          <w:b/>
+          <w:sz w:val="28"/>
+        </w:rPr>
+        <w:t xml:space="preserve"> – 11</w:t>
+      </w:r>
+      <w:r>
+        <w:rPr>
+          <w:rFonts w:ascii="Century Gothic" w:hAnsi="Century Gothic" w:cs="Segoe UI"/>
+          <w:b/>
+          <w:sz w:val="28"/>
+        </w:rPr>
         <w:t xml:space="preserve"> –</w:t>
       </w:r>
       <w:r>
@@ -436,6 +452,7 @@
         <w:t>PharmaCare Development Team</w:t>
       </w:r>
     </w:p>
+    <w:bookmarkStart w:id="0" w:name="_Toc530757349"/>
     <w:p>
       <w:pPr>
         <w:pStyle w:val="Heading1"/>
@@ -630,6 +647,7 @@
         </w:rPr>
         <w:t>Table of contents</w:t>
       </w:r>
+      <w:bookmarkEnd w:id="0"/>
     </w:p>
     <w:p>
       <w:pPr>
@@ -639,6 +657,875 @@
         </w:rPr>
       </w:pPr>
     </w:p>
+    <w:sdt>
+      <w:sdtPr>
+        <w:rPr>
+          <w:rFonts w:asciiTheme="minorHAnsi" w:eastAsiaTheme="minorHAnsi" w:hAnsiTheme="minorHAnsi" w:cstheme="minorBidi"/>
+          <w:color w:val="auto"/>
+          <w:sz w:val="22"/>
+          <w:szCs w:val="22"/>
+          <w:lang w:val="en-AU"/>
+        </w:rPr>
+        <w:id w:val="618341242"/>
+        <w:docPartObj>
+          <w:docPartGallery w:val="Table of Contents"/>
+          <w:docPartUnique/>
+        </w:docPartObj>
+      </w:sdtPr>
+      <w:sdtEndPr>
+        <w:rPr>
+          <w:b/>
+          <w:bCs/>
+          <w:noProof/>
+        </w:rPr>
+      </w:sdtEndPr>
+      <w:sdtContent>
+        <w:p>
+          <w:pPr>
+            <w:pStyle w:val="TOCHeading"/>
+          </w:pPr>
+          <w:r>
+            <w:t>Contents</w:t>
+          </w:r>
+        </w:p>
+        <w:p>
+          <w:pPr>
+            <w:pStyle w:val="TOC1"/>
+            <w:tabs>
+              <w:tab w:val="right" w:leader="dot" w:pos="10456"/>
+            </w:tabs>
+            <w:rPr>
+              <w:rFonts w:eastAsiaTheme="minorEastAsia"/>
+              <w:noProof/>
+              <w:lang w:eastAsia="en-AU"/>
+            </w:rPr>
+          </w:pPr>
+          <w:r>
+            <w:fldChar w:fldCharType="begin"/>
+          </w:r>
+          <w:r>
+            <w:instrText xml:space="preserve"> TOC \o "1-3" \h \z \u </w:instrText>
+          </w:r>
+          <w:r>
+            <w:fldChar w:fldCharType="separate"/>
+          </w:r>
+          <w:hyperlink w:anchor="_Toc530757349" w:history="1">
+            <w:r>
+              <w:rPr>
+                <w:rStyle w:val="Hyperlink"/>
+                <w:rFonts w:ascii="Century Gothic" w:hAnsi="Century Gothic"/>
+                <w:b/>
+                <w:noProof/>
+              </w:rPr>
+              <w:t>Table of contents</w:t>
+            </w:r>
+            <w:r>
+              <w:rPr>
+                <w:noProof/>
+                <w:webHidden/>
+              </w:rPr>
+              <w:tab/>
+            </w:r>
+            <w:r>
+              <w:rPr>
+                <w:noProof/>
+                <w:webHidden/>
+              </w:rPr>
+              <w:fldChar w:fldCharType="begin"/>
+            </w:r>
+            <w:r>
+              <w:rPr>
+                <w:noProof/>
+                <w:webHidden/>
+              </w:rPr>
+              <w:instrText xml:space="preserve"> PAGEREF _Toc530757349 \h </w:instrText>
+            </w:r>
+            <w:r>
+              <w:rPr>
+                <w:noProof/>
+                <w:webHidden/>
+              </w:rPr>
+            </w:r>
+            <w:r>
+              <w:rPr>
+                <w:noProof/>
+                <w:webHidden/>
+              </w:rPr>
+              <w:fldChar w:fldCharType="separate"/>
+            </w:r>
+            <w:r>
+              <w:rPr>
+                <w:noProof/>
+                <w:webHidden/>
+              </w:rPr>
+              <w:t>2</w:t>
+            </w:r>
+            <w:r>
+              <w:rPr>
+                <w:noProof/>
+                <w:webHidden/>
+              </w:rPr>
+              <w:fldChar w:fldCharType="end"/>
+            </w:r>
+          </w:hyperlink>
+        </w:p>
+        <w:p>
+          <w:pPr>
+            <w:pStyle w:val="TOC1"/>
+            <w:tabs>
+              <w:tab w:val="right" w:leader="dot" w:pos="10456"/>
+            </w:tabs>
+            <w:rPr>
+              <w:rFonts w:eastAsiaTheme="minorEastAsia"/>
+              <w:noProof/>
+              <w:lang w:eastAsia="en-AU"/>
+            </w:rPr>
+          </w:pPr>
+          <w:hyperlink w:anchor="_Toc530757350" w:history="1">
+            <w:r>
+              <w:rPr>
+                <w:rStyle w:val="Hyperlink"/>
+                <w:rFonts w:ascii="Century Gothic" w:hAnsi="Century Gothic"/>
+                <w:b/>
+                <w:noProof/>
+              </w:rPr>
+              <w:t>About the Application</w:t>
+            </w:r>
+            <w:r>
+              <w:rPr>
+                <w:noProof/>
+                <w:webHidden/>
+              </w:rPr>
+              <w:tab/>
+            </w:r>
+            <w:r>
+              <w:rPr>
+                <w:noProof/>
+                <w:webHidden/>
+              </w:rPr>
+              <w:fldChar w:fldCharType="begin"/>
+            </w:r>
+            <w:r>
+              <w:rPr>
+                <w:noProof/>
+                <w:webHidden/>
+              </w:rPr>
+              <w:instrText xml:space="preserve"> PAGEREF _Toc530757350 \h </w:instrText>
+            </w:r>
+            <w:r>
+              <w:rPr>
+                <w:noProof/>
+                <w:webHidden/>
+              </w:rPr>
+            </w:r>
+            <w:r>
+              <w:rPr>
+                <w:noProof/>
+                <w:webHidden/>
+              </w:rPr>
+              <w:fldChar w:fldCharType="separate"/>
+            </w:r>
+            <w:r>
+              <w:rPr>
+                <w:noProof/>
+                <w:webHidden/>
+              </w:rPr>
+              <w:t>3</w:t>
+            </w:r>
+            <w:r>
+              <w:rPr>
+                <w:noProof/>
+                <w:webHidden/>
+              </w:rPr>
+              <w:fldChar w:fldCharType="end"/>
+            </w:r>
+          </w:hyperlink>
+        </w:p>
+        <w:p>
+          <w:pPr>
+            <w:pStyle w:val="TOC2"/>
+            <w:tabs>
+              <w:tab w:val="right" w:leader="dot" w:pos="10456"/>
+            </w:tabs>
+            <w:rPr>
+              <w:rFonts w:eastAsiaTheme="minorEastAsia"/>
+              <w:noProof/>
+              <w:lang w:eastAsia="en-AU"/>
+            </w:rPr>
+          </w:pPr>
+          <w:hyperlink w:anchor="_Toc530757351" w:history="1">
+            <w:r>
+              <w:rPr>
+                <w:rStyle w:val="Hyperlink"/>
+                <w:rFonts w:ascii="Century Gothic" w:hAnsi="Century Gothic"/>
+                <w:b/>
+                <w:noProof/>
+              </w:rPr>
+              <w:t>Hardware &amp; Software</w:t>
+            </w:r>
+            <w:r>
+              <w:rPr>
+                <w:noProof/>
+                <w:webHidden/>
+              </w:rPr>
+              <w:tab/>
+            </w:r>
+            <w:r>
+              <w:rPr>
+                <w:noProof/>
+                <w:webHidden/>
+              </w:rPr>
+              <w:fldChar w:fldCharType="begin"/>
+            </w:r>
+            <w:r>
+              <w:rPr>
+                <w:noProof/>
+                <w:webHidden/>
+              </w:rPr>
+              <w:instrText xml:space="preserve"> PAGEREF _Toc530757351 \h </w:instrText>
+            </w:r>
+            <w:r>
+              <w:rPr>
+                <w:noProof/>
+                <w:webHidden/>
+              </w:rPr>
+            </w:r>
+            <w:r>
+              <w:rPr>
+                <w:noProof/>
+                <w:webHidden/>
+              </w:rPr>
+              <w:fldChar w:fldCharType="separate"/>
+            </w:r>
+            <w:r>
+              <w:rPr>
+                <w:noProof/>
+                <w:webHidden/>
+              </w:rPr>
+              <w:t>3</w:t>
+            </w:r>
+            <w:r>
+              <w:rPr>
+                <w:noProof/>
+                <w:webHidden/>
+              </w:rPr>
+              <w:fldChar w:fldCharType="end"/>
+            </w:r>
+          </w:hyperlink>
+        </w:p>
+        <w:p>
+          <w:pPr>
+            <w:pStyle w:val="TOC2"/>
+            <w:tabs>
+              <w:tab w:val="right" w:leader="dot" w:pos="10456"/>
+            </w:tabs>
+            <w:rPr>
+              <w:rFonts w:eastAsiaTheme="minorEastAsia"/>
+              <w:noProof/>
+              <w:lang w:eastAsia="en-AU"/>
+            </w:rPr>
+          </w:pPr>
+          <w:hyperlink w:anchor="_Toc530757352" w:history="1">
+            <w:r>
+              <w:rPr>
+                <w:rStyle w:val="Hyperlink"/>
+                <w:rFonts w:ascii="Century Gothic" w:hAnsi="Century Gothic"/>
+                <w:b/>
+                <w:noProof/>
+              </w:rPr>
+              <w:t>3</w:t>
+            </w:r>
+            <w:r>
+              <w:rPr>
+                <w:rStyle w:val="Hyperlink"/>
+                <w:rFonts w:ascii="Century Gothic" w:hAnsi="Century Gothic"/>
+                <w:b/>
+                <w:noProof/>
+                <w:vertAlign w:val="superscript"/>
+              </w:rPr>
+              <w:t>rd</w:t>
+            </w:r>
+            <w:r>
+              <w:rPr>
+                <w:rStyle w:val="Hyperlink"/>
+                <w:rFonts w:ascii="Century Gothic" w:hAnsi="Century Gothic"/>
+                <w:b/>
+                <w:noProof/>
+              </w:rPr>
+              <w:t xml:space="preserve"> Party use</w:t>
+            </w:r>
+            <w:r>
+              <w:rPr>
+                <w:noProof/>
+                <w:webHidden/>
+              </w:rPr>
+              <w:tab/>
+            </w:r>
+            <w:r>
+              <w:rPr>
+                <w:noProof/>
+                <w:webHidden/>
+              </w:rPr>
+              <w:fldChar w:fldCharType="begin"/>
+            </w:r>
+            <w:r>
+              <w:rPr>
+                <w:noProof/>
+                <w:webHidden/>
+              </w:rPr>
+              <w:instrText xml:space="preserve"> PAGEREF _Toc530757352 \h </w:instrText>
+            </w:r>
+            <w:r>
+              <w:rPr>
+                <w:noProof/>
+                <w:webHidden/>
+              </w:rPr>
+            </w:r>
+            <w:r>
+              <w:rPr>
+                <w:noProof/>
+                <w:webHidden/>
+              </w:rPr>
+              <w:fldChar w:fldCharType="separate"/>
+            </w:r>
+            <w:r>
+              <w:rPr>
+                <w:noProof/>
+                <w:webHidden/>
+              </w:rPr>
+              <w:t>3</w:t>
+            </w:r>
+            <w:r>
+              <w:rPr>
+                <w:noProof/>
+                <w:webHidden/>
+              </w:rPr>
+              <w:fldChar w:fldCharType="end"/>
+            </w:r>
+          </w:hyperlink>
+        </w:p>
+        <w:p>
+          <w:pPr>
+            <w:pStyle w:val="TOC1"/>
+            <w:tabs>
+              <w:tab w:val="right" w:leader="dot" w:pos="10456"/>
+            </w:tabs>
+            <w:rPr>
+              <w:rFonts w:eastAsiaTheme="minorEastAsia"/>
+              <w:noProof/>
+              <w:lang w:eastAsia="en-AU"/>
+            </w:rPr>
+          </w:pPr>
+          <w:hyperlink w:anchor="_Toc530757353" w:history="1">
+            <w:r>
+              <w:rPr>
+                <w:rStyle w:val="Hyperlink"/>
+                <w:rFonts w:ascii="Century Gothic" w:hAnsi="Century Gothic"/>
+                <w:b/>
+                <w:noProof/>
+              </w:rPr>
+              <w:t>Interface States</w:t>
+            </w:r>
+            <w:r>
+              <w:rPr>
+                <w:noProof/>
+                <w:webHidden/>
+              </w:rPr>
+              <w:tab/>
+            </w:r>
+            <w:r>
+              <w:rPr>
+                <w:noProof/>
+                <w:webHidden/>
+              </w:rPr>
+              <w:fldChar w:fldCharType="begin"/>
+            </w:r>
+            <w:r>
+              <w:rPr>
+                <w:noProof/>
+                <w:webHidden/>
+              </w:rPr>
+              <w:instrText xml:space="preserve"> PAGEREF _Toc530757353 \h </w:instrText>
+            </w:r>
+            <w:r>
+              <w:rPr>
+                <w:noProof/>
+                <w:webHidden/>
+              </w:rPr>
+            </w:r>
+            <w:r>
+              <w:rPr>
+                <w:noProof/>
+                <w:webHidden/>
+              </w:rPr>
+              <w:fldChar w:fldCharType="separate"/>
+            </w:r>
+            <w:r>
+              <w:rPr>
+                <w:noProof/>
+                <w:webHidden/>
+              </w:rPr>
+              <w:t>4</w:t>
+            </w:r>
+            <w:r>
+              <w:rPr>
+                <w:noProof/>
+                <w:webHidden/>
+              </w:rPr>
+              <w:fldChar w:fldCharType="end"/>
+            </w:r>
+          </w:hyperlink>
+        </w:p>
+        <w:p>
+          <w:pPr>
+            <w:pStyle w:val="TOC2"/>
+            <w:tabs>
+              <w:tab w:val="right" w:leader="dot" w:pos="10456"/>
+            </w:tabs>
+            <w:rPr>
+              <w:rFonts w:eastAsiaTheme="minorEastAsia"/>
+              <w:noProof/>
+              <w:lang w:eastAsia="en-AU"/>
+            </w:rPr>
+          </w:pPr>
+          <w:hyperlink w:anchor="_Toc530757354" w:history="1">
+            <w:r>
+              <w:rPr>
+                <w:rStyle w:val="Hyperlink"/>
+                <w:rFonts w:cstheme="minorHAnsi"/>
+                <w:b/>
+                <w:noProof/>
+              </w:rPr>
+              <w:t>Login and login error messages</w:t>
+            </w:r>
+            <w:r>
+              <w:rPr>
+                <w:noProof/>
+                <w:webHidden/>
+              </w:rPr>
+              <w:tab/>
+            </w:r>
+            <w:r>
+              <w:rPr>
+                <w:noProof/>
+                <w:webHidden/>
+              </w:rPr>
+              <w:fldChar w:fldCharType="begin"/>
+            </w:r>
+            <w:r>
+              <w:rPr>
+                <w:noProof/>
+                <w:webHidden/>
+              </w:rPr>
+              <w:instrText xml:space="preserve"> PAGEREF _Toc530757354 \h </w:instrText>
+            </w:r>
+            <w:r>
+              <w:rPr>
+                <w:noProof/>
+                <w:webHidden/>
+              </w:rPr>
+            </w:r>
+            <w:r>
+              <w:rPr>
+                <w:noProof/>
+                <w:webHidden/>
+              </w:rPr>
+              <w:fldChar w:fldCharType="separate"/>
+            </w:r>
+            <w:r>
+              <w:rPr>
+                <w:noProof/>
+                <w:webHidden/>
+              </w:rPr>
+              <w:t>4</w:t>
+            </w:r>
+            <w:r>
+              <w:rPr>
+                <w:noProof/>
+                <w:webHidden/>
+              </w:rPr>
+              <w:fldChar w:fldCharType="end"/>
+            </w:r>
+          </w:hyperlink>
+        </w:p>
+        <w:p>
+          <w:pPr>
+            <w:pStyle w:val="TOC2"/>
+            <w:tabs>
+              <w:tab w:val="right" w:leader="dot" w:pos="10456"/>
+            </w:tabs>
+            <w:rPr>
+              <w:rFonts w:eastAsiaTheme="minorEastAsia"/>
+              <w:noProof/>
+              <w:lang w:eastAsia="en-AU"/>
+            </w:rPr>
+          </w:pPr>
+          <w:hyperlink w:anchor="_Toc530757355" w:history="1">
+            <w:r>
+              <w:rPr>
+                <w:rStyle w:val="Hyperlink"/>
+                <w:rFonts w:cstheme="minorHAnsi"/>
+                <w:b/>
+                <w:noProof/>
+              </w:rPr>
+              <w:t>After login &amp; Main Prescription page</w:t>
+            </w:r>
+            <w:r>
+              <w:rPr>
+                <w:noProof/>
+                <w:webHidden/>
+              </w:rPr>
+              <w:tab/>
+            </w:r>
+            <w:r>
+              <w:rPr>
+                <w:noProof/>
+                <w:webHidden/>
+              </w:rPr>
+              <w:fldChar w:fldCharType="begin"/>
+            </w:r>
+            <w:r>
+              <w:rPr>
+                <w:noProof/>
+                <w:webHidden/>
+              </w:rPr>
+              <w:instrText xml:space="preserve"> PAGEREF _Toc530757355 \h </w:instrText>
+            </w:r>
+            <w:r>
+              <w:rPr>
+                <w:noProof/>
+                <w:webHidden/>
+              </w:rPr>
+            </w:r>
+            <w:r>
+              <w:rPr>
+                <w:noProof/>
+                <w:webHidden/>
+              </w:rPr>
+              <w:fldChar w:fldCharType="separate"/>
+            </w:r>
+            <w:r>
+              <w:rPr>
+                <w:noProof/>
+                <w:webHidden/>
+              </w:rPr>
+              <w:t>4</w:t>
+            </w:r>
+            <w:r>
+              <w:rPr>
+                <w:noProof/>
+                <w:webHidden/>
+              </w:rPr>
+              <w:fldChar w:fldCharType="end"/>
+            </w:r>
+          </w:hyperlink>
+        </w:p>
+        <w:p>
+          <w:pPr>
+            <w:pStyle w:val="TOC2"/>
+            <w:tabs>
+              <w:tab w:val="right" w:leader="dot" w:pos="10456"/>
+            </w:tabs>
+            <w:rPr>
+              <w:rFonts w:eastAsiaTheme="minorEastAsia"/>
+              <w:noProof/>
+              <w:lang w:eastAsia="en-AU"/>
+            </w:rPr>
+          </w:pPr>
+          <w:hyperlink w:anchor="_Toc530757356" w:history="1">
+            <w:r>
+              <w:rPr>
+                <w:rStyle w:val="Hyperlink"/>
+                <w:rFonts w:cstheme="minorHAnsi"/>
+                <w:b/>
+                <w:noProof/>
+              </w:rPr>
+              <w:t>Adding new item</w:t>
+            </w:r>
+            <w:r>
+              <w:rPr>
+                <w:noProof/>
+                <w:webHidden/>
+              </w:rPr>
+              <w:tab/>
+            </w:r>
+            <w:r>
+              <w:rPr>
+                <w:noProof/>
+                <w:webHidden/>
+              </w:rPr>
+              <w:fldChar w:fldCharType="begin"/>
+            </w:r>
+            <w:r>
+              <w:rPr>
+                <w:noProof/>
+                <w:webHidden/>
+              </w:rPr>
+              <w:instrText xml:space="preserve"> PAGEREF _Toc530757356 \h </w:instrText>
+            </w:r>
+            <w:r>
+              <w:rPr>
+                <w:noProof/>
+                <w:webHidden/>
+              </w:rPr>
+            </w:r>
+            <w:r>
+              <w:rPr>
+                <w:noProof/>
+                <w:webHidden/>
+              </w:rPr>
+              <w:fldChar w:fldCharType="separate"/>
+            </w:r>
+            <w:r>
+              <w:rPr>
+                <w:noProof/>
+                <w:webHidden/>
+              </w:rPr>
+              <w:t>5</w:t>
+            </w:r>
+            <w:r>
+              <w:rPr>
+                <w:noProof/>
+                <w:webHidden/>
+              </w:rPr>
+              <w:fldChar w:fldCharType="end"/>
+            </w:r>
+          </w:hyperlink>
+        </w:p>
+        <w:p>
+          <w:pPr>
+            <w:pStyle w:val="TOC2"/>
+            <w:tabs>
+              <w:tab w:val="right" w:leader="dot" w:pos="10456"/>
+            </w:tabs>
+            <w:rPr>
+              <w:rFonts w:eastAsiaTheme="minorEastAsia"/>
+              <w:noProof/>
+              <w:lang w:eastAsia="en-AU"/>
+            </w:rPr>
+          </w:pPr>
+          <w:hyperlink w:anchor="_Toc530757357" w:history="1">
+            <w:r>
+              <w:rPr>
+                <w:rStyle w:val="Hyperlink"/>
+                <w:rFonts w:cstheme="minorHAnsi"/>
+                <w:b/>
+                <w:noProof/>
+              </w:rPr>
+              <w:t>Updating existing item</w:t>
+            </w:r>
+            <w:r>
+              <w:rPr>
+                <w:noProof/>
+                <w:webHidden/>
+              </w:rPr>
+              <w:tab/>
+            </w:r>
+            <w:r>
+              <w:rPr>
+                <w:noProof/>
+                <w:webHidden/>
+              </w:rPr>
+              <w:fldChar w:fldCharType="begin"/>
+            </w:r>
+            <w:r>
+              <w:rPr>
+                <w:noProof/>
+                <w:webHidden/>
+              </w:rPr>
+              <w:instrText xml:space="preserve"> PAGEREF _Toc530757357 \h </w:instrText>
+            </w:r>
+            <w:r>
+              <w:rPr>
+                <w:noProof/>
+                <w:webHidden/>
+              </w:rPr>
+            </w:r>
+            <w:r>
+              <w:rPr>
+                <w:noProof/>
+                <w:webHidden/>
+              </w:rPr>
+              <w:fldChar w:fldCharType="separate"/>
+            </w:r>
+            <w:r>
+              <w:rPr>
+                <w:noProof/>
+                <w:webHidden/>
+              </w:rPr>
+              <w:t>5</w:t>
+            </w:r>
+            <w:r>
+              <w:rPr>
+                <w:noProof/>
+                <w:webHidden/>
+              </w:rPr>
+              <w:fldChar w:fldCharType="end"/>
+            </w:r>
+          </w:hyperlink>
+        </w:p>
+        <w:p>
+          <w:pPr>
+            <w:pStyle w:val="TOC2"/>
+            <w:tabs>
+              <w:tab w:val="right" w:leader="dot" w:pos="10456"/>
+            </w:tabs>
+            <w:rPr>
+              <w:rFonts w:eastAsiaTheme="minorEastAsia"/>
+              <w:noProof/>
+              <w:lang w:eastAsia="en-AU"/>
+            </w:rPr>
+          </w:pPr>
+          <w:hyperlink w:anchor="_Toc530757358" w:history="1">
+            <w:r>
+              <w:rPr>
+                <w:rStyle w:val="Hyperlink"/>
+                <w:rFonts w:cstheme="minorHAnsi"/>
+                <w:b/>
+                <w:noProof/>
+              </w:rPr>
+              <w:t>Delete existing item</w:t>
+            </w:r>
+            <w:r>
+              <w:rPr>
+                <w:noProof/>
+                <w:webHidden/>
+              </w:rPr>
+              <w:tab/>
+            </w:r>
+            <w:r>
+              <w:rPr>
+                <w:noProof/>
+                <w:webHidden/>
+              </w:rPr>
+              <w:fldChar w:fldCharType="begin"/>
+            </w:r>
+            <w:r>
+              <w:rPr>
+                <w:noProof/>
+                <w:webHidden/>
+              </w:rPr>
+              <w:instrText xml:space="preserve"> PAGEREF _Toc530757358 \h </w:instrText>
+            </w:r>
+            <w:r>
+              <w:rPr>
+                <w:noProof/>
+                <w:webHidden/>
+              </w:rPr>
+            </w:r>
+            <w:r>
+              <w:rPr>
+                <w:noProof/>
+                <w:webHidden/>
+              </w:rPr>
+              <w:fldChar w:fldCharType="separate"/>
+            </w:r>
+            <w:r>
+              <w:rPr>
+                <w:noProof/>
+                <w:webHidden/>
+              </w:rPr>
+              <w:t>6</w:t>
+            </w:r>
+            <w:r>
+              <w:rPr>
+                <w:noProof/>
+                <w:webHidden/>
+              </w:rPr>
+              <w:fldChar w:fldCharType="end"/>
+            </w:r>
+          </w:hyperlink>
+        </w:p>
+        <w:p>
+          <w:pPr>
+            <w:pStyle w:val="TOC2"/>
+            <w:tabs>
+              <w:tab w:val="right" w:leader="dot" w:pos="10456"/>
+            </w:tabs>
+            <w:rPr>
+              <w:rFonts w:eastAsiaTheme="minorEastAsia"/>
+              <w:noProof/>
+              <w:lang w:eastAsia="en-AU"/>
+            </w:rPr>
+          </w:pPr>
+          <w:hyperlink w:anchor="_Toc530757359" w:history="1">
+            <w:r>
+              <w:rPr>
+                <w:rStyle w:val="Hyperlink"/>
+                <w:rFonts w:cstheme="minorHAnsi"/>
+                <w:b/>
+                <w:noProof/>
+              </w:rPr>
+              <w:t>Logout</w:t>
+            </w:r>
+            <w:r>
+              <w:rPr>
+                <w:noProof/>
+                <w:webHidden/>
+              </w:rPr>
+              <w:tab/>
+            </w:r>
+            <w:r>
+              <w:rPr>
+                <w:noProof/>
+                <w:webHidden/>
+              </w:rPr>
+              <w:fldChar w:fldCharType="begin"/>
+            </w:r>
+            <w:r>
+              <w:rPr>
+                <w:noProof/>
+                <w:webHidden/>
+              </w:rPr>
+              <w:instrText xml:space="preserve"> PAGEREF _Toc530757359 \h </w:instrText>
+            </w:r>
+            <w:r>
+              <w:rPr>
+                <w:noProof/>
+                <w:webHidden/>
+              </w:rPr>
+            </w:r>
+            <w:r>
+              <w:rPr>
+                <w:noProof/>
+                <w:webHidden/>
+              </w:rPr>
+              <w:fldChar w:fldCharType="separate"/>
+            </w:r>
+            <w:r>
+              <w:rPr>
+                <w:noProof/>
+                <w:webHidden/>
+              </w:rPr>
+              <w:t>6</w:t>
+            </w:r>
+            <w:r>
+              <w:rPr>
+                <w:noProof/>
+                <w:webHidden/>
+              </w:rPr>
+              <w:fldChar w:fldCharType="end"/>
+            </w:r>
+          </w:hyperlink>
+        </w:p>
+        <w:p>
+          <w:pPr>
+            <w:rPr>
+              <w:b/>
+              <w:bCs/>
+              <w:noProof/>
+            </w:rPr>
+          </w:pPr>
+          <w:r>
+            <w:rPr>
+              <w:bCs/>
+              <w:noProof/>
+            </w:rPr>
+            <w:fldChar w:fldCharType="end"/>
+          </w:r>
+        </w:p>
+      </w:sdtContent>
+    </w:sdt>
     <w:p>
       <w:pPr>
         <w:rPr>
@@ -743,71 +1630,7 @@
         </w:rPr>
       </w:pPr>
     </w:p>
-    <w:p>
-      <w:pPr>
-        <w:rPr>
-          <w:b/>
-          <w:sz w:val="36"/>
-        </w:rPr>
-      </w:pPr>
-    </w:p>
-    <w:p>
-      <w:pPr>
-        <w:rPr>
-          <w:b/>
-          <w:sz w:val="36"/>
-        </w:rPr>
-      </w:pPr>
-    </w:p>
-    <w:p>
-      <w:pPr>
-        <w:rPr>
-          <w:b/>
-          <w:sz w:val="36"/>
-        </w:rPr>
-      </w:pPr>
-    </w:p>
-    <w:p>
-      <w:pPr>
-        <w:rPr>
-          <w:b/>
-          <w:sz w:val="36"/>
-        </w:rPr>
-      </w:pPr>
-    </w:p>
-    <w:p>
-      <w:pPr>
-        <w:rPr>
-          <w:b/>
-          <w:sz w:val="36"/>
-        </w:rPr>
-      </w:pPr>
-    </w:p>
-    <w:p>
-      <w:pPr>
-        <w:rPr>
-          <w:b/>
-          <w:sz w:val="36"/>
-        </w:rPr>
-      </w:pPr>
-    </w:p>
-    <w:p>
-      <w:pPr>
-        <w:rPr>
-          <w:b/>
-          <w:sz w:val="36"/>
-        </w:rPr>
-      </w:pPr>
-    </w:p>
-    <w:p>
-      <w:pPr>
-        <w:rPr>
-          <w:b/>
-          <w:sz w:val="36"/>
-        </w:rPr>
-      </w:pPr>
-    </w:p>
-    <w:bookmarkStart w:id="0" w:name="_Toc524882586"/>
+    <w:bookmarkStart w:id="1" w:name="_Toc530757350"/>
     <w:p>
       <w:pPr>
         <w:pStyle w:val="Heading1"/>
@@ -1002,7 +1825,7 @@
         </w:rPr>
         <w:t>About the Application</w:t>
       </w:r>
-      <w:bookmarkEnd w:id="0"/>
+      <w:bookmarkEnd w:id="1"/>
     </w:p>
     <w:p/>
     <w:p>
@@ -1018,39 +1841,7 @@
           <w:rFonts w:ascii="Arial" w:hAnsi="Arial" w:cs="Arial"/>
           <w:color w:val="000000"/>
         </w:rPr>
-        <w:t xml:space="preserve">The </w:t>
-      </w:r>
-      <w:proofErr w:type="spellStart"/>
-      <w:r>
-        <w:rPr>
-          <w:rFonts w:ascii="Arial" w:hAnsi="Arial" w:cs="Arial"/>
-          <w:color w:val="000000"/>
-        </w:rPr>
-        <w:t>RightCare</w:t>
-      </w:r>
-      <w:proofErr w:type="spellEnd"/>
-      <w:r>
-        <w:rPr>
-          <w:rFonts w:ascii="Arial" w:hAnsi="Arial" w:cs="Arial"/>
-          <w:color w:val="000000"/>
-        </w:rPr>
-        <w:t xml:space="preserve"> hospital is currently looking for an upgrade to its systems and operations to allow the staff to have an easier and more efficient work experience. Currently, multiple staff members are experiencing different Information Technology issues which they would like addressed. PharmaCare which is the new planned system and was proposed by Jack Smith, Director of systems development at </w:t>
-      </w:r>
-      <w:proofErr w:type="spellStart"/>
-      <w:r>
-        <w:rPr>
-          <w:rFonts w:ascii="Arial" w:hAnsi="Arial" w:cs="Arial"/>
-          <w:color w:val="000000"/>
-        </w:rPr>
-        <w:t>RightCare</w:t>
-      </w:r>
-      <w:proofErr w:type="spellEnd"/>
-      <w:r>
-        <w:rPr>
-          <w:rFonts w:ascii="Arial" w:hAnsi="Arial" w:cs="Arial"/>
-          <w:color w:val="000000"/>
-        </w:rPr>
-        <w:t xml:space="preserve"> Hospital and will be a “three-tier” system. The purpose of the new program is to reduce workload and increase efficiency for doctors, staff, and pharmacists to complete their work and help patents. This will be done by creating an easy to use website UI which enables all staff to browse, update, and create new prescriptions, drugs, and room information for patients.</w:t>
+        <w:t>The RightCare hospital is currently looking for an upgrade to its systems and operations to allow the staff to have an easier and more efficient work experience. Currently, multiple staff members are experiencing different Information Technology issues which they would like addressed. PharmaCare which is the new planned system and was proposed by Jack Smith, Director of systems development at RightCare Hospital and will be a “three-tier” system. The purpose of the new program is to reduce workload and increase efficiency for doctors, staff, and pharmacists to complete their work and help patents. This will be done by creating an easy to use website UI which enables all staff to browse, update, and create new prescriptions, drugs, and room information for patients.</w:t>
       </w:r>
     </w:p>
     <w:p>
@@ -1063,6 +1854,446 @@
     </w:p>
     <w:p>
       <w:pPr>
+        <w:pStyle w:val="Heading2"/>
+        <w:rPr>
+          <w:rFonts w:ascii="Century Gothic" w:hAnsi="Century Gothic"/>
+          <w:b/>
+        </w:rPr>
+      </w:pPr>
+      <w:bookmarkStart w:id="2" w:name="_Toc530757351"/>
+      <w:r>
+        <w:rPr>
+          <w:rFonts w:ascii="Century Gothic" w:hAnsi="Century Gothic"/>
+          <w:b/>
+          <w:noProof/>
+          <w:color w:val="FFFFFF" w:themeColor="background1"/>
+          <w:sz w:val="44"/>
+          <w:lang w:eastAsia="en-AU"/>
+        </w:rPr>
+        <mc:AlternateContent>
+          <mc:Choice Requires="wps">
+            <w:drawing>
+              <wp:anchor distT="0" distB="0" distL="114300" distR="114300" simplePos="0" relativeHeight="251718656" behindDoc="1" locked="0" layoutInCell="1" allowOverlap="1" wp14:anchorId="4FAC1611" wp14:editId="17D763A5">
+                <wp:simplePos x="0" y="0"/>
+                <wp:positionH relativeFrom="margin">
+                  <wp:posOffset>-457200</wp:posOffset>
+                </wp:positionH>
+                <wp:positionV relativeFrom="paragraph">
+                  <wp:posOffset>-76200</wp:posOffset>
+                </wp:positionV>
+                <wp:extent cx="98425" cy="571500"/>
+                <wp:effectExtent l="0" t="0" r="0" b="0"/>
+                <wp:wrapNone/>
+                <wp:docPr id="6" name="Rectangle 6"/>
+                <wp:cNvGraphicFramePr/>
+                <a:graphic xmlns:a="http://schemas.openxmlformats.org/drawingml/2006/main">
+                  <a:graphicData uri="http://schemas.microsoft.com/office/word/2010/wordprocessingShape">
+                    <wps:wsp>
+                      <wps:cNvSpPr/>
+                      <wps:spPr>
+                        <a:xfrm>
+                          <a:off x="0" y="0"/>
+                          <a:ext cx="98425" cy="571500"/>
+                        </a:xfrm>
+                        <a:prstGeom prst="rect">
+                          <a:avLst/>
+                        </a:prstGeom>
+                        <a:solidFill>
+                          <a:srgbClr val="FF0000"/>
+                        </a:solidFill>
+                        <a:ln>
+                          <a:noFill/>
+                        </a:ln>
+                      </wps:spPr>
+                      <wps:style>
+                        <a:lnRef idx="2">
+                          <a:schemeClr val="accent1">
+                            <a:shade val="50000"/>
+                          </a:schemeClr>
+                        </a:lnRef>
+                        <a:fillRef idx="1">
+                          <a:schemeClr val="accent1"/>
+                        </a:fillRef>
+                        <a:effectRef idx="0">
+                          <a:schemeClr val="accent1"/>
+                        </a:effectRef>
+                        <a:fontRef idx="minor">
+                          <a:schemeClr val="lt1"/>
+                        </a:fontRef>
+                      </wps:style>
+                      <wps:bodyPr rot="0" spcFirstLastPara="0" vertOverflow="overflow" horzOverflow="overflow" vert="horz" wrap="square" lIns="91440" tIns="45720" rIns="91440" bIns="45720" numCol="1" spcCol="0" rtlCol="0" fromWordArt="0" anchor="ctr" anchorCtr="0" forceAA="0" compatLnSpc="1">
+                        <a:prstTxWarp prst="textNoShape">
+                          <a:avLst/>
+                        </a:prstTxWarp>
+                        <a:noAutofit/>
+                      </wps:bodyPr>
+                    </wps:wsp>
+                  </a:graphicData>
+                </a:graphic>
+                <wp14:sizeRelH relativeFrom="margin">
+                  <wp14:pctWidth>0</wp14:pctWidth>
+                </wp14:sizeRelH>
+                <wp14:sizeRelV relativeFrom="margin">
+                  <wp14:pctHeight>0</wp14:pctHeight>
+                </wp14:sizeRelV>
+              </wp:anchor>
+            </w:drawing>
+          </mc:Choice>
+          <mc:Fallback>
+            <w:pict>
+              <v:rect w14:anchorId="7FE59868" id="Rectangle 6" o:spid="_x0000_s1026" style="position:absolute;margin-left:-36pt;margin-top:-6pt;width:7.75pt;height:45pt;z-index:-251597824;visibility:visible;mso-wrap-style:square;mso-width-percent:0;mso-height-percent:0;mso-wrap-distance-left:9pt;mso-wrap-distance-top:0;mso-wrap-distance-right:9pt;mso-wrap-distance-bottom:0;mso-position-horizontal:absolute;mso-position-horizontal-relative:margin;mso-position-vertical:absolute;mso-position-vertical-relative:text;mso-width-percent:0;mso-height-percent:0;mso-width-relative:margin;mso-height-relative:margin;v-text-anchor:middle" o:gfxdata="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" fillcolor="red" stroked="f" strokeweight="1pt">
+                <w10:wrap anchorx="margin"/>
+              </v:rect>
+            </w:pict>
+          </mc:Fallback>
+        </mc:AlternateContent>
+      </w:r>
+      <w:r>
+        <w:rPr>
+          <w:rFonts w:ascii="Century Gothic" w:hAnsi="Century Gothic"/>
+          <w:b/>
+          <w:noProof/>
+          <w:color w:val="FFFFFF" w:themeColor="background1"/>
+          <w:sz w:val="44"/>
+          <w:lang w:eastAsia="en-AU"/>
+        </w:rPr>
+        <mc:AlternateContent>
+          <mc:Choice Requires="wps">
+            <w:drawing>
+              <wp:anchor distT="0" distB="0" distL="114300" distR="114300" simplePos="0" relativeHeight="251717632" behindDoc="1" locked="0" layoutInCell="1" allowOverlap="1" wp14:anchorId="3D165FC6" wp14:editId="1E64F690">
+                <wp:simplePos x="0" y="0"/>
+                <wp:positionH relativeFrom="page">
+                  <wp:align>left</wp:align>
+                </wp:positionH>
+                <wp:positionV relativeFrom="paragraph">
+                  <wp:posOffset>-77470</wp:posOffset>
+                </wp:positionV>
+                <wp:extent cx="4589145" cy="571500"/>
+                <wp:effectExtent l="0" t="0" r="1905" b="0"/>
+                <wp:wrapNone/>
+                <wp:docPr id="10" name="Rectangle 10"/>
+                <wp:cNvGraphicFramePr/>
+                <a:graphic xmlns:a="http://schemas.openxmlformats.org/drawingml/2006/main">
+                  <a:graphicData uri="http://schemas.microsoft.com/office/word/2010/wordprocessingShape">
+                    <wps:wsp>
+                      <wps:cNvSpPr/>
+                      <wps:spPr>
+                        <a:xfrm>
+                          <a:off x="0" y="0"/>
+                          <a:ext cx="4589145" cy="571500"/>
+                        </a:xfrm>
+                        <a:prstGeom prst="rect">
+                          <a:avLst/>
+                        </a:prstGeom>
+                        <a:solidFill>
+                          <a:srgbClr val="3C3C3C"/>
+                        </a:solidFill>
+                        <a:ln>
+                          <a:noFill/>
+                        </a:ln>
+                      </wps:spPr>
+                      <wps:style>
+                        <a:lnRef idx="2">
+                          <a:schemeClr val="accent1">
+                            <a:shade val="50000"/>
+                          </a:schemeClr>
+                        </a:lnRef>
+                        <a:fillRef idx="1">
+                          <a:schemeClr val="accent1"/>
+                        </a:fillRef>
+                        <a:effectRef idx="0">
+                          <a:schemeClr val="accent1"/>
+                        </a:effectRef>
+                        <a:fontRef idx="minor">
+                          <a:schemeClr val="lt1"/>
+                        </a:fontRef>
+                      </wps:style>
+                      <wps:bodyPr rot="0" spcFirstLastPara="0" vertOverflow="overflow" horzOverflow="overflow" vert="horz" wrap="square" lIns="91440" tIns="45720" rIns="91440" bIns="45720" numCol="1" spcCol="0" rtlCol="0" fromWordArt="0" anchor="ctr" anchorCtr="0" forceAA="0" compatLnSpc="1">
+                        <a:prstTxWarp prst="textNoShape">
+                          <a:avLst/>
+                        </a:prstTxWarp>
+                        <a:noAutofit/>
+                      </wps:bodyPr>
+                    </wps:wsp>
+                  </a:graphicData>
+                </a:graphic>
+                <wp14:sizeRelH relativeFrom="margin">
+                  <wp14:pctWidth>0</wp14:pctWidth>
+                </wp14:sizeRelH>
+                <wp14:sizeRelV relativeFrom="margin">
+                  <wp14:pctHeight>0</wp14:pctHeight>
+                </wp14:sizeRelV>
+              </wp:anchor>
+            </w:drawing>
+          </mc:Choice>
+          <mc:Fallback>
+            <w:pict>
+              <v:rect w14:anchorId="7DFE8523" id="Rectangle 10" o:spid="_x0000_s1026" style="position:absolute;margin-left:0;margin-top:-6.1pt;width:361.35pt;height:45pt;z-index:-251598848;visibility:visible;mso-wrap-style:square;mso-width-percent:0;mso-height-percent:0;mso-wrap-distance-left:9pt;mso-wrap-distance-top:0;mso-wrap-distance-right:9pt;mso-wrap-distance-bottom:0;mso-position-horizontal:left;mso-position-horizontal-relative:page;mso-position-vertical:absolute;mso-position-vertical-relative:text;mso-width-percent:0;mso-height-percent:0;mso-width-relative:margin;mso-height-relative:margin;v-text-anchor:middle" o:gfxdata="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" fillcolor="#3c3c3c" stroked="f" strokeweight="1pt">
+                <w10:wrap anchorx="page"/>
+              </v:rect>
+            </w:pict>
+          </mc:Fallback>
+        </mc:AlternateContent>
+      </w:r>
+      <w:r>
+        <w:rPr>
+          <w:rFonts w:ascii="Century Gothic" w:hAnsi="Century Gothic"/>
+          <w:b/>
+          <w:color w:val="FFFFFF" w:themeColor="background1"/>
+          <w:sz w:val="44"/>
+        </w:rPr>
+        <w:t>Hardware &amp; Software</w:t>
+      </w:r>
+      <w:bookmarkEnd w:id="2"/>
+    </w:p>
+    <w:p/>
+    <w:p>
+      <w:pPr>
+        <w:rPr>
+          <w:rFonts w:cstheme="minorHAnsi"/>
+          <w:b/>
+          <w:sz w:val="24"/>
+        </w:rPr>
+      </w:pPr>
+      <w:r>
+        <w:rPr>
+          <w:rFonts w:cstheme="minorHAnsi"/>
+          <w:b/>
+          <w:sz w:val="24"/>
+        </w:rPr>
+        <w:t>Hardware:</w:t>
+      </w:r>
+    </w:p>
+    <w:p>
+      <w:pPr>
+        <w:pStyle w:val="ListParagraph"/>
+        <w:numPr>
+          <w:ilvl w:val="0"/>
+          <w:numId w:val="1"/>
+        </w:numPr>
+        <w:rPr>
+          <w:rFonts w:cstheme="minorHAnsi"/>
+          <w:sz w:val="24"/>
+        </w:rPr>
+      </w:pPr>
+      <w:r>
+        <w:rPr>
+          <w:rFonts w:cstheme="minorHAnsi"/>
+          <w:sz w:val="24"/>
+        </w:rPr>
+        <w:t xml:space="preserve">Desktop computer </w:t>
+      </w:r>
+      <w:r>
+        <w:rPr>
+          <w:rFonts w:cstheme="minorHAnsi"/>
+          <w:sz w:val="24"/>
+        </w:rPr>
+        <w:t xml:space="preserve">OR sufficient laptop </w:t>
+      </w:r>
+    </w:p>
+    <w:p>
+      <w:pPr>
+        <w:pStyle w:val="ListParagraph"/>
+        <w:numPr>
+          <w:ilvl w:val="0"/>
+          <w:numId w:val="1"/>
+        </w:numPr>
+        <w:rPr>
+          <w:rFonts w:cstheme="minorHAnsi"/>
+          <w:sz w:val="24"/>
+        </w:rPr>
+      </w:pPr>
+      <w:r>
+        <w:rPr>
+          <w:rFonts w:cstheme="minorHAnsi"/>
+          <w:sz w:val="24"/>
+        </w:rPr>
+        <w:t>RAM: 8</w:t>
+      </w:r>
+      <w:r>
+        <w:rPr>
+          <w:rFonts w:cstheme="minorHAnsi"/>
+          <w:sz w:val="24"/>
+        </w:rPr>
+        <w:t>GB</w:t>
+      </w:r>
+      <w:r>
+        <w:rPr>
+          <w:rFonts w:cstheme="minorHAnsi"/>
+          <w:sz w:val="24"/>
+        </w:rPr>
+        <w:t>+</w:t>
+      </w:r>
+      <w:r>
+        <w:rPr>
+          <w:rFonts w:cstheme="minorHAnsi"/>
+          <w:sz w:val="24"/>
+        </w:rPr>
+        <w:t xml:space="preserve"> </w:t>
+      </w:r>
+    </w:p>
+    <w:p>
+      <w:pPr>
+        <w:pStyle w:val="ListParagraph"/>
+        <w:numPr>
+          <w:ilvl w:val="0"/>
+          <w:numId w:val="1"/>
+        </w:numPr>
+        <w:rPr>
+          <w:rFonts w:cstheme="minorHAnsi"/>
+          <w:sz w:val="24"/>
+        </w:rPr>
+      </w:pPr>
+      <w:r>
+        <w:rPr>
+          <w:rFonts w:cstheme="minorHAnsi"/>
+          <w:sz w:val="24"/>
+        </w:rPr>
+        <w:t>CPU:</w:t>
+      </w:r>
+      <w:r>
+        <w:rPr>
+          <w:rFonts w:cstheme="minorHAnsi"/>
+          <w:sz w:val="24"/>
+        </w:rPr>
+        <w:t xml:space="preserve"> </w:t>
+      </w:r>
+      <w:r>
+        <w:rPr>
+          <w:rFonts w:cstheme="minorHAnsi"/>
+          <w:sz w:val="24"/>
+        </w:rPr>
+        <w:t xml:space="preserve">At least </w:t>
+      </w:r>
+      <w:r>
+        <w:rPr>
+          <w:rFonts w:cstheme="minorHAnsi"/>
+          <w:sz w:val="24"/>
+        </w:rPr>
+        <w:t>2</w:t>
+      </w:r>
+      <w:r>
+        <w:rPr>
+          <w:rFonts w:cstheme="minorHAnsi"/>
+          <w:sz w:val="24"/>
+        </w:rPr>
+        <w:t>.5</w:t>
+      </w:r>
+      <w:r>
+        <w:rPr>
+          <w:rFonts w:cstheme="minorHAnsi"/>
+          <w:sz w:val="24"/>
+        </w:rPr>
+        <w:t>Ghz - 4 Core CPU</w:t>
+      </w:r>
+      <w:r>
+        <w:rPr>
+          <w:rFonts w:cstheme="minorHAnsi"/>
+          <w:sz w:val="24"/>
+        </w:rPr>
+        <w:t xml:space="preserve"> </w:t>
+      </w:r>
+    </w:p>
+    <w:p>
+      <w:pPr>
+        <w:pStyle w:val="ListParagraph"/>
+        <w:numPr>
+          <w:ilvl w:val="0"/>
+          <w:numId w:val="1"/>
+        </w:numPr>
+        <w:rPr>
+          <w:rFonts w:cstheme="minorHAnsi"/>
+          <w:sz w:val="24"/>
+        </w:rPr>
+      </w:pPr>
+      <w:r>
+        <w:rPr>
+          <w:rFonts w:cstheme="minorHAnsi"/>
+          <w:sz w:val="24"/>
+        </w:rPr>
+        <w:t>Storage: 250</w:t>
+      </w:r>
+      <w:r>
+        <w:rPr>
+          <w:rFonts w:cstheme="minorHAnsi"/>
+          <w:sz w:val="24"/>
+        </w:rPr>
+        <w:t>GB</w:t>
+      </w:r>
+      <w:r>
+        <w:rPr>
+          <w:rFonts w:cstheme="minorHAnsi"/>
+          <w:sz w:val="24"/>
+        </w:rPr>
+        <w:t>+</w:t>
+      </w:r>
+      <w:r>
+        <w:rPr>
+          <w:rFonts w:cstheme="minorHAnsi"/>
+          <w:sz w:val="24"/>
+        </w:rPr>
+        <w:t xml:space="preserve"> of Storage</w:t>
+      </w:r>
+    </w:p>
+    <w:p>
+      <w:pPr>
+        <w:rPr>
+          <w:rFonts w:cstheme="minorHAnsi"/>
+          <w:b/>
+          <w:sz w:val="24"/>
+        </w:rPr>
+      </w:pPr>
+      <w:r>
+        <w:rPr>
+          <w:rFonts w:cstheme="minorHAnsi"/>
+          <w:b/>
+          <w:sz w:val="24"/>
+        </w:rPr>
+        <w:t>Software:</w:t>
+      </w:r>
+    </w:p>
+    <w:p>
+      <w:pPr>
+        <w:pStyle w:val="ListParagraph"/>
+        <w:numPr>
+          <w:ilvl w:val="0"/>
+          <w:numId w:val="1"/>
+        </w:numPr>
+        <w:rPr>
+          <w:rFonts w:cstheme="minorHAnsi"/>
+          <w:sz w:val="24"/>
+        </w:rPr>
+      </w:pPr>
+      <w:r>
+        <w:rPr>
+          <w:rFonts w:cstheme="minorHAnsi"/>
+          <w:sz w:val="24"/>
+        </w:rPr>
+        <w:t>Visual Studio 2017</w:t>
+      </w:r>
+    </w:p>
+    <w:p>
+      <w:pPr>
+        <w:pStyle w:val="ListParagraph"/>
+        <w:numPr>
+          <w:ilvl w:val="0"/>
+          <w:numId w:val="1"/>
+        </w:numPr>
+        <w:rPr>
+          <w:rFonts w:cstheme="minorHAnsi"/>
+          <w:sz w:val="24"/>
+        </w:rPr>
+      </w:pPr>
+      <w:r>
+        <w:rPr>
+          <w:rFonts w:cstheme="minorHAnsi"/>
+          <w:sz w:val="24"/>
+        </w:rPr>
+        <w:t>Windows 10</w:t>
+      </w:r>
+    </w:p>
+    <w:p>
+      <w:pPr>
         <w:rPr>
           <w:rFonts w:cstheme="minorHAnsi"/>
           <w:sz w:val="32"/>
@@ -1071,35 +2302,257 @@
     </w:p>
     <w:p>
       <w:pPr>
+        <w:pStyle w:val="Heading2"/>
+        <w:rPr>
+          <w:rFonts w:ascii="Century Gothic" w:hAnsi="Century Gothic"/>
+          <w:b/>
+        </w:rPr>
+      </w:pPr>
+      <w:bookmarkStart w:id="3" w:name="_Toc530757352"/>
+      <w:r>
+        <w:rPr>
+          <w:rFonts w:ascii="Century Gothic" w:hAnsi="Century Gothic"/>
+          <w:b/>
+          <w:noProof/>
+          <w:color w:val="FFFFFF" w:themeColor="background1"/>
+          <w:sz w:val="44"/>
+          <w:lang w:eastAsia="en-AU"/>
+        </w:rPr>
+        <mc:AlternateContent>
+          <mc:Choice Requires="wps">
+            <w:drawing>
+              <wp:anchor distT="0" distB="0" distL="114300" distR="114300" simplePos="0" relativeHeight="251721728" behindDoc="1" locked="0" layoutInCell="1" allowOverlap="1" wp14:anchorId="07407FC4" wp14:editId="50723873">
+                <wp:simplePos x="0" y="0"/>
+                <wp:positionH relativeFrom="margin">
+                  <wp:posOffset>-457200</wp:posOffset>
+                </wp:positionH>
+                <wp:positionV relativeFrom="paragraph">
+                  <wp:posOffset>-76200</wp:posOffset>
+                </wp:positionV>
+                <wp:extent cx="98425" cy="571500"/>
+                <wp:effectExtent l="0" t="0" r="0" b="0"/>
+                <wp:wrapNone/>
+                <wp:docPr id="12" name="Rectangle 12"/>
+                <wp:cNvGraphicFramePr/>
+                <a:graphic xmlns:a="http://schemas.openxmlformats.org/drawingml/2006/main">
+                  <a:graphicData uri="http://schemas.microsoft.com/office/word/2010/wordprocessingShape">
+                    <wps:wsp>
+                      <wps:cNvSpPr/>
+                      <wps:spPr>
+                        <a:xfrm>
+                          <a:off x="0" y="0"/>
+                          <a:ext cx="98425" cy="571500"/>
+                        </a:xfrm>
+                        <a:prstGeom prst="rect">
+                          <a:avLst/>
+                        </a:prstGeom>
+                        <a:solidFill>
+                          <a:srgbClr val="FF0000"/>
+                        </a:solidFill>
+                        <a:ln>
+                          <a:noFill/>
+                        </a:ln>
+                      </wps:spPr>
+                      <wps:style>
+                        <a:lnRef idx="2">
+                          <a:schemeClr val="accent1">
+                            <a:shade val="50000"/>
+                          </a:schemeClr>
+                        </a:lnRef>
+                        <a:fillRef idx="1">
+                          <a:schemeClr val="accent1"/>
+                        </a:fillRef>
+                        <a:effectRef idx="0">
+                          <a:schemeClr val="accent1"/>
+                        </a:effectRef>
+                        <a:fontRef idx="minor">
+                          <a:schemeClr val="lt1"/>
+                        </a:fontRef>
+                      </wps:style>
+                      <wps:bodyPr rot="0" spcFirstLastPara="0" vertOverflow="overflow" horzOverflow="overflow" vert="horz" wrap="square" lIns="91440" tIns="45720" rIns="91440" bIns="45720" numCol="1" spcCol="0" rtlCol="0" fromWordArt="0" anchor="ctr" anchorCtr="0" forceAA="0" compatLnSpc="1">
+                        <a:prstTxWarp prst="textNoShape">
+                          <a:avLst/>
+                        </a:prstTxWarp>
+                        <a:noAutofit/>
+                      </wps:bodyPr>
+                    </wps:wsp>
+                  </a:graphicData>
+                </a:graphic>
+                <wp14:sizeRelH relativeFrom="margin">
+                  <wp14:pctWidth>0</wp14:pctWidth>
+                </wp14:sizeRelH>
+                <wp14:sizeRelV relativeFrom="margin">
+                  <wp14:pctHeight>0</wp14:pctHeight>
+                </wp14:sizeRelV>
+              </wp:anchor>
+            </w:drawing>
+          </mc:Choice>
+          <mc:Fallback>
+            <w:pict>
+              <v:rect w14:anchorId="307AA97D" id="Rectangle 12" o:spid="_x0000_s1026" style="position:absolute;margin-left:-36pt;margin-top:-6pt;width:7.75pt;height:45pt;z-index:-251594752;visibility:visible;mso-wrap-style:square;mso-width-percent:0;mso-height-percent:0;mso-wrap-distance-left:9pt;mso-wrap-distance-top:0;mso-wrap-distance-right:9pt;mso-wrap-distance-bottom:0;mso-position-horizontal:absolute;mso-position-horizontal-relative:margin;mso-position-vertical:absolute;mso-position-vertical-relative:text;mso-width-percent:0;mso-height-percent:0;mso-width-relative:margin;mso-height-relative:margin;v-text-anchor:middle" o:gfxdata="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" fillcolor="red" stroked="f" strokeweight="1pt">
+                <w10:wrap anchorx="margin"/>
+              </v:rect>
+            </w:pict>
+          </mc:Fallback>
+        </mc:AlternateContent>
+      </w:r>
+      <w:r>
+        <w:rPr>
+          <w:rFonts w:ascii="Century Gothic" w:hAnsi="Century Gothic"/>
+          <w:b/>
+          <w:noProof/>
+          <w:color w:val="FFFFFF" w:themeColor="background1"/>
+          <w:sz w:val="44"/>
+          <w:lang w:eastAsia="en-AU"/>
+        </w:rPr>
+        <mc:AlternateContent>
+          <mc:Choice Requires="wps">
+            <w:drawing>
+              <wp:anchor distT="0" distB="0" distL="114300" distR="114300" simplePos="0" relativeHeight="251720704" behindDoc="1" locked="0" layoutInCell="1" allowOverlap="1" wp14:anchorId="48EC8119" wp14:editId="34217672">
+                <wp:simplePos x="0" y="0"/>
+                <wp:positionH relativeFrom="page">
+                  <wp:align>left</wp:align>
+                </wp:positionH>
+                <wp:positionV relativeFrom="paragraph">
+                  <wp:posOffset>-77470</wp:posOffset>
+                </wp:positionV>
+                <wp:extent cx="4589145" cy="571500"/>
+                <wp:effectExtent l="0" t="0" r="1905" b="0"/>
+                <wp:wrapNone/>
+                <wp:docPr id="13" name="Rectangle 13"/>
+                <wp:cNvGraphicFramePr/>
+                <a:graphic xmlns:a="http://schemas.openxmlformats.org/drawingml/2006/main">
+                  <a:graphicData uri="http://schemas.microsoft.com/office/word/2010/wordprocessingShape">
+                    <wps:wsp>
+                      <wps:cNvSpPr/>
+                      <wps:spPr>
+                        <a:xfrm>
+                          <a:off x="0" y="0"/>
+                          <a:ext cx="4589145" cy="571500"/>
+                        </a:xfrm>
+                        <a:prstGeom prst="rect">
+                          <a:avLst/>
+                        </a:prstGeom>
+                        <a:solidFill>
+                          <a:srgbClr val="3C3C3C"/>
+                        </a:solidFill>
+                        <a:ln>
+                          <a:noFill/>
+                        </a:ln>
+                      </wps:spPr>
+                      <wps:style>
+                        <a:lnRef idx="2">
+                          <a:schemeClr val="accent1">
+                            <a:shade val="50000"/>
+                          </a:schemeClr>
+                        </a:lnRef>
+                        <a:fillRef idx="1">
+                          <a:schemeClr val="accent1"/>
+                        </a:fillRef>
+                        <a:effectRef idx="0">
+                          <a:schemeClr val="accent1"/>
+                        </a:effectRef>
+                        <a:fontRef idx="minor">
+                          <a:schemeClr val="lt1"/>
+                        </a:fontRef>
+                      </wps:style>
+                      <wps:bodyPr rot="0" spcFirstLastPara="0" vertOverflow="overflow" horzOverflow="overflow" vert="horz" wrap="square" lIns="91440" tIns="45720" rIns="91440" bIns="45720" numCol="1" spcCol="0" rtlCol="0" fromWordArt="0" anchor="ctr" anchorCtr="0" forceAA="0" compatLnSpc="1">
+                        <a:prstTxWarp prst="textNoShape">
+                          <a:avLst/>
+                        </a:prstTxWarp>
+                        <a:noAutofit/>
+                      </wps:bodyPr>
+                    </wps:wsp>
+                  </a:graphicData>
+                </a:graphic>
+                <wp14:sizeRelH relativeFrom="margin">
+                  <wp14:pctWidth>0</wp14:pctWidth>
+                </wp14:sizeRelH>
+                <wp14:sizeRelV relativeFrom="margin">
+                  <wp14:pctHeight>0</wp14:pctHeight>
+                </wp14:sizeRelV>
+              </wp:anchor>
+            </w:drawing>
+          </mc:Choice>
+          <mc:Fallback>
+            <w:pict>
+              <v:rect w14:anchorId="30E2B080" id="Rectangle 13" o:spid="_x0000_s1026" style="position:absolute;margin-left:0;margin-top:-6.1pt;width:361.35pt;height:45pt;z-index:-251595776;visibility:visible;mso-wrap-style:square;mso-width-percent:0;mso-height-percent:0;mso-wrap-distance-left:9pt;mso-wrap-distance-top:0;mso-wrap-distance-right:9pt;mso-wrap-distance-bottom:0;mso-position-horizontal:left;mso-position-horizontal-relative:page;mso-position-vertical:absolute;mso-position-vertical-relative:text;mso-width-percent:0;mso-height-percent:0;mso-width-relative:margin;mso-height-relative:margin;v-text-anchor:middle" o:gfxdata="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" fillcolor="#3c3c3c" stroked="f" strokeweight="1pt">
+                <w10:wrap anchorx="page"/>
+              </v:rect>
+            </w:pict>
+          </mc:Fallback>
+        </mc:AlternateContent>
+      </w:r>
+      <w:r>
+        <w:rPr>
+          <w:rFonts w:ascii="Century Gothic" w:hAnsi="Century Gothic"/>
+          <w:b/>
+          <w:color w:val="FFFFFF" w:themeColor="background1"/>
+          <w:sz w:val="44"/>
+        </w:rPr>
+        <w:t>3</w:t>
+      </w:r>
+      <w:r>
+        <w:rPr>
+          <w:rFonts w:ascii="Century Gothic" w:hAnsi="Century Gothic"/>
+          <w:b/>
+          <w:color w:val="FFFFFF" w:themeColor="background1"/>
+          <w:sz w:val="44"/>
+          <w:vertAlign w:val="superscript"/>
+        </w:rPr>
+        <w:t>rd</w:t>
+      </w:r>
+      <w:r>
+        <w:rPr>
+          <w:rFonts w:ascii="Century Gothic" w:hAnsi="Century Gothic"/>
+          <w:b/>
+          <w:color w:val="FFFFFF" w:themeColor="background1"/>
+          <w:sz w:val="44"/>
+        </w:rPr>
+        <w:t xml:space="preserve"> Party use</w:t>
+      </w:r>
+      <w:bookmarkEnd w:id="3"/>
+    </w:p>
+    <w:p/>
+    <w:p>
+      <w:pPr>
+        <w:pStyle w:val="ListParagraph"/>
+        <w:numPr>
+          <w:ilvl w:val="0"/>
+          <w:numId w:val="5"/>
+        </w:numPr>
         <w:rPr>
           <w:rFonts w:cstheme="minorHAnsi"/>
           <w:sz w:val="32"/>
         </w:rPr>
       </w:pPr>
-    </w:p>
-    <w:p>
-      <w:pPr>
+      <w:r>
         <w:rPr>
           <w:rFonts w:cstheme="minorHAnsi"/>
           <w:sz w:val="32"/>
         </w:rPr>
-      </w:pPr>
-    </w:p>
-    <w:p>
-      <w:pPr>
+        <w:t>Bootstrap</w:t>
+      </w:r>
+    </w:p>
+    <w:p>
+      <w:pPr>
+        <w:pStyle w:val="ListParagraph"/>
+        <w:numPr>
+          <w:ilvl w:val="0"/>
+          <w:numId w:val="5"/>
+        </w:numPr>
         <w:rPr>
           <w:rFonts w:cstheme="minorHAnsi"/>
           <w:sz w:val="32"/>
         </w:rPr>
       </w:pPr>
-    </w:p>
-    <w:p>
-      <w:pPr>
+      <w:r>
         <w:rPr>
           <w:rFonts w:cstheme="minorHAnsi"/>
           <w:sz w:val="32"/>
         </w:rPr>
-      </w:pPr>
+        <w:t>Atomineer</w:t>
+      </w:r>
     </w:p>
     <w:p>
       <w:pPr>
@@ -1149,70 +2602,7 @@
         </w:rPr>
       </w:pPr>
     </w:p>
-    <w:p>
-      <w:pPr>
-        <w:rPr>
-          <w:rFonts w:cstheme="minorHAnsi"/>
-          <w:sz w:val="32"/>
-        </w:rPr>
-      </w:pPr>
-    </w:p>
-    <w:p>
-      <w:pPr>
-        <w:rPr>
-          <w:rFonts w:cstheme="minorHAnsi"/>
-          <w:sz w:val="32"/>
-        </w:rPr>
-      </w:pPr>
-    </w:p>
-    <w:p>
-      <w:pPr>
-        <w:rPr>
-          <w:rFonts w:cstheme="minorHAnsi"/>
-          <w:sz w:val="32"/>
-        </w:rPr>
-      </w:pPr>
-    </w:p>
-    <w:p>
-      <w:pPr>
-        <w:rPr>
-          <w:rFonts w:cstheme="minorHAnsi"/>
-          <w:sz w:val="32"/>
-        </w:rPr>
-      </w:pPr>
-    </w:p>
-    <w:p>
-      <w:pPr>
-        <w:rPr>
-          <w:rFonts w:cstheme="minorHAnsi"/>
-          <w:sz w:val="32"/>
-        </w:rPr>
-      </w:pPr>
-    </w:p>
-    <w:p>
-      <w:pPr>
-        <w:rPr>
-          <w:rFonts w:cstheme="minorHAnsi"/>
-          <w:sz w:val="32"/>
-        </w:rPr>
-      </w:pPr>
-    </w:p>
-    <w:p>
-      <w:pPr>
-        <w:rPr>
-          <w:rFonts w:cstheme="minorHAnsi"/>
-          <w:sz w:val="32"/>
-        </w:rPr>
-      </w:pPr>
-    </w:p>
-    <w:p>
-      <w:pPr>
-        <w:rPr>
-          <w:rFonts w:cstheme="minorHAnsi"/>
-          <w:sz w:val="32"/>
-        </w:rPr>
-      </w:pPr>
-    </w:p>
+    <w:bookmarkStart w:id="4" w:name="_Toc530757353"/>
     <w:p>
       <w:pPr>
         <w:pStyle w:val="Heading1"/>
@@ -1416,6 +2806,7 @@
         </w:rPr>
         <w:t>States</w:t>
       </w:r>
+      <w:bookmarkEnd w:id="4"/>
     </w:p>
     <w:p>
       <w:pPr>
@@ -1424,18 +2815,25 @@
           <w:sz w:val="32"/>
         </w:rPr>
       </w:pPr>
-    </w:p>
-    <w:p>
-      <w:pPr>
-        <w:rPr>
-          <w:rFonts w:cstheme="minorHAnsi"/>
-          <w:b/>
-          <w:sz w:val="36"/>
-        </w:rPr>
-      </w:pPr>
-      <w:r>
-        <w:rPr>
+      <w:bookmarkStart w:id="5" w:name="_GoBack"/>
+      <w:bookmarkEnd w:id="5"/>
+    </w:p>
+    <w:p>
+      <w:pPr>
+        <w:pStyle w:val="Heading2"/>
+        <w:rPr>
+          <w:rFonts w:asciiTheme="minorHAnsi" w:hAnsiTheme="minorHAnsi" w:cstheme="minorHAnsi"/>
+          <w:b/>
+        </w:rPr>
+      </w:pPr>
+      <w:bookmarkStart w:id="6" w:name="_Toc530757354"/>
+      <w:r>
+        <w:rPr>
+          <w:rFonts w:asciiTheme="minorHAnsi" w:hAnsiTheme="minorHAnsi" w:cstheme="minorHAnsi"/>
+          <w:b/>
           <w:noProof/>
+          <w:color w:val="auto"/>
+          <w:sz w:val="32"/>
           <w:lang w:eastAsia="en-AU"/>
         </w:rPr>
         <mc:AlternateContent>
@@ -1486,22 +2884,30 @@
                             <w:r>
                               <w:t xml:space="preserve">Figure </w:t>
                             </w:r>
-                            <w:fldSimple w:instr=" SEQ Figure \* ARABIC ">
-                              <w:r>
-                                <w:rPr>
-                                  <w:noProof/>
-                                </w:rPr>
-                                <w:t>1</w:t>
-                              </w:r>
-                            </w:fldSimple>
                             <w:r>
-                              <w:t xml:space="preserve">: Login page at </w:t>
+                              <w:fldChar w:fldCharType="begin"/>
                             </w:r>
-                            <w:proofErr w:type="spellStart"/>
                             <w:r>
-                              <w:t>startup</w:t>
+                              <w:instrText xml:space="preserve"> SEQ Figure \* ARABIC </w:instrText>
                             </w:r>
-                            <w:proofErr w:type="spellEnd"/>
+                            <w:r>
+                              <w:fldChar w:fldCharType="separate"/>
+                            </w:r>
+                            <w:r>
+                              <w:rPr>
+                                <w:noProof/>
+                              </w:rPr>
+                              <w:t>1</w:t>
+                            </w:r>
+                            <w:r>
+                              <w:rPr>
+                                <w:noProof/>
+                              </w:rPr>
+                              <w:fldChar w:fldCharType="end"/>
+                            </w:r>
+                            <w:r>
+                              <w:t>: Login page at startup</w:t>
+                            </w:r>
                           </w:p>
                         </w:txbxContent>
                       </wps:txbx>
@@ -1555,16 +2961,14 @@
                         <w:t>1</w:t>
                       </w:r>
                       <w:r>
+                        <w:rPr>
+                          <w:noProof/>
+                        </w:rPr>
                         <w:fldChar w:fldCharType="end"/>
                       </w:r>
                       <w:r>
-                        <w:t xml:space="preserve">: Login page at </w:t>
+                        <w:t>: Login page at startup</w:t>
                       </w:r>
-                      <w:proofErr w:type="spellStart"/>
-                      <w:r>
-                        <w:t>startup</w:t>
-                      </w:r>
-                      <w:proofErr w:type="spellEnd"/>
                     </w:p>
                   </w:txbxContent>
                 </v:textbox>
@@ -1576,7 +2980,11 @@
       </w:r>
       <w:r>
         <w:rPr>
+          <w:rFonts w:asciiTheme="minorHAnsi" w:hAnsiTheme="minorHAnsi" w:cstheme="minorHAnsi"/>
+          <w:b/>
           <w:noProof/>
+          <w:color w:val="auto"/>
+          <w:sz w:val="32"/>
           <w:lang w:eastAsia="en-AU"/>
         </w:rPr>
         <mc:AlternateContent>
@@ -1627,14 +3035,27 @@
                             <w:r>
                               <w:t xml:space="preserve">Figure </w:t>
                             </w:r>
-                            <w:fldSimple w:instr=" SEQ Figure \* ARABIC ">
-                              <w:r>
-                                <w:rPr>
-                                  <w:noProof/>
-                                </w:rPr>
-                                <w:t>2</w:t>
-                              </w:r>
-                            </w:fldSimple>
+                            <w:r>
+                              <w:fldChar w:fldCharType="begin"/>
+                            </w:r>
+                            <w:r>
+                              <w:instrText xml:space="preserve"> SEQ Figure \* ARABIC </w:instrText>
+                            </w:r>
+                            <w:r>
+                              <w:fldChar w:fldCharType="separate"/>
+                            </w:r>
+                            <w:r>
+                              <w:rPr>
+                                <w:noProof/>
+                              </w:rPr>
+                              <w:t>2</w:t>
+                            </w:r>
+                            <w:r>
+                              <w:rPr>
+                                <w:noProof/>
+                              </w:rPr>
+                              <w:fldChar w:fldCharType="end"/>
+                            </w:r>
                             <w:r>
                               <w:t>: Login with validation activated</w:t>
                             </w:r>
@@ -1687,6 +3108,9 @@
                         <w:t>2</w:t>
                       </w:r>
                       <w:r>
+                        <w:rPr>
+                          <w:noProof/>
+                        </w:rPr>
                         <w:fldChar w:fldCharType="end"/>
                       </w:r>
                       <w:r>
@@ -1703,7 +3127,11 @@
       </w:r>
       <w:r>
         <w:rPr>
+          <w:rFonts w:asciiTheme="minorHAnsi" w:hAnsiTheme="minorHAnsi" w:cstheme="minorHAnsi"/>
+          <w:b/>
           <w:noProof/>
+          <w:color w:val="auto"/>
+          <w:sz w:val="32"/>
           <w:lang w:eastAsia="en-AU"/>
         </w:rPr>
         <w:drawing>
@@ -1764,7 +3192,11 @@
       </w:r>
       <w:r>
         <w:rPr>
+          <w:rFonts w:asciiTheme="minorHAnsi" w:hAnsiTheme="minorHAnsi" w:cstheme="minorHAnsi"/>
+          <w:b/>
           <w:noProof/>
+          <w:color w:val="auto"/>
+          <w:sz w:val="32"/>
           <w:lang w:eastAsia="en-AU"/>
         </w:rPr>
         <w:drawing>
@@ -1825,53 +3257,63 @@
       </w:r>
       <w:r>
         <w:rPr>
-          <w:rFonts w:cstheme="minorHAnsi"/>
-          <w:b/>
-          <w:sz w:val="36"/>
+          <w:rFonts w:asciiTheme="minorHAnsi" w:hAnsiTheme="minorHAnsi" w:cstheme="minorHAnsi"/>
+          <w:b/>
+          <w:color w:val="auto"/>
+          <w:sz w:val="32"/>
         </w:rPr>
         <w:t>Login</w:t>
       </w:r>
       <w:r>
         <w:rPr>
-          <w:rFonts w:cstheme="minorHAnsi"/>
-          <w:b/>
-          <w:sz w:val="36"/>
+          <w:rFonts w:asciiTheme="minorHAnsi" w:hAnsiTheme="minorHAnsi" w:cstheme="minorHAnsi"/>
+          <w:b/>
+          <w:color w:val="auto"/>
+          <w:sz w:val="32"/>
         </w:rPr>
         <w:t xml:space="preserve"> and login error messages</w:t>
       </w:r>
-    </w:p>
-    <w:p>
-      <w:pPr>
-        <w:rPr>
-          <w:rFonts w:cstheme="minorHAnsi"/>
-          <w:b/>
+      <w:bookmarkEnd w:id="6"/>
+    </w:p>
+    <w:p>
+      <w:pPr>
+        <w:pStyle w:val="Heading2"/>
+        <w:rPr>
+          <w:rFonts w:asciiTheme="minorHAnsi" w:hAnsiTheme="minorHAnsi" w:cstheme="minorHAnsi"/>
+          <w:b/>
+          <w:color w:val="auto"/>
           <w:sz w:val="32"/>
         </w:rPr>
       </w:pPr>
-      <w:r>
-        <w:rPr>
-          <w:rFonts w:cstheme="minorHAnsi"/>
-          <w:b/>
+      <w:bookmarkStart w:id="7" w:name="_Toc530757355"/>
+      <w:r>
+        <w:rPr>
+          <w:rFonts w:asciiTheme="minorHAnsi" w:hAnsiTheme="minorHAnsi" w:cstheme="minorHAnsi"/>
+          <w:b/>
+          <w:color w:val="auto"/>
           <w:sz w:val="32"/>
         </w:rPr>
         <w:t>After l</w:t>
       </w:r>
       <w:r>
         <w:rPr>
-          <w:rFonts w:cstheme="minorHAnsi"/>
-          <w:b/>
+          <w:rFonts w:asciiTheme="minorHAnsi" w:hAnsiTheme="minorHAnsi" w:cstheme="minorHAnsi"/>
+          <w:b/>
+          <w:color w:val="auto"/>
           <w:sz w:val="32"/>
         </w:rPr>
         <w:t>ogin</w:t>
       </w:r>
       <w:r>
         <w:rPr>
-          <w:rFonts w:cstheme="minorHAnsi"/>
-          <w:b/>
+          <w:rFonts w:asciiTheme="minorHAnsi" w:hAnsiTheme="minorHAnsi" w:cstheme="minorHAnsi"/>
+          <w:b/>
+          <w:color w:val="auto"/>
           <w:sz w:val="32"/>
         </w:rPr>
         <w:t xml:space="preserve"> &amp; Main Prescription page</w:t>
       </w:r>
+      <w:bookmarkEnd w:id="7"/>
     </w:p>
     <w:p>
       <w:pPr>
@@ -1930,29 +3372,47 @@
       <w:r>
         <w:t xml:space="preserve">Figure </w:t>
       </w:r>
-      <w:fldSimple w:instr=" SEQ Figure \* ARABIC ">
-        <w:r>
-          <w:rPr>
-            <w:noProof/>
-          </w:rPr>
-          <w:t>3</w:t>
-        </w:r>
-      </w:fldSimple>
+      <w:r>
+        <w:fldChar w:fldCharType="begin"/>
+      </w:r>
+      <w:r>
+        <w:instrText xml:space="preserve"> SEQ Figure \* ARABIC </w:instrText>
+      </w:r>
+      <w:r>
+        <w:fldChar w:fldCharType="separate"/>
+      </w:r>
+      <w:r>
+        <w:rPr>
+          <w:noProof/>
+        </w:rPr>
+        <w:t>3</w:t>
+      </w:r>
+      <w:r>
+        <w:rPr>
+          <w:noProof/>
+        </w:rPr>
+        <w:fldChar w:fldCharType="end"/>
+      </w:r>
       <w:r>
         <w:t>: After login the write prescription page will be displayed</w:t>
       </w:r>
     </w:p>
     <w:p>
       <w:pPr>
-        <w:rPr>
-          <w:rFonts w:cstheme="minorHAnsi"/>
-          <w:b/>
+        <w:pStyle w:val="Heading2"/>
+        <w:rPr>
+          <w:rFonts w:asciiTheme="minorHAnsi" w:hAnsiTheme="minorHAnsi" w:cstheme="minorHAnsi"/>
+          <w:b/>
+        </w:rPr>
+      </w:pPr>
+      <w:bookmarkStart w:id="8" w:name="_Toc530757356"/>
+      <w:r>
+        <w:rPr>
+          <w:rFonts w:asciiTheme="minorHAnsi" w:hAnsiTheme="minorHAnsi" w:cstheme="minorHAnsi"/>
+          <w:b/>
+          <w:noProof/>
+          <w:color w:val="auto"/>
           <w:sz w:val="32"/>
-        </w:rPr>
-      </w:pPr>
-      <w:r>
-        <w:rPr>
-          <w:noProof/>
           <w:lang w:eastAsia="en-AU"/>
         </w:rPr>
         <w:lastRenderedPageBreak/>
@@ -2004,14 +3464,27 @@
                             <w:r>
                               <w:t xml:space="preserve">Figure </w:t>
                             </w:r>
-                            <w:fldSimple w:instr=" SEQ Figure \* ARABIC ">
-                              <w:r>
-                                <w:rPr>
-                                  <w:noProof/>
-                                </w:rPr>
-                                <w:t>4</w:t>
-                              </w:r>
-                            </w:fldSimple>
+                            <w:r>
+                              <w:fldChar w:fldCharType="begin"/>
+                            </w:r>
+                            <w:r>
+                              <w:instrText xml:space="preserve"> SEQ Figure \* ARABIC </w:instrText>
+                            </w:r>
+                            <w:r>
+                              <w:fldChar w:fldCharType="separate"/>
+                            </w:r>
+                            <w:r>
+                              <w:rPr>
+                                <w:noProof/>
+                              </w:rPr>
+                              <w:t>4</w:t>
+                            </w:r>
+                            <w:r>
+                              <w:rPr>
+                                <w:noProof/>
+                              </w:rPr>
+                              <w:fldChar w:fldCharType="end"/>
+                            </w:r>
                             <w:r>
                               <w:t>: After clicking submit and info adding to table</w:t>
                             </w:r>
@@ -2064,6 +3537,9 @@
                         <w:t>4</w:t>
                       </w:r>
                       <w:r>
+                        <w:rPr>
+                          <w:noProof/>
+                        </w:rPr>
                         <w:fldChar w:fldCharType="end"/>
                       </w:r>
                       <w:r>
@@ -2080,7 +3556,11 @@
       </w:r>
       <w:r>
         <w:rPr>
+          <w:rFonts w:asciiTheme="minorHAnsi" w:hAnsiTheme="minorHAnsi" w:cstheme="minorHAnsi"/>
+          <w:b/>
           <w:noProof/>
+          <w:color w:val="auto"/>
+          <w:sz w:val="32"/>
           <w:lang w:eastAsia="en-AU"/>
         </w:rPr>
         <mc:AlternateContent>
@@ -2131,16 +3611,35 @@
                             <w:r>
                               <w:t xml:space="preserve">Figure </w:t>
                             </w:r>
-                            <w:fldSimple w:instr=" SEQ Figure \* ARABIC ">
-                              <w:r>
-                                <w:rPr>
-                                  <w:noProof/>
-                                </w:rPr>
-                                <w:t>5</w:t>
-                              </w:r>
-                            </w:fldSimple>
                             <w:r>
-                              <w:t>: Before clicking submit</w:t>
+                              <w:fldChar w:fldCharType="begin"/>
+                            </w:r>
+                            <w:r>
+                              <w:instrText xml:space="preserve"> SEQ Figure \* ARABIC </w:instrText>
+                            </w:r>
+                            <w:r>
+                              <w:fldChar w:fldCharType="separate"/>
+                            </w:r>
+                            <w:r>
+                              <w:rPr>
+                                <w:noProof/>
+                              </w:rPr>
+                              <w:t>5</w:t>
+                            </w:r>
+                            <w:r>
+                              <w:rPr>
+                                <w:noProof/>
+                              </w:rPr>
+                              <w:fldChar w:fldCharType="end"/>
+                            </w:r>
+                            <w:r>
+                              <w:t xml:space="preserve">: </w:t>
+                            </w:r>
+                            <w:r>
+                              <w:t>Filling out textboxes and b</w:t>
+                            </w:r>
+                            <w:r>
+                              <w:t>efore clicking submit</w:t>
                             </w:r>
                           </w:p>
                         </w:txbxContent>
@@ -2191,10 +3690,19 @@
                         <w:t>5</w:t>
                       </w:r>
                       <w:r>
+                        <w:rPr>
+                          <w:noProof/>
+                        </w:rPr>
                         <w:fldChar w:fldCharType="end"/>
                       </w:r>
                       <w:r>
-                        <w:t>: Before clicking submit</w:t>
+                        <w:t xml:space="preserve">: </w:t>
+                      </w:r>
+                      <w:r>
+                        <w:t>Filling out textboxes and b</w:t>
+                      </w:r>
+                      <w:r>
+                        <w:t>efore clicking submit</w:t>
                       </w:r>
                     </w:p>
                   </w:txbxContent>
@@ -2207,7 +3715,11 @@
       </w:r>
       <w:r>
         <w:rPr>
+          <w:rFonts w:asciiTheme="minorHAnsi" w:hAnsiTheme="minorHAnsi" w:cstheme="minorHAnsi"/>
+          <w:b/>
           <w:noProof/>
+          <w:color w:val="auto"/>
+          <w:sz w:val="32"/>
           <w:lang w:eastAsia="en-AU"/>
         </w:rPr>
         <mc:AlternateContent>
@@ -2281,7 +3793,11 @@
       </w:r>
       <w:r>
         <w:rPr>
+          <w:rFonts w:asciiTheme="minorHAnsi" w:hAnsiTheme="minorHAnsi" w:cstheme="minorHAnsi"/>
+          <w:b/>
           <w:noProof/>
+          <w:color w:val="auto"/>
+          <w:sz w:val="32"/>
           <w:lang w:eastAsia="en-AU"/>
         </w:rPr>
         <w:drawing>
@@ -2342,7 +3858,11 @@
       </w:r>
       <w:r>
         <w:rPr>
+          <w:rFonts w:asciiTheme="minorHAnsi" w:hAnsiTheme="minorHAnsi" w:cstheme="minorHAnsi"/>
+          <w:b/>
           <w:noProof/>
+          <w:color w:val="auto"/>
+          <w:sz w:val="32"/>
           <w:lang w:eastAsia="en-AU"/>
         </w:rPr>
         <w:drawing>
@@ -2403,7 +3923,11 @@
       </w:r>
       <w:r>
         <w:rPr>
+          <w:rFonts w:asciiTheme="minorHAnsi" w:hAnsiTheme="minorHAnsi" w:cstheme="minorHAnsi"/>
+          <w:b/>
           <w:noProof/>
+          <w:color w:val="auto"/>
+          <w:sz w:val="32"/>
           <w:lang w:eastAsia="en-AU"/>
         </w:rPr>
         <mc:AlternateContent>
@@ -2491,20 +4015,23 @@
       </w:r>
       <w:r>
         <w:rPr>
-          <w:rFonts w:cstheme="minorHAnsi"/>
-          <w:b/>
+          <w:rFonts w:asciiTheme="minorHAnsi" w:hAnsiTheme="minorHAnsi" w:cstheme="minorHAnsi"/>
+          <w:b/>
+          <w:color w:val="auto"/>
           <w:sz w:val="32"/>
         </w:rPr>
         <w:t>A</w:t>
       </w:r>
       <w:r>
         <w:rPr>
-          <w:rFonts w:cstheme="minorHAnsi"/>
-          <w:b/>
+          <w:rFonts w:asciiTheme="minorHAnsi" w:hAnsiTheme="minorHAnsi" w:cstheme="minorHAnsi"/>
+          <w:b/>
+          <w:color w:val="auto"/>
           <w:sz w:val="32"/>
         </w:rPr>
         <w:t>dding new item</w:t>
       </w:r>
+      <w:bookmarkEnd w:id="8"/>
     </w:p>
     <w:p>
       <w:pPr>
@@ -2534,15 +4061,20 @@
     </w:p>
     <w:p>
       <w:pPr>
-        <w:rPr>
-          <w:rFonts w:cstheme="minorHAnsi"/>
-          <w:b/>
+        <w:pStyle w:val="Heading2"/>
+        <w:rPr>
+          <w:rFonts w:asciiTheme="minorHAnsi" w:hAnsiTheme="minorHAnsi" w:cstheme="minorHAnsi"/>
+          <w:b/>
+        </w:rPr>
+      </w:pPr>
+      <w:bookmarkStart w:id="9" w:name="_Toc530757357"/>
+      <w:r>
+        <w:rPr>
+          <w:rFonts w:asciiTheme="minorHAnsi" w:hAnsiTheme="minorHAnsi" w:cstheme="minorHAnsi"/>
+          <w:b/>
+          <w:noProof/>
+          <w:color w:val="auto"/>
           <w:sz w:val="32"/>
-        </w:rPr>
-      </w:pPr>
-      <w:r>
-        <w:rPr>
-          <w:noProof/>
           <w:lang w:eastAsia="en-AU"/>
         </w:rPr>
         <mc:AlternateContent>
@@ -2593,14 +4125,27 @@
                             <w:r>
                               <w:t xml:space="preserve">Figure </w:t>
                             </w:r>
-                            <w:fldSimple w:instr=" SEQ Figure \* ARABIC ">
-                              <w:r>
-                                <w:rPr>
-                                  <w:noProof/>
-                                </w:rPr>
-                                <w:t>6</w:t>
-                              </w:r>
-                            </w:fldSimple>
+                            <w:r>
+                              <w:fldChar w:fldCharType="begin"/>
+                            </w:r>
+                            <w:r>
+                              <w:instrText xml:space="preserve"> SEQ Figure \* ARABIC </w:instrText>
+                            </w:r>
+                            <w:r>
+                              <w:fldChar w:fldCharType="separate"/>
+                            </w:r>
+                            <w:r>
+                              <w:rPr>
+                                <w:noProof/>
+                              </w:rPr>
+                              <w:t>6</w:t>
+                            </w:r>
+                            <w:r>
+                              <w:rPr>
+                                <w:noProof/>
+                              </w:rPr>
+                              <w:fldChar w:fldCharType="end"/>
+                            </w:r>
                             <w:r>
                               <w:t>: After clicking modify and information is updated in the table</w:t>
                             </w:r>
@@ -2653,6 +4198,9 @@
                         <w:t>6</w:t>
                       </w:r>
                       <w:r>
+                        <w:rPr>
+                          <w:noProof/>
+                        </w:rPr>
                         <w:fldChar w:fldCharType="end"/>
                       </w:r>
                       <w:r>
@@ -2669,7 +4217,11 @@
       </w:r>
       <w:r>
         <w:rPr>
+          <w:rFonts w:asciiTheme="minorHAnsi" w:hAnsiTheme="minorHAnsi" w:cstheme="minorHAnsi"/>
+          <w:b/>
           <w:noProof/>
+          <w:color w:val="auto"/>
+          <w:sz w:val="32"/>
           <w:lang w:eastAsia="en-AU"/>
         </w:rPr>
         <mc:AlternateContent>
@@ -2720,16 +4272,35 @@
                             <w:r>
                               <w:t xml:space="preserve">Figure </w:t>
                             </w:r>
-                            <w:fldSimple w:instr=" SEQ Figure \* ARABIC ">
-                              <w:r>
-                                <w:rPr>
-                                  <w:noProof/>
-                                </w:rPr>
-                                <w:t>7</w:t>
-                              </w:r>
-                            </w:fldSimple>
                             <w:r>
-                              <w:t>: Before clicking modify</w:t>
+                              <w:fldChar w:fldCharType="begin"/>
+                            </w:r>
+                            <w:r>
+                              <w:instrText xml:space="preserve"> SEQ Figure \* ARABIC </w:instrText>
+                            </w:r>
+                            <w:r>
+                              <w:fldChar w:fldCharType="separate"/>
+                            </w:r>
+                            <w:r>
+                              <w:rPr>
+                                <w:noProof/>
+                              </w:rPr>
+                              <w:t>7</w:t>
+                            </w:r>
+                            <w:r>
+                              <w:rPr>
+                                <w:noProof/>
+                              </w:rPr>
+                              <w:fldChar w:fldCharType="end"/>
+                            </w:r>
+                            <w:r>
+                              <w:t xml:space="preserve">: </w:t>
+                            </w:r>
+                            <w:r>
+                              <w:t>Clicking a prescription in the table and b</w:t>
+                            </w:r>
+                            <w:r>
+                              <w:t>efore clicking modify</w:t>
                             </w:r>
                           </w:p>
                         </w:txbxContent>
@@ -2780,10 +4351,19 @@
                         <w:t>7</w:t>
                       </w:r>
                       <w:r>
+                        <w:rPr>
+                          <w:noProof/>
+                        </w:rPr>
                         <w:fldChar w:fldCharType="end"/>
                       </w:r>
                       <w:r>
-                        <w:t>: Before clicking modify</w:t>
+                        <w:t xml:space="preserve">: </w:t>
+                      </w:r>
+                      <w:r>
+                        <w:t>Clicking a prescription in the table and b</w:t>
+                      </w:r>
+                      <w:r>
+                        <w:t>efore clicking modify</w:t>
                       </w:r>
                     </w:p>
                   </w:txbxContent>
@@ -2796,7 +4376,11 @@
       </w:r>
       <w:r>
         <w:rPr>
+          <w:rFonts w:asciiTheme="minorHAnsi" w:hAnsiTheme="minorHAnsi" w:cstheme="minorHAnsi"/>
+          <w:b/>
           <w:noProof/>
+          <w:color w:val="auto"/>
+          <w:sz w:val="32"/>
           <w:lang w:eastAsia="en-AU"/>
         </w:rPr>
         <mc:AlternateContent>
@@ -2866,7 +4450,11 @@
       </w:r>
       <w:r>
         <w:rPr>
+          <w:rFonts w:asciiTheme="minorHAnsi" w:hAnsiTheme="minorHAnsi" w:cstheme="minorHAnsi"/>
+          <w:b/>
           <w:noProof/>
+          <w:color w:val="auto"/>
+          <w:sz w:val="32"/>
           <w:lang w:eastAsia="en-AU"/>
         </w:rPr>
         <mc:AlternateContent>
@@ -2942,7 +4530,11 @@
       </w:r>
       <w:r>
         <w:rPr>
+          <w:rFonts w:asciiTheme="minorHAnsi" w:hAnsiTheme="minorHAnsi" w:cstheme="minorHAnsi"/>
+          <w:b/>
           <w:noProof/>
+          <w:color w:val="auto"/>
+          <w:sz w:val="32"/>
           <w:lang w:eastAsia="en-AU"/>
         </w:rPr>
         <mc:AlternateContent>
@@ -3016,7 +4608,11 @@
       </w:r>
       <w:r>
         <w:rPr>
+          <w:rFonts w:asciiTheme="minorHAnsi" w:hAnsiTheme="minorHAnsi" w:cstheme="minorHAnsi"/>
+          <w:b/>
           <w:noProof/>
+          <w:color w:val="auto"/>
+          <w:sz w:val="32"/>
           <w:lang w:eastAsia="en-AU"/>
         </w:rPr>
         <w:drawing>
@@ -3077,7 +4673,11 @@
       </w:r>
       <w:r>
         <w:rPr>
+          <w:rFonts w:asciiTheme="minorHAnsi" w:hAnsiTheme="minorHAnsi" w:cstheme="minorHAnsi"/>
+          <w:b/>
           <w:noProof/>
+          <w:color w:val="auto"/>
+          <w:sz w:val="32"/>
           <w:lang w:eastAsia="en-AU"/>
         </w:rPr>
         <w:drawing>
@@ -3138,72 +4738,163 @@
       </w:r>
       <w:r>
         <w:rPr>
+          <w:rFonts w:asciiTheme="minorHAnsi" w:hAnsiTheme="minorHAnsi" w:cstheme="minorHAnsi"/>
+          <w:b/>
+          <w:color w:val="auto"/>
+          <w:sz w:val="32"/>
+        </w:rPr>
+        <w:t>Updating existing</w:t>
+      </w:r>
+      <w:r>
+        <w:rPr>
+          <w:rFonts w:asciiTheme="minorHAnsi" w:hAnsiTheme="minorHAnsi" w:cstheme="minorHAnsi"/>
+          <w:b/>
+          <w:color w:val="auto"/>
+          <w:sz w:val="32"/>
+        </w:rPr>
+        <w:t xml:space="preserve"> i</w:t>
+      </w:r>
+      <w:r>
+        <w:rPr>
+          <w:rFonts w:asciiTheme="minorHAnsi" w:hAnsiTheme="minorHAnsi" w:cstheme="minorHAnsi"/>
+          <w:b/>
+          <w:color w:val="auto"/>
+          <w:sz w:val="32"/>
+        </w:rPr>
+        <w:t>tem</w:t>
+      </w:r>
+      <w:bookmarkEnd w:id="9"/>
+    </w:p>
+    <w:p>
+      <w:pPr>
+        <w:rPr>
           <w:rFonts w:cstheme="minorHAnsi"/>
           <w:b/>
           <w:sz w:val="32"/>
         </w:rPr>
-        <w:t>Updating existing</w:t>
-      </w:r>
-      <w:r>
+      </w:pPr>
+    </w:p>
+    <w:p>
+      <w:pPr>
         <w:rPr>
           <w:rFonts w:cstheme="minorHAnsi"/>
           <w:b/>
           <w:sz w:val="32"/>
         </w:rPr>
-        <w:t xml:space="preserve"> i</w:t>
-      </w:r>
-      <w:r>
+      </w:pPr>
+    </w:p>
+    <w:p>
+      <w:pPr>
         <w:rPr>
           <w:rFonts w:cstheme="minorHAnsi"/>
           <w:b/>
           <w:sz w:val="32"/>
         </w:rPr>
-        <w:t>tem</w:t>
-      </w:r>
-    </w:p>
-    <w:p>
-      <w:pPr>
-        <w:rPr>
-          <w:rFonts w:cstheme="minorHAnsi"/>
-          <w:b/>
+      </w:pPr>
+    </w:p>
+    <w:p>
+      <w:pPr>
+        <w:pStyle w:val="Heading2"/>
+        <w:rPr>
+          <w:rFonts w:asciiTheme="minorHAnsi" w:hAnsiTheme="minorHAnsi" w:cstheme="minorHAnsi"/>
+          <w:b/>
+        </w:rPr>
+      </w:pPr>
+      <w:bookmarkStart w:id="10" w:name="_Toc530757358"/>
+      <w:r>
+        <w:rPr>
+          <w:rFonts w:asciiTheme="minorHAnsi" w:hAnsiTheme="minorHAnsi" w:cstheme="minorHAnsi"/>
+          <w:b/>
+          <w:noProof/>
+          <w:color w:val="auto"/>
           <w:sz w:val="32"/>
-        </w:rPr>
-      </w:pPr>
-    </w:p>
-    <w:p>
-      <w:pPr>
-        <w:rPr>
-          <w:rFonts w:cstheme="minorHAnsi"/>
-          <w:b/>
+          <w:lang w:eastAsia="en-AU"/>
+        </w:rPr>
+        <w:lastRenderedPageBreak/>
+        <mc:AlternateContent>
+          <mc:Choice Requires="wps">
+            <w:drawing>
+              <wp:anchor distT="0" distB="0" distL="114300" distR="114300" simplePos="0" relativeHeight="251706368" behindDoc="0" locked="0" layoutInCell="1" allowOverlap="1" wp14:anchorId="519C3CFB" wp14:editId="71DC396E">
+                <wp:simplePos x="0" y="0"/>
+                <wp:positionH relativeFrom="column">
+                  <wp:posOffset>1716405</wp:posOffset>
+                </wp:positionH>
+                <wp:positionV relativeFrom="paragraph">
+                  <wp:posOffset>3449320</wp:posOffset>
+                </wp:positionV>
+                <wp:extent cx="163830" cy="180975"/>
+                <wp:effectExtent l="38100" t="38100" r="26670" b="28575"/>
+                <wp:wrapNone/>
+                <wp:docPr id="32" name="Straight Arrow Connector 32"/>
+                <wp:cNvGraphicFramePr/>
+                <a:graphic xmlns:a="http://schemas.openxmlformats.org/drawingml/2006/main">
+                  <a:graphicData uri="http://schemas.microsoft.com/office/word/2010/wordprocessingShape">
+                    <wps:wsp>
+                      <wps:cNvCnPr/>
+                      <wps:spPr>
+                        <a:xfrm flipH="1" flipV="1">
+                          <a:off x="0" y="0"/>
+                          <a:ext cx="163830" cy="180975"/>
+                        </a:xfrm>
+                        <a:prstGeom prst="straightConnector1">
+                          <a:avLst/>
+                        </a:prstGeom>
+                        <a:ln>
+                          <a:solidFill>
+                            <a:srgbClr val="FF0000"/>
+                          </a:solidFill>
+                          <a:tailEnd type="triangle"/>
+                        </a:ln>
+                      </wps:spPr>
+                      <wps:style>
+                        <a:lnRef idx="1">
+                          <a:schemeClr val="accent1"/>
+                        </a:lnRef>
+                        <a:fillRef idx="0">
+                          <a:schemeClr val="accent1"/>
+                        </a:fillRef>
+                        <a:effectRef idx="0">
+                          <a:schemeClr val="accent1"/>
+                        </a:effectRef>
+                        <a:fontRef idx="minor">
+                          <a:schemeClr val="tx1"/>
+                        </a:fontRef>
+                      </wps:style>
+                      <wps:bodyPr/>
+                    </wps:wsp>
+                  </a:graphicData>
+                </a:graphic>
+                <wp14:sizeRelH relativeFrom="margin">
+                  <wp14:pctWidth>0</wp14:pctWidth>
+                </wp14:sizeRelH>
+                <wp14:sizeRelV relativeFrom="margin">
+                  <wp14:pctHeight>0</wp14:pctHeight>
+                </wp14:sizeRelV>
+              </wp:anchor>
+            </w:drawing>
+          </mc:Choice>
+          <mc:Fallback>
+            <w:pict>
+              <v:shapetype w14:anchorId="4B0506A9" id="_x0000_t32" coordsize="21600,21600" o:spt="32" o:oned="t" path="m,l21600,21600e" filled="f">
+                <v:path arrowok="t" fillok="f" o:connecttype="none"/>
+                <o:lock v:ext="edit" shapetype="t"/>
+              </v:shapetype>
+              <v:shape id="Straight Arrow Connector 32" o:spid="_x0000_s1026" type="#_x0000_t32" style="position:absolute;margin-left:135.15pt;margin-top:271.6pt;width:12.9pt;height:14.25pt;flip:x y;z-index:251706368;visibility:visible;mso-wrap-style:square;mso-width-percent:0;mso-height-percent:0;mso-wrap-distance-left:9pt;mso-wrap-distance-top:0;mso-wrap-distance-right:9pt;mso-wrap-distance-bottom:0;mso-position-horizontal:absolute;mso-position-horizontal-relative:text;mso-position-vertical:absolute;mso-position-vertical-relative:text;mso-width-percent:0;mso-height-percent:0;mso-width-relative:margin;mso-height-relative:margin" o:gfxdata="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" strokecolor="red" strokeweight=".5pt">
+                <v:stroke endarrow="block" joinstyle="miter"/>
+              </v:shape>
+            </w:pict>
+          </mc:Fallback>
+        </mc:AlternateContent>
+      </w:r>
+      <w:r>
+        <w:rPr>
+          <w:rFonts w:asciiTheme="minorHAnsi" w:hAnsiTheme="minorHAnsi" w:cstheme="minorHAnsi"/>
+          <w:b/>
+          <w:noProof/>
+          <w:color w:val="auto"/>
           <w:sz w:val="32"/>
-        </w:rPr>
-      </w:pPr>
-    </w:p>
-    <w:p>
-      <w:pPr>
-        <w:rPr>
-          <w:rFonts w:cstheme="minorHAnsi"/>
-          <w:b/>
-          <w:sz w:val="32"/>
-        </w:rPr>
-      </w:pPr>
-      <w:bookmarkStart w:id="1" w:name="_GoBack"/>
-      <w:bookmarkEnd w:id="1"/>
-    </w:p>
-    <w:p>
-      <w:pPr>
-        <w:rPr>
-          <w:rFonts w:cstheme="minorHAnsi"/>
-          <w:b/>
-          <w:sz w:val="32"/>
-        </w:rPr>
-      </w:pPr>
-      <w:r>
-        <w:rPr>
-          <w:noProof/>
           <w:lang w:eastAsia="en-AU"/>
         </w:rPr>
-        <w:lastRenderedPageBreak/>
         <mc:AlternateContent>
           <mc:Choice Requires="wps">
             <w:drawing>
@@ -3252,14 +4943,27 @@
                             <w:r>
                               <w:t xml:space="preserve">Figure </w:t>
                             </w:r>
-                            <w:fldSimple w:instr=" SEQ Figure \* ARABIC ">
-                              <w:r>
-                                <w:rPr>
-                                  <w:noProof/>
-                                </w:rPr>
-                                <w:t>8</w:t>
-                              </w:r>
-                            </w:fldSimple>
+                            <w:r>
+                              <w:fldChar w:fldCharType="begin"/>
+                            </w:r>
+                            <w:r>
+                              <w:instrText xml:space="preserve"> SEQ Figure \* ARABIC </w:instrText>
+                            </w:r>
+                            <w:r>
+                              <w:fldChar w:fldCharType="separate"/>
+                            </w:r>
+                            <w:r>
+                              <w:rPr>
+                                <w:noProof/>
+                              </w:rPr>
+                              <w:t>8</w:t>
+                            </w:r>
+                            <w:r>
+                              <w:rPr>
+                                <w:noProof/>
+                              </w:rPr>
+                              <w:fldChar w:fldCharType="end"/>
+                            </w:r>
                             <w:r>
                               <w:t>: After clicking cancel on prescription</w:t>
                             </w:r>
@@ -3312,6 +5016,9 @@
                         <w:t>8</w:t>
                       </w:r>
                       <w:r>
+                        <w:rPr>
+                          <w:noProof/>
+                        </w:rPr>
                         <w:fldChar w:fldCharType="end"/>
                       </w:r>
                       <w:r>
@@ -3328,7 +5035,11 @@
       </w:r>
       <w:r>
         <w:rPr>
+          <w:rFonts w:asciiTheme="minorHAnsi" w:hAnsiTheme="minorHAnsi" w:cstheme="minorHAnsi"/>
+          <w:b/>
           <w:noProof/>
+          <w:color w:val="auto"/>
+          <w:sz w:val="32"/>
           <w:lang w:eastAsia="en-AU"/>
         </w:rPr>
         <mc:AlternateContent>
@@ -3379,16 +5090,32 @@
                             <w:r>
                               <w:t xml:space="preserve">Figure </w:t>
                             </w:r>
-                            <w:fldSimple w:instr=" SEQ Figure \* ARABIC ">
-                              <w:r>
-                                <w:rPr>
-                                  <w:noProof/>
-                                </w:rPr>
-                                <w:t>9</w:t>
-                              </w:r>
-                            </w:fldSimple>
                             <w:r>
-                              <w:t>: Before clicking cancel</w:t>
+                              <w:fldChar w:fldCharType="begin"/>
+                            </w:r>
+                            <w:r>
+                              <w:instrText xml:space="preserve"> SEQ Figure \* ARABIC </w:instrText>
+                            </w:r>
+                            <w:r>
+                              <w:fldChar w:fldCharType="separate"/>
+                            </w:r>
+                            <w:r>
+                              <w:rPr>
+                                <w:noProof/>
+                              </w:rPr>
+                              <w:t>9</w:t>
+                            </w:r>
+                            <w:r>
+                              <w:rPr>
+                                <w:noProof/>
+                              </w:rPr>
+                              <w:fldChar w:fldCharType="end"/>
+                            </w:r>
+                            <w:r>
+                              <w:t>: Clicking a prescription in the table and b</w:t>
+                            </w:r>
+                            <w:r>
+                              <w:t>efore clicking cancel</w:t>
                             </w:r>
                           </w:p>
                         </w:txbxContent>
@@ -3439,10 +5166,16 @@
                         <w:t>9</w:t>
                       </w:r>
                       <w:r>
+                        <w:rPr>
+                          <w:noProof/>
+                        </w:rPr>
                         <w:fldChar w:fldCharType="end"/>
                       </w:r>
                       <w:r>
-                        <w:t>: Before clicking cancel</w:t>
+                        <w:t>: Clicking a prescription in the table and b</w:t>
+                      </w:r>
+                      <w:r>
+                        <w:t>efore clicking cancel</w:t>
                       </w:r>
                     </w:p>
                   </w:txbxContent>
@@ -3455,83 +5188,11 @@
       </w:r>
       <w:r>
         <w:rPr>
+          <w:rFonts w:asciiTheme="minorHAnsi" w:hAnsiTheme="minorHAnsi" w:cstheme="minorHAnsi"/>
+          <w:b/>
           <w:noProof/>
-          <w:lang w:eastAsia="en-AU"/>
-        </w:rPr>
-        <mc:AlternateContent>
-          <mc:Choice Requires="wps">
-            <w:drawing>
-              <wp:anchor distT="0" distB="0" distL="114300" distR="114300" simplePos="0" relativeHeight="251706368" behindDoc="0" locked="0" layoutInCell="1" allowOverlap="1" wp14:anchorId="519C3CFB" wp14:editId="71DC396E">
-                <wp:simplePos x="0" y="0"/>
-                <wp:positionH relativeFrom="column">
-                  <wp:posOffset>1716657</wp:posOffset>
-                </wp:positionH>
-                <wp:positionV relativeFrom="paragraph">
-                  <wp:posOffset>3459096</wp:posOffset>
-                </wp:positionV>
-                <wp:extent cx="163901" cy="181154"/>
-                <wp:effectExtent l="38100" t="38100" r="26670" b="28575"/>
-                <wp:wrapNone/>
-                <wp:docPr id="32" name="Straight Arrow Connector 32"/>
-                <wp:cNvGraphicFramePr/>
-                <a:graphic xmlns:a="http://schemas.openxmlformats.org/drawingml/2006/main">
-                  <a:graphicData uri="http://schemas.microsoft.com/office/word/2010/wordprocessingShape">
-                    <wps:wsp>
-                      <wps:cNvCnPr/>
-                      <wps:spPr>
-                        <a:xfrm flipH="1" flipV="1">
-                          <a:off x="0" y="0"/>
-                          <a:ext cx="163901" cy="181154"/>
-                        </a:xfrm>
-                        <a:prstGeom prst="straightConnector1">
-                          <a:avLst/>
-                        </a:prstGeom>
-                        <a:ln>
-                          <a:solidFill>
-                            <a:srgbClr val="FF0000"/>
-                          </a:solidFill>
-                          <a:tailEnd type="triangle"/>
-                        </a:ln>
-                      </wps:spPr>
-                      <wps:style>
-                        <a:lnRef idx="1">
-                          <a:schemeClr val="accent1"/>
-                        </a:lnRef>
-                        <a:fillRef idx="0">
-                          <a:schemeClr val="accent1"/>
-                        </a:fillRef>
-                        <a:effectRef idx="0">
-                          <a:schemeClr val="accent1"/>
-                        </a:effectRef>
-                        <a:fontRef idx="minor">
-                          <a:schemeClr val="tx1"/>
-                        </a:fontRef>
-                      </wps:style>
-                      <wps:bodyPr/>
-                    </wps:wsp>
-                  </a:graphicData>
-                </a:graphic>
-                <wp14:sizeRelH relativeFrom="margin">
-                  <wp14:pctWidth>0</wp14:pctWidth>
-                </wp14:sizeRelH>
-                <wp14:sizeRelV relativeFrom="margin">
-                  <wp14:pctHeight>0</wp14:pctHeight>
-                </wp14:sizeRelV>
-              </wp:anchor>
-            </w:drawing>
-          </mc:Choice>
-          <mc:Fallback>
-            <w:pict>
-              <v:shape w14:anchorId="1178F5CD" id="Straight Arrow Connector 32" o:spid="_x0000_s1026" type="#_x0000_t32" style="position:absolute;margin-left:135.15pt;margin-top:272.35pt;width:12.9pt;height:14.25pt;flip:x y;z-index:251706368;visibility:visible;mso-wrap-style:square;mso-width-percent:0;mso-height-percent:0;mso-wrap-distance-left:9pt;mso-wrap-distance-top:0;mso-wrap-distance-right:9pt;mso-wrap-distance-bottom:0;mso-position-horizontal:absolute;mso-position-horizontal-relative:text;mso-position-vertical:absolute;mso-position-vertical-relative:text;mso-width-percent:0;mso-height-percent:0;mso-width-relative:margin;mso-height-relative:margin" o:gfxdata="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" strokecolor="red" strokeweight=".5pt">
-                <v:stroke endarrow="block" joinstyle="miter"/>
-              </v:shape>
-            </w:pict>
-          </mc:Fallback>
-        </mc:AlternateContent>
-      </w:r>
-      <w:r>
-        <w:rPr>
-          <w:noProof/>
+          <w:color w:val="auto"/>
+          <w:sz w:val="32"/>
           <w:lang w:eastAsia="en-AU"/>
         </w:rPr>
         <mc:AlternateContent>
@@ -3605,7 +5266,11 @@
       </w:r>
       <w:r>
         <w:rPr>
+          <w:rFonts w:asciiTheme="minorHAnsi" w:hAnsiTheme="minorHAnsi" w:cstheme="minorHAnsi"/>
+          <w:b/>
           <w:noProof/>
+          <w:color w:val="auto"/>
+          <w:sz w:val="32"/>
           <w:lang w:eastAsia="en-AU"/>
         </w:rPr>
         <w:drawing>
@@ -3666,7 +5331,11 @@
       </w:r>
       <w:r>
         <w:rPr>
+          <w:rFonts w:asciiTheme="minorHAnsi" w:hAnsiTheme="minorHAnsi" w:cstheme="minorHAnsi"/>
+          <w:b/>
           <w:noProof/>
+          <w:color w:val="auto"/>
+          <w:sz w:val="32"/>
           <w:lang w:eastAsia="en-AU"/>
         </w:rPr>
         <w:drawing>
@@ -3727,12 +5396,14 @@
       </w:r>
       <w:r>
         <w:rPr>
-          <w:rFonts w:cstheme="minorHAnsi"/>
-          <w:b/>
+          <w:rFonts w:asciiTheme="minorHAnsi" w:hAnsiTheme="minorHAnsi" w:cstheme="minorHAnsi"/>
+          <w:b/>
+          <w:color w:val="auto"/>
           <w:sz w:val="32"/>
         </w:rPr>
         <w:t>Delete existing item</w:t>
       </w:r>
+      <w:bookmarkEnd w:id="10"/>
     </w:p>
     <w:p>
       <w:pPr>
@@ -3744,15 +5415,85 @@
     </w:p>
     <w:p>
       <w:pPr>
-        <w:rPr>
-          <w:rFonts w:cstheme="minorHAnsi"/>
-          <w:b/>
+        <w:pStyle w:val="Heading2"/>
+        <w:rPr>
+          <w:rFonts w:asciiTheme="minorHAnsi" w:hAnsiTheme="minorHAnsi" w:cstheme="minorHAnsi"/>
+          <w:b/>
+        </w:rPr>
+      </w:pPr>
+      <w:bookmarkStart w:id="11" w:name="_Toc530757359"/>
+      <w:r>
+        <w:rPr>
+          <w:rFonts w:asciiTheme="minorHAnsi" w:hAnsiTheme="minorHAnsi" w:cstheme="minorHAnsi"/>
+          <w:b/>
+          <w:noProof/>
+          <w:color w:val="auto"/>
           <w:sz w:val="32"/>
-        </w:rPr>
-      </w:pPr>
-      <w:r>
-        <w:rPr>
+          <w:lang w:eastAsia="en-AU"/>
+        </w:rPr>
+        <w:drawing>
+          <wp:anchor distT="0" distB="0" distL="114300" distR="114300" simplePos="0" relativeHeight="251671552" behindDoc="0" locked="0" layoutInCell="1" allowOverlap="1">
+            <wp:simplePos x="0" y="0"/>
+            <wp:positionH relativeFrom="page">
+              <wp:posOffset>3857625</wp:posOffset>
+            </wp:positionH>
+            <wp:positionV relativeFrom="paragraph">
+              <wp:posOffset>275590</wp:posOffset>
+            </wp:positionV>
+            <wp:extent cx="3438525" cy="3448050"/>
+            <wp:effectExtent l="0" t="0" r="9525" b="0"/>
+            <wp:wrapTopAndBottom/>
+            <wp:docPr id="17" name="Picture 17"/>
+            <wp:cNvGraphicFramePr>
+              <a:graphicFrameLocks xmlns:a="http://schemas.openxmlformats.org/drawingml/2006/main" noChangeAspect="1"/>
+            </wp:cNvGraphicFramePr>
+            <a:graphic xmlns:a="http://schemas.openxmlformats.org/drawingml/2006/main">
+              <a:graphicData uri="http://schemas.openxmlformats.org/drawingml/2006/picture">
+                <pic:pic xmlns:pic="http://schemas.openxmlformats.org/drawingml/2006/picture">
+                  <pic:nvPicPr>
+                    <pic:cNvPr id="1" name=""/>
+                    <pic:cNvPicPr/>
+                  </pic:nvPicPr>
+                  <pic:blipFill>
+                    <a:blip r:embed="rId8">
+                      <a:extLst>
+                        <a:ext uri="{28A0092B-C50C-407E-A947-70E740481C1C}">
+                          <a14:useLocalDpi xmlns:a14="http://schemas.microsoft.com/office/drawing/2010/main" val="0"/>
+                        </a:ext>
+                      </a:extLst>
+                    </a:blip>
+                    <a:stretch>
+                      <a:fillRect/>
+                    </a:stretch>
+                  </pic:blipFill>
+                  <pic:spPr>
+                    <a:xfrm>
+                      <a:off x="0" y="0"/>
+                      <a:ext cx="3438525" cy="3448050"/>
+                    </a:xfrm>
+                    <a:prstGeom prst="rect">
+                      <a:avLst/>
+                    </a:prstGeom>
+                  </pic:spPr>
+                </pic:pic>
+              </a:graphicData>
+            </a:graphic>
+            <wp14:sizeRelH relativeFrom="margin">
+              <wp14:pctWidth>0</wp14:pctWidth>
+            </wp14:sizeRelH>
+            <wp14:sizeRelV relativeFrom="margin">
+              <wp14:pctHeight>0</wp14:pctHeight>
+            </wp14:sizeRelV>
+          </wp:anchor>
+        </w:drawing>
+      </w:r>
+      <w:r>
+        <w:rPr>
+          <w:rFonts w:asciiTheme="minorHAnsi" w:hAnsiTheme="minorHAnsi" w:cstheme="minorHAnsi"/>
+          <w:b/>
           <w:noProof/>
+          <w:color w:val="auto"/>
+          <w:sz w:val="32"/>
           <w:lang w:eastAsia="en-AU"/>
         </w:rPr>
         <mc:AlternateContent>
@@ -3803,14 +5544,27 @@
                             <w:r>
                               <w:t xml:space="preserve">Figure </w:t>
                             </w:r>
-                            <w:fldSimple w:instr=" SEQ Figure \* ARABIC ">
-                              <w:r>
-                                <w:rPr>
-                                  <w:noProof/>
-                                </w:rPr>
-                                <w:t>11</w:t>
-                              </w:r>
-                            </w:fldSimple>
+                            <w:r>
+                              <w:fldChar w:fldCharType="begin"/>
+                            </w:r>
+                            <w:r>
+                              <w:instrText xml:space="preserve"> SEQ Figure \* ARABIC </w:instrText>
+                            </w:r>
+                            <w:r>
+                              <w:fldChar w:fldCharType="separate"/>
+                            </w:r>
+                            <w:r>
+                              <w:rPr>
+                                <w:noProof/>
+                              </w:rPr>
+                              <w:t>11</w:t>
+                            </w:r>
+                            <w:r>
+                              <w:rPr>
+                                <w:noProof/>
+                              </w:rPr>
+                              <w:fldChar w:fldCharType="end"/>
+                            </w:r>
                             <w:r>
                               <w:t>: After clicking logout</w:t>
                             </w:r>
@@ -3863,6 +5617,9 @@
                         <w:t>11</w:t>
                       </w:r>
                       <w:r>
+                        <w:rPr>
+                          <w:noProof/>
+                        </w:rPr>
                         <w:fldChar w:fldCharType="end"/>
                       </w:r>
                       <w:r>
@@ -3879,7 +5636,11 @@
       </w:r>
       <w:r>
         <w:rPr>
+          <w:rFonts w:asciiTheme="minorHAnsi" w:hAnsiTheme="minorHAnsi" w:cstheme="minorHAnsi"/>
+          <w:b/>
           <w:noProof/>
+          <w:color w:val="auto"/>
+          <w:sz w:val="32"/>
           <w:lang w:eastAsia="en-AU"/>
         </w:rPr>
         <mc:AlternateContent>
@@ -3930,14 +5691,27 @@
                             <w:r>
                               <w:t xml:space="preserve">Figure </w:t>
                             </w:r>
-                            <w:fldSimple w:instr=" SEQ Figure \* ARABIC ">
-                              <w:r>
-                                <w:rPr>
-                                  <w:noProof/>
-                                </w:rPr>
-                                <w:t>10</w:t>
-                              </w:r>
-                            </w:fldSimple>
+                            <w:r>
+                              <w:fldChar w:fldCharType="begin"/>
+                            </w:r>
+                            <w:r>
+                              <w:instrText xml:space="preserve"> SEQ Figure \* ARABIC </w:instrText>
+                            </w:r>
+                            <w:r>
+                              <w:fldChar w:fldCharType="separate"/>
+                            </w:r>
+                            <w:r>
+                              <w:rPr>
+                                <w:noProof/>
+                              </w:rPr>
+                              <w:t>10</w:t>
+                            </w:r>
+                            <w:r>
+                              <w:rPr>
+                                <w:noProof/>
+                              </w:rPr>
+                              <w:fldChar w:fldCharType="end"/>
+                            </w:r>
                             <w:r>
                               <w:t>: Before clicking logout</w:t>
                             </w:r>
@@ -3990,6 +5764,9 @@
                         <w:t>10</w:t>
                       </w:r>
                       <w:r>
+                        <w:rPr>
+                          <w:noProof/>
+                        </w:rPr>
                         <w:fldChar w:fldCharType="end"/>
                       </w:r>
                       <w:r>
@@ -4006,7 +5783,11 @@
       </w:r>
       <w:r>
         <w:rPr>
+          <w:rFonts w:asciiTheme="minorHAnsi" w:hAnsiTheme="minorHAnsi" w:cstheme="minorHAnsi"/>
+          <w:b/>
           <w:noProof/>
+          <w:color w:val="auto"/>
+          <w:sz w:val="32"/>
           <w:lang w:eastAsia="en-AU"/>
         </w:rPr>
         <mc:AlternateContent>
@@ -4078,7 +5859,11 @@
       </w:r>
       <w:r>
         <w:rPr>
+          <w:rFonts w:asciiTheme="minorHAnsi" w:hAnsiTheme="minorHAnsi" w:cstheme="minorHAnsi"/>
+          <w:b/>
           <w:noProof/>
+          <w:color w:val="auto"/>
+          <w:sz w:val="32"/>
           <w:lang w:eastAsia="en-AU"/>
         </w:rPr>
         <mc:AlternateContent>
@@ -4139,7 +5924,7 @@
           </mc:Choice>
           <mc:Fallback>
             <w:pict>
-              <v:shape w14:anchorId="09DCFCD4" id="Straight Arrow Connector 16" o:spid="_x0000_s1026" type="#_x0000_t32" style="position:absolute;margin-left:170.5pt;margin-top:37.1pt;width:32.6pt;height:.7pt;flip:x y;z-index:251669504;visibility:visible;mso-wrap-style:square;mso-wrap-distance-left:9pt;mso-wrap-distance-top:0;mso-wrap-distance-right:9pt;mso-wrap-distance-bottom:0;mso-position-horizontal:absolute;mso-position-horizontal-relative:text;mso-position-vertical:absolute;mso-position-vertical-relative:text" o:gfxdata="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" strokecolor="red" strokeweight=".5pt">
+              <v:shape w14:anchorId="5FAEC41B" id="Straight Arrow Connector 16" o:spid="_x0000_s1026" type="#_x0000_t32" style="position:absolute;margin-left:170.5pt;margin-top:37.1pt;width:32.6pt;height:.7pt;flip:x y;z-index:251669504;visibility:visible;mso-wrap-style:square;mso-wrap-distance-left:9pt;mso-wrap-distance-top:0;mso-wrap-distance-right:9pt;mso-wrap-distance-bottom:0;mso-position-horizontal:absolute;mso-position-horizontal-relative:text;mso-position-vertical:absolute;mso-position-vertical-relative:text" o:gfxdata="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" strokecolor="red" strokeweight=".5pt">
                 <v:stroke endarrow="block" joinstyle="miter"/>
               </v:shape>
             </w:pict>
@@ -4148,78 +5933,18 @@
       </w:r>
       <w:r>
         <w:rPr>
-          <w:noProof/>
-          <w:lang w:eastAsia="en-AU"/>
-        </w:rPr>
-        <w:drawing>
-          <wp:anchor distT="0" distB="0" distL="114300" distR="114300" simplePos="0" relativeHeight="251671552" behindDoc="0" locked="0" layoutInCell="1" allowOverlap="1">
-            <wp:simplePos x="0" y="0"/>
-            <wp:positionH relativeFrom="page">
-              <wp:posOffset>3855720</wp:posOffset>
-            </wp:positionH>
-            <wp:positionV relativeFrom="paragraph">
-              <wp:posOffset>359410</wp:posOffset>
-            </wp:positionV>
-            <wp:extent cx="3363595" cy="3363595"/>
-            <wp:effectExtent l="0" t="0" r="8255" b="8255"/>
-            <wp:wrapTopAndBottom/>
-            <wp:docPr id="17" name="Picture 17"/>
-            <wp:cNvGraphicFramePr>
-              <a:graphicFrameLocks xmlns:a="http://schemas.openxmlformats.org/drawingml/2006/main" noChangeAspect="1"/>
-            </wp:cNvGraphicFramePr>
-            <a:graphic xmlns:a="http://schemas.openxmlformats.org/drawingml/2006/main">
-              <a:graphicData uri="http://schemas.openxmlformats.org/drawingml/2006/picture">
-                <pic:pic xmlns:pic="http://schemas.openxmlformats.org/drawingml/2006/picture">
-                  <pic:nvPicPr>
-                    <pic:cNvPr id="1" name=""/>
-                    <pic:cNvPicPr/>
-                  </pic:nvPicPr>
-                  <pic:blipFill>
-                    <a:blip r:embed="rId8">
-                      <a:extLst>
-                        <a:ext uri="{28A0092B-C50C-407E-A947-70E740481C1C}">
-                          <a14:useLocalDpi xmlns:a14="http://schemas.microsoft.com/office/drawing/2010/main" val="0"/>
-                        </a:ext>
-                      </a:extLst>
-                    </a:blip>
-                    <a:stretch>
-                      <a:fillRect/>
-                    </a:stretch>
-                  </pic:blipFill>
-                  <pic:spPr>
-                    <a:xfrm>
-                      <a:off x="0" y="0"/>
-                      <a:ext cx="3363595" cy="3363595"/>
-                    </a:xfrm>
-                    <a:prstGeom prst="rect">
-                      <a:avLst/>
-                    </a:prstGeom>
-                  </pic:spPr>
-                </pic:pic>
-              </a:graphicData>
-            </a:graphic>
-            <wp14:sizeRelH relativeFrom="margin">
-              <wp14:pctWidth>0</wp14:pctWidth>
-            </wp14:sizeRelH>
-            <wp14:sizeRelV relativeFrom="margin">
-              <wp14:pctHeight>0</wp14:pctHeight>
-            </wp14:sizeRelV>
-          </wp:anchor>
-        </w:drawing>
-      </w:r>
-      <w:r>
-        <w:rPr>
-          <w:rFonts w:cstheme="minorHAnsi"/>
-          <w:b/>
+          <w:rFonts w:asciiTheme="minorHAnsi" w:hAnsiTheme="minorHAnsi" w:cstheme="minorHAnsi"/>
+          <w:b/>
+          <w:color w:val="auto"/>
           <w:sz w:val="32"/>
         </w:rPr>
         <w:t>Logout</w:t>
       </w:r>
-      <w:r>
-        <w:rPr>
-          <w:rFonts w:cstheme="minorHAnsi"/>
-          <w:b/>
-          <w:sz w:val="32"/>
+      <w:bookmarkEnd w:id="11"/>
+      <w:r>
+        <w:rPr>
+          <w:rFonts w:asciiTheme="minorHAnsi" w:hAnsiTheme="minorHAnsi" w:cstheme="minorHAnsi"/>
+          <w:b/>
         </w:rPr>
         <w:t xml:space="preserve"> </w:t>
       </w:r>
@@ -4374,7 +6099,7 @@
             <w:bCs/>
             <w:noProof/>
           </w:rPr>
-          <w:t>6</w:t>
+          <w:t>2</w:t>
         </w:r>
         <w:r>
           <w:rPr>
@@ -4447,9 +6172,9 @@
 <file path=word/numbering.xml><?xml version="1.0" encoding="utf-8"?>
 <w:numbering xmlns:wpc="http://schemas.microsoft.com/office/word/2010/wordprocessingCanvas" xmlns:mc="http://schemas.openxmlformats.org/markup-compatibility/2006" xmlns:o="urn:schemas-microsoft-com:office:office" xmlns:r="http://schemas.openxmlformats.org/officeDocument/2006/relationships" xmlns:m="http://schemas.openxmlformats.org/officeDocument/2006/math" xmlns:v="urn:schemas-microsoft-com:vml" xmlns:wp14="http://schemas.microsoft.com/office/word/2010/wordprocessingDrawing" xmlns:wp="http://schemas.openxmlformats.org/drawingml/2006/wordprocessingDrawing" xmlns:w10="urn:schemas-microsoft-com:office:word" xmlns:w="http://schemas.openxmlformats.org/wordprocessingml/2006/main" xmlns:w14="http://schemas.microsoft.com/office/word/2010/wordml" xmlns:w15="http://schemas.microsoft.com/office/word/2012/wordml" xmlns:wpg="http://schemas.microsoft.com/office/word/2010/wordprocessingGroup" xmlns:wpi="http://schemas.microsoft.com/office/word/2010/wordprocessingInk" xmlns:wne="http://schemas.microsoft.com/office/word/2006/wordml" xmlns:wps="http://schemas.microsoft.com/office/word/2010/wordprocessingShape" mc:Ignorable="w14 w15 wp14">
   <w:abstractNum w:abstractNumId="0" w15:restartNumberingAfterBreak="0">
-    <w:nsid w:val="1E2231A8"/>
+    <w:nsid w:val="112747BB"/>
     <w:multiLevelType w:val="hybridMultilevel"/>
-    <w:tmpl w:val="762C1B2C"/>
+    <w:tmpl w:val="328A245E"/>
     <w:lvl w:ilvl="0" w:tplc="0C090001">
       <w:start w:val="1"/>
       <w:numFmt w:val="bullet"/>
@@ -4560,9 +6285,9 @@
     </w:lvl>
   </w:abstractNum>
   <w:abstractNum w:abstractNumId="1" w15:restartNumberingAfterBreak="0">
-    <w:nsid w:val="30F604DE"/>
+    <w:nsid w:val="15871CD5"/>
     <w:multiLevelType w:val="hybridMultilevel"/>
-    <w:tmpl w:val="21482ADA"/>
+    <w:tmpl w:val="A9FEE25E"/>
     <w:lvl w:ilvl="0" w:tplc="0C090001">
       <w:start w:val="1"/>
       <w:numFmt w:val="bullet"/>
@@ -4673,9 +6398,9 @@
     </w:lvl>
   </w:abstractNum>
   <w:abstractNum w:abstractNumId="2" w15:restartNumberingAfterBreak="0">
-    <w:nsid w:val="5F1736B3"/>
+    <w:nsid w:val="1E2231A8"/>
     <w:multiLevelType w:val="hybridMultilevel"/>
-    <w:tmpl w:val="7A2EDE02"/>
+    <w:tmpl w:val="762C1B2C"/>
     <w:lvl w:ilvl="0" w:tplc="0C090001">
       <w:start w:val="1"/>
       <w:numFmt w:val="bullet"/>
@@ -4785,14 +6510,246 @@
       </w:rPr>
     </w:lvl>
   </w:abstractNum>
+  <w:abstractNum w:abstractNumId="3" w15:restartNumberingAfterBreak="0">
+    <w:nsid w:val="30F604DE"/>
+    <w:multiLevelType w:val="hybridMultilevel"/>
+    <w:tmpl w:val="21482ADA"/>
+    <w:lvl w:ilvl="0" w:tplc="0C090001">
+      <w:start w:val="1"/>
+      <w:numFmt w:val="bullet"/>
+      <w:lvlText w:val=""/>
+      <w:lvlJc w:val="left"/>
+      <w:pPr>
+        <w:ind w:left="720" w:hanging="360"/>
+      </w:pPr>
+      <w:rPr>
+        <w:rFonts w:ascii="Symbol" w:hAnsi="Symbol" w:hint="default"/>
+      </w:rPr>
+    </w:lvl>
+    <w:lvl w:ilvl="1" w:tplc="0C090003" w:tentative="1">
+      <w:start w:val="1"/>
+      <w:numFmt w:val="bullet"/>
+      <w:lvlText w:val="o"/>
+      <w:lvlJc w:val="left"/>
+      <w:pPr>
+        <w:ind w:left="1440" w:hanging="360"/>
+      </w:pPr>
+      <w:rPr>
+        <w:rFonts w:ascii="Courier New" w:hAnsi="Courier New" w:cs="Courier New" w:hint="default"/>
+      </w:rPr>
+    </w:lvl>
+    <w:lvl w:ilvl="2" w:tplc="0C090005" w:tentative="1">
+      <w:start w:val="1"/>
+      <w:numFmt w:val="bullet"/>
+      <w:lvlText w:val=""/>
+      <w:lvlJc w:val="left"/>
+      <w:pPr>
+        <w:ind w:left="2160" w:hanging="360"/>
+      </w:pPr>
+      <w:rPr>
+        <w:rFonts w:ascii="Wingdings" w:hAnsi="Wingdings" w:hint="default"/>
+      </w:rPr>
+    </w:lvl>
+    <w:lvl w:ilvl="3" w:tplc="0C090001" w:tentative="1">
+      <w:start w:val="1"/>
+      <w:numFmt w:val="bullet"/>
+      <w:lvlText w:val=""/>
+      <w:lvlJc w:val="left"/>
+      <w:pPr>
+        <w:ind w:left="2880" w:hanging="360"/>
+      </w:pPr>
+      <w:rPr>
+        <w:rFonts w:ascii="Symbol" w:hAnsi="Symbol" w:hint="default"/>
+      </w:rPr>
+    </w:lvl>
+    <w:lvl w:ilvl="4" w:tplc="0C090003" w:tentative="1">
+      <w:start w:val="1"/>
+      <w:numFmt w:val="bullet"/>
+      <w:lvlText w:val="o"/>
+      <w:lvlJc w:val="left"/>
+      <w:pPr>
+        <w:ind w:left="3600" w:hanging="360"/>
+      </w:pPr>
+      <w:rPr>
+        <w:rFonts w:ascii="Courier New" w:hAnsi="Courier New" w:cs="Courier New" w:hint="default"/>
+      </w:rPr>
+    </w:lvl>
+    <w:lvl w:ilvl="5" w:tplc="0C090005" w:tentative="1">
+      <w:start w:val="1"/>
+      <w:numFmt w:val="bullet"/>
+      <w:lvlText w:val=""/>
+      <w:lvlJc w:val="left"/>
+      <w:pPr>
+        <w:ind w:left="4320" w:hanging="360"/>
+      </w:pPr>
+      <w:rPr>
+        <w:rFonts w:ascii="Wingdings" w:hAnsi="Wingdings" w:hint="default"/>
+      </w:rPr>
+    </w:lvl>
+    <w:lvl w:ilvl="6" w:tplc="0C090001" w:tentative="1">
+      <w:start w:val="1"/>
+      <w:numFmt w:val="bullet"/>
+      <w:lvlText w:val=""/>
+      <w:lvlJc w:val="left"/>
+      <w:pPr>
+        <w:ind w:left="5040" w:hanging="360"/>
+      </w:pPr>
+      <w:rPr>
+        <w:rFonts w:ascii="Symbol" w:hAnsi="Symbol" w:hint="default"/>
+      </w:rPr>
+    </w:lvl>
+    <w:lvl w:ilvl="7" w:tplc="0C090003" w:tentative="1">
+      <w:start w:val="1"/>
+      <w:numFmt w:val="bullet"/>
+      <w:lvlText w:val="o"/>
+      <w:lvlJc w:val="left"/>
+      <w:pPr>
+        <w:ind w:left="5760" w:hanging="360"/>
+      </w:pPr>
+      <w:rPr>
+        <w:rFonts w:ascii="Courier New" w:hAnsi="Courier New" w:cs="Courier New" w:hint="default"/>
+      </w:rPr>
+    </w:lvl>
+    <w:lvl w:ilvl="8" w:tplc="0C090005" w:tentative="1">
+      <w:start w:val="1"/>
+      <w:numFmt w:val="bullet"/>
+      <w:lvlText w:val=""/>
+      <w:lvlJc w:val="left"/>
+      <w:pPr>
+        <w:ind w:left="6480" w:hanging="360"/>
+      </w:pPr>
+      <w:rPr>
+        <w:rFonts w:ascii="Wingdings" w:hAnsi="Wingdings" w:hint="default"/>
+      </w:rPr>
+    </w:lvl>
+  </w:abstractNum>
+  <w:abstractNum w:abstractNumId="4" w15:restartNumberingAfterBreak="0">
+    <w:nsid w:val="5F1736B3"/>
+    <w:multiLevelType w:val="hybridMultilevel"/>
+    <w:tmpl w:val="7A2EDE02"/>
+    <w:lvl w:ilvl="0" w:tplc="0C090001">
+      <w:start w:val="1"/>
+      <w:numFmt w:val="bullet"/>
+      <w:lvlText w:val=""/>
+      <w:lvlJc w:val="left"/>
+      <w:pPr>
+        <w:ind w:left="720" w:hanging="360"/>
+      </w:pPr>
+      <w:rPr>
+        <w:rFonts w:ascii="Symbol" w:hAnsi="Symbol" w:hint="default"/>
+      </w:rPr>
+    </w:lvl>
+    <w:lvl w:ilvl="1" w:tplc="0C090003" w:tentative="1">
+      <w:start w:val="1"/>
+      <w:numFmt w:val="bullet"/>
+      <w:lvlText w:val="o"/>
+      <w:lvlJc w:val="left"/>
+      <w:pPr>
+        <w:ind w:left="1440" w:hanging="360"/>
+      </w:pPr>
+      <w:rPr>
+        <w:rFonts w:ascii="Courier New" w:hAnsi="Courier New" w:cs="Courier New" w:hint="default"/>
+      </w:rPr>
+    </w:lvl>
+    <w:lvl w:ilvl="2" w:tplc="0C090005" w:tentative="1">
+      <w:start w:val="1"/>
+      <w:numFmt w:val="bullet"/>
+      <w:lvlText w:val=""/>
+      <w:lvlJc w:val="left"/>
+      <w:pPr>
+        <w:ind w:left="2160" w:hanging="360"/>
+      </w:pPr>
+      <w:rPr>
+        <w:rFonts w:ascii="Wingdings" w:hAnsi="Wingdings" w:hint="default"/>
+      </w:rPr>
+    </w:lvl>
+    <w:lvl w:ilvl="3" w:tplc="0C090001" w:tentative="1">
+      <w:start w:val="1"/>
+      <w:numFmt w:val="bullet"/>
+      <w:lvlText w:val=""/>
+      <w:lvlJc w:val="left"/>
+      <w:pPr>
+        <w:ind w:left="2880" w:hanging="360"/>
+      </w:pPr>
+      <w:rPr>
+        <w:rFonts w:ascii="Symbol" w:hAnsi="Symbol" w:hint="default"/>
+      </w:rPr>
+    </w:lvl>
+    <w:lvl w:ilvl="4" w:tplc="0C090003" w:tentative="1">
+      <w:start w:val="1"/>
+      <w:numFmt w:val="bullet"/>
+      <w:lvlText w:val="o"/>
+      <w:lvlJc w:val="left"/>
+      <w:pPr>
+        <w:ind w:left="3600" w:hanging="360"/>
+      </w:pPr>
+      <w:rPr>
+        <w:rFonts w:ascii="Courier New" w:hAnsi="Courier New" w:cs="Courier New" w:hint="default"/>
+      </w:rPr>
+    </w:lvl>
+    <w:lvl w:ilvl="5" w:tplc="0C090005" w:tentative="1">
+      <w:start w:val="1"/>
+      <w:numFmt w:val="bullet"/>
+      <w:lvlText w:val=""/>
+      <w:lvlJc w:val="left"/>
+      <w:pPr>
+        <w:ind w:left="4320" w:hanging="360"/>
+      </w:pPr>
+      <w:rPr>
+        <w:rFonts w:ascii="Wingdings" w:hAnsi="Wingdings" w:hint="default"/>
+      </w:rPr>
+    </w:lvl>
+    <w:lvl w:ilvl="6" w:tplc="0C090001" w:tentative="1">
+      <w:start w:val="1"/>
+      <w:numFmt w:val="bullet"/>
+      <w:lvlText w:val=""/>
+      <w:lvlJc w:val="left"/>
+      <w:pPr>
+        <w:ind w:left="5040" w:hanging="360"/>
+      </w:pPr>
+      <w:rPr>
+        <w:rFonts w:ascii="Symbol" w:hAnsi="Symbol" w:hint="default"/>
+      </w:rPr>
+    </w:lvl>
+    <w:lvl w:ilvl="7" w:tplc="0C090003" w:tentative="1">
+      <w:start w:val="1"/>
+      <w:numFmt w:val="bullet"/>
+      <w:lvlText w:val="o"/>
+      <w:lvlJc w:val="left"/>
+      <w:pPr>
+        <w:ind w:left="5760" w:hanging="360"/>
+      </w:pPr>
+      <w:rPr>
+        <w:rFonts w:ascii="Courier New" w:hAnsi="Courier New" w:cs="Courier New" w:hint="default"/>
+      </w:rPr>
+    </w:lvl>
+    <w:lvl w:ilvl="8" w:tplc="0C090005" w:tentative="1">
+      <w:start w:val="1"/>
+      <w:numFmt w:val="bullet"/>
+      <w:lvlText w:val=""/>
+      <w:lvlJc w:val="left"/>
+      <w:pPr>
+        <w:ind w:left="6480" w:hanging="360"/>
+      </w:pPr>
+      <w:rPr>
+        <w:rFonts w:ascii="Wingdings" w:hAnsi="Wingdings" w:hint="default"/>
+      </w:rPr>
+    </w:lvl>
+  </w:abstractNum>
   <w:num w:numId="1">
+    <w:abstractNumId w:val="3"/>
+  </w:num>
+  <w:num w:numId="2">
+    <w:abstractNumId w:val="2"/>
+  </w:num>
+  <w:num w:numId="3">
+    <w:abstractNumId w:val="4"/>
+  </w:num>
+  <w:num w:numId="4">
     <w:abstractNumId w:val="1"/>
   </w:num>
-  <w:num w:numId="2">
+  <w:num w:numId="5">
     <w:abstractNumId w:val="0"/>
-  </w:num>
-  <w:num w:numId="3">
-    <w:abstractNumId w:val="2"/>
   </w:num>
 </w:numbering>
 </file>
@@ -5190,6 +7147,7 @@
   <w:style w:type="paragraph" w:default="1" w:styleId="Normal">
     <w:name w:val="Normal"/>
     <w:qFormat/>
+    <w:rsid w:val="00434A8D"/>
   </w:style>
   <w:style w:type="paragraph" w:styleId="Heading1">
     <w:name w:val="heading 1"/>
@@ -5359,6 +7317,57 @@
       <w:color w:val="44546A" w:themeColor="text2"/>
       <w:sz w:val="18"/>
       <w:szCs w:val="18"/>
+    </w:rPr>
+  </w:style>
+  <w:style w:type="paragraph" w:styleId="TOCHeading">
+    <w:name w:val="TOC Heading"/>
+    <w:basedOn w:val="Heading1"/>
+    <w:next w:val="Normal"/>
+    <w:uiPriority w:val="39"/>
+    <w:unhideWhenUsed/>
+    <w:qFormat/>
+    <w:rsid w:val="00DE7FB6"/>
+    <w:pPr>
+      <w:outlineLvl w:val="9"/>
+    </w:pPr>
+    <w:rPr>
+      <w:lang w:val="en-US"/>
+    </w:rPr>
+  </w:style>
+  <w:style w:type="paragraph" w:styleId="TOC1">
+    <w:name w:val="toc 1"/>
+    <w:basedOn w:val="Normal"/>
+    <w:next w:val="Normal"/>
+    <w:autoRedefine/>
+    <w:uiPriority w:val="39"/>
+    <w:unhideWhenUsed/>
+    <w:rsid w:val="00DE7FB6"/>
+    <w:pPr>
+      <w:spacing w:after="100"/>
+    </w:pPr>
+  </w:style>
+  <w:style w:type="paragraph" w:styleId="TOC2">
+    <w:name w:val="toc 2"/>
+    <w:basedOn w:val="Normal"/>
+    <w:next w:val="Normal"/>
+    <w:autoRedefine/>
+    <w:uiPriority w:val="39"/>
+    <w:unhideWhenUsed/>
+    <w:rsid w:val="00DE7FB6"/>
+    <w:pPr>
+      <w:spacing w:after="100"/>
+      <w:ind w:left="220"/>
+    </w:pPr>
+  </w:style>
+  <w:style w:type="character" w:styleId="Hyperlink">
+    <w:name w:val="Hyperlink"/>
+    <w:basedOn w:val="DefaultParagraphFont"/>
+    <w:uiPriority w:val="99"/>
+    <w:unhideWhenUsed/>
+    <w:rsid w:val="00DE7FB6"/>
+    <w:rPr>
+      <w:color w:val="0563C1" w:themeColor="hyperlink"/>
+      <w:u w:val="single"/>
     </w:rPr>
   </w:style>
 </w:styles>

</xml_diff>

<commit_message>
*Changes to technical documentation*
</commit_message>
<xml_diff>
--- a/Documentation/Pharmacare_Technical_Documentation.docx
+++ b/Documentation/Pharmacare_Technical_Documentation.docx
@@ -443,23 +443,13 @@
           <w:sz w:val="48"/>
         </w:rPr>
       </w:pPr>
-      <w:proofErr w:type="spellStart"/>
       <w:r>
         <w:rPr>
           <w:rFonts w:ascii="Century Gothic" w:hAnsi="Century Gothic" w:cs="Segoe UI"/>
           <w:b/>
           <w:sz w:val="48"/>
         </w:rPr>
-        <w:t>PharmaCare</w:t>
-      </w:r>
-      <w:proofErr w:type="spellEnd"/>
-      <w:r>
-        <w:rPr>
-          <w:rFonts w:ascii="Century Gothic" w:hAnsi="Century Gothic" w:cs="Segoe UI"/>
-          <w:b/>
-          <w:sz w:val="48"/>
-        </w:rPr>
-        <w:t xml:space="preserve"> Development Team</w:t>
+        <w:t>PharmaCare Development Team</w:t>
       </w:r>
     </w:p>
     <w:bookmarkStart w:id="0" w:name="_Toc531174591"/>
@@ -697,8 +687,6 @@
           <w:r>
             <w:t>Contents</w:t>
           </w:r>
-          <w:bookmarkStart w:id="1" w:name="_GoBack"/>
-          <w:bookmarkEnd w:id="1"/>
         </w:p>
         <w:p>
           <w:pPr>
@@ -1551,7 +1539,7 @@
         </w:rPr>
       </w:pPr>
     </w:p>
-    <w:bookmarkStart w:id="2" w:name="_Toc531174592"/>
+    <w:bookmarkStart w:id="1" w:name="_Toc531174592"/>
     <w:p>
       <w:pPr>
         <w:pStyle w:val="Heading1"/>
@@ -1746,7 +1734,7 @@
         </w:rPr>
         <w:t>About the Application</w:t>
       </w:r>
-      <w:bookmarkEnd w:id="2"/>
+      <w:bookmarkEnd w:id="1"/>
     </w:p>
     <w:p/>
     <w:p>
@@ -1778,7 +1766,7 @@
           <w:rFonts w:ascii="Arial" w:hAnsi="Arial" w:cs="Arial"/>
           <w:color w:val="000000"/>
         </w:rPr>
-        <w:t xml:space="preserve"> hospital is currently looking for an upgrade to its systems and operations to allow the staff to have an easier and more efficient work experience. Currently, multiple staff members are experiencing different Information Technology issues which they would like addressed. </w:t>
+        <w:t xml:space="preserve"> hospital is currently looking for an upgrade to its systems and operations to allow the staff to have an easier and more efficient work experience. Currently, multiple staff members are experiencing different Information Technology issues which they would like addressed. PharmaCare which is the new planned system and was proposed by Jack Smith, Director of systems development at </w:t>
       </w:r>
       <w:proofErr w:type="spellStart"/>
       <w:r>
@@ -1786,7 +1774,7 @@
           <w:rFonts w:ascii="Arial" w:hAnsi="Arial" w:cs="Arial"/>
           <w:color w:val="000000"/>
         </w:rPr>
-        <w:t>PharmaCare</w:t>
+        <w:t>RightCare</w:t>
       </w:r>
       <w:proofErr w:type="spellEnd"/>
       <w:r>
@@ -1794,22 +1782,6 @@
           <w:rFonts w:ascii="Arial" w:hAnsi="Arial" w:cs="Arial"/>
           <w:color w:val="000000"/>
         </w:rPr>
-        <w:t xml:space="preserve"> which is the new planned system and was proposed by Jack Smith, Director of systems development at </w:t>
-      </w:r>
-      <w:proofErr w:type="spellStart"/>
-      <w:r>
-        <w:rPr>
-          <w:rFonts w:ascii="Arial" w:hAnsi="Arial" w:cs="Arial"/>
-          <w:color w:val="000000"/>
-        </w:rPr>
-        <w:t>RightCare</w:t>
-      </w:r>
-      <w:proofErr w:type="spellEnd"/>
-      <w:r>
-        <w:rPr>
-          <w:rFonts w:ascii="Arial" w:hAnsi="Arial" w:cs="Arial"/>
-          <w:color w:val="000000"/>
-        </w:rPr>
         <w:t xml:space="preserve"> Hospital and will be a “three-tier” system. The purpose of the new program is to reduce workload and increase efficiency for doctors, staff, and pharmacists to complete their work and help patents. This will be done by creating an easy to use website UI which enables all staff to browse, update, and create new prescriptions, drugs, and room information for patients.</w:t>
       </w:r>
     </w:p>
@@ -1820,8 +1792,94 @@
           <w:sz w:val="32"/>
         </w:rPr>
       </w:pPr>
-    </w:p>
-    <w:bookmarkStart w:id="3" w:name="_Toc531174593"/>
+      <w:r>
+        <w:rPr>
+          <w:rFonts w:ascii="Century Gothic" w:hAnsi="Century Gothic"/>
+          <w:b/>
+          <w:noProof/>
+          <w:color w:val="FFFFFF" w:themeColor="background1"/>
+          <w:sz w:val="44"/>
+          <w:lang w:eastAsia="en-AU"/>
+        </w:rPr>
+        <mc:AlternateContent>
+          <mc:Choice Requires="wps">
+            <w:drawing>
+              <wp:anchor distT="0" distB="0" distL="114300" distR="114300" simplePos="0" relativeHeight="251717632" behindDoc="1" locked="0" layoutInCell="1" allowOverlap="1" wp14:anchorId="3D165FC6" wp14:editId="1E64F690">
+                <wp:simplePos x="0" y="0"/>
+                <wp:positionH relativeFrom="page">
+                  <wp:align>left</wp:align>
+                </wp:positionH>
+                <wp:positionV relativeFrom="paragraph">
+                  <wp:posOffset>294640</wp:posOffset>
+                </wp:positionV>
+                <wp:extent cx="5400675" cy="571500"/>
+                <wp:effectExtent l="0" t="0" r="9525" b="0"/>
+                <wp:wrapNone/>
+                <wp:docPr id="10" name="Rectangle 10"/>
+                <wp:cNvGraphicFramePr/>
+                <a:graphic xmlns:a="http://schemas.openxmlformats.org/drawingml/2006/main">
+                  <a:graphicData uri="http://schemas.microsoft.com/office/word/2010/wordprocessingShape">
+                    <wps:wsp>
+                      <wps:cNvSpPr/>
+                      <wps:spPr>
+                        <a:xfrm>
+                          <a:off x="0" y="0"/>
+                          <a:ext cx="5400675" cy="571500"/>
+                        </a:xfrm>
+                        <a:prstGeom prst="rect">
+                          <a:avLst/>
+                        </a:prstGeom>
+                        <a:solidFill>
+                          <a:srgbClr val="3C3C3C"/>
+                        </a:solidFill>
+                        <a:ln>
+                          <a:noFill/>
+                        </a:ln>
+                      </wps:spPr>
+                      <wps:style>
+                        <a:lnRef idx="2">
+                          <a:schemeClr val="accent1">
+                            <a:shade val="50000"/>
+                          </a:schemeClr>
+                        </a:lnRef>
+                        <a:fillRef idx="1">
+                          <a:schemeClr val="accent1"/>
+                        </a:fillRef>
+                        <a:effectRef idx="0">
+                          <a:schemeClr val="accent1"/>
+                        </a:effectRef>
+                        <a:fontRef idx="minor">
+                          <a:schemeClr val="lt1"/>
+                        </a:fontRef>
+                      </wps:style>
+                      <wps:bodyPr rot="0" spcFirstLastPara="0" vertOverflow="overflow" horzOverflow="overflow" vert="horz" wrap="square" lIns="91440" tIns="45720" rIns="91440" bIns="45720" numCol="1" spcCol="0" rtlCol="0" fromWordArt="0" anchor="ctr" anchorCtr="0" forceAA="0" compatLnSpc="1">
+                        <a:prstTxWarp prst="textNoShape">
+                          <a:avLst/>
+                        </a:prstTxWarp>
+                        <a:noAutofit/>
+                      </wps:bodyPr>
+                    </wps:wsp>
+                  </a:graphicData>
+                </a:graphic>
+                <wp14:sizeRelH relativeFrom="margin">
+                  <wp14:pctWidth>0</wp14:pctWidth>
+                </wp14:sizeRelH>
+                <wp14:sizeRelV relativeFrom="margin">
+                  <wp14:pctHeight>0</wp14:pctHeight>
+                </wp14:sizeRelV>
+              </wp:anchor>
+            </w:drawing>
+          </mc:Choice>
+          <mc:Fallback>
+            <w:pict>
+              <v:rect w14:anchorId="4E84F634" id="Rectangle 10" o:spid="_x0000_s1026" style="position:absolute;margin-left:0;margin-top:23.2pt;width:425.25pt;height:45pt;z-index:-251598848;visibility:visible;mso-wrap-style:square;mso-width-percent:0;mso-height-percent:0;mso-wrap-distance-left:9pt;mso-wrap-distance-top:0;mso-wrap-distance-right:9pt;mso-wrap-distance-bottom:0;mso-position-horizontal:left;mso-position-horizontal-relative:page;mso-position-vertical:absolute;mso-position-vertical-relative:text;mso-width-percent:0;mso-height-percent:0;mso-width-relative:margin;mso-height-relative:margin;v-text-anchor:middle" o:gfxdata="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" fillcolor="#3c3c3c" stroked="f" strokeweight="1pt">
+                <w10:wrap anchorx="page"/>
+              </v:rect>
+            </w:pict>
+          </mc:Fallback>
+        </mc:AlternateContent>
+      </w:r>
+    </w:p>
     <w:p>
       <w:pPr>
         <w:pStyle w:val="Heading2"/>
@@ -1830,6 +1888,7 @@
           <w:b/>
         </w:rPr>
       </w:pPr>
+      <w:bookmarkStart w:id="2" w:name="_Toc531174593"/>
       <w:r>
         <w:rPr>
           <w:rFonts w:ascii="Century Gothic" w:hAnsi="Century Gothic"/>
@@ -1910,7 +1969,7 @@
           </mc:Choice>
           <mc:Fallback>
             <w:pict>
-              <v:rect w14:anchorId="7FE59868" id="Rectangle 6" o:spid="_x0000_s1026" style="position:absolute;margin-left:-36pt;margin-top:-6pt;width:7.75pt;height:45pt;z-index:-251597824;visibility:visible;mso-wrap-style:square;mso-width-percent:0;mso-height-percent:0;mso-wrap-distance-left:9pt;mso-wrap-distance-top:0;mso-wrap-distance-right:9pt;mso-wrap-distance-bottom:0;mso-position-horizontal:absolute;mso-position-horizontal-relative:margin;mso-position-vertical:absolute;mso-position-vertical-relative:text;mso-width-percent:0;mso-height-percent:0;mso-width-relative:margin;mso-height-relative:margin;v-text-anchor:middle" o:gfxdata="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" fillcolor="red" stroked="f" strokeweight="1pt">
+              <v:rect w14:anchorId="5A626D30" id="Rectangle 6" o:spid="_x0000_s1026" style="position:absolute;margin-left:-36pt;margin-top:-6pt;width:7.75pt;height:45pt;z-index:-251597824;visibility:visible;mso-wrap-style:square;mso-width-percent:0;mso-height-percent:0;mso-wrap-distance-left:9pt;mso-wrap-distance-top:0;mso-wrap-distance-right:9pt;mso-wrap-distance-bottom:0;mso-position-horizontal:absolute;mso-position-horizontal-relative:margin;mso-position-vertical:absolute;mso-position-vertical-relative:text;mso-width-percent:0;mso-height-percent:0;mso-width-relative:margin;mso-height-relative:margin;v-text-anchor:middle" o:gfxdata="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" fillcolor="red" stroked="f" strokeweight="1pt">
                 <w10:wrap anchorx="margin"/>
               </v:rect>
             </w:pict>
@@ -1921,89 +1980,12 @@
         <w:rPr>
           <w:rFonts w:ascii="Century Gothic" w:hAnsi="Century Gothic"/>
           <w:b/>
-          <w:noProof/>
           <w:color w:val="FFFFFF" w:themeColor="background1"/>
           <w:sz w:val="44"/>
-          <w:lang w:eastAsia="en-AU"/>
-        </w:rPr>
-        <mc:AlternateContent>
-          <mc:Choice Requires="wps">
-            <w:drawing>
-              <wp:anchor distT="0" distB="0" distL="114300" distR="114300" simplePos="0" relativeHeight="251717632" behindDoc="1" locked="0" layoutInCell="1" allowOverlap="1" wp14:anchorId="3D165FC6" wp14:editId="1E64F690">
-                <wp:simplePos x="0" y="0"/>
-                <wp:positionH relativeFrom="page">
-                  <wp:align>left</wp:align>
-                </wp:positionH>
-                <wp:positionV relativeFrom="paragraph">
-                  <wp:posOffset>-77470</wp:posOffset>
-                </wp:positionV>
-                <wp:extent cx="4589145" cy="571500"/>
-                <wp:effectExtent l="0" t="0" r="1905" b="0"/>
-                <wp:wrapNone/>
-                <wp:docPr id="10" name="Rectangle 10"/>
-                <wp:cNvGraphicFramePr/>
-                <a:graphic xmlns:a="http://schemas.openxmlformats.org/drawingml/2006/main">
-                  <a:graphicData uri="http://schemas.microsoft.com/office/word/2010/wordprocessingShape">
-                    <wps:wsp>
-                      <wps:cNvSpPr/>
-                      <wps:spPr>
-                        <a:xfrm>
-                          <a:off x="0" y="0"/>
-                          <a:ext cx="4589145" cy="571500"/>
-                        </a:xfrm>
-                        <a:prstGeom prst="rect">
-                          <a:avLst/>
-                        </a:prstGeom>
-                        <a:solidFill>
-                          <a:srgbClr val="3C3C3C"/>
-                        </a:solidFill>
-                        <a:ln>
-                          <a:noFill/>
-                        </a:ln>
-                      </wps:spPr>
-                      <wps:style>
-                        <a:lnRef idx="2">
-                          <a:schemeClr val="accent1">
-                            <a:shade val="50000"/>
-                          </a:schemeClr>
-                        </a:lnRef>
-                        <a:fillRef idx="1">
-                          <a:schemeClr val="accent1"/>
-                        </a:fillRef>
-                        <a:effectRef idx="0">
-                          <a:schemeClr val="accent1"/>
-                        </a:effectRef>
-                        <a:fontRef idx="minor">
-                          <a:schemeClr val="lt1"/>
-                        </a:fontRef>
-                      </wps:style>
-                      <wps:bodyPr rot="0" spcFirstLastPara="0" vertOverflow="overflow" horzOverflow="overflow" vert="horz" wrap="square" lIns="91440" tIns="45720" rIns="91440" bIns="45720" numCol="1" spcCol="0" rtlCol="0" fromWordArt="0" anchor="ctr" anchorCtr="0" forceAA="0" compatLnSpc="1">
-                        <a:prstTxWarp prst="textNoShape">
-                          <a:avLst/>
-                        </a:prstTxWarp>
-                        <a:noAutofit/>
-                      </wps:bodyPr>
-                    </wps:wsp>
-                  </a:graphicData>
-                </a:graphic>
-                <wp14:sizeRelH relativeFrom="margin">
-                  <wp14:pctWidth>0</wp14:pctWidth>
-                </wp14:sizeRelH>
-                <wp14:sizeRelV relativeFrom="margin">
-                  <wp14:pctHeight>0</wp14:pctHeight>
-                </wp14:sizeRelV>
-              </wp:anchor>
-            </w:drawing>
-          </mc:Choice>
-          <mc:Fallback>
-            <w:pict>
-              <v:rect w14:anchorId="7DFE8523" id="Rectangle 10" o:spid="_x0000_s1026" style="position:absolute;margin-left:0;margin-top:-6.1pt;width:361.35pt;height:45pt;z-index:-251598848;visibility:visible;mso-wrap-style:square;mso-width-percent:0;mso-height-percent:0;mso-wrap-distance-left:9pt;mso-wrap-distance-top:0;mso-wrap-distance-right:9pt;mso-wrap-distance-bottom:0;mso-position-horizontal:left;mso-position-horizontal-relative:page;mso-position-vertical:absolute;mso-position-vertical-relative:text;mso-width-percent:0;mso-height-percent:0;mso-width-relative:margin;mso-height-relative:margin;v-text-anchor:middle" o:gfxdata="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" fillcolor="#3c3c3c" stroked="f" strokeweight="1pt">
-                <w10:wrap anchorx="page"/>
-              </v:rect>
-            </w:pict>
-          </mc:Fallback>
-        </mc:AlternateContent>
-      </w:r>
+        </w:rPr>
+        <w:t>Hardware &amp; Software</w:t>
+      </w:r>
+      <w:bookmarkEnd w:id="2"/>
       <w:r>
         <w:rPr>
           <w:rFonts w:ascii="Century Gothic" w:hAnsi="Century Gothic"/>
@@ -2011,330 +1993,946 @@
           <w:color w:val="FFFFFF" w:themeColor="background1"/>
           <w:sz w:val="44"/>
         </w:rPr>
-        <w:t>Hardware &amp; Software</w:t>
-      </w:r>
+        <w:t xml:space="preserve"> Requirements</w:t>
+      </w:r>
+    </w:p>
+    <w:p/>
+    <w:p>
+      <w:pPr>
+        <w:spacing w:after="0" w:line="240" w:lineRule="auto"/>
+        <w:rPr>
+          <w:rFonts w:ascii="Times New Roman" w:eastAsia="Times New Roman" w:hAnsi="Times New Roman" w:cs="Times New Roman"/>
+          <w:sz w:val="24"/>
+          <w:szCs w:val="24"/>
+          <w:lang w:eastAsia="en-AU"/>
+        </w:rPr>
+      </w:pPr>
+      <w:r>
+        <w:rPr>
+          <w:rFonts w:ascii="Arial" w:eastAsia="Times New Roman" w:hAnsi="Arial" w:cs="Arial"/>
+          <w:color w:val="000000"/>
+          <w:lang w:eastAsia="en-AU"/>
+        </w:rPr>
+        <w:t>Minimum:</w:t>
+      </w:r>
+      <w:r>
+        <w:rPr>
+          <w:rFonts w:ascii="Arial" w:eastAsia="Times New Roman" w:hAnsi="Arial" w:cs="Arial"/>
+          <w:color w:val="000000"/>
+          <w:lang w:eastAsia="en-AU"/>
+        </w:rPr>
+        <w:tab/>
+      </w:r>
+    </w:p>
+    <w:p>
+      <w:pPr>
+        <w:spacing w:after="0" w:line="240" w:lineRule="auto"/>
+        <w:ind w:left="1440"/>
+        <w:rPr>
+          <w:rFonts w:ascii="Times New Roman" w:eastAsia="Times New Roman" w:hAnsi="Times New Roman" w:cs="Times New Roman"/>
+          <w:sz w:val="24"/>
+          <w:szCs w:val="24"/>
+          <w:lang w:eastAsia="en-AU"/>
+        </w:rPr>
+      </w:pPr>
+      <w:r>
+        <w:rPr>
+          <w:rFonts w:ascii="Arial" w:eastAsia="Times New Roman" w:hAnsi="Arial" w:cs="Arial"/>
+          <w:color w:val="000000"/>
+          <w:lang w:eastAsia="en-AU"/>
+        </w:rPr>
+        <w:t>CPU: Intel Pentium G630T / Intel Core i3-370M / AMD Phenom II N950  </w:t>
+      </w:r>
+      <w:r>
+        <w:rPr>
+          <w:rFonts w:ascii="Arial" w:eastAsia="Times New Roman" w:hAnsi="Arial" w:cs="Arial"/>
+          <w:color w:val="000000"/>
+          <w:lang w:eastAsia="en-AU"/>
+        </w:rPr>
+        <w:tab/>
+        <w:t>Quad-Core / AMD Athlon II X2 280</w:t>
+      </w:r>
+    </w:p>
+    <w:p>
+      <w:pPr>
+        <w:spacing w:after="0" w:line="240" w:lineRule="auto"/>
+        <w:rPr>
+          <w:rFonts w:ascii="Times New Roman" w:eastAsia="Times New Roman" w:hAnsi="Times New Roman" w:cs="Times New Roman"/>
+          <w:sz w:val="24"/>
+          <w:szCs w:val="24"/>
+          <w:lang w:eastAsia="en-AU"/>
+        </w:rPr>
+      </w:pPr>
+      <w:r>
+        <w:rPr>
+          <w:rFonts w:ascii="Arial" w:eastAsia="Times New Roman" w:hAnsi="Arial" w:cs="Arial"/>
+          <w:color w:val="000000"/>
+          <w:lang w:eastAsia="en-AU"/>
+        </w:rPr>
+        <w:tab/>
+      </w:r>
+      <w:r>
+        <w:rPr>
+          <w:rFonts w:ascii="Arial" w:eastAsia="Times New Roman" w:hAnsi="Arial" w:cs="Arial"/>
+          <w:color w:val="000000"/>
+          <w:lang w:eastAsia="en-AU"/>
+        </w:rPr>
+        <w:tab/>
+        <w:t>RAM: 2GB</w:t>
+      </w:r>
+    </w:p>
+    <w:p>
+      <w:pPr>
+        <w:spacing w:after="0" w:line="240" w:lineRule="auto"/>
+        <w:rPr>
+          <w:rFonts w:ascii="Times New Roman" w:eastAsia="Times New Roman" w:hAnsi="Times New Roman" w:cs="Times New Roman"/>
+          <w:sz w:val="24"/>
+          <w:szCs w:val="24"/>
+          <w:lang w:eastAsia="en-AU"/>
+        </w:rPr>
+      </w:pPr>
+      <w:r>
+        <w:rPr>
+          <w:rFonts w:ascii="Arial" w:eastAsia="Times New Roman" w:hAnsi="Arial" w:cs="Arial"/>
+          <w:color w:val="000000"/>
+          <w:lang w:eastAsia="en-AU"/>
+        </w:rPr>
+        <w:tab/>
+      </w:r>
+      <w:r>
+        <w:rPr>
+          <w:rFonts w:ascii="Arial" w:eastAsia="Times New Roman" w:hAnsi="Arial" w:cs="Arial"/>
+          <w:color w:val="000000"/>
+          <w:lang w:eastAsia="en-AU"/>
+        </w:rPr>
+        <w:tab/>
+        <w:t>Storage Type: HDD</w:t>
+      </w:r>
+    </w:p>
+    <w:p>
+      <w:pPr>
+        <w:spacing w:after="0" w:line="240" w:lineRule="auto"/>
+        <w:rPr>
+          <w:rFonts w:ascii="Times New Roman" w:eastAsia="Times New Roman" w:hAnsi="Times New Roman" w:cs="Times New Roman"/>
+          <w:sz w:val="24"/>
+          <w:szCs w:val="24"/>
+          <w:lang w:eastAsia="en-AU"/>
+        </w:rPr>
+      </w:pPr>
+      <w:r>
+        <w:rPr>
+          <w:rFonts w:ascii="Arial" w:eastAsia="Times New Roman" w:hAnsi="Arial" w:cs="Arial"/>
+          <w:color w:val="000000"/>
+          <w:lang w:eastAsia="en-AU"/>
+        </w:rPr>
+        <w:tab/>
+      </w:r>
+      <w:r>
+        <w:rPr>
+          <w:rFonts w:ascii="Arial" w:eastAsia="Times New Roman" w:hAnsi="Arial" w:cs="Arial"/>
+          <w:color w:val="000000"/>
+          <w:lang w:eastAsia="en-AU"/>
+        </w:rPr>
+        <w:tab/>
+        <w:t>Storage Space for Appl</w:t>
+      </w:r>
+      <w:bookmarkStart w:id="3" w:name="_GoBack"/>
       <w:bookmarkEnd w:id="3"/>
-    </w:p>
-    <w:p/>
-    <w:p>
-      <w:pPr>
-        <w:rPr>
-          <w:rFonts w:cstheme="minorHAnsi"/>
-          <w:b/>
+      <w:r>
+        <w:rPr>
+          <w:rFonts w:ascii="Arial" w:eastAsia="Times New Roman" w:hAnsi="Arial" w:cs="Arial"/>
+          <w:color w:val="000000"/>
+          <w:lang w:eastAsia="en-AU"/>
+        </w:rPr>
+        <w:t>ication: 150MB</w:t>
+      </w:r>
+    </w:p>
+    <w:p>
+      <w:pPr>
+        <w:spacing w:after="0" w:line="240" w:lineRule="auto"/>
+        <w:rPr>
+          <w:rFonts w:ascii="Times New Roman" w:eastAsia="Times New Roman" w:hAnsi="Times New Roman" w:cs="Times New Roman"/>
           <w:sz w:val="24"/>
-        </w:rPr>
-      </w:pPr>
-      <w:r>
-        <w:rPr>
-          <w:rFonts w:cstheme="minorHAnsi"/>
-          <w:b/>
+          <w:szCs w:val="24"/>
+          <w:lang w:eastAsia="en-AU"/>
+        </w:rPr>
+      </w:pPr>
+      <w:r>
+        <w:rPr>
+          <w:rFonts w:ascii="Arial" w:eastAsia="Times New Roman" w:hAnsi="Arial" w:cs="Arial"/>
+          <w:color w:val="000000"/>
+          <w:lang w:eastAsia="en-AU"/>
+        </w:rPr>
+        <w:tab/>
+      </w:r>
+      <w:r>
+        <w:rPr>
+          <w:rFonts w:ascii="Arial" w:eastAsia="Times New Roman" w:hAnsi="Arial" w:cs="Arial"/>
+          <w:color w:val="000000"/>
+          <w:lang w:eastAsia="en-AU"/>
+        </w:rPr>
+        <w:tab/>
+        <w:t>Total Storage: 50GB</w:t>
+      </w:r>
+    </w:p>
+    <w:p>
+      <w:pPr>
+        <w:spacing w:after="0" w:line="240" w:lineRule="auto"/>
+        <w:rPr>
+          <w:rFonts w:ascii="Times New Roman" w:eastAsia="Times New Roman" w:hAnsi="Times New Roman" w:cs="Times New Roman"/>
           <w:sz w:val="24"/>
-        </w:rPr>
-        <w:t>Hardware:</w:t>
-      </w:r>
-    </w:p>
-    <w:p>
-      <w:pPr>
-        <w:pStyle w:val="ListParagraph"/>
+          <w:szCs w:val="24"/>
+          <w:lang w:eastAsia="en-AU"/>
+        </w:rPr>
+      </w:pPr>
+      <w:r>
+        <w:rPr>
+          <w:rFonts w:ascii="Arial" w:eastAsia="Times New Roman" w:hAnsi="Arial" w:cs="Arial"/>
+          <w:color w:val="000000"/>
+          <w:lang w:eastAsia="en-AU"/>
+        </w:rPr>
+        <w:tab/>
+      </w:r>
+      <w:r>
+        <w:rPr>
+          <w:rFonts w:ascii="Arial" w:eastAsia="Times New Roman" w:hAnsi="Arial" w:cs="Arial"/>
+          <w:color w:val="000000"/>
+          <w:lang w:eastAsia="en-AU"/>
+        </w:rPr>
+        <w:tab/>
+        <w:t>Operating System: Windows 7</w:t>
+      </w:r>
+    </w:p>
+    <w:p>
+      <w:pPr>
+        <w:spacing w:after="0" w:line="240" w:lineRule="auto"/>
+        <w:rPr>
+          <w:rFonts w:ascii="Times New Roman" w:eastAsia="Times New Roman" w:hAnsi="Times New Roman" w:cs="Times New Roman"/>
+          <w:sz w:val="24"/>
+          <w:szCs w:val="24"/>
+          <w:lang w:eastAsia="en-AU"/>
+        </w:rPr>
+      </w:pPr>
+      <w:r>
+        <w:rPr>
+          <w:rFonts w:ascii="Arial" w:eastAsia="Times New Roman" w:hAnsi="Arial" w:cs="Arial"/>
+          <w:color w:val="000000"/>
+          <w:lang w:eastAsia="en-AU"/>
+        </w:rPr>
+        <w:tab/>
+      </w:r>
+      <w:r>
+        <w:rPr>
+          <w:rFonts w:ascii="Arial" w:eastAsia="Times New Roman" w:hAnsi="Arial" w:cs="Arial"/>
+          <w:color w:val="000000"/>
+          <w:lang w:eastAsia="en-AU"/>
+        </w:rPr>
+        <w:tab/>
+        <w:t>Other Software: Microsoft.net Framework</w:t>
+      </w:r>
+    </w:p>
+    <w:p>
+      <w:pPr>
+        <w:spacing w:after="0" w:line="240" w:lineRule="auto"/>
+        <w:rPr>
+          <w:rFonts w:ascii="Times New Roman" w:eastAsia="Times New Roman" w:hAnsi="Times New Roman" w:cs="Times New Roman"/>
+          <w:sz w:val="24"/>
+          <w:szCs w:val="24"/>
+          <w:lang w:eastAsia="en-AU"/>
+        </w:rPr>
+      </w:pPr>
+      <w:r>
+        <w:rPr>
+          <w:rFonts w:ascii="Arial" w:eastAsia="Times New Roman" w:hAnsi="Arial" w:cs="Arial"/>
+          <w:color w:val="000000"/>
+          <w:lang w:eastAsia="en-AU"/>
+        </w:rPr>
+        <w:t>Recommended:</w:t>
+      </w:r>
+    </w:p>
+    <w:p>
+      <w:pPr>
+        <w:spacing w:after="0" w:line="240" w:lineRule="auto"/>
+        <w:rPr>
+          <w:rFonts w:ascii="Times New Roman" w:eastAsia="Times New Roman" w:hAnsi="Times New Roman" w:cs="Times New Roman"/>
+          <w:sz w:val="24"/>
+          <w:szCs w:val="24"/>
+          <w:lang w:eastAsia="en-AU"/>
+        </w:rPr>
+      </w:pPr>
+      <w:r>
+        <w:rPr>
+          <w:rFonts w:ascii="Arial" w:eastAsia="Times New Roman" w:hAnsi="Arial" w:cs="Arial"/>
+          <w:color w:val="000000"/>
+          <w:lang w:eastAsia="en-AU"/>
+        </w:rPr>
+        <w:tab/>
+      </w:r>
+      <w:r>
+        <w:rPr>
+          <w:rFonts w:ascii="Arial" w:eastAsia="Times New Roman" w:hAnsi="Arial" w:cs="Arial"/>
+          <w:color w:val="000000"/>
+          <w:lang w:eastAsia="en-AU"/>
+        </w:rPr>
+        <w:tab/>
+        <w:t xml:space="preserve">CPU: Intel Core i5-3210M / AMD a10 8700p / AMD </w:t>
+      </w:r>
+      <w:proofErr w:type="spellStart"/>
+      <w:r>
+        <w:rPr>
+          <w:rFonts w:ascii="Arial" w:eastAsia="Times New Roman" w:hAnsi="Arial" w:cs="Arial"/>
+          <w:color w:val="000000"/>
+          <w:lang w:eastAsia="en-AU"/>
+        </w:rPr>
+        <w:t>Ryzen</w:t>
+      </w:r>
+      <w:proofErr w:type="spellEnd"/>
+      <w:r>
+        <w:rPr>
+          <w:rFonts w:ascii="Arial" w:eastAsia="Times New Roman" w:hAnsi="Arial" w:cs="Arial"/>
+          <w:color w:val="000000"/>
+          <w:lang w:eastAsia="en-AU"/>
+        </w:rPr>
+        <w:t xml:space="preserve"> 3 1200 </w:t>
+      </w:r>
+    </w:p>
+    <w:p>
+      <w:pPr>
+        <w:spacing w:after="0" w:line="240" w:lineRule="auto"/>
+        <w:rPr>
+          <w:rFonts w:ascii="Times New Roman" w:eastAsia="Times New Roman" w:hAnsi="Times New Roman" w:cs="Times New Roman"/>
+          <w:sz w:val="24"/>
+          <w:szCs w:val="24"/>
+          <w:lang w:eastAsia="en-AU"/>
+        </w:rPr>
+      </w:pPr>
+      <w:r>
+        <w:rPr>
+          <w:rFonts w:ascii="Arial" w:eastAsia="Times New Roman" w:hAnsi="Arial" w:cs="Arial"/>
+          <w:color w:val="000000"/>
+          <w:lang w:eastAsia="en-AU"/>
+        </w:rPr>
+        <w:tab/>
+      </w:r>
+      <w:r>
+        <w:rPr>
+          <w:rFonts w:ascii="Arial" w:eastAsia="Times New Roman" w:hAnsi="Arial" w:cs="Arial"/>
+          <w:color w:val="000000"/>
+          <w:lang w:eastAsia="en-AU"/>
+        </w:rPr>
+        <w:tab/>
+        <w:t>RAM: 4GB</w:t>
+      </w:r>
+    </w:p>
+    <w:p>
+      <w:pPr>
+        <w:spacing w:after="0" w:line="240" w:lineRule="auto"/>
+        <w:ind w:left="720" w:firstLine="720"/>
+        <w:rPr>
+          <w:rFonts w:ascii="Times New Roman" w:eastAsia="Times New Roman" w:hAnsi="Times New Roman" w:cs="Times New Roman"/>
+          <w:sz w:val="24"/>
+          <w:szCs w:val="24"/>
+          <w:lang w:eastAsia="en-AU"/>
+        </w:rPr>
+      </w:pPr>
+      <w:r>
+        <w:rPr>
+          <w:rFonts w:ascii="Arial" w:eastAsia="Times New Roman" w:hAnsi="Arial" w:cs="Arial"/>
+          <w:color w:val="000000"/>
+          <w:lang w:eastAsia="en-AU"/>
+        </w:rPr>
+        <w:t>Storage Type: HDD</w:t>
+      </w:r>
+    </w:p>
+    <w:p>
+      <w:pPr>
+        <w:spacing w:after="0" w:line="240" w:lineRule="auto"/>
+        <w:ind w:left="720" w:firstLine="720"/>
+        <w:rPr>
+          <w:rFonts w:ascii="Times New Roman" w:eastAsia="Times New Roman" w:hAnsi="Times New Roman" w:cs="Times New Roman"/>
+          <w:sz w:val="24"/>
+          <w:szCs w:val="24"/>
+          <w:lang w:eastAsia="en-AU"/>
+        </w:rPr>
+      </w:pPr>
+      <w:r>
+        <w:rPr>
+          <w:rFonts w:ascii="Arial" w:eastAsia="Times New Roman" w:hAnsi="Arial" w:cs="Arial"/>
+          <w:color w:val="000000"/>
+          <w:lang w:eastAsia="en-AU"/>
+        </w:rPr>
+        <w:t>Storage Space for Application: 300MB</w:t>
+      </w:r>
+    </w:p>
+    <w:p>
+      <w:pPr>
+        <w:spacing w:after="0" w:line="240" w:lineRule="auto"/>
+        <w:rPr>
+          <w:rFonts w:ascii="Times New Roman" w:eastAsia="Times New Roman" w:hAnsi="Times New Roman" w:cs="Times New Roman"/>
+          <w:sz w:val="24"/>
+          <w:szCs w:val="24"/>
+          <w:lang w:eastAsia="en-AU"/>
+        </w:rPr>
+      </w:pPr>
+      <w:r>
+        <w:rPr>
+          <w:rFonts w:ascii="Arial" w:eastAsia="Times New Roman" w:hAnsi="Arial" w:cs="Arial"/>
+          <w:color w:val="000000"/>
+          <w:lang w:eastAsia="en-AU"/>
+        </w:rPr>
+        <w:tab/>
+      </w:r>
+      <w:r>
+        <w:rPr>
+          <w:rFonts w:ascii="Arial" w:eastAsia="Times New Roman" w:hAnsi="Arial" w:cs="Arial"/>
+          <w:color w:val="000000"/>
+          <w:lang w:eastAsia="en-AU"/>
+        </w:rPr>
+        <w:tab/>
+        <w:t>Total Storage: 100GB</w:t>
+      </w:r>
+    </w:p>
+    <w:p>
+      <w:pPr>
+        <w:spacing w:after="0" w:line="240" w:lineRule="auto"/>
+        <w:rPr>
+          <w:rFonts w:ascii="Times New Roman" w:eastAsia="Times New Roman" w:hAnsi="Times New Roman" w:cs="Times New Roman"/>
+          <w:sz w:val="24"/>
+          <w:szCs w:val="24"/>
+          <w:lang w:eastAsia="en-AU"/>
+        </w:rPr>
+      </w:pPr>
+      <w:r>
+        <w:rPr>
+          <w:rFonts w:ascii="Arial" w:eastAsia="Times New Roman" w:hAnsi="Arial" w:cs="Arial"/>
+          <w:color w:val="000000"/>
+          <w:lang w:eastAsia="en-AU"/>
+        </w:rPr>
+        <w:tab/>
+      </w:r>
+      <w:r>
+        <w:rPr>
+          <w:rFonts w:ascii="Arial" w:eastAsia="Times New Roman" w:hAnsi="Arial" w:cs="Arial"/>
+          <w:color w:val="000000"/>
+          <w:lang w:eastAsia="en-AU"/>
+        </w:rPr>
+        <w:tab/>
+        <w:t>Operating System: Windows 7, 10</w:t>
+      </w:r>
+    </w:p>
+    <w:p>
+      <w:pPr>
+        <w:spacing w:after="0" w:line="240" w:lineRule="auto"/>
+        <w:rPr>
+          <w:rFonts w:ascii="Times New Roman" w:eastAsia="Times New Roman" w:hAnsi="Times New Roman" w:cs="Times New Roman"/>
+          <w:sz w:val="24"/>
+          <w:szCs w:val="24"/>
+          <w:lang w:eastAsia="en-AU"/>
+        </w:rPr>
+      </w:pPr>
+      <w:r>
+        <w:rPr>
+          <w:rFonts w:ascii="Arial" w:eastAsia="Times New Roman" w:hAnsi="Arial" w:cs="Arial"/>
+          <w:color w:val="000000"/>
+          <w:lang w:eastAsia="en-AU"/>
+        </w:rPr>
+        <w:tab/>
+      </w:r>
+      <w:r>
+        <w:rPr>
+          <w:rFonts w:ascii="Arial" w:eastAsia="Times New Roman" w:hAnsi="Arial" w:cs="Arial"/>
+          <w:color w:val="000000"/>
+          <w:lang w:eastAsia="en-AU"/>
+        </w:rPr>
+        <w:tab/>
+        <w:t>Other Software: Microsoft.net Framework</w:t>
+      </w:r>
+    </w:p>
+    <w:p>
+      <w:pPr>
+        <w:spacing w:after="0" w:line="240" w:lineRule="auto"/>
+        <w:rPr>
+          <w:rFonts w:ascii="Times New Roman" w:eastAsia="Times New Roman" w:hAnsi="Times New Roman" w:cs="Times New Roman"/>
+          <w:sz w:val="24"/>
+          <w:szCs w:val="24"/>
+          <w:lang w:eastAsia="en-AU"/>
+        </w:rPr>
+      </w:pPr>
+      <w:r>
+        <w:rPr>
+          <w:rFonts w:ascii="Arial" w:eastAsia="Times New Roman" w:hAnsi="Arial" w:cs="Arial"/>
+          <w:color w:val="000000"/>
+          <w:lang w:eastAsia="en-AU"/>
+        </w:rPr>
+        <w:tab/>
+      </w:r>
+      <w:r>
+        <w:rPr>
+          <w:rFonts w:ascii="Arial" w:eastAsia="Times New Roman" w:hAnsi="Arial" w:cs="Arial"/>
+          <w:color w:val="000000"/>
+          <w:lang w:eastAsia="en-AU"/>
+        </w:rPr>
+        <w:tab/>
+      </w:r>
+    </w:p>
+    <w:p>
+      <w:pPr>
+        <w:spacing w:after="0" w:line="240" w:lineRule="auto"/>
+        <w:rPr>
+          <w:rFonts w:ascii="Times New Roman" w:eastAsia="Times New Roman" w:hAnsi="Times New Roman" w:cs="Times New Roman"/>
+          <w:sz w:val="24"/>
+          <w:szCs w:val="24"/>
+          <w:lang w:eastAsia="en-AU"/>
+        </w:rPr>
+      </w:pPr>
+      <w:r>
+        <w:rPr>
+          <w:rFonts w:ascii="Arial" w:eastAsia="Times New Roman" w:hAnsi="Arial" w:cs="Arial"/>
+          <w:color w:val="000000"/>
+          <w:lang w:eastAsia="en-AU"/>
+        </w:rPr>
+        <w:t>Software - including licence requirements e.g. operating system, database management system (Windows 7 or higher, Microsoft.net framework)</w:t>
+      </w:r>
+    </w:p>
+    <w:p>
+      <w:pPr>
+        <w:spacing w:after="0" w:line="240" w:lineRule="auto"/>
+        <w:rPr>
+          <w:rFonts w:ascii="Times New Roman" w:eastAsia="Times New Roman" w:hAnsi="Times New Roman" w:cs="Times New Roman"/>
+          <w:sz w:val="24"/>
+          <w:szCs w:val="24"/>
+          <w:lang w:eastAsia="en-AU"/>
+        </w:rPr>
+      </w:pPr>
+    </w:p>
+    <w:p>
+      <w:pPr>
+        <w:spacing w:after="0" w:line="240" w:lineRule="auto"/>
+        <w:rPr>
+          <w:rFonts w:ascii="Times New Roman" w:eastAsia="Times New Roman" w:hAnsi="Times New Roman" w:cs="Times New Roman"/>
+          <w:sz w:val="24"/>
+          <w:szCs w:val="24"/>
+          <w:lang w:eastAsia="en-AU"/>
+        </w:rPr>
+      </w:pPr>
+      <w:r>
+        <w:rPr>
+          <w:rFonts w:ascii="Arial" w:eastAsia="Times New Roman" w:hAnsi="Arial" w:cs="Arial"/>
+          <w:color w:val="000000"/>
+          <w:lang w:eastAsia="en-AU"/>
+        </w:rPr>
+        <w:t>Peripherals:</w:t>
+      </w:r>
+    </w:p>
+    <w:p>
+      <w:pPr>
         <w:numPr>
           <w:ilvl w:val="0"/>
-          <w:numId w:val="1"/>
+          <w:numId w:val="6"/>
         </w:numPr>
-        <w:rPr>
-          <w:rFonts w:cstheme="minorHAnsi"/>
-          <w:sz w:val="24"/>
-        </w:rPr>
-      </w:pPr>
-      <w:r>
-        <w:rPr>
-          <w:rFonts w:cstheme="minorHAnsi"/>
-          <w:sz w:val="24"/>
-        </w:rPr>
-        <w:t xml:space="preserve">Desktop computer </w:t>
-      </w:r>
-      <w:r>
-        <w:rPr>
-          <w:rFonts w:cstheme="minorHAnsi"/>
-          <w:sz w:val="24"/>
-        </w:rPr>
-        <w:t xml:space="preserve">OR sufficient laptop </w:t>
-      </w:r>
-    </w:p>
-    <w:p>
-      <w:pPr>
-        <w:pStyle w:val="ListParagraph"/>
+        <w:spacing w:after="0" w:line="240" w:lineRule="auto"/>
+        <w:ind w:left="1440"/>
+        <w:textAlignment w:val="baseline"/>
+        <w:rPr>
+          <w:rFonts w:ascii="Arial" w:eastAsia="Times New Roman" w:hAnsi="Arial" w:cs="Arial"/>
+          <w:color w:val="000000"/>
+          <w:lang w:eastAsia="en-AU"/>
+        </w:rPr>
+      </w:pPr>
+      <w:r>
+        <w:rPr>
+          <w:rFonts w:ascii="Arial" w:eastAsia="Times New Roman" w:hAnsi="Arial" w:cs="Arial"/>
+          <w:color w:val="000000"/>
+          <w:lang w:eastAsia="en-AU"/>
+        </w:rPr>
+        <w:t xml:space="preserve">Keyboard: </w:t>
+      </w:r>
+      <w:r>
+        <w:rPr>
+          <w:rFonts w:ascii="Arial" w:eastAsia="Times New Roman" w:hAnsi="Arial" w:cs="Arial"/>
+          <w:b/>
+          <w:bCs/>
+          <w:color w:val="000000"/>
+          <w:lang w:eastAsia="en-AU"/>
+        </w:rPr>
+        <w:t>Recommended</w:t>
+      </w:r>
+      <w:r>
+        <w:rPr>
+          <w:rFonts w:ascii="Arial" w:eastAsia="Times New Roman" w:hAnsi="Arial" w:cs="Arial"/>
+          <w:color w:val="000000"/>
+          <w:lang w:eastAsia="en-AU"/>
+        </w:rPr>
+        <w:t xml:space="preserve"> Logitech K120 OR any QWERTY keyboard which supports </w:t>
+      </w:r>
+      <w:proofErr w:type="spellStart"/>
+      <w:r>
+        <w:rPr>
+          <w:rFonts w:ascii="Arial" w:eastAsia="Times New Roman" w:hAnsi="Arial" w:cs="Arial"/>
+          <w:color w:val="000000"/>
+          <w:lang w:eastAsia="en-AU"/>
+        </w:rPr>
+        <w:t>numpad</w:t>
+      </w:r>
+      <w:proofErr w:type="spellEnd"/>
+      <w:r>
+        <w:rPr>
+          <w:rFonts w:ascii="Arial" w:eastAsia="Times New Roman" w:hAnsi="Arial" w:cs="Arial"/>
+          <w:color w:val="000000"/>
+          <w:lang w:eastAsia="en-AU"/>
+        </w:rPr>
+        <w:t xml:space="preserve"> and windows.</w:t>
+      </w:r>
+    </w:p>
+    <w:p>
+      <w:pPr>
         <w:numPr>
           <w:ilvl w:val="0"/>
-          <w:numId w:val="1"/>
+          <w:numId w:val="6"/>
         </w:numPr>
-        <w:rPr>
-          <w:rFonts w:cstheme="minorHAnsi"/>
-          <w:sz w:val="24"/>
-        </w:rPr>
-      </w:pPr>
-      <w:r>
-        <w:rPr>
-          <w:rFonts w:cstheme="minorHAnsi"/>
-          <w:sz w:val="24"/>
-        </w:rPr>
-        <w:t>RAM: 8</w:t>
-      </w:r>
-      <w:r>
-        <w:rPr>
-          <w:rFonts w:cstheme="minorHAnsi"/>
-          <w:sz w:val="24"/>
-        </w:rPr>
-        <w:t>GB</w:t>
-      </w:r>
-      <w:r>
-        <w:rPr>
-          <w:rFonts w:cstheme="minorHAnsi"/>
-          <w:sz w:val="24"/>
-        </w:rPr>
-        <w:t>+</w:t>
-      </w:r>
-      <w:r>
-        <w:rPr>
-          <w:rFonts w:cstheme="minorHAnsi"/>
-          <w:sz w:val="24"/>
-        </w:rPr>
-        <w:t xml:space="preserve"> </w:t>
-      </w:r>
-    </w:p>
-    <w:p>
-      <w:pPr>
-        <w:pStyle w:val="ListParagraph"/>
+        <w:spacing w:after="0" w:line="240" w:lineRule="auto"/>
+        <w:ind w:left="1440"/>
+        <w:textAlignment w:val="baseline"/>
+        <w:rPr>
+          <w:rFonts w:ascii="Arial" w:eastAsia="Times New Roman" w:hAnsi="Arial" w:cs="Arial"/>
+          <w:color w:val="000000"/>
+          <w:lang w:eastAsia="en-AU"/>
+        </w:rPr>
+      </w:pPr>
+      <w:r>
+        <w:rPr>
+          <w:rFonts w:ascii="Arial" w:eastAsia="Times New Roman" w:hAnsi="Arial" w:cs="Arial"/>
+          <w:color w:val="000000"/>
+          <w:lang w:eastAsia="en-AU"/>
+        </w:rPr>
+        <w:t>Mouse: wired or wireless mouse</w:t>
+      </w:r>
+    </w:p>
+    <w:p>
+      <w:pPr>
         <w:numPr>
           <w:ilvl w:val="0"/>
-          <w:numId w:val="1"/>
+          <w:numId w:val="6"/>
         </w:numPr>
-        <w:rPr>
-          <w:rFonts w:cstheme="minorHAnsi"/>
-          <w:sz w:val="24"/>
-        </w:rPr>
-      </w:pPr>
-      <w:r>
-        <w:rPr>
-          <w:rFonts w:cstheme="minorHAnsi"/>
-          <w:sz w:val="24"/>
-        </w:rPr>
-        <w:t>CPU:</w:t>
-      </w:r>
-      <w:r>
-        <w:rPr>
-          <w:rFonts w:cstheme="minorHAnsi"/>
-          <w:sz w:val="24"/>
-        </w:rPr>
-        <w:t xml:space="preserve"> </w:t>
-      </w:r>
-      <w:r>
-        <w:rPr>
-          <w:rFonts w:cstheme="minorHAnsi"/>
-          <w:sz w:val="24"/>
-        </w:rPr>
-        <w:t xml:space="preserve">At least </w:t>
-      </w:r>
-      <w:r>
-        <w:rPr>
-          <w:rFonts w:cstheme="minorHAnsi"/>
-          <w:sz w:val="24"/>
-        </w:rPr>
-        <w:t>2</w:t>
-      </w:r>
-      <w:r>
-        <w:rPr>
-          <w:rFonts w:cstheme="minorHAnsi"/>
-          <w:sz w:val="24"/>
-        </w:rPr>
-        <w:t>.5</w:t>
-      </w:r>
-      <w:r>
-        <w:rPr>
-          <w:rFonts w:cstheme="minorHAnsi"/>
-          <w:sz w:val="24"/>
-        </w:rPr>
-        <w:t>Ghz - 4 Core CPU</w:t>
-      </w:r>
-      <w:r>
-        <w:rPr>
-          <w:rFonts w:cstheme="minorHAnsi"/>
-          <w:sz w:val="24"/>
-        </w:rPr>
-        <w:t xml:space="preserve"> </w:t>
-      </w:r>
-    </w:p>
-    <w:p>
-      <w:pPr>
-        <w:pStyle w:val="ListParagraph"/>
+        <w:spacing w:after="0" w:line="240" w:lineRule="auto"/>
+        <w:ind w:left="1440"/>
+        <w:textAlignment w:val="baseline"/>
+        <w:rPr>
+          <w:rFonts w:ascii="Arial" w:eastAsia="Times New Roman" w:hAnsi="Arial" w:cs="Arial"/>
+          <w:color w:val="000000"/>
+          <w:lang w:eastAsia="en-AU"/>
+        </w:rPr>
+      </w:pPr>
+      <w:r>
+        <w:rPr>
+          <w:rFonts w:ascii="Arial" w:eastAsia="Times New Roman" w:hAnsi="Arial" w:cs="Arial"/>
+          <w:color w:val="000000"/>
+          <w:lang w:eastAsia="en-AU"/>
+        </w:rPr>
+        <w:t>Screen: 16:9 aspect ratio monitor</w:t>
+      </w:r>
+    </w:p>
+    <w:p>
+      <w:pPr>
         <w:numPr>
           <w:ilvl w:val="0"/>
-          <w:numId w:val="1"/>
+          <w:numId w:val="6"/>
         </w:numPr>
-        <w:rPr>
-          <w:rFonts w:cstheme="minorHAnsi"/>
-          <w:sz w:val="24"/>
-        </w:rPr>
-      </w:pPr>
-      <w:r>
-        <w:rPr>
-          <w:rFonts w:cstheme="minorHAnsi"/>
-          <w:sz w:val="24"/>
-        </w:rPr>
-        <w:t>Storage: 250</w:t>
-      </w:r>
-      <w:r>
-        <w:rPr>
-          <w:rFonts w:cstheme="minorHAnsi"/>
-          <w:sz w:val="24"/>
-        </w:rPr>
-        <w:t>GB</w:t>
-      </w:r>
-      <w:r>
-        <w:rPr>
-          <w:rFonts w:cstheme="minorHAnsi"/>
-          <w:sz w:val="24"/>
-        </w:rPr>
-        <w:t>+</w:t>
-      </w:r>
-      <w:r>
-        <w:rPr>
-          <w:rFonts w:cstheme="minorHAnsi"/>
-          <w:sz w:val="24"/>
-        </w:rPr>
-        <w:t xml:space="preserve"> of Storage</w:t>
-      </w:r>
-    </w:p>
-    <w:p>
-      <w:pPr>
-        <w:rPr>
-          <w:rFonts w:cstheme="minorHAnsi"/>
-          <w:b/>
-          <w:sz w:val="24"/>
-        </w:rPr>
-      </w:pPr>
-      <w:r>
-        <w:rPr>
-          <w:rFonts w:cstheme="minorHAnsi"/>
-          <w:b/>
-          <w:sz w:val="24"/>
-        </w:rPr>
-        <w:t>Software:</w:t>
-      </w:r>
-    </w:p>
-    <w:p>
-      <w:pPr>
-        <w:pStyle w:val="ListParagraph"/>
+        <w:spacing w:after="0" w:line="240" w:lineRule="auto"/>
+        <w:ind w:left="1440"/>
+        <w:textAlignment w:val="baseline"/>
+        <w:rPr>
+          <w:rFonts w:ascii="Arial" w:eastAsia="Times New Roman" w:hAnsi="Arial" w:cs="Arial"/>
+          <w:color w:val="000000"/>
+          <w:lang w:eastAsia="en-AU"/>
+        </w:rPr>
+      </w:pPr>
+      <w:r>
+        <w:rPr>
+          <w:rFonts w:ascii="Arial" w:eastAsia="Times New Roman" w:hAnsi="Arial" w:cs="Arial"/>
+          <w:color w:val="000000"/>
+          <w:lang w:eastAsia="en-AU"/>
+        </w:rPr>
+        <w:t xml:space="preserve">Printer and Scanner: </w:t>
+      </w:r>
+      <w:r>
+        <w:rPr>
+          <w:rFonts w:ascii="Arial" w:eastAsia="Times New Roman" w:hAnsi="Arial" w:cs="Arial"/>
+          <w:b/>
+          <w:bCs/>
+          <w:color w:val="000000"/>
+          <w:lang w:eastAsia="en-AU"/>
+        </w:rPr>
+        <w:t>Recommended</w:t>
+      </w:r>
+      <w:r>
+        <w:rPr>
+          <w:rFonts w:ascii="Arial" w:eastAsia="Times New Roman" w:hAnsi="Arial" w:cs="Arial"/>
+          <w:color w:val="000000"/>
+          <w:lang w:eastAsia="en-AU"/>
+        </w:rPr>
+        <w:t xml:space="preserve"> Fuji Xerox CM405df</w:t>
+      </w:r>
+    </w:p>
+    <w:p>
+      <w:pPr>
         <w:numPr>
           <w:ilvl w:val="0"/>
-          <w:numId w:val="1"/>
+          <w:numId w:val="6"/>
         </w:numPr>
-        <w:rPr>
-          <w:rFonts w:cstheme="minorHAnsi"/>
+        <w:spacing w:after="0" w:line="240" w:lineRule="auto"/>
+        <w:ind w:left="1440"/>
+        <w:textAlignment w:val="baseline"/>
+        <w:rPr>
+          <w:rFonts w:ascii="Arial" w:eastAsia="Times New Roman" w:hAnsi="Arial" w:cs="Arial"/>
+          <w:color w:val="000000"/>
+          <w:lang w:eastAsia="en-AU"/>
+        </w:rPr>
+      </w:pPr>
+      <w:r>
+        <w:rPr>
+          <w:rFonts w:ascii="Arial" w:eastAsia="Times New Roman" w:hAnsi="Arial" w:cs="Arial"/>
+          <w:color w:val="000000"/>
+          <w:lang w:eastAsia="en-AU"/>
+        </w:rPr>
+        <w:t>Modem: D-Link DIR-878 Gigabit Modem Router</w:t>
+      </w:r>
+    </w:p>
+    <w:p>
+      <w:pPr>
+        <w:spacing w:after="0" w:line="240" w:lineRule="auto"/>
+        <w:rPr>
+          <w:rFonts w:ascii="Times New Roman" w:eastAsia="Times New Roman" w:hAnsi="Times New Roman" w:cs="Times New Roman"/>
           <w:sz w:val="24"/>
-        </w:rPr>
-      </w:pPr>
-      <w:r>
-        <w:rPr>
-          <w:rFonts w:cstheme="minorHAnsi"/>
+          <w:szCs w:val="24"/>
+          <w:lang w:eastAsia="en-AU"/>
+        </w:rPr>
+      </w:pPr>
+      <w:r>
+        <w:rPr>
+          <w:rFonts w:ascii="Arial" w:eastAsia="Times New Roman" w:hAnsi="Arial" w:cs="Arial"/>
+          <w:color w:val="000000"/>
+          <w:lang w:eastAsia="en-AU"/>
+        </w:rPr>
+        <w:t xml:space="preserve">Laptops: </w:t>
+      </w:r>
+    </w:p>
+    <w:p>
+      <w:pPr>
+        <w:numPr>
+          <w:ilvl w:val="0"/>
+          <w:numId w:val="7"/>
+        </w:numPr>
+        <w:spacing w:after="0" w:line="240" w:lineRule="auto"/>
+        <w:ind w:left="1440"/>
+        <w:textAlignment w:val="baseline"/>
+        <w:rPr>
+          <w:rFonts w:ascii="Arial" w:eastAsia="Times New Roman" w:hAnsi="Arial" w:cs="Arial"/>
+          <w:color w:val="000000"/>
+          <w:lang w:eastAsia="en-AU"/>
+        </w:rPr>
+      </w:pPr>
+      <w:r>
+        <w:rPr>
+          <w:rFonts w:ascii="Arial" w:eastAsia="Times New Roman" w:hAnsi="Arial" w:cs="Arial"/>
+          <w:color w:val="000000"/>
+          <w:lang w:eastAsia="en-AU"/>
+        </w:rPr>
+        <w:t>CPU: 2.0Ghz</w:t>
+      </w:r>
+    </w:p>
+    <w:p>
+      <w:pPr>
+        <w:numPr>
+          <w:ilvl w:val="0"/>
+          <w:numId w:val="7"/>
+        </w:numPr>
+        <w:spacing w:after="0" w:line="240" w:lineRule="auto"/>
+        <w:ind w:left="1440"/>
+        <w:textAlignment w:val="baseline"/>
+        <w:rPr>
+          <w:rFonts w:ascii="Arial" w:eastAsia="Times New Roman" w:hAnsi="Arial" w:cs="Arial"/>
+          <w:color w:val="000000"/>
+          <w:lang w:eastAsia="en-AU"/>
+        </w:rPr>
+      </w:pPr>
+      <w:r>
+        <w:rPr>
+          <w:rFonts w:ascii="Arial" w:eastAsia="Times New Roman" w:hAnsi="Arial" w:cs="Arial"/>
+          <w:color w:val="000000"/>
+          <w:lang w:eastAsia="en-AU"/>
+        </w:rPr>
+        <w:t>RAM: 8GB+</w:t>
+      </w:r>
+    </w:p>
+    <w:p>
+      <w:pPr>
+        <w:numPr>
+          <w:ilvl w:val="0"/>
+          <w:numId w:val="7"/>
+        </w:numPr>
+        <w:spacing w:after="0" w:line="240" w:lineRule="auto"/>
+        <w:ind w:left="1440"/>
+        <w:textAlignment w:val="baseline"/>
+        <w:rPr>
+          <w:rFonts w:ascii="Arial" w:eastAsia="Times New Roman" w:hAnsi="Arial" w:cs="Arial"/>
+          <w:color w:val="000000"/>
+          <w:lang w:eastAsia="en-AU"/>
+        </w:rPr>
+      </w:pPr>
+      <w:r>
+        <w:rPr>
+          <w:rFonts w:ascii="Arial" w:eastAsia="Times New Roman" w:hAnsi="Arial" w:cs="Arial"/>
+          <w:color w:val="000000"/>
+          <w:lang w:eastAsia="en-AU"/>
+        </w:rPr>
+        <w:t>Storage: 250GB+</w:t>
+      </w:r>
+    </w:p>
+    <w:p>
+      <w:pPr>
+        <w:numPr>
+          <w:ilvl w:val="0"/>
+          <w:numId w:val="7"/>
+        </w:numPr>
+        <w:spacing w:after="0" w:line="240" w:lineRule="auto"/>
+        <w:ind w:left="1440"/>
+        <w:textAlignment w:val="baseline"/>
+        <w:rPr>
+          <w:rFonts w:ascii="Arial" w:eastAsia="Times New Roman" w:hAnsi="Arial" w:cs="Arial"/>
+          <w:color w:val="000000"/>
+          <w:lang w:eastAsia="en-AU"/>
+        </w:rPr>
+      </w:pPr>
+      <w:r>
+        <w:rPr>
+          <w:rFonts w:ascii="Arial" w:eastAsia="Times New Roman" w:hAnsi="Arial" w:cs="Arial"/>
+          <w:color w:val="000000"/>
+          <w:lang w:eastAsia="en-AU"/>
+        </w:rPr>
+        <w:t>Anti-Virus software</w:t>
+      </w:r>
+    </w:p>
+    <w:p>
+      <w:pPr>
+        <w:spacing w:after="0" w:line="240" w:lineRule="auto"/>
+        <w:rPr>
+          <w:rFonts w:ascii="Times New Roman" w:eastAsia="Times New Roman" w:hAnsi="Times New Roman" w:cs="Times New Roman"/>
           <w:sz w:val="24"/>
-        </w:rPr>
-        <w:t>Windows 10</w:t>
-      </w:r>
-    </w:p>
-    <w:p>
-      <w:pPr>
-        <w:rPr>
-          <w:rFonts w:ascii="Century Gothic" w:eastAsiaTheme="majorEastAsia" w:hAnsi="Century Gothic" w:cstheme="majorBidi"/>
-          <w:b/>
-          <w:color w:val="FFFFFF" w:themeColor="background1"/>
-          <w:sz w:val="44"/>
-          <w:szCs w:val="26"/>
-        </w:rPr>
-      </w:pPr>
-    </w:p>
-    <w:p>
-      <w:pPr>
-        <w:rPr>
-          <w:rFonts w:ascii="Century Gothic" w:eastAsiaTheme="majorEastAsia" w:hAnsi="Century Gothic" w:cstheme="majorBidi"/>
-          <w:b/>
-          <w:color w:val="FFFFFF" w:themeColor="background1"/>
-          <w:sz w:val="44"/>
-          <w:szCs w:val="26"/>
-        </w:rPr>
-      </w:pPr>
-    </w:p>
-    <w:p>
-      <w:pPr>
-        <w:rPr>
-          <w:rFonts w:ascii="Century Gothic" w:eastAsiaTheme="majorEastAsia" w:hAnsi="Century Gothic" w:cstheme="majorBidi"/>
-          <w:b/>
-          <w:color w:val="FFFFFF" w:themeColor="background1"/>
-          <w:sz w:val="44"/>
-          <w:szCs w:val="26"/>
-        </w:rPr>
-      </w:pPr>
-    </w:p>
-    <w:p>
-      <w:pPr>
-        <w:rPr>
-          <w:rFonts w:ascii="Century Gothic" w:eastAsiaTheme="majorEastAsia" w:hAnsi="Century Gothic" w:cstheme="majorBidi"/>
-          <w:b/>
-          <w:color w:val="FFFFFF" w:themeColor="background1"/>
-          <w:sz w:val="44"/>
-          <w:szCs w:val="26"/>
-        </w:rPr>
-      </w:pPr>
-    </w:p>
-    <w:p>
-      <w:pPr>
-        <w:rPr>
-          <w:rFonts w:ascii="Century Gothic" w:eastAsiaTheme="majorEastAsia" w:hAnsi="Century Gothic" w:cstheme="majorBidi"/>
-          <w:b/>
-          <w:color w:val="FFFFFF" w:themeColor="background1"/>
-          <w:sz w:val="44"/>
-          <w:szCs w:val="26"/>
-        </w:rPr>
-      </w:pPr>
-    </w:p>
-    <w:p>
-      <w:pPr>
-        <w:rPr>
-          <w:rFonts w:cstheme="minorHAnsi"/>
-          <w:sz w:val="32"/>
-        </w:rPr>
-      </w:pPr>
-    </w:p>
-    <w:p>
-      <w:pPr>
-        <w:rPr>
-          <w:rFonts w:cstheme="minorHAnsi"/>
-          <w:sz w:val="32"/>
-        </w:rPr>
-      </w:pPr>
-    </w:p>
-    <w:p>
-      <w:pPr>
-        <w:rPr>
-          <w:rFonts w:cstheme="minorHAnsi"/>
-          <w:sz w:val="32"/>
-        </w:rPr>
-      </w:pPr>
-    </w:p>
-    <w:p>
-      <w:pPr>
-        <w:rPr>
-          <w:rFonts w:cstheme="minorHAnsi"/>
-          <w:sz w:val="32"/>
-        </w:rPr>
-      </w:pPr>
-    </w:p>
-    <w:p>
-      <w:pPr>
-        <w:rPr>
-          <w:rFonts w:cstheme="minorHAnsi"/>
-          <w:sz w:val="32"/>
-        </w:rPr>
-      </w:pPr>
+          <w:szCs w:val="24"/>
+          <w:lang w:eastAsia="en-AU"/>
+        </w:rPr>
+      </w:pPr>
+    </w:p>
+    <w:p>
+      <w:pPr>
+        <w:spacing w:after="0" w:line="240" w:lineRule="auto"/>
+        <w:rPr>
+          <w:rFonts w:ascii="Times New Roman" w:eastAsia="Times New Roman" w:hAnsi="Times New Roman" w:cs="Times New Roman"/>
+          <w:sz w:val="24"/>
+          <w:szCs w:val="24"/>
+          <w:lang w:eastAsia="en-AU"/>
+        </w:rPr>
+      </w:pPr>
+      <w:r>
+        <w:rPr>
+          <w:rFonts w:ascii="Arial" w:eastAsia="Times New Roman" w:hAnsi="Arial" w:cs="Arial"/>
+          <w:color w:val="000000"/>
+          <w:lang w:eastAsia="en-AU"/>
+        </w:rPr>
+        <w:t xml:space="preserve">Mobile Phones: </w:t>
+      </w:r>
+    </w:p>
+    <w:p>
+      <w:pPr>
+        <w:numPr>
+          <w:ilvl w:val="0"/>
+          <w:numId w:val="8"/>
+        </w:numPr>
+        <w:spacing w:before="80" w:after="0" w:line="240" w:lineRule="auto"/>
+        <w:ind w:left="1440"/>
+        <w:textAlignment w:val="baseline"/>
+        <w:rPr>
+          <w:rFonts w:ascii="Arial" w:eastAsia="Times New Roman" w:hAnsi="Arial" w:cs="Arial"/>
+          <w:color w:val="000000"/>
+          <w:lang w:eastAsia="en-AU"/>
+        </w:rPr>
+      </w:pPr>
+      <w:r>
+        <w:rPr>
+          <w:rFonts w:ascii="Arial" w:eastAsia="Times New Roman" w:hAnsi="Arial" w:cs="Arial"/>
+          <w:color w:val="000000"/>
+          <w:lang w:eastAsia="en-AU"/>
+        </w:rPr>
+        <w:t>Android Marshmallow or Oreo</w:t>
+      </w:r>
+    </w:p>
+    <w:p>
+      <w:pPr>
+        <w:numPr>
+          <w:ilvl w:val="0"/>
+          <w:numId w:val="8"/>
+        </w:numPr>
+        <w:spacing w:after="80" w:line="240" w:lineRule="auto"/>
+        <w:ind w:left="1440"/>
+        <w:textAlignment w:val="baseline"/>
+        <w:rPr>
+          <w:rFonts w:ascii="Arial" w:eastAsia="Times New Roman" w:hAnsi="Arial" w:cs="Arial"/>
+          <w:color w:val="000000"/>
+          <w:lang w:eastAsia="en-AU"/>
+        </w:rPr>
+      </w:pPr>
+      <w:r>
+        <w:rPr>
+          <w:rFonts w:ascii="Arial" w:eastAsia="Times New Roman" w:hAnsi="Arial" w:cs="Arial"/>
+          <w:color w:val="000000"/>
+          <w:lang w:eastAsia="en-AU"/>
+        </w:rPr>
+        <w:t>IOS 12</w:t>
+      </w:r>
+    </w:p>
+    <w:p>
+      <w:pPr>
+        <w:spacing w:after="0" w:line="240" w:lineRule="auto"/>
+        <w:rPr>
+          <w:rFonts w:ascii="Times New Roman" w:eastAsia="Times New Roman" w:hAnsi="Times New Roman" w:cs="Times New Roman"/>
+          <w:sz w:val="24"/>
+          <w:szCs w:val="24"/>
+          <w:lang w:eastAsia="en-AU"/>
+        </w:rPr>
+      </w:pPr>
+      <w:r>
+        <w:rPr>
+          <w:rFonts w:ascii="Arial" w:eastAsia="Times New Roman" w:hAnsi="Arial" w:cs="Arial"/>
+          <w:color w:val="000000"/>
+          <w:lang w:eastAsia="en-AU"/>
+        </w:rPr>
+        <w:t xml:space="preserve">Computer Tablets: </w:t>
+      </w:r>
+    </w:p>
+    <w:p>
+      <w:pPr>
+        <w:numPr>
+          <w:ilvl w:val="0"/>
+          <w:numId w:val="9"/>
+        </w:numPr>
+        <w:spacing w:after="0" w:line="240" w:lineRule="auto"/>
+        <w:ind w:left="1440"/>
+        <w:textAlignment w:val="baseline"/>
+        <w:rPr>
+          <w:rFonts w:ascii="Arial" w:eastAsia="Times New Roman" w:hAnsi="Arial" w:cs="Arial"/>
+          <w:color w:val="000000"/>
+          <w:lang w:eastAsia="en-AU"/>
+        </w:rPr>
+      </w:pPr>
+      <w:r>
+        <w:rPr>
+          <w:rFonts w:ascii="Arial" w:eastAsia="Times New Roman" w:hAnsi="Arial" w:cs="Arial"/>
+          <w:color w:val="000000"/>
+          <w:lang w:eastAsia="en-AU"/>
+        </w:rPr>
+        <w:t>Require Windows OS</w:t>
+      </w:r>
     </w:p>
     <w:bookmarkStart w:id="4" w:name="_Toc531174594"/>
     <w:p>
@@ -2550,7 +3148,6 @@
         </w:rPr>
       </w:pPr>
     </w:p>
-    <w:bookmarkStart w:id="5" w:name="_Toc531174595"/>
     <w:p>
       <w:pPr>
         <w:pStyle w:val="Heading2"/>
@@ -2559,6 +3156,7 @@
           <w:b/>
         </w:rPr>
       </w:pPr>
+      <w:bookmarkStart w:id="5" w:name="_Toc531174595"/>
       <w:r>
         <w:rPr>
           <w:rFonts w:asciiTheme="minorHAnsi" w:hAnsiTheme="minorHAnsi" w:cstheme="minorHAnsi"/>
@@ -2616,14 +3214,36 @@
                             <w:r>
                               <w:t xml:space="preserve">Figure </w:t>
                             </w:r>
-                            <w:fldSimple w:instr=" SEQ Figure \* ARABIC ">
-                              <w:r>
-                                <w:rPr>
-                                  <w:noProof/>
-                                </w:rPr>
-                                <w:t>1</w:t>
-                              </w:r>
-                            </w:fldSimple>
+                            <w:r>
+                              <w:rPr>
+                                <w:noProof/>
+                              </w:rPr>
+                              <w:fldChar w:fldCharType="begin"/>
+                            </w:r>
+                            <w:r>
+                              <w:rPr>
+                                <w:noProof/>
+                              </w:rPr>
+                              <w:instrText xml:space="preserve"> SEQ Figure \* ARABIC </w:instrText>
+                            </w:r>
+                            <w:r>
+                              <w:rPr>
+                                <w:noProof/>
+                              </w:rPr>
+                              <w:fldChar w:fldCharType="separate"/>
+                            </w:r>
+                            <w:r>
+                              <w:rPr>
+                                <w:noProof/>
+                              </w:rPr>
+                              <w:t>1</w:t>
+                            </w:r>
+                            <w:r>
+                              <w:rPr>
+                                <w:noProof/>
+                              </w:rPr>
+                              <w:fldChar w:fldCharType="end"/>
+                            </w:r>
                             <w:r>
                               <w:t xml:space="preserve">: Login page at </w:t>
                             </w:r>
@@ -2670,12 +3290,21 @@
                         <w:t xml:space="preserve">Figure </w:t>
                       </w:r>
                       <w:r>
+                        <w:rPr>
+                          <w:noProof/>
+                        </w:rPr>
                         <w:fldChar w:fldCharType="begin"/>
                       </w:r>
                       <w:r>
+                        <w:rPr>
+                          <w:noProof/>
+                        </w:rPr>
                         <w:instrText xml:space="preserve"> SEQ Figure \* ARABIC </w:instrText>
                       </w:r>
                       <w:r>
+                        <w:rPr>
+                          <w:noProof/>
+                        </w:rPr>
                         <w:fldChar w:fldCharType="separate"/>
                       </w:r>
                       <w:r>
@@ -2691,8 +3320,13 @@
                         <w:fldChar w:fldCharType="end"/>
                       </w:r>
                       <w:r>
-                        <w:t>: Login page at startup</w:t>
+                        <w:t xml:space="preserve">: Login page at </w:t>
                       </w:r>
+                      <w:proofErr w:type="spellStart"/>
+                      <w:r>
+                        <w:t>startup</w:t>
+                      </w:r>
+                      <w:proofErr w:type="spellEnd"/>
                     </w:p>
                   </w:txbxContent>
                 </v:textbox>
@@ -2759,14 +3393,36 @@
                             <w:r>
                               <w:t xml:space="preserve">Figure </w:t>
                             </w:r>
-                            <w:fldSimple w:instr=" SEQ Figure \* ARABIC ">
-                              <w:r>
-                                <w:rPr>
-                                  <w:noProof/>
-                                </w:rPr>
-                                <w:t>2</w:t>
-                              </w:r>
-                            </w:fldSimple>
+                            <w:r>
+                              <w:rPr>
+                                <w:noProof/>
+                              </w:rPr>
+                              <w:fldChar w:fldCharType="begin"/>
+                            </w:r>
+                            <w:r>
+                              <w:rPr>
+                                <w:noProof/>
+                              </w:rPr>
+                              <w:instrText xml:space="preserve"> SEQ Figure \* ARABIC </w:instrText>
+                            </w:r>
+                            <w:r>
+                              <w:rPr>
+                                <w:noProof/>
+                              </w:rPr>
+                              <w:fldChar w:fldCharType="separate"/>
+                            </w:r>
+                            <w:r>
+                              <w:rPr>
+                                <w:noProof/>
+                              </w:rPr>
+                              <w:t>2</w:t>
+                            </w:r>
+                            <w:r>
+                              <w:rPr>
+                                <w:noProof/>
+                              </w:rPr>
+                              <w:fldChar w:fldCharType="end"/>
+                            </w:r>
                             <w:r>
                               <w:t>: Login with validation activated</w:t>
                             </w:r>
@@ -2804,12 +3460,21 @@
                         <w:t xml:space="preserve">Figure </w:t>
                       </w:r>
                       <w:r>
+                        <w:rPr>
+                          <w:noProof/>
+                        </w:rPr>
                         <w:fldChar w:fldCharType="begin"/>
                       </w:r>
                       <w:r>
+                        <w:rPr>
+                          <w:noProof/>
+                        </w:rPr>
                         <w:instrText xml:space="preserve"> SEQ Figure \* ARABIC </w:instrText>
                       </w:r>
                       <w:r>
+                        <w:rPr>
+                          <w:noProof/>
+                        </w:rPr>
                         <w:fldChar w:fldCharType="separate"/>
                       </w:r>
                       <w:r>
@@ -3083,19 +3748,40 @@
       <w:r>
         <w:t xml:space="preserve">Figure </w:t>
       </w:r>
-      <w:fldSimple w:instr=" SEQ Figure \* ARABIC ">
-        <w:r>
-          <w:rPr>
-            <w:noProof/>
-          </w:rPr>
-          <w:t>3</w:t>
-        </w:r>
-      </w:fldSimple>
+      <w:r>
+        <w:rPr>
+          <w:noProof/>
+        </w:rPr>
+        <w:fldChar w:fldCharType="begin"/>
+      </w:r>
+      <w:r>
+        <w:rPr>
+          <w:noProof/>
+        </w:rPr>
+        <w:instrText xml:space="preserve"> SEQ Figure \* ARABIC </w:instrText>
+      </w:r>
+      <w:r>
+        <w:rPr>
+          <w:noProof/>
+        </w:rPr>
+        <w:fldChar w:fldCharType="separate"/>
+      </w:r>
+      <w:r>
+        <w:rPr>
+          <w:noProof/>
+        </w:rPr>
+        <w:t>3</w:t>
+      </w:r>
+      <w:r>
+        <w:rPr>
+          <w:noProof/>
+        </w:rPr>
+        <w:fldChar w:fldCharType="end"/>
+      </w:r>
       <w:r>
         <w:t>: After login the write prescription page will be displayed</w:t>
       </w:r>
     </w:p>
-    <w:bookmarkStart w:id="7" w:name="_Toc531174597"/>
     <w:p>
       <w:pPr>
         <w:pStyle w:val="Heading2"/>
@@ -3104,6 +3790,7 @@
           <w:b/>
         </w:rPr>
       </w:pPr>
+      <w:bookmarkStart w:id="7" w:name="_Toc531174597"/>
       <w:r>
         <w:rPr>
           <w:rFonts w:asciiTheme="minorHAnsi" w:hAnsiTheme="minorHAnsi" w:cstheme="minorHAnsi"/>
@@ -3162,14 +3849,36 @@
                             <w:r>
                               <w:t xml:space="preserve">Figure </w:t>
                             </w:r>
-                            <w:fldSimple w:instr=" SEQ Figure \* ARABIC ">
-                              <w:r>
-                                <w:rPr>
-                                  <w:noProof/>
-                                </w:rPr>
-                                <w:t>4</w:t>
-                              </w:r>
-                            </w:fldSimple>
+                            <w:r>
+                              <w:rPr>
+                                <w:noProof/>
+                              </w:rPr>
+                              <w:fldChar w:fldCharType="begin"/>
+                            </w:r>
+                            <w:r>
+                              <w:rPr>
+                                <w:noProof/>
+                              </w:rPr>
+                              <w:instrText xml:space="preserve"> SEQ Figure \* ARABIC </w:instrText>
+                            </w:r>
+                            <w:r>
+                              <w:rPr>
+                                <w:noProof/>
+                              </w:rPr>
+                              <w:fldChar w:fldCharType="separate"/>
+                            </w:r>
+                            <w:r>
+                              <w:rPr>
+                                <w:noProof/>
+                              </w:rPr>
+                              <w:t>4</w:t>
+                            </w:r>
+                            <w:r>
+                              <w:rPr>
+                                <w:noProof/>
+                              </w:rPr>
+                              <w:fldChar w:fldCharType="end"/>
+                            </w:r>
                             <w:r>
                               <w:t>: After clicking submit and info adding to table</w:t>
                             </w:r>
@@ -3207,12 +3916,21 @@
                         <w:t xml:space="preserve">Figure </w:t>
                       </w:r>
                       <w:r>
+                        <w:rPr>
+                          <w:noProof/>
+                        </w:rPr>
                         <w:fldChar w:fldCharType="begin"/>
                       </w:r>
                       <w:r>
+                        <w:rPr>
+                          <w:noProof/>
+                        </w:rPr>
                         <w:instrText xml:space="preserve"> SEQ Figure \* ARABIC </w:instrText>
                       </w:r>
                       <w:r>
+                        <w:rPr>
+                          <w:noProof/>
+                        </w:rPr>
                         <w:fldChar w:fldCharType="separate"/>
                       </w:r>
                       <w:r>
@@ -3296,14 +4014,36 @@
                             <w:r>
                               <w:t xml:space="preserve">Figure </w:t>
                             </w:r>
-                            <w:fldSimple w:instr=" SEQ Figure \* ARABIC ">
-                              <w:r>
-                                <w:rPr>
-                                  <w:noProof/>
-                                </w:rPr>
-                                <w:t>5</w:t>
-                              </w:r>
-                            </w:fldSimple>
+                            <w:r>
+                              <w:rPr>
+                                <w:noProof/>
+                              </w:rPr>
+                              <w:fldChar w:fldCharType="begin"/>
+                            </w:r>
+                            <w:r>
+                              <w:rPr>
+                                <w:noProof/>
+                              </w:rPr>
+                              <w:instrText xml:space="preserve"> SEQ Figure \* ARABIC </w:instrText>
+                            </w:r>
+                            <w:r>
+                              <w:rPr>
+                                <w:noProof/>
+                              </w:rPr>
+                              <w:fldChar w:fldCharType="separate"/>
+                            </w:r>
+                            <w:r>
+                              <w:rPr>
+                                <w:noProof/>
+                              </w:rPr>
+                              <w:t>5</w:t>
+                            </w:r>
+                            <w:r>
+                              <w:rPr>
+                                <w:noProof/>
+                              </w:rPr>
+                              <w:fldChar w:fldCharType="end"/>
+                            </w:r>
                             <w:r>
                               <w:t xml:space="preserve">: </w:t>
                             </w:r>
@@ -3347,12 +4087,21 @@
                         <w:t xml:space="preserve">Figure </w:t>
                       </w:r>
                       <w:r>
+                        <w:rPr>
+                          <w:noProof/>
+                        </w:rPr>
                         <w:fldChar w:fldCharType="begin"/>
                       </w:r>
                       <w:r>
+                        <w:rPr>
+                          <w:noProof/>
+                        </w:rPr>
                         <w:instrText xml:space="preserve"> SEQ Figure \* ARABIC </w:instrText>
                       </w:r>
                       <w:r>
+                        <w:rPr>
+                          <w:noProof/>
+                        </w:rPr>
                         <w:fldChar w:fldCharType="separate"/>
                       </w:r>
                       <w:r>
@@ -3731,7 +4480,6 @@
         <w:tab/>
       </w:r>
     </w:p>
-    <w:bookmarkStart w:id="8" w:name="_Toc531174598"/>
     <w:p>
       <w:pPr>
         <w:pStyle w:val="Heading2"/>
@@ -3740,6 +4488,7 @@
           <w:b/>
         </w:rPr>
       </w:pPr>
+      <w:bookmarkStart w:id="8" w:name="_Toc531174598"/>
       <w:r>
         <w:rPr>
           <w:rFonts w:asciiTheme="minorHAnsi" w:hAnsiTheme="minorHAnsi" w:cstheme="minorHAnsi"/>
@@ -3797,14 +4546,36 @@
                             <w:r>
                               <w:t xml:space="preserve">Figure </w:t>
                             </w:r>
-                            <w:fldSimple w:instr=" SEQ Figure \* ARABIC ">
-                              <w:r>
-                                <w:rPr>
-                                  <w:noProof/>
-                                </w:rPr>
-                                <w:t>6</w:t>
-                              </w:r>
-                            </w:fldSimple>
+                            <w:r>
+                              <w:rPr>
+                                <w:noProof/>
+                              </w:rPr>
+                              <w:fldChar w:fldCharType="begin"/>
+                            </w:r>
+                            <w:r>
+                              <w:rPr>
+                                <w:noProof/>
+                              </w:rPr>
+                              <w:instrText xml:space="preserve"> SEQ Figure \* ARABIC </w:instrText>
+                            </w:r>
+                            <w:r>
+                              <w:rPr>
+                                <w:noProof/>
+                              </w:rPr>
+                              <w:fldChar w:fldCharType="separate"/>
+                            </w:r>
+                            <w:r>
+                              <w:rPr>
+                                <w:noProof/>
+                              </w:rPr>
+                              <w:t>6</w:t>
+                            </w:r>
+                            <w:r>
+                              <w:rPr>
+                                <w:noProof/>
+                              </w:rPr>
+                              <w:fldChar w:fldCharType="end"/>
+                            </w:r>
                             <w:r>
                               <w:t>: After clicking modify and information is updated in the table</w:t>
                             </w:r>
@@ -3842,12 +4613,21 @@
                         <w:t xml:space="preserve">Figure </w:t>
                       </w:r>
                       <w:r>
+                        <w:rPr>
+                          <w:noProof/>
+                        </w:rPr>
                         <w:fldChar w:fldCharType="begin"/>
                       </w:r>
                       <w:r>
+                        <w:rPr>
+                          <w:noProof/>
+                        </w:rPr>
                         <w:instrText xml:space="preserve"> SEQ Figure \* ARABIC </w:instrText>
                       </w:r>
                       <w:r>
+                        <w:rPr>
+                          <w:noProof/>
+                        </w:rPr>
                         <w:fldChar w:fldCharType="separate"/>
                       </w:r>
                       <w:r>
@@ -3931,14 +4711,36 @@
                             <w:r>
                               <w:t xml:space="preserve">Figure </w:t>
                             </w:r>
-                            <w:fldSimple w:instr=" SEQ Figure \* ARABIC ">
-                              <w:r>
-                                <w:rPr>
-                                  <w:noProof/>
-                                </w:rPr>
-                                <w:t>7</w:t>
-                              </w:r>
-                            </w:fldSimple>
+                            <w:r>
+                              <w:rPr>
+                                <w:noProof/>
+                              </w:rPr>
+                              <w:fldChar w:fldCharType="begin"/>
+                            </w:r>
+                            <w:r>
+                              <w:rPr>
+                                <w:noProof/>
+                              </w:rPr>
+                              <w:instrText xml:space="preserve"> SEQ Figure \* ARABIC </w:instrText>
+                            </w:r>
+                            <w:r>
+                              <w:rPr>
+                                <w:noProof/>
+                              </w:rPr>
+                              <w:fldChar w:fldCharType="separate"/>
+                            </w:r>
+                            <w:r>
+                              <w:rPr>
+                                <w:noProof/>
+                              </w:rPr>
+                              <w:t>7</w:t>
+                            </w:r>
+                            <w:r>
+                              <w:rPr>
+                                <w:noProof/>
+                              </w:rPr>
+                              <w:fldChar w:fldCharType="end"/>
+                            </w:r>
                             <w:r>
                               <w:t xml:space="preserve">: </w:t>
                             </w:r>
@@ -3982,12 +4784,21 @@
                         <w:t xml:space="preserve">Figure </w:t>
                       </w:r>
                       <w:r>
+                        <w:rPr>
+                          <w:noProof/>
+                        </w:rPr>
                         <w:fldChar w:fldCharType="begin"/>
                       </w:r>
                       <w:r>
+                        <w:rPr>
+                          <w:noProof/>
+                        </w:rPr>
                         <w:instrText xml:space="preserve"> SEQ Figure \* ARABIC </w:instrText>
                       </w:r>
                       <w:r>
+                        <w:rPr>
+                          <w:noProof/>
+                        </w:rPr>
                         <w:fldChar w:fldCharType="separate"/>
                       </w:r>
                       <w:r>
@@ -4589,14 +5400,36 @@
                             <w:r>
                               <w:t xml:space="preserve">Figure </w:t>
                             </w:r>
-                            <w:fldSimple w:instr=" SEQ Figure \* ARABIC ">
-                              <w:r>
-                                <w:rPr>
-                                  <w:noProof/>
-                                </w:rPr>
-                                <w:t>8</w:t>
-                              </w:r>
-                            </w:fldSimple>
+                            <w:r>
+                              <w:rPr>
+                                <w:noProof/>
+                              </w:rPr>
+                              <w:fldChar w:fldCharType="begin"/>
+                            </w:r>
+                            <w:r>
+                              <w:rPr>
+                                <w:noProof/>
+                              </w:rPr>
+                              <w:instrText xml:space="preserve"> SEQ Figure \* ARABIC </w:instrText>
+                            </w:r>
+                            <w:r>
+                              <w:rPr>
+                                <w:noProof/>
+                              </w:rPr>
+                              <w:fldChar w:fldCharType="separate"/>
+                            </w:r>
+                            <w:r>
+                              <w:rPr>
+                                <w:noProof/>
+                              </w:rPr>
+                              <w:t>8</w:t>
+                            </w:r>
+                            <w:r>
+                              <w:rPr>
+                                <w:noProof/>
+                              </w:rPr>
+                              <w:fldChar w:fldCharType="end"/>
+                            </w:r>
                             <w:r>
                               <w:t>: After clicking cancel on prescription</w:t>
                             </w:r>
@@ -4634,12 +5467,21 @@
                         <w:t xml:space="preserve">Figure </w:t>
                       </w:r>
                       <w:r>
+                        <w:rPr>
+                          <w:noProof/>
+                        </w:rPr>
                         <w:fldChar w:fldCharType="begin"/>
                       </w:r>
                       <w:r>
+                        <w:rPr>
+                          <w:noProof/>
+                        </w:rPr>
                         <w:instrText xml:space="preserve"> SEQ Figure \* ARABIC </w:instrText>
                       </w:r>
                       <w:r>
+                        <w:rPr>
+                          <w:noProof/>
+                        </w:rPr>
                         <w:fldChar w:fldCharType="separate"/>
                       </w:r>
                       <w:r>
@@ -4723,14 +5565,36 @@
                             <w:r>
                               <w:t xml:space="preserve">Figure </w:t>
                             </w:r>
-                            <w:fldSimple w:instr=" SEQ Figure \* ARABIC ">
-                              <w:r>
-                                <w:rPr>
-                                  <w:noProof/>
-                                </w:rPr>
-                                <w:t>9</w:t>
-                              </w:r>
-                            </w:fldSimple>
+                            <w:r>
+                              <w:rPr>
+                                <w:noProof/>
+                              </w:rPr>
+                              <w:fldChar w:fldCharType="begin"/>
+                            </w:r>
+                            <w:r>
+                              <w:rPr>
+                                <w:noProof/>
+                              </w:rPr>
+                              <w:instrText xml:space="preserve"> SEQ Figure \* ARABIC </w:instrText>
+                            </w:r>
+                            <w:r>
+                              <w:rPr>
+                                <w:noProof/>
+                              </w:rPr>
+                              <w:fldChar w:fldCharType="separate"/>
+                            </w:r>
+                            <w:r>
+                              <w:rPr>
+                                <w:noProof/>
+                              </w:rPr>
+                              <w:t>9</w:t>
+                            </w:r>
+                            <w:r>
+                              <w:rPr>
+                                <w:noProof/>
+                              </w:rPr>
+                              <w:fldChar w:fldCharType="end"/>
+                            </w:r>
                             <w:r>
                               <w:t>: Clicking a prescription in the table and b</w:t>
                             </w:r>
@@ -4771,12 +5635,21 @@
                         <w:t xml:space="preserve">Figure </w:t>
                       </w:r>
                       <w:r>
+                        <w:rPr>
+                          <w:noProof/>
+                        </w:rPr>
                         <w:fldChar w:fldCharType="begin"/>
                       </w:r>
                       <w:r>
+                        <w:rPr>
+                          <w:noProof/>
+                        </w:rPr>
                         <w:instrText xml:space="preserve"> SEQ Figure \* ARABIC </w:instrText>
                       </w:r>
                       <w:r>
+                        <w:rPr>
+                          <w:noProof/>
+                        </w:rPr>
                         <w:fldChar w:fldCharType="separate"/>
                       </w:r>
                       <w:r>
@@ -5164,14 +6037,36 @@
                             <w:r>
                               <w:t xml:space="preserve">Figure </w:t>
                             </w:r>
-                            <w:fldSimple w:instr=" SEQ Figure \* ARABIC ">
-                              <w:r>
-                                <w:rPr>
-                                  <w:noProof/>
-                                </w:rPr>
-                                <w:t>11</w:t>
-                              </w:r>
-                            </w:fldSimple>
+                            <w:r>
+                              <w:rPr>
+                                <w:noProof/>
+                              </w:rPr>
+                              <w:fldChar w:fldCharType="begin"/>
+                            </w:r>
+                            <w:r>
+                              <w:rPr>
+                                <w:noProof/>
+                              </w:rPr>
+                              <w:instrText xml:space="preserve"> SEQ Figure \* ARABIC </w:instrText>
+                            </w:r>
+                            <w:r>
+                              <w:rPr>
+                                <w:noProof/>
+                              </w:rPr>
+                              <w:fldChar w:fldCharType="separate"/>
+                            </w:r>
+                            <w:r>
+                              <w:rPr>
+                                <w:noProof/>
+                              </w:rPr>
+                              <w:t>11</w:t>
+                            </w:r>
+                            <w:r>
+                              <w:rPr>
+                                <w:noProof/>
+                              </w:rPr>
+                              <w:fldChar w:fldCharType="end"/>
+                            </w:r>
                             <w:r>
                               <w:t>: After clicking logout</w:t>
                             </w:r>
@@ -5209,12 +6104,21 @@
                         <w:t xml:space="preserve">Figure </w:t>
                       </w:r>
                       <w:r>
+                        <w:rPr>
+                          <w:noProof/>
+                        </w:rPr>
                         <w:fldChar w:fldCharType="begin"/>
                       </w:r>
                       <w:r>
+                        <w:rPr>
+                          <w:noProof/>
+                        </w:rPr>
                         <w:instrText xml:space="preserve"> SEQ Figure \* ARABIC </w:instrText>
                       </w:r>
                       <w:r>
+                        <w:rPr>
+                          <w:noProof/>
+                        </w:rPr>
                         <w:fldChar w:fldCharType="separate"/>
                       </w:r>
                       <w:r>
@@ -5298,14 +6202,36 @@
                             <w:r>
                               <w:t xml:space="preserve">Figure </w:t>
                             </w:r>
-                            <w:fldSimple w:instr=" SEQ Figure \* ARABIC ">
-                              <w:r>
-                                <w:rPr>
-                                  <w:noProof/>
-                                </w:rPr>
-                                <w:t>10</w:t>
-                              </w:r>
-                            </w:fldSimple>
+                            <w:r>
+                              <w:rPr>
+                                <w:noProof/>
+                              </w:rPr>
+                              <w:fldChar w:fldCharType="begin"/>
+                            </w:r>
+                            <w:r>
+                              <w:rPr>
+                                <w:noProof/>
+                              </w:rPr>
+                              <w:instrText xml:space="preserve"> SEQ Figure \* ARABIC </w:instrText>
+                            </w:r>
+                            <w:r>
+                              <w:rPr>
+                                <w:noProof/>
+                              </w:rPr>
+                              <w:fldChar w:fldCharType="separate"/>
+                            </w:r>
+                            <w:r>
+                              <w:rPr>
+                                <w:noProof/>
+                              </w:rPr>
+                              <w:t>10</w:t>
+                            </w:r>
+                            <w:r>
+                              <w:rPr>
+                                <w:noProof/>
+                              </w:rPr>
+                              <w:fldChar w:fldCharType="end"/>
+                            </w:r>
                             <w:r>
                               <w:t>: Before clicking logout</w:t>
                             </w:r>
@@ -5343,12 +6269,21 @@
                         <w:t xml:space="preserve">Figure </w:t>
                       </w:r>
                       <w:r>
+                        <w:rPr>
+                          <w:noProof/>
+                        </w:rPr>
                         <w:fldChar w:fldCharType="begin"/>
                       </w:r>
                       <w:r>
+                        <w:rPr>
+                          <w:noProof/>
+                        </w:rPr>
                         <w:instrText xml:space="preserve"> SEQ Figure \* ARABIC </w:instrText>
                       </w:r>
                       <w:r>
+                        <w:rPr>
+                          <w:noProof/>
+                        </w:rPr>
                         <w:fldChar w:fldCharType="separate"/>
                       </w:r>
                       <w:r>
@@ -5766,6 +6701,155 @@
 <file path=word/numbering.xml><?xml version="1.0" encoding="utf-8"?>
 <w:numbering xmlns:wpc="http://schemas.microsoft.com/office/word/2010/wordprocessingCanvas" xmlns:mc="http://schemas.openxmlformats.org/markup-compatibility/2006" xmlns:o="urn:schemas-microsoft-com:office:office" xmlns:r="http://schemas.openxmlformats.org/officeDocument/2006/relationships" xmlns:m="http://schemas.openxmlformats.org/officeDocument/2006/math" xmlns:v="urn:schemas-microsoft-com:vml" xmlns:wp14="http://schemas.microsoft.com/office/word/2010/wordprocessingDrawing" xmlns:wp="http://schemas.openxmlformats.org/drawingml/2006/wordprocessingDrawing" xmlns:w10="urn:schemas-microsoft-com:office:word" xmlns:w="http://schemas.openxmlformats.org/wordprocessingml/2006/main" xmlns:w14="http://schemas.microsoft.com/office/word/2010/wordml" xmlns:w15="http://schemas.microsoft.com/office/word/2012/wordml" xmlns:wpg="http://schemas.microsoft.com/office/word/2010/wordprocessingGroup" xmlns:wpi="http://schemas.microsoft.com/office/word/2010/wordprocessingInk" xmlns:wne="http://schemas.microsoft.com/office/word/2006/wordml" xmlns:wps="http://schemas.microsoft.com/office/word/2010/wordprocessingShape" mc:Ignorable="w14 w15 wp14">
   <w:abstractNum w:abstractNumId="0" w15:restartNumberingAfterBreak="0">
+    <w:nsid w:val="10C461F0"/>
+    <w:multiLevelType w:val="multilevel"/>
+    <w:tmpl w:val="1172AD98"/>
+    <w:lvl w:ilvl="0">
+      <w:start w:val="1"/>
+      <w:numFmt w:val="bullet"/>
+      <w:lvlText w:val=""/>
+      <w:lvlJc w:val="left"/>
+      <w:pPr>
+        <w:tabs>
+          <w:tab w:val="num" w:pos="720"/>
+        </w:tabs>
+        <w:ind w:left="720" w:hanging="360"/>
+      </w:pPr>
+      <w:rPr>
+        <w:rFonts w:ascii="Symbol" w:hAnsi="Symbol" w:hint="default"/>
+        <w:sz w:val="20"/>
+      </w:rPr>
+    </w:lvl>
+    <w:lvl w:ilvl="1" w:tentative="1">
+      <w:start w:val="1"/>
+      <w:numFmt w:val="bullet"/>
+      <w:lvlText w:val="o"/>
+      <w:lvlJc w:val="left"/>
+      <w:pPr>
+        <w:tabs>
+          <w:tab w:val="num" w:pos="1440"/>
+        </w:tabs>
+        <w:ind w:left="1440" w:hanging="360"/>
+      </w:pPr>
+      <w:rPr>
+        <w:rFonts w:ascii="Courier New" w:hAnsi="Courier New" w:hint="default"/>
+        <w:sz w:val="20"/>
+      </w:rPr>
+    </w:lvl>
+    <w:lvl w:ilvl="2" w:tentative="1">
+      <w:start w:val="1"/>
+      <w:numFmt w:val="bullet"/>
+      <w:lvlText w:val=""/>
+      <w:lvlJc w:val="left"/>
+      <w:pPr>
+        <w:tabs>
+          <w:tab w:val="num" w:pos="2160"/>
+        </w:tabs>
+        <w:ind w:left="2160" w:hanging="360"/>
+      </w:pPr>
+      <w:rPr>
+        <w:rFonts w:ascii="Wingdings" w:hAnsi="Wingdings" w:hint="default"/>
+        <w:sz w:val="20"/>
+      </w:rPr>
+    </w:lvl>
+    <w:lvl w:ilvl="3" w:tentative="1">
+      <w:start w:val="1"/>
+      <w:numFmt w:val="bullet"/>
+      <w:lvlText w:val=""/>
+      <w:lvlJc w:val="left"/>
+      <w:pPr>
+        <w:tabs>
+          <w:tab w:val="num" w:pos="2880"/>
+        </w:tabs>
+        <w:ind w:left="2880" w:hanging="360"/>
+      </w:pPr>
+      <w:rPr>
+        <w:rFonts w:ascii="Wingdings" w:hAnsi="Wingdings" w:hint="default"/>
+        <w:sz w:val="20"/>
+      </w:rPr>
+    </w:lvl>
+    <w:lvl w:ilvl="4" w:tentative="1">
+      <w:start w:val="1"/>
+      <w:numFmt w:val="bullet"/>
+      <w:lvlText w:val=""/>
+      <w:lvlJc w:val="left"/>
+      <w:pPr>
+        <w:tabs>
+          <w:tab w:val="num" w:pos="3600"/>
+        </w:tabs>
+        <w:ind w:left="3600" w:hanging="360"/>
+      </w:pPr>
+      <w:rPr>
+        <w:rFonts w:ascii="Wingdings" w:hAnsi="Wingdings" w:hint="default"/>
+        <w:sz w:val="20"/>
+      </w:rPr>
+    </w:lvl>
+    <w:lvl w:ilvl="5" w:tentative="1">
+      <w:start w:val="1"/>
+      <w:numFmt w:val="bullet"/>
+      <w:lvlText w:val=""/>
+      <w:lvlJc w:val="left"/>
+      <w:pPr>
+        <w:tabs>
+          <w:tab w:val="num" w:pos="4320"/>
+        </w:tabs>
+        <w:ind w:left="4320" w:hanging="360"/>
+      </w:pPr>
+      <w:rPr>
+        <w:rFonts w:ascii="Wingdings" w:hAnsi="Wingdings" w:hint="default"/>
+        <w:sz w:val="20"/>
+      </w:rPr>
+    </w:lvl>
+    <w:lvl w:ilvl="6" w:tentative="1">
+      <w:start w:val="1"/>
+      <w:numFmt w:val="bullet"/>
+      <w:lvlText w:val=""/>
+      <w:lvlJc w:val="left"/>
+      <w:pPr>
+        <w:tabs>
+          <w:tab w:val="num" w:pos="5040"/>
+        </w:tabs>
+        <w:ind w:left="5040" w:hanging="360"/>
+      </w:pPr>
+      <w:rPr>
+        <w:rFonts w:ascii="Wingdings" w:hAnsi="Wingdings" w:hint="default"/>
+        <w:sz w:val="20"/>
+      </w:rPr>
+    </w:lvl>
+    <w:lvl w:ilvl="7" w:tentative="1">
+      <w:start w:val="1"/>
+      <w:numFmt w:val="bullet"/>
+      <w:lvlText w:val=""/>
+      <w:lvlJc w:val="left"/>
+      <w:pPr>
+        <w:tabs>
+          <w:tab w:val="num" w:pos="5760"/>
+        </w:tabs>
+        <w:ind w:left="5760" w:hanging="360"/>
+      </w:pPr>
+      <w:rPr>
+        <w:rFonts w:ascii="Wingdings" w:hAnsi="Wingdings" w:hint="default"/>
+        <w:sz w:val="20"/>
+      </w:rPr>
+    </w:lvl>
+    <w:lvl w:ilvl="8" w:tentative="1">
+      <w:start w:val="1"/>
+      <w:numFmt w:val="bullet"/>
+      <w:lvlText w:val=""/>
+      <w:lvlJc w:val="left"/>
+      <w:pPr>
+        <w:tabs>
+          <w:tab w:val="num" w:pos="6480"/>
+        </w:tabs>
+        <w:ind w:left="6480" w:hanging="360"/>
+      </w:pPr>
+      <w:rPr>
+        <w:rFonts w:ascii="Wingdings" w:hAnsi="Wingdings" w:hint="default"/>
+        <w:sz w:val="20"/>
+      </w:rPr>
+    </w:lvl>
+  </w:abstractNum>
+  <w:abstractNum w:abstractNumId="1" w15:restartNumberingAfterBreak="0">
     <w:nsid w:val="112747BB"/>
     <w:multiLevelType w:val="hybridMultilevel"/>
     <w:tmpl w:val="328A245E"/>
@@ -5878,7 +6962,7 @@
       </w:rPr>
     </w:lvl>
   </w:abstractNum>
-  <w:abstractNum w:abstractNumId="1" w15:restartNumberingAfterBreak="0">
+  <w:abstractNum w:abstractNumId="2" w15:restartNumberingAfterBreak="0">
     <w:nsid w:val="15871CD5"/>
     <w:multiLevelType w:val="hybridMultilevel"/>
     <w:tmpl w:val="A9FEE25E"/>
@@ -5991,7 +7075,7 @@
       </w:rPr>
     </w:lvl>
   </w:abstractNum>
-  <w:abstractNum w:abstractNumId="2" w15:restartNumberingAfterBreak="0">
+  <w:abstractNum w:abstractNumId="3" w15:restartNumberingAfterBreak="0">
     <w:nsid w:val="1E2231A8"/>
     <w:multiLevelType w:val="hybridMultilevel"/>
     <w:tmpl w:val="762C1B2C"/>
@@ -6104,7 +7188,156 @@
       </w:rPr>
     </w:lvl>
   </w:abstractNum>
-  <w:abstractNum w:abstractNumId="3" w15:restartNumberingAfterBreak="0">
+  <w:abstractNum w:abstractNumId="4" w15:restartNumberingAfterBreak="0">
+    <w:nsid w:val="24626E81"/>
+    <w:multiLevelType w:val="multilevel"/>
+    <w:tmpl w:val="49023E22"/>
+    <w:lvl w:ilvl="0">
+      <w:start w:val="1"/>
+      <w:numFmt w:val="bullet"/>
+      <w:lvlText w:val=""/>
+      <w:lvlJc w:val="left"/>
+      <w:pPr>
+        <w:tabs>
+          <w:tab w:val="num" w:pos="720"/>
+        </w:tabs>
+        <w:ind w:left="720" w:hanging="360"/>
+      </w:pPr>
+      <w:rPr>
+        <w:rFonts w:ascii="Symbol" w:hAnsi="Symbol" w:hint="default"/>
+        <w:sz w:val="20"/>
+      </w:rPr>
+    </w:lvl>
+    <w:lvl w:ilvl="1" w:tentative="1">
+      <w:start w:val="1"/>
+      <w:numFmt w:val="bullet"/>
+      <w:lvlText w:val="o"/>
+      <w:lvlJc w:val="left"/>
+      <w:pPr>
+        <w:tabs>
+          <w:tab w:val="num" w:pos="1440"/>
+        </w:tabs>
+        <w:ind w:left="1440" w:hanging="360"/>
+      </w:pPr>
+      <w:rPr>
+        <w:rFonts w:ascii="Courier New" w:hAnsi="Courier New" w:hint="default"/>
+        <w:sz w:val="20"/>
+      </w:rPr>
+    </w:lvl>
+    <w:lvl w:ilvl="2" w:tentative="1">
+      <w:start w:val="1"/>
+      <w:numFmt w:val="bullet"/>
+      <w:lvlText w:val=""/>
+      <w:lvlJc w:val="left"/>
+      <w:pPr>
+        <w:tabs>
+          <w:tab w:val="num" w:pos="2160"/>
+        </w:tabs>
+        <w:ind w:left="2160" w:hanging="360"/>
+      </w:pPr>
+      <w:rPr>
+        <w:rFonts w:ascii="Wingdings" w:hAnsi="Wingdings" w:hint="default"/>
+        <w:sz w:val="20"/>
+      </w:rPr>
+    </w:lvl>
+    <w:lvl w:ilvl="3" w:tentative="1">
+      <w:start w:val="1"/>
+      <w:numFmt w:val="bullet"/>
+      <w:lvlText w:val=""/>
+      <w:lvlJc w:val="left"/>
+      <w:pPr>
+        <w:tabs>
+          <w:tab w:val="num" w:pos="2880"/>
+        </w:tabs>
+        <w:ind w:left="2880" w:hanging="360"/>
+      </w:pPr>
+      <w:rPr>
+        <w:rFonts w:ascii="Wingdings" w:hAnsi="Wingdings" w:hint="default"/>
+        <w:sz w:val="20"/>
+      </w:rPr>
+    </w:lvl>
+    <w:lvl w:ilvl="4" w:tentative="1">
+      <w:start w:val="1"/>
+      <w:numFmt w:val="bullet"/>
+      <w:lvlText w:val=""/>
+      <w:lvlJc w:val="left"/>
+      <w:pPr>
+        <w:tabs>
+          <w:tab w:val="num" w:pos="3600"/>
+        </w:tabs>
+        <w:ind w:left="3600" w:hanging="360"/>
+      </w:pPr>
+      <w:rPr>
+        <w:rFonts w:ascii="Wingdings" w:hAnsi="Wingdings" w:hint="default"/>
+        <w:sz w:val="20"/>
+      </w:rPr>
+    </w:lvl>
+    <w:lvl w:ilvl="5" w:tentative="1">
+      <w:start w:val="1"/>
+      <w:numFmt w:val="bullet"/>
+      <w:lvlText w:val=""/>
+      <w:lvlJc w:val="left"/>
+      <w:pPr>
+        <w:tabs>
+          <w:tab w:val="num" w:pos="4320"/>
+        </w:tabs>
+        <w:ind w:left="4320" w:hanging="360"/>
+      </w:pPr>
+      <w:rPr>
+        <w:rFonts w:ascii="Wingdings" w:hAnsi="Wingdings" w:hint="default"/>
+        <w:sz w:val="20"/>
+      </w:rPr>
+    </w:lvl>
+    <w:lvl w:ilvl="6" w:tentative="1">
+      <w:start w:val="1"/>
+      <w:numFmt w:val="bullet"/>
+      <w:lvlText w:val=""/>
+      <w:lvlJc w:val="left"/>
+      <w:pPr>
+        <w:tabs>
+          <w:tab w:val="num" w:pos="5040"/>
+        </w:tabs>
+        <w:ind w:left="5040" w:hanging="360"/>
+      </w:pPr>
+      <w:rPr>
+        <w:rFonts w:ascii="Wingdings" w:hAnsi="Wingdings" w:hint="default"/>
+        <w:sz w:val="20"/>
+      </w:rPr>
+    </w:lvl>
+    <w:lvl w:ilvl="7" w:tentative="1">
+      <w:start w:val="1"/>
+      <w:numFmt w:val="bullet"/>
+      <w:lvlText w:val=""/>
+      <w:lvlJc w:val="left"/>
+      <w:pPr>
+        <w:tabs>
+          <w:tab w:val="num" w:pos="5760"/>
+        </w:tabs>
+        <w:ind w:left="5760" w:hanging="360"/>
+      </w:pPr>
+      <w:rPr>
+        <w:rFonts w:ascii="Wingdings" w:hAnsi="Wingdings" w:hint="default"/>
+        <w:sz w:val="20"/>
+      </w:rPr>
+    </w:lvl>
+    <w:lvl w:ilvl="8" w:tentative="1">
+      <w:start w:val="1"/>
+      <w:numFmt w:val="bullet"/>
+      <w:lvlText w:val=""/>
+      <w:lvlJc w:val="left"/>
+      <w:pPr>
+        <w:tabs>
+          <w:tab w:val="num" w:pos="6480"/>
+        </w:tabs>
+        <w:ind w:left="6480" w:hanging="360"/>
+      </w:pPr>
+      <w:rPr>
+        <w:rFonts w:ascii="Wingdings" w:hAnsi="Wingdings" w:hint="default"/>
+        <w:sz w:val="20"/>
+      </w:rPr>
+    </w:lvl>
+  </w:abstractNum>
+  <w:abstractNum w:abstractNumId="5" w15:restartNumberingAfterBreak="0">
     <w:nsid w:val="30F604DE"/>
     <w:multiLevelType w:val="hybridMultilevel"/>
     <w:tmpl w:val="21482ADA"/>
@@ -6217,7 +7450,7 @@
       </w:rPr>
     </w:lvl>
   </w:abstractNum>
-  <w:abstractNum w:abstractNumId="4" w15:restartNumberingAfterBreak="0">
+  <w:abstractNum w:abstractNumId="6" w15:restartNumberingAfterBreak="0">
     <w:nsid w:val="5F1736B3"/>
     <w:multiLevelType w:val="hybridMultilevel"/>
     <w:tmpl w:val="7A2EDE02"/>
@@ -6330,19 +7563,329 @@
       </w:rPr>
     </w:lvl>
   </w:abstractNum>
+  <w:abstractNum w:abstractNumId="7" w15:restartNumberingAfterBreak="0">
+    <w:nsid w:val="623D7862"/>
+    <w:multiLevelType w:val="multilevel"/>
+    <w:tmpl w:val="4F62E0BC"/>
+    <w:lvl w:ilvl="0">
+      <w:start w:val="1"/>
+      <w:numFmt w:val="bullet"/>
+      <w:lvlText w:val=""/>
+      <w:lvlJc w:val="left"/>
+      <w:pPr>
+        <w:tabs>
+          <w:tab w:val="num" w:pos="720"/>
+        </w:tabs>
+        <w:ind w:left="720" w:hanging="360"/>
+      </w:pPr>
+      <w:rPr>
+        <w:rFonts w:ascii="Symbol" w:hAnsi="Symbol" w:hint="default"/>
+        <w:sz w:val="20"/>
+      </w:rPr>
+    </w:lvl>
+    <w:lvl w:ilvl="1" w:tentative="1">
+      <w:start w:val="1"/>
+      <w:numFmt w:val="bullet"/>
+      <w:lvlText w:val="o"/>
+      <w:lvlJc w:val="left"/>
+      <w:pPr>
+        <w:tabs>
+          <w:tab w:val="num" w:pos="1440"/>
+        </w:tabs>
+        <w:ind w:left="1440" w:hanging="360"/>
+      </w:pPr>
+      <w:rPr>
+        <w:rFonts w:ascii="Courier New" w:hAnsi="Courier New" w:hint="default"/>
+        <w:sz w:val="20"/>
+      </w:rPr>
+    </w:lvl>
+    <w:lvl w:ilvl="2" w:tentative="1">
+      <w:start w:val="1"/>
+      <w:numFmt w:val="bullet"/>
+      <w:lvlText w:val=""/>
+      <w:lvlJc w:val="left"/>
+      <w:pPr>
+        <w:tabs>
+          <w:tab w:val="num" w:pos="2160"/>
+        </w:tabs>
+        <w:ind w:left="2160" w:hanging="360"/>
+      </w:pPr>
+      <w:rPr>
+        <w:rFonts w:ascii="Wingdings" w:hAnsi="Wingdings" w:hint="default"/>
+        <w:sz w:val="20"/>
+      </w:rPr>
+    </w:lvl>
+    <w:lvl w:ilvl="3" w:tentative="1">
+      <w:start w:val="1"/>
+      <w:numFmt w:val="bullet"/>
+      <w:lvlText w:val=""/>
+      <w:lvlJc w:val="left"/>
+      <w:pPr>
+        <w:tabs>
+          <w:tab w:val="num" w:pos="2880"/>
+        </w:tabs>
+        <w:ind w:left="2880" w:hanging="360"/>
+      </w:pPr>
+      <w:rPr>
+        <w:rFonts w:ascii="Wingdings" w:hAnsi="Wingdings" w:hint="default"/>
+        <w:sz w:val="20"/>
+      </w:rPr>
+    </w:lvl>
+    <w:lvl w:ilvl="4" w:tentative="1">
+      <w:start w:val="1"/>
+      <w:numFmt w:val="bullet"/>
+      <w:lvlText w:val=""/>
+      <w:lvlJc w:val="left"/>
+      <w:pPr>
+        <w:tabs>
+          <w:tab w:val="num" w:pos="3600"/>
+        </w:tabs>
+        <w:ind w:left="3600" w:hanging="360"/>
+      </w:pPr>
+      <w:rPr>
+        <w:rFonts w:ascii="Wingdings" w:hAnsi="Wingdings" w:hint="default"/>
+        <w:sz w:val="20"/>
+      </w:rPr>
+    </w:lvl>
+    <w:lvl w:ilvl="5" w:tentative="1">
+      <w:start w:val="1"/>
+      <w:numFmt w:val="bullet"/>
+      <w:lvlText w:val=""/>
+      <w:lvlJc w:val="left"/>
+      <w:pPr>
+        <w:tabs>
+          <w:tab w:val="num" w:pos="4320"/>
+        </w:tabs>
+        <w:ind w:left="4320" w:hanging="360"/>
+      </w:pPr>
+      <w:rPr>
+        <w:rFonts w:ascii="Wingdings" w:hAnsi="Wingdings" w:hint="default"/>
+        <w:sz w:val="20"/>
+      </w:rPr>
+    </w:lvl>
+    <w:lvl w:ilvl="6" w:tentative="1">
+      <w:start w:val="1"/>
+      <w:numFmt w:val="bullet"/>
+      <w:lvlText w:val=""/>
+      <w:lvlJc w:val="left"/>
+      <w:pPr>
+        <w:tabs>
+          <w:tab w:val="num" w:pos="5040"/>
+        </w:tabs>
+        <w:ind w:left="5040" w:hanging="360"/>
+      </w:pPr>
+      <w:rPr>
+        <w:rFonts w:ascii="Wingdings" w:hAnsi="Wingdings" w:hint="default"/>
+        <w:sz w:val="20"/>
+      </w:rPr>
+    </w:lvl>
+    <w:lvl w:ilvl="7" w:tentative="1">
+      <w:start w:val="1"/>
+      <w:numFmt w:val="bullet"/>
+      <w:lvlText w:val=""/>
+      <w:lvlJc w:val="left"/>
+      <w:pPr>
+        <w:tabs>
+          <w:tab w:val="num" w:pos="5760"/>
+        </w:tabs>
+        <w:ind w:left="5760" w:hanging="360"/>
+      </w:pPr>
+      <w:rPr>
+        <w:rFonts w:ascii="Wingdings" w:hAnsi="Wingdings" w:hint="default"/>
+        <w:sz w:val="20"/>
+      </w:rPr>
+    </w:lvl>
+    <w:lvl w:ilvl="8" w:tentative="1">
+      <w:start w:val="1"/>
+      <w:numFmt w:val="bullet"/>
+      <w:lvlText w:val=""/>
+      <w:lvlJc w:val="left"/>
+      <w:pPr>
+        <w:tabs>
+          <w:tab w:val="num" w:pos="6480"/>
+        </w:tabs>
+        <w:ind w:left="6480" w:hanging="360"/>
+      </w:pPr>
+      <w:rPr>
+        <w:rFonts w:ascii="Wingdings" w:hAnsi="Wingdings" w:hint="default"/>
+        <w:sz w:val="20"/>
+      </w:rPr>
+    </w:lvl>
+  </w:abstractNum>
+  <w:abstractNum w:abstractNumId="8" w15:restartNumberingAfterBreak="0">
+    <w:nsid w:val="795574CF"/>
+    <w:multiLevelType w:val="multilevel"/>
+    <w:tmpl w:val="FD14959C"/>
+    <w:lvl w:ilvl="0">
+      <w:start w:val="1"/>
+      <w:numFmt w:val="bullet"/>
+      <w:lvlText w:val=""/>
+      <w:lvlJc w:val="left"/>
+      <w:pPr>
+        <w:tabs>
+          <w:tab w:val="num" w:pos="720"/>
+        </w:tabs>
+        <w:ind w:left="720" w:hanging="360"/>
+      </w:pPr>
+      <w:rPr>
+        <w:rFonts w:ascii="Symbol" w:hAnsi="Symbol" w:hint="default"/>
+        <w:sz w:val="20"/>
+      </w:rPr>
+    </w:lvl>
+    <w:lvl w:ilvl="1" w:tentative="1">
+      <w:start w:val="1"/>
+      <w:numFmt w:val="bullet"/>
+      <w:lvlText w:val="o"/>
+      <w:lvlJc w:val="left"/>
+      <w:pPr>
+        <w:tabs>
+          <w:tab w:val="num" w:pos="1440"/>
+        </w:tabs>
+        <w:ind w:left="1440" w:hanging="360"/>
+      </w:pPr>
+      <w:rPr>
+        <w:rFonts w:ascii="Courier New" w:hAnsi="Courier New" w:hint="default"/>
+        <w:sz w:val="20"/>
+      </w:rPr>
+    </w:lvl>
+    <w:lvl w:ilvl="2" w:tentative="1">
+      <w:start w:val="1"/>
+      <w:numFmt w:val="bullet"/>
+      <w:lvlText w:val=""/>
+      <w:lvlJc w:val="left"/>
+      <w:pPr>
+        <w:tabs>
+          <w:tab w:val="num" w:pos="2160"/>
+        </w:tabs>
+        <w:ind w:left="2160" w:hanging="360"/>
+      </w:pPr>
+      <w:rPr>
+        <w:rFonts w:ascii="Wingdings" w:hAnsi="Wingdings" w:hint="default"/>
+        <w:sz w:val="20"/>
+      </w:rPr>
+    </w:lvl>
+    <w:lvl w:ilvl="3" w:tentative="1">
+      <w:start w:val="1"/>
+      <w:numFmt w:val="bullet"/>
+      <w:lvlText w:val=""/>
+      <w:lvlJc w:val="left"/>
+      <w:pPr>
+        <w:tabs>
+          <w:tab w:val="num" w:pos="2880"/>
+        </w:tabs>
+        <w:ind w:left="2880" w:hanging="360"/>
+      </w:pPr>
+      <w:rPr>
+        <w:rFonts w:ascii="Wingdings" w:hAnsi="Wingdings" w:hint="default"/>
+        <w:sz w:val="20"/>
+      </w:rPr>
+    </w:lvl>
+    <w:lvl w:ilvl="4" w:tentative="1">
+      <w:start w:val="1"/>
+      <w:numFmt w:val="bullet"/>
+      <w:lvlText w:val=""/>
+      <w:lvlJc w:val="left"/>
+      <w:pPr>
+        <w:tabs>
+          <w:tab w:val="num" w:pos="3600"/>
+        </w:tabs>
+        <w:ind w:left="3600" w:hanging="360"/>
+      </w:pPr>
+      <w:rPr>
+        <w:rFonts w:ascii="Wingdings" w:hAnsi="Wingdings" w:hint="default"/>
+        <w:sz w:val="20"/>
+      </w:rPr>
+    </w:lvl>
+    <w:lvl w:ilvl="5" w:tentative="1">
+      <w:start w:val="1"/>
+      <w:numFmt w:val="bullet"/>
+      <w:lvlText w:val=""/>
+      <w:lvlJc w:val="left"/>
+      <w:pPr>
+        <w:tabs>
+          <w:tab w:val="num" w:pos="4320"/>
+        </w:tabs>
+        <w:ind w:left="4320" w:hanging="360"/>
+      </w:pPr>
+      <w:rPr>
+        <w:rFonts w:ascii="Wingdings" w:hAnsi="Wingdings" w:hint="default"/>
+        <w:sz w:val="20"/>
+      </w:rPr>
+    </w:lvl>
+    <w:lvl w:ilvl="6" w:tentative="1">
+      <w:start w:val="1"/>
+      <w:numFmt w:val="bullet"/>
+      <w:lvlText w:val=""/>
+      <w:lvlJc w:val="left"/>
+      <w:pPr>
+        <w:tabs>
+          <w:tab w:val="num" w:pos="5040"/>
+        </w:tabs>
+        <w:ind w:left="5040" w:hanging="360"/>
+      </w:pPr>
+      <w:rPr>
+        <w:rFonts w:ascii="Wingdings" w:hAnsi="Wingdings" w:hint="default"/>
+        <w:sz w:val="20"/>
+      </w:rPr>
+    </w:lvl>
+    <w:lvl w:ilvl="7" w:tentative="1">
+      <w:start w:val="1"/>
+      <w:numFmt w:val="bullet"/>
+      <w:lvlText w:val=""/>
+      <w:lvlJc w:val="left"/>
+      <w:pPr>
+        <w:tabs>
+          <w:tab w:val="num" w:pos="5760"/>
+        </w:tabs>
+        <w:ind w:left="5760" w:hanging="360"/>
+      </w:pPr>
+      <w:rPr>
+        <w:rFonts w:ascii="Wingdings" w:hAnsi="Wingdings" w:hint="default"/>
+        <w:sz w:val="20"/>
+      </w:rPr>
+    </w:lvl>
+    <w:lvl w:ilvl="8" w:tentative="1">
+      <w:start w:val="1"/>
+      <w:numFmt w:val="bullet"/>
+      <w:lvlText w:val=""/>
+      <w:lvlJc w:val="left"/>
+      <w:pPr>
+        <w:tabs>
+          <w:tab w:val="num" w:pos="6480"/>
+        </w:tabs>
+        <w:ind w:left="6480" w:hanging="360"/>
+      </w:pPr>
+      <w:rPr>
+        <w:rFonts w:ascii="Wingdings" w:hAnsi="Wingdings" w:hint="default"/>
+        <w:sz w:val="20"/>
+      </w:rPr>
+    </w:lvl>
+  </w:abstractNum>
   <w:num w:numId="1">
+    <w:abstractNumId w:val="5"/>
+  </w:num>
+  <w:num w:numId="2">
     <w:abstractNumId w:val="3"/>
   </w:num>
-  <w:num w:numId="2">
+  <w:num w:numId="3">
+    <w:abstractNumId w:val="6"/>
+  </w:num>
+  <w:num w:numId="4">
     <w:abstractNumId w:val="2"/>
   </w:num>
-  <w:num w:numId="3">
+  <w:num w:numId="5">
+    <w:abstractNumId w:val="1"/>
+  </w:num>
+  <w:num w:numId="6">
+    <w:abstractNumId w:val="7"/>
+  </w:num>
+  <w:num w:numId="7">
     <w:abstractNumId w:val="4"/>
   </w:num>
-  <w:num w:numId="4">
-    <w:abstractNumId w:val="1"/>
+  <w:num w:numId="8">
+    <w:abstractNumId w:val="8"/>
   </w:num>
-  <w:num w:numId="5">
+  <w:num w:numId="9">
     <w:abstractNumId w:val="0"/>
   </w:num>
 </w:numbering>

</xml_diff>